<commit_message>
Chapter 3, section 3 complete.
</commit_message>
<xml_diff>
--- a/Mathematical Proofs - Chapter 3.docx
+++ b/Mathematical Proofs - Chapter 3.docx
@@ -159,61 +159,7 @@
                                         <w:sz w:val="28"/>
                                         <w:szCs w:val="28"/>
                                       </w:rPr>
-                                      <w:t xml:space="preserve">Chapter </w:t>
-                                    </w:r>
-                                    <w:r>
-                                      <w:rPr>
-                                        <w:caps/>
-                                        <w:color w:val="1F3864" w:themeColor="accent5" w:themeShade="80"/>
-                                        <w:sz w:val="28"/>
-                                        <w:szCs w:val="28"/>
-                                      </w:rPr>
-                                      <w:t>3</w:t>
-                                    </w:r>
-                                    <w:r>
-                                      <w:rPr>
-                                        <w:caps/>
-                                        <w:color w:val="1F3864" w:themeColor="accent5" w:themeShade="80"/>
-                                        <w:sz w:val="28"/>
-                                        <w:szCs w:val="28"/>
-                                      </w:rPr>
-                                      <w:t xml:space="preserve"> – </w:t>
-                                    </w:r>
-                                    <w:r>
-                                      <w:rPr>
-                                        <w:caps/>
-                                        <w:color w:val="1F3864" w:themeColor="accent5" w:themeShade="80"/>
-                                        <w:sz w:val="28"/>
-                                        <w:szCs w:val="28"/>
-                                      </w:rPr>
-                                      <w:t>Sets</w:t>
-                                    </w:r>
-                                    <w:r>
-                                      <w:rPr>
-                                        <w:caps/>
-                                        <w:color w:val="1F3864" w:themeColor="accent5" w:themeShade="80"/>
-                                        <w:sz w:val="28"/>
-                                        <w:szCs w:val="28"/>
-                                      </w:rPr>
-                                      <w:t xml:space="preserve"> (</w:t>
-                                    </w:r>
-                                    <w:r>
-                                      <w:rPr>
-                                        <w:caps/>
-                                        <w:color w:val="1F3864" w:themeColor="accent5" w:themeShade="80"/>
-                                        <w:sz w:val="28"/>
-                                        <w:szCs w:val="28"/>
-                                      </w:rPr>
-                                      <w:t>Exercise solutions</w:t>
-                                    </w:r>
-                                    <w:r>
-                                      <w:rPr>
-                                        <w:caps/>
-                                        <w:color w:val="1F3864" w:themeColor="accent5" w:themeShade="80"/>
-                                        <w:sz w:val="28"/>
-                                        <w:szCs w:val="28"/>
-                                      </w:rPr>
-                                      <w:t>)</w:t>
+                                      <w:t>Chapter 3 – Sets (Exercise solutions)</w:t>
                                     </w:r>
                                   </w:p>
                                 </w:sdtContent>
@@ -353,61 +299,7 @@
                                   <w:sz w:val="28"/>
                                   <w:szCs w:val="28"/>
                                 </w:rPr>
-                                <w:t xml:space="preserve">Chapter </w:t>
-                              </w:r>
-                              <w:r>
-                                <w:rPr>
-                                  <w:caps/>
-                                  <w:color w:val="1F3864" w:themeColor="accent5" w:themeShade="80"/>
-                                  <w:sz w:val="28"/>
-                                  <w:szCs w:val="28"/>
-                                </w:rPr>
-                                <w:t>3</w:t>
-                              </w:r>
-                              <w:r>
-                                <w:rPr>
-                                  <w:caps/>
-                                  <w:color w:val="1F3864" w:themeColor="accent5" w:themeShade="80"/>
-                                  <w:sz w:val="28"/>
-                                  <w:szCs w:val="28"/>
-                                </w:rPr>
-                                <w:t xml:space="preserve"> – </w:t>
-                              </w:r>
-                              <w:r>
-                                <w:rPr>
-                                  <w:caps/>
-                                  <w:color w:val="1F3864" w:themeColor="accent5" w:themeShade="80"/>
-                                  <w:sz w:val="28"/>
-                                  <w:szCs w:val="28"/>
-                                </w:rPr>
-                                <w:t>Sets</w:t>
-                              </w:r>
-                              <w:r>
-                                <w:rPr>
-                                  <w:caps/>
-                                  <w:color w:val="1F3864" w:themeColor="accent5" w:themeShade="80"/>
-                                  <w:sz w:val="28"/>
-                                  <w:szCs w:val="28"/>
-                                </w:rPr>
-                                <w:t xml:space="preserve"> (</w:t>
-                              </w:r>
-                              <w:r>
-                                <w:rPr>
-                                  <w:caps/>
-                                  <w:color w:val="1F3864" w:themeColor="accent5" w:themeShade="80"/>
-                                  <w:sz w:val="28"/>
-                                  <w:szCs w:val="28"/>
-                                </w:rPr>
-                                <w:t>Exercise solutions</w:t>
-                              </w:r>
-                              <w:r>
-                                <w:rPr>
-                                  <w:caps/>
-                                  <w:color w:val="1F3864" w:themeColor="accent5" w:themeShade="80"/>
-                                  <w:sz w:val="28"/>
-                                  <w:szCs w:val="28"/>
-                                </w:rPr>
-                                <w:t>)</w:t>
+                                <w:t>Chapter 3 – Sets (Exercise solutions)</w:t>
                               </w:r>
                             </w:p>
                           </w:sdtContent>
@@ -648,8 +540,6 @@
             <w:br w:type="page"/>
           </w:r>
         </w:p>
-        <w:bookmarkStart w:id="0" w:name="_GoBack" w:displacedByCustomXml="next"/>
-        <w:bookmarkEnd w:id="0" w:displacedByCustomXml="next"/>
       </w:sdtContent>
     </w:sdt>
     <w:sdt>
@@ -711,7 +601,7 @@
             </w:rPr>
             <w:fldChar w:fldCharType="separate"/>
           </w:r>
-          <w:hyperlink w:anchor="_Toc457854091" w:history="1">
+          <w:hyperlink w:anchor="_Toc457904589" w:history="1">
             <w:r>
               <w:rPr>
                 <w:rStyle w:val="Hyperlink"/>
@@ -738,7 +628,7 @@
                 <w:noProof/>
                 <w:webHidden/>
               </w:rPr>
-              <w:instrText xml:space="preserve"> PAGEREF _Toc457854091 \h </w:instrText>
+              <w:instrText xml:space="preserve"> PAGEREF _Toc457904589 \h </w:instrText>
             </w:r>
             <w:r>
               <w:rPr>
@@ -782,7 +672,7 @@
               <w:szCs w:val="24"/>
             </w:rPr>
           </w:pPr>
-          <w:hyperlink w:anchor="_Toc457854092" w:history="1">
+          <w:hyperlink w:anchor="_Toc457904590" w:history="1">
             <w:r>
               <w:rPr>
                 <w:rStyle w:val="Hyperlink"/>
@@ -809,7 +699,7 @@
                 <w:noProof/>
                 <w:webHidden/>
               </w:rPr>
-              <w:instrText xml:space="preserve"> PAGEREF _Toc457854092 \h </w:instrText>
+              <w:instrText xml:space="preserve"> PAGEREF _Toc457904590 \h </w:instrText>
             </w:r>
             <w:r>
               <w:rPr>
@@ -854,7 +744,7 @@
               <w:szCs w:val="24"/>
             </w:rPr>
           </w:pPr>
-          <w:hyperlink w:anchor="_Toc457854093" w:history="1">
+          <w:hyperlink w:anchor="_Toc457904591" w:history="1">
             <w:r>
               <w:rPr>
                 <w:rStyle w:val="Hyperlink"/>
@@ -881,7 +771,7 @@
                 <w:noProof/>
                 <w:webHidden/>
               </w:rPr>
-              <w:instrText xml:space="preserve"> PAGEREF _Toc457854093 \h </w:instrText>
+              <w:instrText xml:space="preserve"> PAGEREF _Toc457904591 \h </w:instrText>
             </w:r>
             <w:r>
               <w:rPr>
@@ -925,7 +815,7 @@
               <w:szCs w:val="24"/>
             </w:rPr>
           </w:pPr>
-          <w:hyperlink w:anchor="_Toc457854094" w:history="1">
+          <w:hyperlink w:anchor="_Toc457904592" w:history="1">
             <w:r>
               <w:rPr>
                 <w:rStyle w:val="Hyperlink"/>
@@ -952,7 +842,7 @@
                 <w:noProof/>
                 <w:webHidden/>
               </w:rPr>
-              <w:instrText xml:space="preserve"> PAGEREF _Toc457854094 \h </w:instrText>
+              <w:instrText xml:space="preserve"> PAGEREF _Toc457904592 \h </w:instrText>
             </w:r>
             <w:r>
               <w:rPr>
@@ -997,7 +887,7 @@
               <w:szCs w:val="24"/>
             </w:rPr>
           </w:pPr>
-          <w:hyperlink w:anchor="_Toc457854095" w:history="1">
+          <w:hyperlink w:anchor="_Toc457904593" w:history="1">
             <w:r>
               <w:rPr>
                 <w:rStyle w:val="Hyperlink"/>
@@ -1024,7 +914,7 @@
                 <w:noProof/>
                 <w:webHidden/>
               </w:rPr>
-              <w:instrText xml:space="preserve"> PAGEREF _Toc457854095 \h </w:instrText>
+              <w:instrText xml:space="preserve"> PAGEREF _Toc457904593 \h </w:instrText>
             </w:r>
             <w:r>
               <w:rPr>
@@ -1068,7 +958,7 @@
               <w:szCs w:val="24"/>
             </w:rPr>
           </w:pPr>
-          <w:hyperlink w:anchor="_Toc457854096" w:history="1">
+          <w:hyperlink w:anchor="_Toc457904594" w:history="1">
             <w:r>
               <w:rPr>
                 <w:rStyle w:val="Hyperlink"/>
@@ -1095,7 +985,7 @@
                 <w:noProof/>
                 <w:webHidden/>
               </w:rPr>
-              <w:instrText xml:space="preserve"> PAGEREF _Toc457854096 \h </w:instrText>
+              <w:instrText xml:space="preserve"> PAGEREF _Toc457904594 \h </w:instrText>
             </w:r>
             <w:r>
               <w:rPr>
@@ -1155,12 +1045,14 @@
       <w:r>
         <w:br w:type="page"/>
       </w:r>
+      <w:bookmarkStart w:id="0" w:name="_GoBack"/>
+      <w:bookmarkEnd w:id="0"/>
     </w:p>
     <w:p>
       <w:pPr>
         <w:pStyle w:val="Heading2"/>
       </w:pPr>
-      <w:bookmarkStart w:id="1" w:name="_Toc457854091"/>
+      <w:bookmarkStart w:id="1" w:name="_Toc457904589"/>
       <w:r>
         <w:lastRenderedPageBreak/>
         <w:t xml:space="preserve">Section 1: </w:t>
@@ -1174,7 +1066,7 @@
       <w:pPr>
         <w:pStyle w:val="Heading3"/>
       </w:pPr>
-      <w:bookmarkStart w:id="2" w:name="_Toc457854092"/>
+      <w:bookmarkStart w:id="2" w:name="_Toc457904590"/>
       <w:r>
         <w:t>Exercises</w:t>
       </w:r>
@@ -1318,7 +1210,21 @@
           <w:rPr>
             <w:rFonts w:ascii="Cambria Math" w:hAnsi="Cambria Math"/>
           </w:rPr>
-          <m:t>S={-2, -1, 0, 1, 2, 3}</m:t>
+          <m:t>S</m:t>
+        </m:r>
+        <w:proofErr w:type="gramStart"/>
+        <m:r>
+          <w:rPr>
+            <w:rFonts w:ascii="Cambria Math" w:hAnsi="Cambria Math"/>
+          </w:rPr>
+          <m:t>={</m:t>
+        </m:r>
+        <w:proofErr w:type="gramEnd"/>
+        <m:r>
+          <w:rPr>
+            <w:rFonts w:ascii="Cambria Math" w:hAnsi="Cambria Math"/>
+          </w:rPr>
+          <m:t>-2, -1, 0, 1, 2, 3}</m:t>
         </m:r>
       </m:oMath>
       <w:r>
@@ -1750,13 +1656,7 @@
           <w:rPr>
             <w:rFonts w:ascii="Cambria Math" w:eastAsiaTheme="minorEastAsia" w:hAnsi="Cambria Math"/>
           </w:rPr>
-          <m:t>=5</m:t>
-        </m:r>
-        <m:r>
-          <w:rPr>
-            <w:rFonts w:ascii="Cambria Math" w:eastAsiaTheme="minorEastAsia" w:hAnsi="Cambria Math"/>
-          </w:rPr>
-          <m:t>1</m:t>
+          <m:t>=51</m:t>
         </m:r>
       </m:oMath>
     </w:p>
@@ -2296,13 +2196,7 @@
           <w:rPr>
             <w:rFonts w:ascii="Cambria Math" w:hAnsi="Cambria Math"/>
           </w:rPr>
-          <m:t>={1, 2, 3, 4</m:t>
-        </m:r>
-        <m:r>
-          <w:rPr>
-            <w:rFonts w:ascii="Cambria Math" w:hAnsi="Cambria Math"/>
-          </w:rPr>
-          <m:t>}</m:t>
+          <m:t>={1, 2, 3, 4}</m:t>
         </m:r>
       </m:oMath>
     </w:p>
@@ -2790,7 +2684,21 @@
           <w:rPr>
             <w:rFonts w:ascii="Cambria Math" w:hAnsi="Cambria Math"/>
           </w:rPr>
-          <m:t>E={2x :x</m:t>
+          <m:t>E</m:t>
+        </m:r>
+        <w:proofErr w:type="gramStart"/>
+        <m:r>
+          <w:rPr>
+            <w:rFonts w:ascii="Cambria Math" w:hAnsi="Cambria Math"/>
+          </w:rPr>
+          <m:t>={</m:t>
+        </m:r>
+        <w:proofErr w:type="gramEnd"/>
+        <m:r>
+          <w:rPr>
+            <w:rFonts w:ascii="Cambria Math" w:hAnsi="Cambria Math"/>
+          </w:rPr>
+          <m:t>2x :x</m:t>
         </m:r>
         <m:r>
           <m:rPr>
@@ -2871,19 +2779,7 @@
           <w:rPr>
             <w:rFonts w:ascii="Cambria Math" w:hAnsi="Cambria Math"/>
           </w:rPr>
-          <m:t>={…,</m:t>
-        </m:r>
-        <m:r>
-          <w:rPr>
-            <w:rFonts w:ascii="Cambria Math" w:hAnsi="Cambria Math"/>
-          </w:rPr>
-          <m:t>-</m:t>
-        </m:r>
-        <m:r>
-          <w:rPr>
-            <w:rFonts w:ascii="Cambria Math" w:hAnsi="Cambria Math"/>
-          </w:rPr>
-          <m:t>3, -1, 1, 3, 5, …}</m:t>
+          <m:t>={…,-3, -1, 1, 3, 5, …}</m:t>
         </m:r>
       </m:oMath>
     </w:p>
@@ -2987,13 +2883,7 @@
           <w:rPr>
             <w:rFonts w:ascii="Cambria Math" w:hAnsi="Cambria Math"/>
           </w:rPr>
-          <m:t>={</m:t>
-        </m:r>
-        <m:r>
-          <w:rPr>
-            <w:rFonts w:ascii="Cambria Math" w:hAnsi="Cambria Math"/>
-          </w:rPr>
-          <m:t>…, -5, -2, 1, 4, 7, …}</m:t>
+          <m:t>={…, -5, -2, 1, 4, 7, …}</m:t>
         </m:r>
       </m:oMath>
     </w:p>
@@ -3126,13 +3016,7 @@
           <w:rPr>
             <w:rFonts w:ascii="Cambria Math" w:hAnsi="Cambria Math"/>
           </w:rPr>
-          <m:t>=</m:t>
-        </m:r>
-        <m:r>
-          <w:rPr>
-            <w:rFonts w:ascii="Cambria Math" w:hAnsi="Cambria Math"/>
-          </w:rPr>
-          <m:t>{3x-1 :x</m:t>
+          <m:t>={3x-1 :x</m:t>
         </m:r>
         <m:r>
           <m:rPr>
@@ -4200,19 +4084,7 @@
           <w:rPr>
             <w:rFonts w:ascii="Cambria Math" w:eastAsiaTheme="minorEastAsia" w:hAnsi="Cambria Math"/>
           </w:rPr>
-          <m:t>C={</m:t>
-        </m:r>
-        <m:r>
-          <w:rPr>
-            <w:rFonts w:ascii="Cambria Math" w:eastAsiaTheme="minorEastAsia" w:hAnsi="Cambria Math"/>
-          </w:rPr>
-          <m:t>5, 8</m:t>
-        </m:r>
-        <m:r>
-          <w:rPr>
-            <w:rFonts w:ascii="Cambria Math" w:eastAsiaTheme="minorEastAsia" w:hAnsi="Cambria Math"/>
-          </w:rPr>
-          <m:t>}</m:t>
+          <m:t>C={5, 8}</m:t>
         </m:r>
       </m:oMath>
       <w:r>
@@ -4239,7 +4111,7 @@
       <w:pPr>
         <w:pStyle w:val="Heading2"/>
       </w:pPr>
-      <w:bookmarkStart w:id="3" w:name="_Toc457854093"/>
+      <w:bookmarkStart w:id="3" w:name="_Toc457904591"/>
       <w:r>
         <w:t>Section 2: Subsets</w:t>
       </w:r>
@@ -4249,7 +4121,7 @@
       <w:pPr>
         <w:pStyle w:val="Heading3"/>
       </w:pPr>
-      <w:bookmarkStart w:id="4" w:name="_Toc457854094"/>
+      <w:bookmarkStart w:id="4" w:name="_Toc457904592"/>
       <w:r>
         <w:t>Exercises</w:t>
       </w:r>
@@ -4298,13 +4170,7 @@
           <w:rPr>
             <w:rFonts w:ascii="Cambria Math" w:eastAsiaTheme="minorEastAsia" w:hAnsi="Cambria Math"/>
           </w:rPr>
-          <m:t>A</m:t>
-        </m:r>
-        <m:r>
-          <w:rPr>
-            <w:rFonts w:ascii="Cambria Math" w:eastAsiaTheme="minorEastAsia" w:hAnsi="Cambria Math"/>
-          </w:rPr>
-          <m:t>⊆B⊂C</m:t>
+          <m:t>A⊆B⊂C</m:t>
         </m:r>
       </m:oMath>
     </w:p>
@@ -4691,7 +4557,21 @@
           <w:rPr>
             <w:rFonts w:ascii="Cambria Math" w:eastAsiaTheme="minorEastAsia" w:hAnsi="Cambria Math"/>
           </w:rPr>
-          <m:t>c∈(a,b)</m:t>
+          <m:t>c∈(</m:t>
+        </m:r>
+        <w:proofErr w:type="gramStart"/>
+        <m:r>
+          <w:rPr>
+            <w:rFonts w:ascii="Cambria Math" w:eastAsiaTheme="minorEastAsia" w:hAnsi="Cambria Math"/>
+          </w:rPr>
+          <m:t>a,b</m:t>
+        </m:r>
+        <w:proofErr w:type="gramEnd"/>
+        <m:r>
+          <w:rPr>
+            <w:rFonts w:ascii="Cambria Math" w:eastAsiaTheme="minorEastAsia" w:hAnsi="Cambria Math"/>
+          </w:rPr>
+          <m:t>)</m:t>
         </m:r>
       </m:oMath>
       <w:r>
@@ -4705,7 +4585,21 @@
           <w:rPr>
             <w:rFonts w:ascii="Cambria Math" w:eastAsiaTheme="minorEastAsia" w:hAnsi="Cambria Math"/>
           </w:rPr>
-          <m:t>I⊆(a,b)</m:t>
+          <m:t>I⊆(</m:t>
+        </m:r>
+        <w:proofErr w:type="gramStart"/>
+        <m:r>
+          <w:rPr>
+            <w:rFonts w:ascii="Cambria Math" w:eastAsiaTheme="minorEastAsia" w:hAnsi="Cambria Math"/>
+          </w:rPr>
+          <m:t>a,b</m:t>
+        </m:r>
+        <w:proofErr w:type="gramEnd"/>
+        <m:r>
+          <w:rPr>
+            <w:rFonts w:ascii="Cambria Math" w:eastAsiaTheme="minorEastAsia" w:hAnsi="Cambria Math"/>
+          </w:rPr>
+          <m:t>)</m:t>
         </m:r>
       </m:oMath>
       <w:r>
@@ -4739,6 +4633,7 @@
           </w:rPr>
           <m:t>r=</m:t>
         </m:r>
+        <w:proofErr w:type="gramStart"/>
         <m:r>
           <m:rPr>
             <m:sty m:val="p"/>
@@ -4752,7 +4647,14 @@
           <w:rPr>
             <w:rFonts w:ascii="Cambria Math" w:eastAsiaTheme="minorEastAsia" w:hAnsi="Cambria Math"/>
           </w:rPr>
-          <m:t>(c-a, b-c)</m:t>
+          <m:t>(</m:t>
+        </m:r>
+        <w:proofErr w:type="gramEnd"/>
+        <m:r>
+          <w:rPr>
+            <w:rFonts w:ascii="Cambria Math" w:eastAsiaTheme="minorEastAsia" w:hAnsi="Cambria Math"/>
+          </w:rPr>
+          <m:t>c-a, b-c)</m:t>
         </m:r>
       </m:oMath>
       <w:r>
@@ -4911,7 +4813,7 @@
               <w:rPr>
                 <w:rFonts w:ascii="Cambria Math" w:eastAsiaTheme="minorEastAsia" w:hAnsi="Cambria Math"/>
               </w:rPr>
-              <m:t>n</m:t>
+              <m:t>n∈</m:t>
             </m:r>
             <m:r>
               <m:rPr>
@@ -4920,7 +4822,7 @@
               <w:rPr>
                 <w:rFonts w:ascii="Cambria Math" w:eastAsiaTheme="minorEastAsia" w:hAnsi="Cambria Math"/>
               </w:rPr>
-              <m:t xml:space="preserve">∈Z : </m:t>
+              <m:t xml:space="preserve">Z : </m:t>
             </m:r>
             <m:sSup>
               <m:sSupPr>
@@ -5221,7 +5123,21 @@
           <w:rPr>
             <w:rFonts w:ascii="Cambria Math" w:eastAsiaTheme="minorEastAsia" w:hAnsi="Cambria Math"/>
           </w:rPr>
-          <m:t>U={1, 2, …, 8}</m:t>
+          <m:t>U</m:t>
+        </m:r>
+        <w:proofErr w:type="gramStart"/>
+        <m:r>
+          <w:rPr>
+            <w:rFonts w:ascii="Cambria Math" w:eastAsiaTheme="minorEastAsia" w:hAnsi="Cambria Math"/>
+          </w:rPr>
+          <m:t>={</m:t>
+        </m:r>
+        <w:proofErr w:type="gramEnd"/>
+        <m:r>
+          <w:rPr>
+            <w:rFonts w:ascii="Cambria Math" w:eastAsiaTheme="minorEastAsia" w:hAnsi="Cambria Math"/>
+          </w:rPr>
+          <m:t>1, 2, …, 8}</m:t>
         </m:r>
       </m:oMath>
       <w:r>
@@ -5271,9 +5187,9 @@
           <w:noProof/>
         </w:rPr>
         <w:drawing>
-          <wp:inline distT="0" distB="0" distL="0" distR="0" wp14:anchorId="66B4C018" wp14:editId="721FA288">
-            <wp:extent cx="3219178" cy="1971100"/>
-            <wp:effectExtent l="0" t="0" r="6985" b="10160"/>
+          <wp:inline distT="0" distB="0" distL="0" distR="0" wp14:anchorId="66B4C018" wp14:editId="6D80AB5D">
+            <wp:extent cx="1800000" cy="1102138"/>
+            <wp:effectExtent l="0" t="0" r="3810" b="0"/>
             <wp:docPr id="4" name="Picture 4" descr="../../../../../../Desktop/Screen%20Shot%202016-08-01%20at%20"/>
             <wp:cNvGraphicFramePr>
               <a:graphicFrameLocks xmlns:a="http://schemas.openxmlformats.org/drawingml/2006/main" noChangeAspect="1"/>
@@ -5288,7 +5204,7 @@
                     </pic:cNvPicPr>
                   </pic:nvPicPr>
                   <pic:blipFill>
-                    <a:blip r:embed="rId9">
+                    <a:blip r:embed="rId9" cstate="print">
                       <a:extLst>
                         <a:ext uri="{28A0092B-C50C-407E-A947-70E740481C1C}">
                           <a14:useLocalDpi xmlns:a14="http://schemas.microsoft.com/office/drawing/2010/main" val="0"/>
@@ -5303,7 +5219,7 @@
                   <pic:spPr bwMode="auto">
                     <a:xfrm>
                       <a:off x="0" y="0"/>
-                      <a:ext cx="3225807" cy="1975159"/>
+                      <a:ext cx="1800000" cy="1102138"/>
                     </a:xfrm>
                     <a:prstGeom prst="rect">
                       <a:avLst/>
@@ -6891,7 +6807,7 @@
             <m:endChr m:val="}"/>
             <m:ctrlPr>
               <w:rPr>
-                <w:rFonts w:ascii="Cambria Math" w:eastAsiaTheme="minorEastAsia"/>
+                <w:rFonts w:ascii="Cambria Math" w:eastAsiaTheme="minorEastAsia" w:hAnsi="Cambria Math"/>
               </w:rPr>
             </m:ctrlPr>
           </m:dPr>
@@ -6920,7 +6836,7 @@
                 <m:endChr m:val="}"/>
                 <m:ctrlPr>
                   <w:rPr>
-                    <w:rFonts w:ascii="Cambria Math" w:eastAsiaTheme="minorEastAsia"/>
+                    <w:rFonts w:ascii="Cambria Math" w:eastAsiaTheme="minorEastAsia" w:hAnsi="Cambria Math"/>
                   </w:rPr>
                 </m:ctrlPr>
               </m:dPr>
@@ -6951,7 +6867,7 @@
                 <m:endChr m:val="}"/>
                 <m:ctrlPr>
                   <w:rPr>
-                    <w:rFonts w:ascii="Cambria Math" w:eastAsiaTheme="minorEastAsia"/>
+                    <w:rFonts w:ascii="Cambria Math" w:eastAsiaTheme="minorEastAsia" w:hAnsi="Cambria Math"/>
                   </w:rPr>
                 </m:ctrlPr>
               </m:dPr>
@@ -6962,7 +6878,7 @@
                     <m:endChr m:val="}"/>
                     <m:ctrlPr>
                       <w:rPr>
-                        <w:rFonts w:ascii="Cambria Math" w:eastAsiaTheme="minorEastAsia"/>
+                        <w:rFonts w:ascii="Cambria Math" w:eastAsiaTheme="minorEastAsia" w:hAnsi="Cambria Math"/>
                       </w:rPr>
                     </m:ctrlPr>
                   </m:dPr>
@@ -7001,7 +6917,7 @@
                 <m:endChr m:val="}"/>
                 <m:ctrlPr>
                   <w:rPr>
-                    <w:rFonts w:ascii="Cambria Math" w:eastAsiaTheme="minorEastAsia"/>
+                    <w:rFonts w:ascii="Cambria Math" w:eastAsiaTheme="minorEastAsia" w:hAnsi="Cambria Math"/>
                   </w:rPr>
                 </m:ctrlPr>
               </m:dPr>
@@ -7030,7 +6946,7 @@
                     <m:endChr m:val="}"/>
                     <m:ctrlPr>
                       <w:rPr>
-                        <w:rFonts w:ascii="Cambria Math" w:eastAsiaTheme="minorEastAsia"/>
+                        <w:rFonts w:ascii="Cambria Math" w:eastAsiaTheme="minorEastAsia" w:hAnsi="Cambria Math"/>
                       </w:rPr>
                     </m:ctrlPr>
                   </m:dPr>
@@ -7817,13 +7733,7 @@
           <w:rPr>
             <w:rFonts w:ascii="Cambria Math" w:eastAsiaTheme="minorEastAsia" w:hAnsi="Cambria Math"/>
           </w:rPr>
-          <m:t>=</m:t>
-        </m:r>
-        <m:r>
-          <w:rPr>
-            <w:rFonts w:ascii="Cambria Math" w:eastAsiaTheme="minorEastAsia" w:hAnsi="Cambria Math"/>
-          </w:rPr>
-          <m:t>8</m:t>
+          <m:t>=8</m:t>
         </m:r>
       </m:oMath>
     </w:p>
@@ -8412,7 +8322,6 @@
         <w:rPr>
           <w:rFonts w:eastAsiaTheme="minorEastAsia"/>
         </w:rPr>
-        <w:lastRenderedPageBreak/>
         <w:t>Give an example of a set S such that</w:t>
       </w:r>
     </w:p>
@@ -8572,6 +8481,7 @@
           <w:rPr>
             <w:rFonts w:ascii="Cambria Math" w:eastAsiaTheme="minorEastAsia" w:hAnsi="Cambria Math"/>
           </w:rPr>
+          <w:lastRenderedPageBreak/>
           <m:t>S⊆</m:t>
         </m:r>
         <m:r>
@@ -9145,7 +9055,7 @@
           <w:rPr>
             <w:rFonts w:ascii="Cambria Math" w:eastAsiaTheme="minorEastAsia" w:hAnsi="Cambria Math"/>
           </w:rPr>
-          <m:t>A</m:t>
+          <m:t>A⊂</m:t>
         </m:r>
         <m:r>
           <m:rPr>
@@ -9154,7 +9064,7 @@
           <w:rPr>
             <w:rFonts w:ascii="Cambria Math" w:eastAsiaTheme="minorEastAsia" w:hAnsi="Cambria Math"/>
           </w:rPr>
-          <m:t>⊂P</m:t>
+          <m:t>P</m:t>
         </m:r>
         <m:d>
           <m:dPr>
@@ -9204,19 +9114,7 @@
           <w:rPr>
             <w:rFonts w:ascii="Cambria Math" w:eastAsiaTheme="minorEastAsia" w:hAnsi="Cambria Math"/>
           </w:rPr>
-          <m:t>=2</m:t>
-        </m:r>
-        <m:r>
-          <w:rPr>
-            <w:rFonts w:ascii="Cambria Math" w:eastAsiaTheme="minorEastAsia" w:hAnsi="Cambria Math"/>
-          </w:rPr>
-          <m:t>,</m:t>
-        </m:r>
-        <m:r>
-          <w:rPr>
-            <w:rFonts w:ascii="Cambria Math" w:eastAsiaTheme="minorEastAsia" w:hAnsi="Cambria Math"/>
-          </w:rPr>
-          <m:t xml:space="preserve"> </m:t>
+          <m:t xml:space="preserve">=2, </m:t>
         </m:r>
       </m:oMath>
       <w:r>
@@ -9830,13 +9728,7 @@
           <w:rPr>
             <w:rFonts w:ascii="Cambria Math" w:eastAsiaTheme="minorEastAsia" w:hAnsi="Cambria Math"/>
           </w:rPr>
-          <m:t>=2</m:t>
-        </m:r>
-        <m:r>
-          <w:rPr>
-            <w:rFonts w:ascii="Cambria Math" w:eastAsiaTheme="minorEastAsia" w:hAnsi="Cambria Math"/>
-          </w:rPr>
-          <m:t xml:space="preserve">. </m:t>
+          <m:t xml:space="preserve">=2. </m:t>
         </m:r>
       </m:oMath>
       <w:r>
@@ -10370,13 +10262,7 @@
           <w:rPr>
             <w:rFonts w:ascii="Cambria Math" w:eastAsiaTheme="minorEastAsia" w:hAnsi="Cambria Math"/>
           </w:rPr>
-          <m:t>A={1, 2</m:t>
-        </m:r>
-        <m:r>
-          <w:rPr>
-            <w:rFonts w:ascii="Cambria Math" w:eastAsiaTheme="minorEastAsia" w:hAnsi="Cambria Math"/>
-          </w:rPr>
-          <m:t>, 3}</m:t>
+          <m:t>A={1, 2, 3}</m:t>
         </m:r>
       </m:oMath>
     </w:p>
@@ -10396,13 +10282,7 @@
           <w:rPr>
             <w:rFonts w:ascii="Cambria Math" w:eastAsiaTheme="minorEastAsia" w:hAnsi="Cambria Math"/>
           </w:rPr>
-          <m:t>B={1</m:t>
-        </m:r>
-        <m:r>
-          <w:rPr>
-            <w:rFonts w:ascii="Cambria Math" w:eastAsiaTheme="minorEastAsia" w:hAnsi="Cambria Math"/>
-          </w:rPr>
-          <m:t>, 4, 5}</m:t>
+          <m:t>B={1, 4, 5}</m:t>
         </m:r>
       </m:oMath>
     </w:p>
@@ -10422,13 +10302,7 @@
           <w:rPr>
             <w:rFonts w:ascii="Cambria Math" w:eastAsiaTheme="minorEastAsia" w:hAnsi="Cambria Math"/>
           </w:rPr>
-          <m:t>C={2</m:t>
-        </m:r>
-        <m:r>
-          <w:rPr>
-            <w:rFonts w:ascii="Cambria Math" w:eastAsiaTheme="minorEastAsia" w:hAnsi="Cambria Math"/>
-          </w:rPr>
-          <m:t>, 3, 4}</m:t>
+          <m:t>C={2, 3, 4}</m:t>
         </m:r>
       </m:oMath>
     </w:p>
@@ -10445,15 +10319,9 @@
       <w:pPr>
         <w:pStyle w:val="Heading2"/>
       </w:pPr>
-      <w:bookmarkStart w:id="5" w:name="_Toc457854095"/>
-      <w:r>
-        <w:t>Section 3</w:t>
-      </w:r>
-      <w:r>
-        <w:t xml:space="preserve">: </w:t>
-      </w:r>
-      <w:r>
-        <w:t>Set Operations</w:t>
+      <w:bookmarkStart w:id="5" w:name="_Toc457904593"/>
+      <w:r>
+        <w:t>Section 3: Set Operations</w:t>
       </w:r>
       <w:bookmarkEnd w:id="5"/>
     </w:p>
@@ -10461,7 +10329,7 @@
       <w:pPr>
         <w:pStyle w:val="Heading3"/>
       </w:pPr>
-      <w:bookmarkStart w:id="6" w:name="_Toc457854096"/>
+      <w:bookmarkStart w:id="6" w:name="_Toc457904594"/>
       <w:r>
         <w:t>Exercises</w:t>
       </w:r>
@@ -10498,7 +10366,21 @@
           <w:rPr>
             <w:rFonts w:ascii="Cambria Math" w:eastAsiaTheme="minorEastAsia" w:hAnsi="Cambria Math"/>
           </w:rPr>
-          <m:t>U={1, 3, …, 15}</m:t>
+          <m:t>U</m:t>
+        </m:r>
+        <w:proofErr w:type="gramStart"/>
+        <m:r>
+          <w:rPr>
+            <w:rFonts w:ascii="Cambria Math" w:eastAsiaTheme="minorEastAsia" w:hAnsi="Cambria Math"/>
+          </w:rPr>
+          <m:t>={</m:t>
+        </m:r>
+        <w:proofErr w:type="gramEnd"/>
+        <m:r>
+          <w:rPr>
+            <w:rFonts w:ascii="Cambria Math" w:eastAsiaTheme="minorEastAsia" w:hAnsi="Cambria Math"/>
+          </w:rPr>
+          <m:t>1, 3, …, 15}</m:t>
         </m:r>
       </m:oMath>
       <w:r>
@@ -10552,13 +10434,7 @@
           <w:rPr>
             <w:rFonts w:ascii="Cambria Math" w:eastAsiaTheme="minorEastAsia" w:hAnsi="Cambria Math"/>
           </w:rPr>
-          <m:t>A∪B=</m:t>
-        </m:r>
-        <m:r>
-          <w:rPr>
-            <w:rFonts w:ascii="Cambria Math" w:eastAsiaTheme="minorEastAsia" w:hAnsi="Cambria Math"/>
-          </w:rPr>
-          <m:t>{1, 3, 5, 9, 13, 15}</m:t>
+          <m:t>A∪B={1, 3, 5, 9, 13, 15}</m:t>
         </m:r>
       </m:oMath>
     </w:p>
@@ -10598,7 +10474,6 @@
           <w:rPr>
             <w:rFonts w:ascii="Cambria Math" w:eastAsiaTheme="minorEastAsia" w:hAnsi="Cambria Math"/>
           </w:rPr>
-          <w:lastRenderedPageBreak/>
           <m:t>A-B={1, 5, 13}</m:t>
         </m:r>
       </m:oMath>
@@ -10730,6 +10605,7 @@
         <w:rPr>
           <w:rFonts w:eastAsiaTheme="minorEastAsia"/>
         </w:rPr>
+        <w:lastRenderedPageBreak/>
         <w:t xml:space="preserve">Give examples of two sets A and B such that </w:t>
       </w:r>
       <m:oMath>
@@ -10876,9 +10752,9 @@
           <w:noProof/>
         </w:rPr>
         <w:drawing>
-          <wp:inline distT="0" distB="0" distL="0" distR="0" wp14:anchorId="03B77DB1" wp14:editId="315DA1CE">
-            <wp:extent cx="3926840" cy="2142490"/>
-            <wp:effectExtent l="0" t="0" r="10160" b="0"/>
+          <wp:inline distT="0" distB="0" distL="0" distR="0" wp14:anchorId="03B77DB1" wp14:editId="741BF714">
+            <wp:extent cx="1800000" cy="982083"/>
+            <wp:effectExtent l="0" t="0" r="3810" b="8890"/>
             <wp:docPr id="5" name="Picture 5" descr="../../../../../../Desktop/Screen%20Shot%202016-08-01%20at%20"/>
             <wp:cNvGraphicFramePr>
               <a:graphicFrameLocks xmlns:a="http://schemas.openxmlformats.org/drawingml/2006/main" noChangeAspect="1"/>
@@ -10893,7 +10769,7 @@
                     </pic:cNvPicPr>
                   </pic:nvPicPr>
                   <pic:blipFill>
-                    <a:blip r:embed="rId10">
+                    <a:blip r:embed="rId10" cstate="print">
                       <a:extLst>
                         <a:ext uri="{28A0092B-C50C-407E-A947-70E740481C1C}">
                           <a14:useLocalDpi xmlns:a14="http://schemas.microsoft.com/office/drawing/2010/main" val="0"/>
@@ -10908,7 +10784,7 @@
                   <pic:spPr bwMode="auto">
                     <a:xfrm>
                       <a:off x="0" y="0"/>
-                      <a:ext cx="3926840" cy="2142490"/>
+                      <a:ext cx="1800000" cy="982083"/>
                     </a:xfrm>
                     <a:prstGeom prst="rect">
                       <a:avLst/>
@@ -11342,13 +11218,7 @@
           <w:rPr>
             <w:rFonts w:ascii="Cambria Math" w:eastAsiaTheme="minorEastAsia" w:hAnsi="Cambria Math"/>
           </w:rPr>
-          <m:t>A∈B, B⊆C and A</m:t>
-        </m:r>
-        <m:r>
-          <w:rPr>
-            <w:rFonts w:ascii="Cambria Math" w:eastAsiaTheme="minorEastAsia" w:hAnsi="Cambria Math"/>
-          </w:rPr>
-          <m:t>⊈C</m:t>
+          <m:t>A∈B, B⊆C and A⊈C</m:t>
         </m:r>
       </m:oMath>
     </w:p>
@@ -11454,7 +11324,8 @@
           <w:numId w:val="1"/>
         </w:numPr>
         <w:rPr>
-          <w:rFonts w:eastAsiaTheme="minorEastAsia"/>
+          <w:rFonts w:ascii="Cambria Math" w:eastAsiaTheme="minorEastAsia" w:hAnsi="Cambria Math"/>
+          <w:oMath/>
         </w:rPr>
       </w:pPr>
       <m:oMath>
@@ -11502,19 +11373,6 @@
     </w:p>
     <w:p>
       <w:pPr>
-        <w:rPr>
-          <w:rFonts w:eastAsiaTheme="minorEastAsia"/>
-        </w:rPr>
-      </w:pPr>
-      <w:r>
-        <w:rPr>
-          <w:rFonts w:eastAsiaTheme="minorEastAsia"/>
-        </w:rPr>
-        <w:br w:type="page"/>
-      </w:r>
-    </w:p>
-    <w:p>
-      <w:pPr>
         <w:pStyle w:val="ListParagraph"/>
         <w:ind w:left="1080"/>
         <w:rPr>
@@ -11591,9 +11449,9 @@
           <w:noProof/>
         </w:rPr>
         <w:drawing>
-          <wp:inline distT="0" distB="0" distL="0" distR="0" wp14:anchorId="5D60841D" wp14:editId="21F494B0">
-            <wp:extent cx="2191759" cy="1189214"/>
-            <wp:effectExtent l="0" t="0" r="0" b="5080"/>
+          <wp:inline distT="0" distB="0" distL="0" distR="0" wp14:anchorId="5D60841D" wp14:editId="6B6F75BC">
+            <wp:extent cx="1638000" cy="888753"/>
+            <wp:effectExtent l="0" t="0" r="0" b="635"/>
             <wp:docPr id="7" name="Picture 7" descr="../../../../../../Desktop/A"/>
             <wp:cNvGraphicFramePr>
               <a:graphicFrameLocks xmlns:a="http://schemas.openxmlformats.org/drawingml/2006/main" noChangeAspect="1"/>
@@ -11623,7 +11481,7 @@
                   <pic:spPr bwMode="auto">
                     <a:xfrm>
                       <a:off x="0" y="0"/>
-                      <a:ext cx="2205729" cy="1196794"/>
+                      <a:ext cx="1638000" cy="888753"/>
                     </a:xfrm>
                     <a:prstGeom prst="rect">
                       <a:avLst/>
@@ -11710,9 +11568,9 @@
           <w:noProof/>
         </w:rPr>
         <w:drawing>
-          <wp:inline distT="0" distB="0" distL="0" distR="0" wp14:anchorId="1A797865" wp14:editId="410C6B3F">
-            <wp:extent cx="2191759" cy="1189214"/>
-            <wp:effectExtent l="0" t="0" r="0" b="5080"/>
+          <wp:inline distT="0" distB="0" distL="0" distR="0" wp14:anchorId="1A797865" wp14:editId="730620CB">
+            <wp:extent cx="1638000" cy="888753"/>
+            <wp:effectExtent l="0" t="0" r="0" b="635"/>
             <wp:docPr id="8" name="Picture 8" descr="../../../../../../Desktop/A"/>
             <wp:cNvGraphicFramePr>
               <a:graphicFrameLocks xmlns:a="http://schemas.openxmlformats.org/drawingml/2006/main" noChangeAspect="1"/>
@@ -11742,7 +11600,7 @@
                   <pic:spPr bwMode="auto">
                     <a:xfrm>
                       <a:off x="0" y="0"/>
-                      <a:ext cx="2205729" cy="1196794"/>
+                      <a:ext cx="1638000" cy="888753"/>
                     </a:xfrm>
                     <a:prstGeom prst="rect">
                       <a:avLst/>
@@ -11761,6 +11619,19 @@
     </w:p>
     <w:p>
       <w:pPr>
+        <w:rPr>
+          <w:rFonts w:eastAsiaTheme="minorEastAsia"/>
+        </w:rPr>
+      </w:pPr>
+      <w:r>
+        <w:rPr>
+          <w:rFonts w:eastAsiaTheme="minorEastAsia"/>
+        </w:rPr>
+        <w:br w:type="page"/>
+      </w:r>
+    </w:p>
+    <w:p>
+      <w:pPr>
         <w:pStyle w:val="ListParagraph"/>
         <w:numPr>
           <w:ilvl w:val="1"/>
@@ -11786,19 +11657,7 @@
               <w:rPr>
                 <w:rFonts w:ascii="Cambria Math" w:eastAsiaTheme="minorEastAsia" w:hAnsi="Cambria Math"/>
               </w:rPr>
-              <m:t>A</m:t>
-            </m:r>
-            <m:r>
-              <w:rPr>
-                <w:rFonts w:ascii="Cambria Math" w:eastAsiaTheme="minorEastAsia" w:hAnsi="Cambria Math"/>
-              </w:rPr>
-              <m:t>∩</m:t>
-            </m:r>
-            <m:r>
-              <w:rPr>
-                <w:rFonts w:ascii="Cambria Math" w:eastAsiaTheme="minorEastAsia" w:hAnsi="Cambria Math"/>
-              </w:rPr>
-              <m:t>B</m:t>
+              <m:t>A∩B</m:t>
             </m:r>
           </m:e>
         </m:acc>
@@ -11817,9 +11676,9 @@
           <w:noProof/>
         </w:rPr>
         <w:drawing>
-          <wp:inline distT="0" distB="0" distL="0" distR="0" wp14:anchorId="1FA21318" wp14:editId="0EB1C4C5">
-            <wp:extent cx="2187276" cy="1186781"/>
-            <wp:effectExtent l="0" t="0" r="0" b="7620"/>
+          <wp:inline distT="0" distB="0" distL="0" distR="0" wp14:anchorId="1FA21318" wp14:editId="4EE50709">
+            <wp:extent cx="1638000" cy="888753"/>
+            <wp:effectExtent l="0" t="0" r="0" b="635"/>
             <wp:docPr id="9" name="Picture 9" descr="../../../../../../Desktop/C"/>
             <wp:cNvGraphicFramePr>
               <a:graphicFrameLocks xmlns:a="http://schemas.openxmlformats.org/drawingml/2006/main" noChangeAspect="1"/>
@@ -11849,7 +11708,7 @@
                   <pic:spPr bwMode="auto">
                     <a:xfrm>
                       <a:off x="0" y="0"/>
-                      <a:ext cx="2205338" cy="1196581"/>
+                      <a:ext cx="1638000" cy="888753"/>
                     </a:xfrm>
                     <a:prstGeom prst="rect">
                       <a:avLst/>
@@ -11937,9 +11796,9 @@
           <w:noProof/>
         </w:rPr>
         <w:drawing>
-          <wp:inline distT="0" distB="0" distL="0" distR="0" wp14:anchorId="38327AA2" wp14:editId="03977504">
-            <wp:extent cx="2187276" cy="1186781"/>
-            <wp:effectExtent l="0" t="0" r="0" b="7620"/>
+          <wp:inline distT="0" distB="0" distL="0" distR="0" wp14:anchorId="38327AA2" wp14:editId="538B7B99">
+            <wp:extent cx="1638000" cy="888753"/>
+            <wp:effectExtent l="0" t="0" r="0" b="635"/>
             <wp:docPr id="10" name="Picture 10" descr="../../../../../../Desktop/C"/>
             <wp:cNvGraphicFramePr>
               <a:graphicFrameLocks xmlns:a="http://schemas.openxmlformats.org/drawingml/2006/main" noChangeAspect="1"/>
@@ -11969,7 +11828,7 @@
                   <pic:spPr bwMode="auto">
                     <a:xfrm>
                       <a:off x="0" y="0"/>
-                      <a:ext cx="2205338" cy="1196581"/>
+                      <a:ext cx="1638000" cy="888753"/>
                     </a:xfrm>
                     <a:prstGeom prst="rect">
                       <a:avLst/>
@@ -12159,19 +12018,7 @@
           <w:rPr>
             <w:rFonts w:ascii="Cambria Math" w:eastAsiaTheme="minorEastAsia" w:hAnsi="Cambria Math"/>
           </w:rPr>
-          <m:t xml:space="preserve">; </m:t>
-        </m:r>
-        <m:r>
-          <w:rPr>
-            <w:rFonts w:ascii="Cambria Math" w:eastAsiaTheme="minorEastAsia" w:hAnsi="Cambria Math"/>
-          </w:rPr>
-          <m:t>A</m:t>
-        </m:r>
-        <m:r>
-          <w:rPr>
-            <w:rFonts w:ascii="Cambria Math" w:eastAsiaTheme="minorEastAsia" w:hAnsi="Cambria Math"/>
-          </w:rPr>
-          <m:t>=</m:t>
+          <m:t>; A=</m:t>
         </m:r>
         <m:d>
           <m:dPr>
@@ -12197,19 +12044,7 @@
           <w:rPr>
             <w:rFonts w:ascii="Cambria Math" w:eastAsiaTheme="minorEastAsia" w:hAnsi="Cambria Math"/>
           </w:rPr>
-          <m:t xml:space="preserve">; </m:t>
-        </m:r>
-        <m:r>
-          <w:rPr>
-            <w:rFonts w:ascii="Cambria Math" w:eastAsiaTheme="minorEastAsia" w:hAnsi="Cambria Math"/>
-          </w:rPr>
-          <m:t>B</m:t>
-        </m:r>
-        <m:r>
-          <w:rPr>
-            <w:rFonts w:ascii="Cambria Math" w:eastAsiaTheme="minorEastAsia" w:hAnsi="Cambria Math"/>
-          </w:rPr>
-          <m:t>={3, 4, 5, 6}</m:t>
+          <m:t>; B={3, 4, 5, 6}</m:t>
         </m:r>
       </m:oMath>
     </w:p>
@@ -12226,9 +12061,9 @@
           <w:noProof/>
         </w:rPr>
         <w:drawing>
-          <wp:inline distT="0" distB="0" distL="0" distR="0" wp14:anchorId="2F802C99" wp14:editId="695C743A">
-            <wp:extent cx="2644476" cy="1605520"/>
-            <wp:effectExtent l="0" t="0" r="0" b="0"/>
+          <wp:inline distT="0" distB="0" distL="0" distR="0" wp14:anchorId="2F802C99" wp14:editId="4EE272D5">
+            <wp:extent cx="1719587" cy="1044000"/>
+            <wp:effectExtent l="0" t="0" r="7620" b="0"/>
             <wp:docPr id="12" name="Picture 12" descr="../../../../../../Desktop/Screen%20Shot%202016-08-01%20at%20"/>
             <wp:cNvGraphicFramePr>
               <a:graphicFrameLocks xmlns:a="http://schemas.openxmlformats.org/drawingml/2006/main" noChangeAspect="1"/>
@@ -12243,7 +12078,7 @@
                     </pic:cNvPicPr>
                   </pic:nvPicPr>
                   <pic:blipFill>
-                    <a:blip r:embed="rId13">
+                    <a:blip r:embed="rId13" cstate="print">
                       <a:extLst>
                         <a:ext uri="{28A0092B-C50C-407E-A947-70E740481C1C}">
                           <a14:useLocalDpi xmlns:a14="http://schemas.microsoft.com/office/drawing/2010/main" val="0"/>
@@ -12258,7 +12093,7 @@
                   <pic:spPr bwMode="auto">
                     <a:xfrm>
                       <a:off x="0" y="0"/>
-                      <a:ext cx="2650855" cy="1609393"/>
+                      <a:ext cx="1719587" cy="1044000"/>
                     </a:xfrm>
                     <a:prstGeom prst="rect">
                       <a:avLst/>
@@ -12275,10 +12110,3259 @@
         </w:drawing>
       </w:r>
     </w:p>
+    <w:p>
+      <w:pPr>
+        <w:ind w:left="360"/>
+        <w:rPr>
+          <w:rFonts w:eastAsiaTheme="minorEastAsia"/>
+        </w:rPr>
+      </w:pPr>
+    </w:p>
+    <w:p>
+      <w:pPr>
+        <w:pStyle w:val="ListParagraph"/>
+        <w:numPr>
+          <w:ilvl w:val="0"/>
+          <w:numId w:val="1"/>
+        </w:numPr>
+        <w:rPr>
+          <w:rFonts w:eastAsiaTheme="minorEastAsia"/>
+        </w:rPr>
+      </w:pPr>
+      <w:r>
+        <w:rPr>
+          <w:rFonts w:eastAsiaTheme="minorEastAsia"/>
+        </w:rPr>
+        <w:t>Let A, B and C be nonempty subsets of a universal set U. Draw a Venn diagram for each of the following set operations.</w:t>
+      </w:r>
+    </w:p>
+    <w:p>
+      <w:pPr>
+        <w:pStyle w:val="ListParagraph"/>
+        <w:numPr>
+          <w:ilvl w:val="1"/>
+          <w:numId w:val="1"/>
+        </w:numPr>
+        <w:rPr>
+          <w:rFonts w:eastAsiaTheme="minorEastAsia"/>
+        </w:rPr>
+      </w:pPr>
+      <m:oMath>
+        <m:d>
+          <m:dPr>
+            <m:ctrlPr>
+              <w:rPr>
+                <w:rFonts w:ascii="Cambria Math" w:eastAsiaTheme="minorEastAsia" w:hAnsi="Cambria Math"/>
+                <w:i/>
+              </w:rPr>
+            </m:ctrlPr>
+          </m:dPr>
+          <m:e>
+            <m:r>
+              <w:rPr>
+                <w:rFonts w:ascii="Cambria Math" w:eastAsiaTheme="minorEastAsia" w:hAnsi="Cambria Math"/>
+              </w:rPr>
+              <m:t>C-B</m:t>
+            </m:r>
+          </m:e>
+        </m:d>
+        <m:r>
+          <w:rPr>
+            <w:rFonts w:ascii="Cambria Math" w:eastAsiaTheme="minorEastAsia" w:hAnsi="Cambria Math"/>
+          </w:rPr>
+          <m:t>∪A</m:t>
+        </m:r>
+      </m:oMath>
+    </w:p>
+    <w:p>
+      <w:pPr>
+        <w:ind w:left="360"/>
+        <w:rPr>
+          <w:rFonts w:eastAsiaTheme="minorEastAsia"/>
+        </w:rPr>
+      </w:pPr>
+      <w:r>
+        <w:rPr>
+          <w:rFonts w:eastAsiaTheme="minorEastAsia"/>
+          <w:noProof/>
+        </w:rPr>
+        <w:drawing>
+          <wp:inline distT="0" distB="0" distL="0" distR="0" wp14:anchorId="601E7AE8" wp14:editId="1A569C8B">
+            <wp:extent cx="1637732" cy="886644"/>
+            <wp:effectExtent l="0" t="0" r="0" b="2540"/>
+            <wp:docPr id="1" name="Picture 1" descr="../../../../../../Desktop/A"/>
+            <wp:cNvGraphicFramePr>
+              <a:graphicFrameLocks xmlns:a="http://schemas.openxmlformats.org/drawingml/2006/main" noChangeAspect="1"/>
+            </wp:cNvGraphicFramePr>
+            <a:graphic xmlns:a="http://schemas.openxmlformats.org/drawingml/2006/main">
+              <a:graphicData uri="http://schemas.openxmlformats.org/drawingml/2006/picture">
+                <pic:pic xmlns:pic="http://schemas.openxmlformats.org/drawingml/2006/picture">
+                  <pic:nvPicPr>
+                    <pic:cNvPr id="0" name="Picture 1" descr="../../../../../../Desktop/A"/>
+                    <pic:cNvPicPr>
+                      <a:picLocks noChangeAspect="1" noChangeArrowheads="1"/>
+                    </pic:cNvPicPr>
+                  </pic:nvPicPr>
+                  <pic:blipFill>
+                    <a:blip r:embed="rId14" cstate="print">
+                      <a:extLst>
+                        <a:ext uri="{28A0092B-C50C-407E-A947-70E740481C1C}">
+                          <a14:useLocalDpi xmlns:a14="http://schemas.microsoft.com/office/drawing/2010/main" val="0"/>
+                        </a:ext>
+                      </a:extLst>
+                    </a:blip>
+                    <a:srcRect/>
+                    <a:stretch>
+                      <a:fillRect/>
+                    </a:stretch>
+                  </pic:blipFill>
+                  <pic:spPr bwMode="auto">
+                    <a:xfrm>
+                      <a:off x="0" y="0"/>
+                      <a:ext cx="1646674" cy="891485"/>
+                    </a:xfrm>
+                    <a:prstGeom prst="rect">
+                      <a:avLst/>
+                    </a:prstGeom>
+                    <a:noFill/>
+                    <a:ln>
+                      <a:noFill/>
+                    </a:ln>
+                  </pic:spPr>
+                </pic:pic>
+              </a:graphicData>
+            </a:graphic>
+          </wp:inline>
+        </w:drawing>
+      </w:r>
+    </w:p>
+    <w:p>
+      <w:pPr>
+        <w:pStyle w:val="ListParagraph"/>
+        <w:numPr>
+          <w:ilvl w:val="1"/>
+          <w:numId w:val="1"/>
+        </w:numPr>
+        <w:rPr>
+          <w:rFonts w:eastAsiaTheme="minorEastAsia"/>
+        </w:rPr>
+      </w:pPr>
+      <m:oMath>
+        <m:r>
+          <w:rPr>
+            <w:rFonts w:ascii="Cambria Math" w:eastAsiaTheme="minorEastAsia" w:hAnsi="Cambria Math"/>
+          </w:rPr>
+          <m:t>C∩(A-B)</m:t>
+        </m:r>
+      </m:oMath>
+    </w:p>
+    <w:p>
+      <w:pPr>
+        <w:ind w:left="360"/>
+        <w:rPr>
+          <w:rFonts w:eastAsiaTheme="minorEastAsia"/>
+        </w:rPr>
+      </w:pPr>
+      <w:r>
+        <w:rPr>
+          <w:rFonts w:eastAsiaTheme="minorEastAsia"/>
+          <w:noProof/>
+        </w:rPr>
+        <w:drawing>
+          <wp:inline distT="0" distB="0" distL="0" distR="0" wp14:anchorId="2AAA5EB9" wp14:editId="5D29D067">
+            <wp:extent cx="1635803" cy="885600"/>
+            <wp:effectExtent l="0" t="0" r="0" b="3810"/>
+            <wp:docPr id="2" name="Picture 2" descr="../../../../../../Desktop/B"/>
+            <wp:cNvGraphicFramePr>
+              <a:graphicFrameLocks xmlns:a="http://schemas.openxmlformats.org/drawingml/2006/main" noChangeAspect="1"/>
+            </wp:cNvGraphicFramePr>
+            <a:graphic xmlns:a="http://schemas.openxmlformats.org/drawingml/2006/main">
+              <a:graphicData uri="http://schemas.openxmlformats.org/drawingml/2006/picture">
+                <pic:pic xmlns:pic="http://schemas.openxmlformats.org/drawingml/2006/picture">
+                  <pic:nvPicPr>
+                    <pic:cNvPr id="0" name="Picture 2" descr="../../../../../../Desktop/B"/>
+                    <pic:cNvPicPr>
+                      <a:picLocks noChangeAspect="1" noChangeArrowheads="1"/>
+                    </pic:cNvPicPr>
+                  </pic:nvPicPr>
+                  <pic:blipFill>
+                    <a:blip r:embed="rId15" cstate="print">
+                      <a:extLst>
+                        <a:ext uri="{28A0092B-C50C-407E-A947-70E740481C1C}">
+                          <a14:useLocalDpi xmlns:a14="http://schemas.microsoft.com/office/drawing/2010/main" val="0"/>
+                        </a:ext>
+                      </a:extLst>
+                    </a:blip>
+                    <a:srcRect/>
+                    <a:stretch>
+                      <a:fillRect/>
+                    </a:stretch>
+                  </pic:blipFill>
+                  <pic:spPr bwMode="auto">
+                    <a:xfrm>
+                      <a:off x="0" y="0"/>
+                      <a:ext cx="1635803" cy="885600"/>
+                    </a:xfrm>
+                    <a:prstGeom prst="rect">
+                      <a:avLst/>
+                    </a:prstGeom>
+                    <a:noFill/>
+                    <a:ln>
+                      <a:noFill/>
+                    </a:ln>
+                  </pic:spPr>
+                </pic:pic>
+              </a:graphicData>
+            </a:graphic>
+          </wp:inline>
+        </w:drawing>
+      </w:r>
+    </w:p>
+    <w:p>
+      <w:pPr>
+        <w:ind w:left="360"/>
+        <w:rPr>
+          <w:rFonts w:eastAsiaTheme="minorEastAsia"/>
+        </w:rPr>
+      </w:pPr>
+    </w:p>
+    <w:p>
+      <w:pPr>
+        <w:pStyle w:val="ListParagraph"/>
+        <w:numPr>
+          <w:ilvl w:val="0"/>
+          <w:numId w:val="1"/>
+        </w:numPr>
+        <w:rPr>
+          <w:rFonts w:eastAsiaTheme="minorEastAsia"/>
+        </w:rPr>
+      </w:pPr>
+      <w:r>
+        <w:rPr>
+          <w:rFonts w:eastAsiaTheme="minorEastAsia"/>
+        </w:rPr>
+        <w:t xml:space="preserve">Let </w:t>
+      </w:r>
+      <m:oMath>
+        <m:r>
+          <w:rPr>
+            <w:rFonts w:ascii="Cambria Math" w:eastAsiaTheme="minorEastAsia" w:hAnsi="Cambria Math"/>
+          </w:rPr>
+          <m:t>A=</m:t>
+        </m:r>
+        <m:d>
+          <m:dPr>
+            <m:begChr m:val="{"/>
+            <m:endChr m:val="}"/>
+            <m:ctrlPr>
+              <w:rPr>
+                <w:rFonts w:ascii="Cambria Math" w:eastAsiaTheme="minorEastAsia" w:hAnsi="Cambria Math"/>
+                <w:i/>
+              </w:rPr>
+            </m:ctrlPr>
+          </m:dPr>
+          <m:e>
+            <m:r>
+              <w:rPr>
+                <w:rFonts w:ascii="Cambria Math" w:eastAsiaTheme="minorEastAsia" w:hAnsi="Cambria Math"/>
+              </w:rPr>
+              <m:t xml:space="preserve">Ø, </m:t>
+            </m:r>
+            <m:d>
+              <m:dPr>
+                <m:begChr m:val="{"/>
+                <m:endChr m:val="}"/>
+                <m:ctrlPr>
+                  <w:rPr>
+                    <w:rFonts w:ascii="Cambria Math" w:eastAsiaTheme="minorEastAsia" w:hAnsi="Cambria Math"/>
+                    <w:i/>
+                  </w:rPr>
+                </m:ctrlPr>
+              </m:dPr>
+              <m:e>
+                <m:r>
+                  <w:rPr>
+                    <w:rFonts w:ascii="Cambria Math" w:eastAsiaTheme="minorEastAsia" w:hAnsi="Cambria Math"/>
+                  </w:rPr>
+                  <m:t>Ø</m:t>
+                </m:r>
+              </m:e>
+            </m:d>
+            <m:r>
+              <w:rPr>
+                <w:rFonts w:ascii="Cambria Math" w:eastAsiaTheme="minorEastAsia" w:hAnsi="Cambria Math"/>
+              </w:rPr>
+              <m:t xml:space="preserve">, </m:t>
+            </m:r>
+            <m:d>
+              <m:dPr>
+                <m:begChr m:val="{"/>
+                <m:endChr m:val="}"/>
+                <m:ctrlPr>
+                  <w:rPr>
+                    <w:rFonts w:ascii="Cambria Math" w:eastAsiaTheme="minorEastAsia" w:hAnsi="Cambria Math"/>
+                    <w:i/>
+                  </w:rPr>
+                </m:ctrlPr>
+              </m:dPr>
+              <m:e>
+                <m:d>
+                  <m:dPr>
+                    <m:begChr m:val="{"/>
+                    <m:endChr m:val="}"/>
+                    <m:ctrlPr>
+                      <w:rPr>
+                        <w:rFonts w:ascii="Cambria Math" w:eastAsiaTheme="minorEastAsia" w:hAnsi="Cambria Math"/>
+                        <w:i/>
+                      </w:rPr>
+                    </m:ctrlPr>
+                  </m:dPr>
+                  <m:e>
+                    <m:r>
+                      <w:rPr>
+                        <w:rFonts w:ascii="Cambria Math" w:eastAsiaTheme="minorEastAsia" w:hAnsi="Cambria Math"/>
+                      </w:rPr>
+                      <m:t>Ø</m:t>
+                    </m:r>
+                  </m:e>
+                </m:d>
+              </m:e>
+            </m:d>
+          </m:e>
+        </m:d>
+      </m:oMath>
+      <w:r>
+        <w:rPr>
+          <w:rFonts w:eastAsiaTheme="minorEastAsia"/>
+        </w:rPr>
+        <w:t>.</w:t>
+      </w:r>
+    </w:p>
+    <w:p>
+      <w:pPr>
+        <w:pStyle w:val="ListParagraph"/>
+        <w:numPr>
+          <w:ilvl w:val="1"/>
+          <w:numId w:val="1"/>
+        </w:numPr>
+        <w:rPr>
+          <w:rFonts w:eastAsiaTheme="minorEastAsia"/>
+        </w:rPr>
+      </w:pPr>
+      <w:r>
+        <w:rPr>
+          <w:rFonts w:eastAsiaTheme="minorEastAsia"/>
+        </w:rPr>
+        <w:t xml:space="preserve">Determine which of the following are elements of A: </w:t>
+      </w:r>
+      <m:oMath>
+        <m:r>
+          <w:rPr>
+            <w:rFonts w:ascii="Cambria Math" w:eastAsiaTheme="minorEastAsia" w:hAnsi="Cambria Math"/>
+          </w:rPr>
+          <m:t xml:space="preserve">Ø, </m:t>
+        </m:r>
+        <m:d>
+          <m:dPr>
+            <m:begChr m:val="{"/>
+            <m:endChr m:val="}"/>
+            <m:ctrlPr>
+              <w:rPr>
+                <w:rFonts w:ascii="Cambria Math" w:eastAsiaTheme="minorEastAsia" w:hAnsi="Cambria Math"/>
+                <w:i/>
+              </w:rPr>
+            </m:ctrlPr>
+          </m:dPr>
+          <m:e>
+            <m:r>
+              <w:rPr>
+                <w:rFonts w:ascii="Cambria Math" w:eastAsiaTheme="minorEastAsia" w:hAnsi="Cambria Math"/>
+              </w:rPr>
+              <m:t>Ø</m:t>
+            </m:r>
+          </m:e>
+        </m:d>
+        <m:r>
+          <w:rPr>
+            <w:rFonts w:ascii="Cambria Math" w:eastAsiaTheme="minorEastAsia" w:hAnsi="Cambria Math"/>
+          </w:rPr>
+          <m:t xml:space="preserve">, </m:t>
+        </m:r>
+        <m:d>
+          <m:dPr>
+            <m:begChr m:val="{"/>
+            <m:endChr m:val="}"/>
+            <m:ctrlPr>
+              <w:rPr>
+                <w:rFonts w:ascii="Cambria Math" w:eastAsiaTheme="minorEastAsia" w:hAnsi="Cambria Math"/>
+                <w:i/>
+              </w:rPr>
+            </m:ctrlPr>
+          </m:dPr>
+          <m:e>
+            <m:r>
+              <w:rPr>
+                <w:rFonts w:ascii="Cambria Math" w:eastAsiaTheme="minorEastAsia" w:hAnsi="Cambria Math"/>
+              </w:rPr>
+              <m:t xml:space="preserve">Ø, </m:t>
+            </m:r>
+            <m:d>
+              <m:dPr>
+                <m:begChr m:val="{"/>
+                <m:endChr m:val="}"/>
+                <m:ctrlPr>
+                  <w:rPr>
+                    <w:rFonts w:ascii="Cambria Math" w:eastAsiaTheme="minorEastAsia" w:hAnsi="Cambria Math"/>
+                    <w:i/>
+                  </w:rPr>
+                </m:ctrlPr>
+              </m:dPr>
+              <m:e>
+                <m:r>
+                  <w:rPr>
+                    <w:rFonts w:ascii="Cambria Math" w:eastAsiaTheme="minorEastAsia" w:hAnsi="Cambria Math"/>
+                  </w:rPr>
+                  <m:t>Ø</m:t>
+                </m:r>
+              </m:e>
+            </m:d>
+          </m:e>
+        </m:d>
+      </m:oMath>
+    </w:p>
+    <w:p>
+      <w:pPr>
+        <w:pStyle w:val="ListParagraph"/>
+        <w:numPr>
+          <w:ilvl w:val="2"/>
+          <w:numId w:val="1"/>
+        </w:numPr>
+        <w:rPr>
+          <w:rFonts w:eastAsiaTheme="minorEastAsia"/>
+        </w:rPr>
+      </w:pPr>
+      <m:oMath>
+        <m:r>
+          <w:rPr>
+            <w:rFonts w:ascii="Cambria Math" w:eastAsiaTheme="minorEastAsia" w:hAnsi="Cambria Math"/>
+          </w:rPr>
+          <m:t xml:space="preserve">Ø and </m:t>
+        </m:r>
+        <m:d>
+          <m:dPr>
+            <m:begChr m:val="{"/>
+            <m:endChr m:val="}"/>
+            <m:ctrlPr>
+              <w:rPr>
+                <w:rFonts w:ascii="Cambria Math" w:eastAsiaTheme="minorEastAsia" w:hAnsi="Cambria Math"/>
+                <w:i/>
+              </w:rPr>
+            </m:ctrlPr>
+          </m:dPr>
+          <m:e>
+            <m:r>
+              <w:rPr>
+                <w:rFonts w:ascii="Cambria Math" w:eastAsiaTheme="minorEastAsia" w:hAnsi="Cambria Math"/>
+              </w:rPr>
+              <m:t>Ø</m:t>
+            </m:r>
+          </m:e>
+        </m:d>
+      </m:oMath>
+      <w:r>
+        <w:rPr>
+          <w:rFonts w:eastAsiaTheme="minorEastAsia"/>
+        </w:rPr>
+        <w:t xml:space="preserve"> are elements of A</w:t>
+      </w:r>
+    </w:p>
+    <w:p>
+      <w:pPr>
+        <w:pStyle w:val="ListParagraph"/>
+        <w:numPr>
+          <w:ilvl w:val="1"/>
+          <w:numId w:val="1"/>
+        </w:numPr>
+        <w:rPr>
+          <w:rFonts w:eastAsiaTheme="minorEastAsia"/>
+        </w:rPr>
+      </w:pPr>
+      <w:r>
+        <w:rPr>
+          <w:rFonts w:eastAsiaTheme="minorEastAsia"/>
+        </w:rPr>
+        <w:t xml:space="preserve">Determine </w:t>
+      </w:r>
+      <m:oMath>
+        <m:d>
+          <m:dPr>
+            <m:begChr m:val="|"/>
+            <m:endChr m:val="|"/>
+            <m:ctrlPr>
+              <w:rPr>
+                <w:rFonts w:ascii="Cambria Math" w:eastAsiaTheme="minorEastAsia" w:hAnsi="Cambria Math"/>
+                <w:i/>
+              </w:rPr>
+            </m:ctrlPr>
+          </m:dPr>
+          <m:e>
+            <m:r>
+              <w:rPr>
+                <w:rFonts w:ascii="Cambria Math" w:eastAsiaTheme="minorEastAsia" w:hAnsi="Cambria Math"/>
+              </w:rPr>
+              <m:t>A</m:t>
+            </m:r>
+          </m:e>
+        </m:d>
+        <m:r>
+          <w:rPr>
+            <w:rFonts w:ascii="Cambria Math" w:eastAsiaTheme="minorEastAsia" w:hAnsi="Cambria Math"/>
+          </w:rPr>
+          <m:t>=3</m:t>
+        </m:r>
+      </m:oMath>
+    </w:p>
+    <w:p>
+      <w:pPr>
+        <w:pStyle w:val="ListParagraph"/>
+        <w:numPr>
+          <w:ilvl w:val="1"/>
+          <w:numId w:val="1"/>
+        </w:numPr>
+        <w:rPr>
+          <w:rFonts w:eastAsiaTheme="minorEastAsia"/>
+        </w:rPr>
+      </w:pPr>
+      <w:r>
+        <w:rPr>
+          <w:rFonts w:eastAsiaTheme="minorEastAsia"/>
+        </w:rPr>
+        <w:t xml:space="preserve">Determine which of the following are subsets of A: </w:t>
+      </w:r>
+      <m:oMath>
+        <m:r>
+          <w:rPr>
+            <w:rFonts w:ascii="Cambria Math" w:eastAsiaTheme="minorEastAsia" w:hAnsi="Cambria Math"/>
+          </w:rPr>
+          <m:t xml:space="preserve">Ø, </m:t>
+        </m:r>
+        <m:d>
+          <m:dPr>
+            <m:begChr m:val="{"/>
+            <m:endChr m:val="}"/>
+            <m:ctrlPr>
+              <w:rPr>
+                <w:rFonts w:ascii="Cambria Math" w:eastAsiaTheme="minorEastAsia" w:hAnsi="Cambria Math"/>
+                <w:i/>
+              </w:rPr>
+            </m:ctrlPr>
+          </m:dPr>
+          <m:e>
+            <m:r>
+              <w:rPr>
+                <w:rFonts w:ascii="Cambria Math" w:eastAsiaTheme="minorEastAsia" w:hAnsi="Cambria Math"/>
+              </w:rPr>
+              <m:t>Ø</m:t>
+            </m:r>
+          </m:e>
+        </m:d>
+        <m:r>
+          <w:rPr>
+            <w:rFonts w:ascii="Cambria Math" w:eastAsiaTheme="minorEastAsia" w:hAnsi="Cambria Math"/>
+          </w:rPr>
+          <m:t xml:space="preserve">, </m:t>
+        </m:r>
+        <m:d>
+          <m:dPr>
+            <m:begChr m:val="{"/>
+            <m:endChr m:val="}"/>
+            <m:ctrlPr>
+              <w:rPr>
+                <w:rFonts w:ascii="Cambria Math" w:eastAsiaTheme="minorEastAsia" w:hAnsi="Cambria Math"/>
+                <w:i/>
+              </w:rPr>
+            </m:ctrlPr>
+          </m:dPr>
+          <m:e>
+            <m:r>
+              <w:rPr>
+                <w:rFonts w:ascii="Cambria Math" w:eastAsiaTheme="minorEastAsia" w:hAnsi="Cambria Math"/>
+              </w:rPr>
+              <m:t xml:space="preserve">Ø, </m:t>
+            </m:r>
+            <m:d>
+              <m:dPr>
+                <m:begChr m:val="{"/>
+                <m:endChr m:val="}"/>
+                <m:ctrlPr>
+                  <w:rPr>
+                    <w:rFonts w:ascii="Cambria Math" w:eastAsiaTheme="minorEastAsia" w:hAnsi="Cambria Math"/>
+                    <w:i/>
+                  </w:rPr>
+                </m:ctrlPr>
+              </m:dPr>
+              <m:e>
+                <m:r>
+                  <w:rPr>
+                    <w:rFonts w:ascii="Cambria Math" w:eastAsiaTheme="minorEastAsia" w:hAnsi="Cambria Math"/>
+                  </w:rPr>
+                  <m:t>Ø</m:t>
+                </m:r>
+              </m:e>
+            </m:d>
+          </m:e>
+        </m:d>
+      </m:oMath>
+    </w:p>
+    <w:p>
+      <w:pPr>
+        <w:pStyle w:val="ListParagraph"/>
+        <w:numPr>
+          <w:ilvl w:val="2"/>
+          <w:numId w:val="1"/>
+        </w:numPr>
+        <w:rPr>
+          <w:rFonts w:eastAsiaTheme="minorEastAsia"/>
+        </w:rPr>
+      </w:pPr>
+      <m:oMath>
+        <m:r>
+          <w:rPr>
+            <w:rFonts w:ascii="Cambria Math" w:eastAsiaTheme="minorEastAsia" w:hAnsi="Cambria Math"/>
+          </w:rPr>
+          <m:t xml:space="preserve">Ø, </m:t>
+        </m:r>
+        <m:d>
+          <m:dPr>
+            <m:begChr m:val="{"/>
+            <m:endChr m:val="}"/>
+            <m:ctrlPr>
+              <w:rPr>
+                <w:rFonts w:ascii="Cambria Math" w:eastAsiaTheme="minorEastAsia" w:hAnsi="Cambria Math"/>
+                <w:i/>
+              </w:rPr>
+            </m:ctrlPr>
+          </m:dPr>
+          <m:e>
+            <m:r>
+              <w:rPr>
+                <w:rFonts w:ascii="Cambria Math" w:eastAsiaTheme="minorEastAsia" w:hAnsi="Cambria Math"/>
+              </w:rPr>
+              <m:t>Ø</m:t>
+            </m:r>
+          </m:e>
+        </m:d>
+        <m:r>
+          <w:rPr>
+            <w:rFonts w:ascii="Cambria Math" w:eastAsiaTheme="minorEastAsia" w:hAnsi="Cambria Math"/>
+          </w:rPr>
+          <m:t xml:space="preserve"> and </m:t>
+        </m:r>
+        <m:d>
+          <m:dPr>
+            <m:begChr m:val="{"/>
+            <m:endChr m:val="}"/>
+            <m:ctrlPr>
+              <w:rPr>
+                <w:rFonts w:ascii="Cambria Math" w:eastAsiaTheme="minorEastAsia" w:hAnsi="Cambria Math"/>
+                <w:i/>
+              </w:rPr>
+            </m:ctrlPr>
+          </m:dPr>
+          <m:e>
+            <m:r>
+              <w:rPr>
+                <w:rFonts w:ascii="Cambria Math" w:eastAsiaTheme="minorEastAsia" w:hAnsi="Cambria Math"/>
+              </w:rPr>
+              <m:t xml:space="preserve">Ø, </m:t>
+            </m:r>
+            <m:d>
+              <m:dPr>
+                <m:begChr m:val="{"/>
+                <m:endChr m:val="}"/>
+                <m:ctrlPr>
+                  <w:rPr>
+                    <w:rFonts w:ascii="Cambria Math" w:eastAsiaTheme="minorEastAsia" w:hAnsi="Cambria Math"/>
+                    <w:i/>
+                  </w:rPr>
+                </m:ctrlPr>
+              </m:dPr>
+              <m:e>
+                <m:r>
+                  <w:rPr>
+                    <w:rFonts w:ascii="Cambria Math" w:eastAsiaTheme="minorEastAsia" w:hAnsi="Cambria Math"/>
+                  </w:rPr>
+                  <m:t>Ø</m:t>
+                </m:r>
+              </m:e>
+            </m:d>
+          </m:e>
+        </m:d>
+      </m:oMath>
+      <w:r>
+        <w:rPr>
+          <w:rFonts w:eastAsiaTheme="minorEastAsia"/>
+        </w:rPr>
+        <w:t xml:space="preserve"> are subsets of A</w:t>
+      </w:r>
+    </w:p>
+    <w:p>
+      <w:pPr>
+        <w:pStyle w:val="ListParagraph"/>
+        <w:ind w:left="1080"/>
+        <w:rPr>
+          <w:rFonts w:eastAsiaTheme="minorEastAsia"/>
+        </w:rPr>
+      </w:pPr>
+    </w:p>
+    <w:p>
+      <w:pPr>
+        <w:ind w:left="720"/>
+        <w:rPr>
+          <w:rFonts w:eastAsiaTheme="minorEastAsia"/>
+        </w:rPr>
+      </w:pPr>
+      <w:r>
+        <w:rPr>
+          <w:rFonts w:eastAsiaTheme="minorEastAsia"/>
+        </w:rPr>
+        <w:t>For (d)-(</w:t>
+      </w:r>
+      <w:proofErr w:type="spellStart"/>
+      <w:r>
+        <w:rPr>
+          <w:rFonts w:eastAsiaTheme="minorEastAsia"/>
+        </w:rPr>
+        <w:t>i</w:t>
+      </w:r>
+      <w:proofErr w:type="spellEnd"/>
+      <w:r>
+        <w:rPr>
+          <w:rFonts w:eastAsiaTheme="minorEastAsia"/>
+        </w:rPr>
+        <w:t>), determine the indicated sets.</w:t>
+      </w:r>
+    </w:p>
+    <w:p>
+      <w:pPr>
+        <w:pStyle w:val="ListParagraph"/>
+        <w:numPr>
+          <w:ilvl w:val="1"/>
+          <w:numId w:val="1"/>
+        </w:numPr>
+        <w:rPr>
+          <w:rFonts w:eastAsiaTheme="minorEastAsia"/>
+        </w:rPr>
+      </w:pPr>
+      <m:oMath>
+        <m:r>
+          <w:rPr>
+            <w:rFonts w:ascii="Cambria Math" w:eastAsiaTheme="minorEastAsia" w:hAnsi="Cambria Math"/>
+          </w:rPr>
+          <w:lastRenderedPageBreak/>
+          <m:t>Ø∩A=Ø</m:t>
+        </m:r>
+      </m:oMath>
+    </w:p>
+    <w:p>
+      <w:pPr>
+        <w:pStyle w:val="ListParagraph"/>
+        <w:numPr>
+          <w:ilvl w:val="1"/>
+          <w:numId w:val="1"/>
+        </w:numPr>
+        <w:rPr>
+          <w:rFonts w:eastAsiaTheme="minorEastAsia"/>
+        </w:rPr>
+      </w:pPr>
+      <m:oMath>
+        <m:d>
+          <m:dPr>
+            <m:begChr m:val="{"/>
+            <m:endChr m:val="}"/>
+            <m:ctrlPr>
+              <w:rPr>
+                <w:rFonts w:ascii="Cambria Math" w:eastAsiaTheme="minorEastAsia" w:hAnsi="Cambria Math"/>
+                <w:i/>
+              </w:rPr>
+            </m:ctrlPr>
+          </m:dPr>
+          <m:e>
+            <m:r>
+              <w:rPr>
+                <w:rFonts w:ascii="Cambria Math" w:eastAsiaTheme="minorEastAsia" w:hAnsi="Cambria Math"/>
+              </w:rPr>
+              <m:t>Ø</m:t>
+            </m:r>
+          </m:e>
+        </m:d>
+        <m:r>
+          <w:rPr>
+            <w:rFonts w:ascii="Cambria Math" w:eastAsiaTheme="minorEastAsia" w:hAnsi="Cambria Math"/>
+          </w:rPr>
+          <m:t>∩A=</m:t>
+        </m:r>
+        <m:d>
+          <m:dPr>
+            <m:begChr m:val="{"/>
+            <m:endChr m:val="}"/>
+            <m:ctrlPr>
+              <w:rPr>
+                <w:rFonts w:ascii="Cambria Math" w:eastAsiaTheme="minorEastAsia" w:hAnsi="Cambria Math"/>
+                <w:i/>
+              </w:rPr>
+            </m:ctrlPr>
+          </m:dPr>
+          <m:e>
+            <m:r>
+              <w:rPr>
+                <w:rFonts w:ascii="Cambria Math" w:eastAsiaTheme="minorEastAsia" w:hAnsi="Cambria Math"/>
+              </w:rPr>
+              <m:t>Ø</m:t>
+            </m:r>
+          </m:e>
+        </m:d>
+      </m:oMath>
+    </w:p>
+    <w:p>
+      <w:pPr>
+        <w:pStyle w:val="ListParagraph"/>
+        <w:numPr>
+          <w:ilvl w:val="1"/>
+          <w:numId w:val="1"/>
+        </w:numPr>
+        <w:rPr>
+          <w:rFonts w:eastAsiaTheme="minorEastAsia"/>
+        </w:rPr>
+      </w:pPr>
+      <m:oMath>
+        <m:d>
+          <m:dPr>
+            <m:begChr m:val="{"/>
+            <m:endChr m:val="}"/>
+            <m:ctrlPr>
+              <w:rPr>
+                <w:rFonts w:ascii="Cambria Math" w:eastAsiaTheme="minorEastAsia" w:hAnsi="Cambria Math"/>
+                <w:i/>
+              </w:rPr>
+            </m:ctrlPr>
+          </m:dPr>
+          <m:e>
+            <m:r>
+              <w:rPr>
+                <w:rFonts w:ascii="Cambria Math" w:eastAsiaTheme="minorEastAsia" w:hAnsi="Cambria Math"/>
+              </w:rPr>
+              <m:t xml:space="preserve">Ø, </m:t>
+            </m:r>
+            <m:d>
+              <m:dPr>
+                <m:begChr m:val="{"/>
+                <m:endChr m:val="}"/>
+                <m:ctrlPr>
+                  <w:rPr>
+                    <w:rFonts w:ascii="Cambria Math" w:eastAsiaTheme="minorEastAsia" w:hAnsi="Cambria Math"/>
+                    <w:i/>
+                  </w:rPr>
+                </m:ctrlPr>
+              </m:dPr>
+              <m:e>
+                <m:r>
+                  <w:rPr>
+                    <w:rFonts w:ascii="Cambria Math" w:eastAsiaTheme="minorEastAsia" w:hAnsi="Cambria Math"/>
+                  </w:rPr>
+                  <m:t>Ø</m:t>
+                </m:r>
+              </m:e>
+            </m:d>
+          </m:e>
+        </m:d>
+        <m:r>
+          <w:rPr>
+            <w:rFonts w:ascii="Cambria Math" w:eastAsiaTheme="minorEastAsia" w:hAnsi="Cambria Math"/>
+          </w:rPr>
+          <m:t>∩A=</m:t>
+        </m:r>
+        <m:d>
+          <m:dPr>
+            <m:begChr m:val="{"/>
+            <m:endChr m:val="}"/>
+            <m:ctrlPr>
+              <w:rPr>
+                <w:rFonts w:ascii="Cambria Math" w:eastAsiaTheme="minorEastAsia" w:hAnsi="Cambria Math"/>
+                <w:i/>
+              </w:rPr>
+            </m:ctrlPr>
+          </m:dPr>
+          <m:e>
+            <m:r>
+              <w:rPr>
+                <w:rFonts w:ascii="Cambria Math" w:eastAsiaTheme="minorEastAsia" w:hAnsi="Cambria Math"/>
+              </w:rPr>
+              <m:t xml:space="preserve">Ø, </m:t>
+            </m:r>
+            <m:d>
+              <m:dPr>
+                <m:begChr m:val="{"/>
+                <m:endChr m:val="}"/>
+                <m:ctrlPr>
+                  <w:rPr>
+                    <w:rFonts w:ascii="Cambria Math" w:eastAsiaTheme="minorEastAsia" w:hAnsi="Cambria Math"/>
+                    <w:i/>
+                  </w:rPr>
+                </m:ctrlPr>
+              </m:dPr>
+              <m:e>
+                <m:r>
+                  <w:rPr>
+                    <w:rFonts w:ascii="Cambria Math" w:eastAsiaTheme="minorEastAsia" w:hAnsi="Cambria Math"/>
+                  </w:rPr>
+                  <m:t>Ø</m:t>
+                </m:r>
+              </m:e>
+            </m:d>
+          </m:e>
+        </m:d>
+      </m:oMath>
+    </w:p>
+    <w:p>
+      <w:pPr>
+        <w:pStyle w:val="ListParagraph"/>
+        <w:numPr>
+          <w:ilvl w:val="1"/>
+          <w:numId w:val="1"/>
+        </w:numPr>
+        <w:rPr>
+          <w:rFonts w:eastAsiaTheme="minorEastAsia"/>
+        </w:rPr>
+      </w:pPr>
+      <m:oMath>
+        <m:r>
+          <w:rPr>
+            <w:rFonts w:ascii="Cambria Math" w:eastAsiaTheme="minorEastAsia" w:hAnsi="Cambria Math"/>
+          </w:rPr>
+          <m:t>Ø∪A=A</m:t>
+        </m:r>
+      </m:oMath>
+    </w:p>
+    <w:p>
+      <w:pPr>
+        <w:pStyle w:val="ListParagraph"/>
+        <w:numPr>
+          <w:ilvl w:val="1"/>
+          <w:numId w:val="1"/>
+        </w:numPr>
+        <w:rPr>
+          <w:rFonts w:eastAsiaTheme="minorEastAsia"/>
+        </w:rPr>
+      </w:pPr>
+      <m:oMath>
+        <m:d>
+          <m:dPr>
+            <m:begChr m:val="{"/>
+            <m:endChr m:val="}"/>
+            <m:ctrlPr>
+              <w:rPr>
+                <w:rFonts w:ascii="Cambria Math" w:eastAsiaTheme="minorEastAsia" w:hAnsi="Cambria Math"/>
+                <w:i/>
+              </w:rPr>
+            </m:ctrlPr>
+          </m:dPr>
+          <m:e>
+            <m:r>
+              <w:rPr>
+                <w:rFonts w:ascii="Cambria Math" w:eastAsiaTheme="minorEastAsia" w:hAnsi="Cambria Math"/>
+              </w:rPr>
+              <m:t>Ø</m:t>
+            </m:r>
+          </m:e>
+        </m:d>
+        <m:r>
+          <w:rPr>
+            <w:rFonts w:ascii="Cambria Math" w:eastAsiaTheme="minorEastAsia" w:hAnsi="Cambria Math"/>
+          </w:rPr>
+          <m:t>∪A=A</m:t>
+        </m:r>
+      </m:oMath>
+    </w:p>
+    <w:p>
+      <w:pPr>
+        <w:pStyle w:val="ListParagraph"/>
+        <w:numPr>
+          <w:ilvl w:val="1"/>
+          <w:numId w:val="1"/>
+        </w:numPr>
+        <w:rPr>
+          <w:rFonts w:eastAsiaTheme="minorEastAsia"/>
+        </w:rPr>
+      </w:pPr>
+      <m:oMath>
+        <m:d>
+          <m:dPr>
+            <m:begChr m:val="{"/>
+            <m:endChr m:val="}"/>
+            <m:ctrlPr>
+              <w:rPr>
+                <w:rFonts w:ascii="Cambria Math" w:eastAsiaTheme="minorEastAsia" w:hAnsi="Cambria Math"/>
+                <w:i/>
+              </w:rPr>
+            </m:ctrlPr>
+          </m:dPr>
+          <m:e>
+            <m:r>
+              <w:rPr>
+                <w:rFonts w:ascii="Cambria Math" w:eastAsiaTheme="minorEastAsia" w:hAnsi="Cambria Math"/>
+              </w:rPr>
+              <m:t xml:space="preserve">Ø, </m:t>
+            </m:r>
+            <m:d>
+              <m:dPr>
+                <m:begChr m:val="{"/>
+                <m:endChr m:val="}"/>
+                <m:ctrlPr>
+                  <w:rPr>
+                    <w:rFonts w:ascii="Cambria Math" w:eastAsiaTheme="minorEastAsia" w:hAnsi="Cambria Math"/>
+                    <w:i/>
+                  </w:rPr>
+                </m:ctrlPr>
+              </m:dPr>
+              <m:e>
+                <m:r>
+                  <w:rPr>
+                    <w:rFonts w:ascii="Cambria Math" w:eastAsiaTheme="minorEastAsia" w:hAnsi="Cambria Math"/>
+                  </w:rPr>
+                  <m:t>Ø</m:t>
+                </m:r>
+              </m:e>
+            </m:d>
+          </m:e>
+        </m:d>
+        <m:r>
+          <w:rPr>
+            <w:rFonts w:ascii="Cambria Math" w:eastAsiaTheme="minorEastAsia" w:hAnsi="Cambria Math"/>
+          </w:rPr>
+          <m:t>∪A=A</m:t>
+        </m:r>
+      </m:oMath>
+    </w:p>
+    <w:p>
+      <w:pPr>
+        <w:rPr>
+          <w:rFonts w:eastAsiaTheme="minorEastAsia"/>
+        </w:rPr>
+      </w:pPr>
+    </w:p>
+    <w:p>
+      <w:pPr>
+        <w:pStyle w:val="ListParagraph"/>
+        <w:numPr>
+          <w:ilvl w:val="0"/>
+          <w:numId w:val="1"/>
+        </w:numPr>
+        <w:rPr>
+          <w:rFonts w:eastAsiaTheme="minorEastAsia"/>
+        </w:rPr>
+      </w:pPr>
+      <w:r>
+        <w:rPr>
+          <w:rFonts w:eastAsiaTheme="minorEastAsia"/>
+        </w:rPr>
+        <w:t xml:space="preserve">Let </w:t>
+      </w:r>
+      <m:oMath>
+        <m:r>
+          <w:rPr>
+            <w:rFonts w:ascii="Cambria Math" w:eastAsiaTheme="minorEastAsia" w:hAnsi="Cambria Math"/>
+          </w:rPr>
+          <m:t>A=</m:t>
+        </m:r>
+        <m:d>
+          <m:dPr>
+            <m:begChr m:val="{"/>
+            <m:endChr m:val="}"/>
+            <m:ctrlPr>
+              <w:rPr>
+                <w:rFonts w:ascii="Cambria Math" w:eastAsiaTheme="minorEastAsia" w:hAnsi="Cambria Math"/>
+                <w:i/>
+              </w:rPr>
+            </m:ctrlPr>
+          </m:dPr>
+          <m:e>
+            <m:r>
+              <w:rPr>
+                <w:rFonts w:ascii="Cambria Math" w:eastAsiaTheme="minorEastAsia" w:hAnsi="Cambria Math"/>
+              </w:rPr>
+              <m:t>x</m:t>
+            </m:r>
+            <m:r>
+              <m:rPr>
+                <m:scr m:val="double-struck"/>
+              </m:rPr>
+              <w:rPr>
+                <w:rFonts w:ascii="Cambria Math" w:eastAsiaTheme="minorEastAsia" w:hAnsi="Cambria Math"/>
+              </w:rPr>
+              <m:t>∈R :</m:t>
+            </m:r>
+            <m:d>
+              <m:dPr>
+                <m:begChr m:val="|"/>
+                <m:endChr m:val="|"/>
+                <m:ctrlPr>
+                  <w:rPr>
+                    <w:rFonts w:ascii="Cambria Math" w:eastAsiaTheme="minorEastAsia" w:hAnsi="Cambria Math"/>
+                    <w:i/>
+                  </w:rPr>
+                </m:ctrlPr>
+              </m:dPr>
+              <m:e>
+                <m:r>
+                  <w:rPr>
+                    <w:rFonts w:ascii="Cambria Math" w:eastAsiaTheme="minorEastAsia" w:hAnsi="Cambria Math"/>
+                  </w:rPr>
+                  <m:t>x-1</m:t>
+                </m:r>
+              </m:e>
+            </m:d>
+            <m:r>
+              <w:rPr>
+                <w:rFonts w:ascii="Cambria Math" w:eastAsiaTheme="minorEastAsia" w:hAnsi="Cambria Math"/>
+              </w:rPr>
+              <m:t>≤2</m:t>
+            </m:r>
+          </m:e>
+        </m:d>
+        <m:r>
+          <w:rPr>
+            <w:rFonts w:ascii="Cambria Math" w:eastAsiaTheme="minorEastAsia" w:hAnsi="Cambria Math"/>
+          </w:rPr>
+          <m:t>, B=</m:t>
+        </m:r>
+        <m:d>
+          <m:dPr>
+            <m:begChr m:val="{"/>
+            <m:endChr m:val="}"/>
+            <m:ctrlPr>
+              <w:rPr>
+                <w:rFonts w:ascii="Cambria Math" w:eastAsiaTheme="minorEastAsia" w:hAnsi="Cambria Math"/>
+                <w:i/>
+              </w:rPr>
+            </m:ctrlPr>
+          </m:dPr>
+          <m:e>
+            <m:r>
+              <w:rPr>
+                <w:rFonts w:ascii="Cambria Math" w:eastAsiaTheme="minorEastAsia" w:hAnsi="Cambria Math"/>
+              </w:rPr>
+              <m:t>x</m:t>
+            </m:r>
+            <m:r>
+              <m:rPr>
+                <m:scr m:val="double-struck"/>
+              </m:rPr>
+              <w:rPr>
+                <w:rFonts w:ascii="Cambria Math" w:eastAsiaTheme="minorEastAsia" w:hAnsi="Cambria Math"/>
+              </w:rPr>
+              <m:t>∈R :</m:t>
+            </m:r>
+            <m:d>
+              <m:dPr>
+                <m:begChr m:val="|"/>
+                <m:endChr m:val="|"/>
+                <m:ctrlPr>
+                  <w:rPr>
+                    <w:rFonts w:ascii="Cambria Math" w:eastAsiaTheme="minorEastAsia" w:hAnsi="Cambria Math"/>
+                    <w:i/>
+                  </w:rPr>
+                </m:ctrlPr>
+              </m:dPr>
+              <m:e>
+                <m:r>
+                  <w:rPr>
+                    <w:rFonts w:ascii="Cambria Math" w:eastAsiaTheme="minorEastAsia" w:hAnsi="Cambria Math"/>
+                  </w:rPr>
+                  <m:t>x</m:t>
+                </m:r>
+              </m:e>
+            </m:d>
+            <m:r>
+              <w:rPr>
+                <w:rFonts w:ascii="Cambria Math" w:eastAsiaTheme="minorEastAsia" w:hAnsi="Cambria Math"/>
+              </w:rPr>
+              <m:t>≥1</m:t>
+            </m:r>
+          </m:e>
+        </m:d>
+        <m:r>
+          <w:rPr>
+            <w:rFonts w:ascii="Cambria Math" w:eastAsiaTheme="minorEastAsia" w:hAnsi="Cambria Math"/>
+          </w:rPr>
+          <m:t xml:space="preserve"> and C={x</m:t>
+        </m:r>
+        <m:r>
+          <m:rPr>
+            <m:scr m:val="double-struck"/>
+          </m:rPr>
+          <w:rPr>
+            <w:rFonts w:ascii="Cambria Math" w:eastAsiaTheme="minorEastAsia" w:hAnsi="Cambria Math"/>
+          </w:rPr>
+          <m:t>∈R :</m:t>
+        </m:r>
+        <m:d>
+          <m:dPr>
+            <m:begChr m:val="|"/>
+            <m:endChr m:val="|"/>
+            <m:ctrlPr>
+              <w:rPr>
+                <w:rFonts w:ascii="Cambria Math" w:eastAsiaTheme="minorEastAsia" w:hAnsi="Cambria Math"/>
+                <w:i/>
+              </w:rPr>
+            </m:ctrlPr>
+          </m:dPr>
+          <m:e>
+            <m:r>
+              <w:rPr>
+                <w:rFonts w:ascii="Cambria Math" w:eastAsiaTheme="minorEastAsia" w:hAnsi="Cambria Math"/>
+              </w:rPr>
+              <m:t>x+2</m:t>
+            </m:r>
+          </m:e>
+        </m:d>
+        <m:r>
+          <w:rPr>
+            <w:rFonts w:ascii="Cambria Math" w:eastAsiaTheme="minorEastAsia" w:hAnsi="Cambria Math"/>
+          </w:rPr>
+          <m:t>≤3}</m:t>
+        </m:r>
+      </m:oMath>
+      <w:r>
+        <w:rPr>
+          <w:rFonts w:eastAsiaTheme="minorEastAsia"/>
+        </w:rPr>
+        <w:t>.</w:t>
+      </w:r>
+    </w:p>
+    <w:p>
+      <w:pPr>
+        <w:pStyle w:val="ListParagraph"/>
+        <w:numPr>
+          <w:ilvl w:val="1"/>
+          <w:numId w:val="1"/>
+        </w:numPr>
+        <w:rPr>
+          <w:rFonts w:eastAsiaTheme="minorEastAsia"/>
+        </w:rPr>
+      </w:pPr>
+      <w:r>
+        <w:rPr>
+          <w:rFonts w:eastAsiaTheme="minorEastAsia"/>
+        </w:rPr>
+        <w:t>Express A, B and C using interval notation.</w:t>
+      </w:r>
+    </w:p>
+    <w:p>
+      <w:pPr>
+        <w:pStyle w:val="ListParagraph"/>
+        <w:numPr>
+          <w:ilvl w:val="2"/>
+          <w:numId w:val="1"/>
+        </w:numPr>
+        <w:rPr>
+          <w:rFonts w:eastAsiaTheme="minorEastAsia"/>
+        </w:rPr>
+      </w:pPr>
+      <m:oMath>
+        <m:r>
+          <w:rPr>
+            <w:rFonts w:ascii="Cambria Math" w:eastAsiaTheme="minorEastAsia" w:hAnsi="Cambria Math"/>
+          </w:rPr>
+          <m:t>A=</m:t>
+        </m:r>
+        <m:d>
+          <m:dPr>
+            <m:begChr m:val="{"/>
+            <m:endChr m:val="}"/>
+            <m:ctrlPr>
+              <w:rPr>
+                <w:rFonts w:ascii="Cambria Math" w:eastAsiaTheme="minorEastAsia" w:hAnsi="Cambria Math"/>
+                <w:i/>
+              </w:rPr>
+            </m:ctrlPr>
+          </m:dPr>
+          <m:e>
+            <m:r>
+              <w:rPr>
+                <w:rFonts w:ascii="Cambria Math" w:eastAsiaTheme="minorEastAsia" w:hAnsi="Cambria Math"/>
+              </w:rPr>
+              <m:t>x</m:t>
+            </m:r>
+            <m:r>
+              <m:rPr>
+                <m:scr m:val="double-struck"/>
+              </m:rPr>
+              <w:rPr>
+                <w:rFonts w:ascii="Cambria Math" w:eastAsiaTheme="minorEastAsia" w:hAnsi="Cambria Math"/>
+              </w:rPr>
+              <m:t>∈R : -</m:t>
+            </m:r>
+            <m:r>
+              <w:rPr>
+                <w:rFonts w:ascii="Cambria Math" w:eastAsiaTheme="minorEastAsia" w:hAnsi="Cambria Math"/>
+              </w:rPr>
+              <m:t>1≤x≤3</m:t>
+            </m:r>
+          </m:e>
+        </m:d>
+        <m:r>
+          <w:rPr>
+            <w:rFonts w:ascii="Cambria Math" w:eastAsiaTheme="minorEastAsia" w:hAnsi="Cambria Math"/>
+          </w:rPr>
+          <m:t>=[-1, 3]</m:t>
+        </m:r>
+      </m:oMath>
+    </w:p>
+    <w:p>
+      <w:pPr>
+        <w:pStyle w:val="ListParagraph"/>
+        <w:numPr>
+          <w:ilvl w:val="2"/>
+          <w:numId w:val="1"/>
+        </w:numPr>
+        <w:rPr>
+          <w:rFonts w:eastAsiaTheme="minorEastAsia"/>
+        </w:rPr>
+      </w:pPr>
+      <m:oMath>
+        <m:r>
+          <w:rPr>
+            <w:rFonts w:ascii="Cambria Math" w:eastAsiaTheme="minorEastAsia" w:hAnsi="Cambria Math"/>
+          </w:rPr>
+          <m:t>B=</m:t>
+        </m:r>
+        <m:d>
+          <m:dPr>
+            <m:endChr m:val="]"/>
+            <m:ctrlPr>
+              <w:rPr>
+                <w:rFonts w:ascii="Cambria Math" w:eastAsiaTheme="minorEastAsia" w:hAnsi="Cambria Math"/>
+                <w:i/>
+              </w:rPr>
+            </m:ctrlPr>
+          </m:dPr>
+          <m:e>
+            <m:r>
+              <w:rPr>
+                <w:rFonts w:ascii="Cambria Math" w:eastAsiaTheme="minorEastAsia" w:hAnsi="Cambria Math"/>
+              </w:rPr>
+              <m:t>-∞, -1</m:t>
+            </m:r>
+          </m:e>
+        </m:d>
+        <m:r>
+          <w:rPr>
+            <w:rFonts w:ascii="Cambria Math" w:eastAsiaTheme="minorEastAsia" w:hAnsi="Cambria Math"/>
+          </w:rPr>
+          <m:t>∪[1, ∞)</m:t>
+        </m:r>
+      </m:oMath>
+    </w:p>
+    <w:p>
+      <w:pPr>
+        <w:pStyle w:val="ListParagraph"/>
+        <w:numPr>
+          <w:ilvl w:val="2"/>
+          <w:numId w:val="1"/>
+        </w:numPr>
+        <w:rPr>
+          <w:rFonts w:eastAsiaTheme="minorEastAsia"/>
+        </w:rPr>
+      </w:pPr>
+      <m:oMath>
+        <m:r>
+          <w:rPr>
+            <w:rFonts w:ascii="Cambria Math" w:eastAsiaTheme="minorEastAsia" w:hAnsi="Cambria Math"/>
+          </w:rPr>
+          <m:t>C=</m:t>
+        </m:r>
+        <m:d>
+          <m:dPr>
+            <m:begChr m:val="{"/>
+            <m:endChr m:val="}"/>
+            <m:ctrlPr>
+              <w:rPr>
+                <w:rFonts w:ascii="Cambria Math" w:eastAsiaTheme="minorEastAsia" w:hAnsi="Cambria Math"/>
+                <w:i/>
+              </w:rPr>
+            </m:ctrlPr>
+          </m:dPr>
+          <m:e>
+            <m:r>
+              <w:rPr>
+                <w:rFonts w:ascii="Cambria Math" w:eastAsiaTheme="minorEastAsia" w:hAnsi="Cambria Math"/>
+              </w:rPr>
+              <m:t>x∈</m:t>
+            </m:r>
+            <m:r>
+              <m:rPr>
+                <m:scr m:val="double-struck"/>
+              </m:rPr>
+              <w:rPr>
+                <w:rFonts w:ascii="Cambria Math" w:eastAsiaTheme="minorEastAsia" w:hAnsi="Cambria Math"/>
+              </w:rPr>
+              <m:t>R : -</m:t>
+            </m:r>
+            <m:r>
+              <w:rPr>
+                <w:rFonts w:ascii="Cambria Math" w:eastAsiaTheme="minorEastAsia" w:hAnsi="Cambria Math"/>
+              </w:rPr>
+              <m:t>5≤x≤1</m:t>
+            </m:r>
+          </m:e>
+        </m:d>
+        <m:r>
+          <w:rPr>
+            <w:rFonts w:ascii="Cambria Math" w:eastAsiaTheme="minorEastAsia" w:hAnsi="Cambria Math"/>
+          </w:rPr>
+          <m:t>=[-5, 1]</m:t>
+        </m:r>
+      </m:oMath>
+    </w:p>
+    <w:p>
+      <w:pPr>
+        <w:pStyle w:val="ListParagraph"/>
+        <w:ind w:left="1080"/>
+        <w:rPr>
+          <w:rFonts w:eastAsiaTheme="minorEastAsia"/>
+        </w:rPr>
+      </w:pPr>
+    </w:p>
+    <w:p>
+      <w:pPr>
+        <w:pStyle w:val="ListParagraph"/>
+        <w:numPr>
+          <w:ilvl w:val="0"/>
+          <w:numId w:val="1"/>
+        </w:numPr>
+        <w:rPr>
+          <w:rFonts w:eastAsiaTheme="minorEastAsia"/>
+        </w:rPr>
+      </w:pPr>
+      <w:r>
+        <w:rPr>
+          <w:rFonts w:eastAsiaTheme="minorEastAsia"/>
+        </w:rPr>
+        <w:t xml:space="preserve">Give an example of four different sets A, B, C and D such that (1) </w:t>
+      </w:r>
+      <m:oMath>
+        <m:r>
+          <w:rPr>
+            <w:rFonts w:ascii="Cambria Math" w:eastAsiaTheme="minorEastAsia" w:hAnsi="Cambria Math"/>
+          </w:rPr>
+          <m:t>A∪B={1, 2}</m:t>
+        </m:r>
+      </m:oMath>
+      <w:r>
+        <w:rPr>
+          <w:rFonts w:eastAsiaTheme="minorEastAsia"/>
+        </w:rPr>
+        <w:t xml:space="preserve"> and </w:t>
+      </w:r>
+      <m:oMath>
+        <m:r>
+          <w:rPr>
+            <w:rFonts w:ascii="Cambria Math" w:eastAsiaTheme="minorEastAsia" w:hAnsi="Cambria Math"/>
+          </w:rPr>
+          <m:t>C∩D={2, 3}</m:t>
+        </m:r>
+      </m:oMath>
+      <w:r>
+        <w:rPr>
+          <w:rFonts w:eastAsiaTheme="minorEastAsia"/>
+        </w:rPr>
+        <w:t xml:space="preserve"> and (2) if B and C are interchanged and </w:t>
+      </w:r>
+      <m:oMath>
+        <m:r>
+          <w:rPr>
+            <w:rFonts w:ascii="Cambria Math" w:eastAsiaTheme="minorEastAsia" w:hAnsi="Cambria Math"/>
+          </w:rPr>
+          <m:t>∪and∩</m:t>
+        </m:r>
+      </m:oMath>
+      <w:r>
+        <w:rPr>
+          <w:rFonts w:eastAsiaTheme="minorEastAsia"/>
+        </w:rPr>
+        <w:t xml:space="preserve"> are interchanged, then we get the same result (</w:t>
+      </w:r>
+      <m:oMath>
+        <m:r>
+          <w:rPr>
+            <w:rFonts w:ascii="Cambria Math" w:eastAsiaTheme="minorEastAsia" w:hAnsi="Cambria Math"/>
+          </w:rPr>
+          <m:t>A∩C=</m:t>
+        </m:r>
+        <m:d>
+          <m:dPr>
+            <m:begChr m:val="{"/>
+            <m:endChr m:val="}"/>
+            <m:ctrlPr>
+              <w:rPr>
+                <w:rFonts w:ascii="Cambria Math" w:eastAsiaTheme="minorEastAsia" w:hAnsi="Cambria Math"/>
+                <w:i/>
+              </w:rPr>
+            </m:ctrlPr>
+          </m:dPr>
+          <m:e>
+            <m:r>
+              <w:rPr>
+                <w:rFonts w:ascii="Cambria Math" w:eastAsiaTheme="minorEastAsia" w:hAnsi="Cambria Math"/>
+              </w:rPr>
+              <m:t>1, 2</m:t>
+            </m:r>
+          </m:e>
+        </m:d>
+        <m:r>
+          <w:rPr>
+            <w:rFonts w:ascii="Cambria Math" w:eastAsiaTheme="minorEastAsia" w:hAnsi="Cambria Math"/>
+          </w:rPr>
+          <m:t xml:space="preserve"> and B∪D={2, 3}</m:t>
+        </m:r>
+      </m:oMath>
+      <w:r>
+        <w:rPr>
+          <w:rFonts w:eastAsiaTheme="minorEastAsia"/>
+        </w:rPr>
+        <w:t>.</w:t>
+      </w:r>
+    </w:p>
+    <w:p>
+      <w:pPr>
+        <w:pStyle w:val="ListParagraph"/>
+        <w:numPr>
+          <w:ilvl w:val="1"/>
+          <w:numId w:val="1"/>
+        </w:numPr>
+        <w:rPr>
+          <w:rFonts w:eastAsiaTheme="minorEastAsia"/>
+        </w:rPr>
+      </w:pPr>
+      <m:oMath>
+        <m:r>
+          <w:rPr>
+            <w:rFonts w:ascii="Cambria Math" w:eastAsiaTheme="minorEastAsia" w:hAnsi="Cambria Math"/>
+          </w:rPr>
+          <m:t>A={1, 2}</m:t>
+        </m:r>
+      </m:oMath>
+    </w:p>
+    <w:p>
+      <w:pPr>
+        <w:pStyle w:val="ListParagraph"/>
+        <w:numPr>
+          <w:ilvl w:val="1"/>
+          <w:numId w:val="1"/>
+        </w:numPr>
+        <w:rPr>
+          <w:rFonts w:eastAsiaTheme="minorEastAsia"/>
+        </w:rPr>
+      </w:pPr>
+      <m:oMath>
+        <m:r>
+          <w:rPr>
+            <w:rFonts w:ascii="Cambria Math" w:eastAsiaTheme="minorEastAsia" w:hAnsi="Cambria Math"/>
+          </w:rPr>
+          <m:t>B={2}</m:t>
+        </m:r>
+      </m:oMath>
+    </w:p>
+    <w:p>
+      <w:pPr>
+        <w:pStyle w:val="ListParagraph"/>
+        <w:numPr>
+          <w:ilvl w:val="1"/>
+          <w:numId w:val="1"/>
+        </w:numPr>
+        <w:rPr>
+          <w:rFonts w:eastAsiaTheme="minorEastAsia"/>
+        </w:rPr>
+      </w:pPr>
+      <m:oMath>
+        <m:r>
+          <w:rPr>
+            <w:rFonts w:ascii="Cambria Math" w:eastAsiaTheme="minorEastAsia" w:hAnsi="Cambria Math"/>
+          </w:rPr>
+          <m:t>C={1, 2</m:t>
+        </m:r>
+        <m:r>
+          <w:rPr>
+            <w:rFonts w:ascii="Cambria Math" w:eastAsiaTheme="minorEastAsia" w:hAnsi="Cambria Math"/>
+          </w:rPr>
+          <m:t>, 3</m:t>
+        </m:r>
+        <m:r>
+          <w:rPr>
+            <w:rFonts w:ascii="Cambria Math" w:eastAsiaTheme="minorEastAsia" w:hAnsi="Cambria Math"/>
+          </w:rPr>
+          <m:t>}</m:t>
+        </m:r>
+      </m:oMath>
+    </w:p>
+    <w:p>
+      <w:pPr>
+        <w:pStyle w:val="ListParagraph"/>
+        <w:numPr>
+          <w:ilvl w:val="1"/>
+          <w:numId w:val="1"/>
+        </w:numPr>
+        <w:rPr>
+          <w:rFonts w:eastAsiaTheme="minorEastAsia"/>
+        </w:rPr>
+      </w:pPr>
+      <m:oMath>
+        <m:r>
+          <w:rPr>
+            <w:rFonts w:ascii="Cambria Math" w:eastAsiaTheme="minorEastAsia" w:hAnsi="Cambria Math"/>
+          </w:rPr>
+          <m:t>D={2, 3}</m:t>
+        </m:r>
+      </m:oMath>
+    </w:p>
+    <w:p>
+      <w:pPr>
+        <w:pStyle w:val="ListParagraph"/>
+        <w:rPr>
+          <w:rFonts w:eastAsiaTheme="minorEastAsia"/>
+        </w:rPr>
+      </w:pPr>
+    </w:p>
+    <w:p>
+      <w:pPr>
+        <w:pStyle w:val="ListParagraph"/>
+        <w:numPr>
+          <w:ilvl w:val="0"/>
+          <w:numId w:val="1"/>
+        </w:numPr>
+        <w:rPr>
+          <w:rFonts w:eastAsiaTheme="minorEastAsia"/>
+        </w:rPr>
+      </w:pPr>
+      <w:r>
+        <w:rPr>
+          <w:rFonts w:eastAsiaTheme="minorEastAsia"/>
+        </w:rPr>
+        <w:t>Give an example of four different subsets A, B, C and D of {1, 2, 3, 4} such that all intersections of two subsets are different.</w:t>
+      </w:r>
+    </w:p>
+    <w:p>
+      <w:pPr>
+        <w:pStyle w:val="ListParagraph"/>
+        <w:numPr>
+          <w:ilvl w:val="1"/>
+          <w:numId w:val="1"/>
+        </w:numPr>
+        <w:rPr>
+          <w:rFonts w:eastAsiaTheme="minorEastAsia"/>
+        </w:rPr>
+      </w:pPr>
+      <m:oMath>
+        <m:r>
+          <w:rPr>
+            <w:rFonts w:ascii="Cambria Math" w:eastAsiaTheme="minorEastAsia" w:hAnsi="Cambria Math"/>
+          </w:rPr>
+          <m:t>A={1, 2, 3}</m:t>
+        </m:r>
+      </m:oMath>
+    </w:p>
+    <w:p>
+      <w:pPr>
+        <w:pStyle w:val="ListParagraph"/>
+        <w:numPr>
+          <w:ilvl w:val="1"/>
+          <w:numId w:val="1"/>
+        </w:numPr>
+        <w:rPr>
+          <w:rFonts w:eastAsiaTheme="minorEastAsia"/>
+        </w:rPr>
+      </w:pPr>
+      <m:oMath>
+        <m:r>
+          <w:rPr>
+            <w:rFonts w:ascii="Cambria Math" w:eastAsiaTheme="minorEastAsia" w:hAnsi="Cambria Math"/>
+          </w:rPr>
+          <m:t>B={2</m:t>
+        </m:r>
+        <m:r>
+          <w:rPr>
+            <w:rFonts w:ascii="Cambria Math" w:eastAsiaTheme="minorEastAsia" w:hAnsi="Cambria Math"/>
+          </w:rPr>
+          <m:t>, 4</m:t>
+        </m:r>
+        <m:r>
+          <w:rPr>
+            <w:rFonts w:ascii="Cambria Math" w:eastAsiaTheme="minorEastAsia" w:hAnsi="Cambria Math"/>
+          </w:rPr>
+          <m:t>}</m:t>
+        </m:r>
+      </m:oMath>
+    </w:p>
+    <w:p>
+      <w:pPr>
+        <w:pStyle w:val="ListParagraph"/>
+        <w:numPr>
+          <w:ilvl w:val="1"/>
+          <w:numId w:val="1"/>
+        </w:numPr>
+        <w:rPr>
+          <w:rFonts w:eastAsiaTheme="minorEastAsia"/>
+        </w:rPr>
+      </w:pPr>
+      <m:oMath>
+        <m:r>
+          <w:rPr>
+            <w:rFonts w:ascii="Cambria Math" w:eastAsiaTheme="minorEastAsia" w:hAnsi="Cambria Math"/>
+          </w:rPr>
+          <m:t>C={2, 3</m:t>
+        </m:r>
+        <m:r>
+          <w:rPr>
+            <w:rFonts w:ascii="Cambria Math" w:eastAsiaTheme="minorEastAsia" w:hAnsi="Cambria Math"/>
+          </w:rPr>
+          <m:t>, 4</m:t>
+        </m:r>
+        <m:r>
+          <w:rPr>
+            <w:rFonts w:ascii="Cambria Math" w:eastAsiaTheme="minorEastAsia" w:hAnsi="Cambria Math"/>
+          </w:rPr>
+          <m:t>}</m:t>
+        </m:r>
+      </m:oMath>
+    </w:p>
+    <w:p>
+      <w:pPr>
+        <w:pStyle w:val="ListParagraph"/>
+        <w:numPr>
+          <w:ilvl w:val="1"/>
+          <w:numId w:val="1"/>
+        </w:numPr>
+        <w:rPr>
+          <w:rFonts w:eastAsiaTheme="minorEastAsia"/>
+        </w:rPr>
+      </w:pPr>
+      <m:oMath>
+        <m:r>
+          <w:rPr>
+            <w:rFonts w:ascii="Cambria Math" w:eastAsiaTheme="minorEastAsia" w:hAnsi="Cambria Math"/>
+          </w:rPr>
+          <m:t>D={</m:t>
+        </m:r>
+        <m:r>
+          <w:rPr>
+            <w:rFonts w:ascii="Cambria Math" w:eastAsiaTheme="minorEastAsia" w:hAnsi="Cambria Math"/>
+          </w:rPr>
+          <m:t>1</m:t>
+        </m:r>
+        <m:r>
+          <w:rPr>
+            <w:rFonts w:ascii="Cambria Math" w:eastAsiaTheme="minorEastAsia" w:hAnsi="Cambria Math"/>
+          </w:rPr>
+          <m:t>,</m:t>
+        </m:r>
+        <m:r>
+          <w:rPr>
+            <w:rFonts w:ascii="Cambria Math" w:eastAsiaTheme="minorEastAsia" w:hAnsi="Cambria Math"/>
+          </w:rPr>
+          <m:t xml:space="preserve"> 3,</m:t>
+        </m:r>
+        <m:r>
+          <w:rPr>
+            <w:rFonts w:ascii="Cambria Math" w:eastAsiaTheme="minorEastAsia" w:hAnsi="Cambria Math"/>
+          </w:rPr>
+          <m:t xml:space="preserve"> 4}</m:t>
+        </m:r>
+      </m:oMath>
+    </w:p>
+    <w:p>
+      <w:pPr>
+        <w:pStyle w:val="ListParagraph"/>
+        <w:numPr>
+          <w:ilvl w:val="2"/>
+          <w:numId w:val="1"/>
+        </w:numPr>
+        <w:rPr>
+          <w:rFonts w:eastAsiaTheme="minorEastAsia"/>
+        </w:rPr>
+      </w:pPr>
+      <m:oMath>
+        <m:r>
+          <w:rPr>
+            <w:rFonts w:ascii="Cambria Math" w:eastAsiaTheme="minorEastAsia" w:hAnsi="Cambria Math"/>
+          </w:rPr>
+          <m:t>A∩B=B∩A={2}</m:t>
+        </m:r>
+      </m:oMath>
+    </w:p>
+    <w:p>
+      <w:pPr>
+        <w:pStyle w:val="ListParagraph"/>
+        <w:numPr>
+          <w:ilvl w:val="2"/>
+          <w:numId w:val="1"/>
+        </w:numPr>
+        <w:rPr>
+          <w:rFonts w:eastAsiaTheme="minorEastAsia"/>
+        </w:rPr>
+      </w:pPr>
+      <m:oMath>
+        <m:r>
+          <w:rPr>
+            <w:rFonts w:ascii="Cambria Math" w:eastAsiaTheme="minorEastAsia" w:hAnsi="Cambria Math"/>
+          </w:rPr>
+          <m:t>A∩C=C∩A={2, 3}</m:t>
+        </m:r>
+      </m:oMath>
+    </w:p>
+    <w:p>
+      <w:pPr>
+        <w:pStyle w:val="ListParagraph"/>
+        <w:numPr>
+          <w:ilvl w:val="2"/>
+          <w:numId w:val="1"/>
+        </w:numPr>
+        <w:rPr>
+          <w:rFonts w:eastAsiaTheme="minorEastAsia"/>
+        </w:rPr>
+      </w:pPr>
+      <m:oMath>
+        <m:r>
+          <w:rPr>
+            <w:rFonts w:ascii="Cambria Math" w:eastAsiaTheme="minorEastAsia" w:hAnsi="Cambria Math"/>
+          </w:rPr>
+          <m:t>A∩D=D∩A={1, 3}</m:t>
+        </m:r>
+      </m:oMath>
+    </w:p>
+    <w:p>
+      <w:pPr>
+        <w:pStyle w:val="ListParagraph"/>
+        <w:numPr>
+          <w:ilvl w:val="2"/>
+          <w:numId w:val="1"/>
+        </w:numPr>
+        <w:rPr>
+          <w:rFonts w:eastAsiaTheme="minorEastAsia"/>
+        </w:rPr>
+      </w:pPr>
+      <m:oMath>
+        <m:r>
+          <w:rPr>
+            <w:rFonts w:ascii="Cambria Math" w:eastAsiaTheme="minorEastAsia" w:hAnsi="Cambria Math"/>
+          </w:rPr>
+          <m:t>B∩C=C∩B={2, 4}</m:t>
+        </m:r>
+      </m:oMath>
+    </w:p>
+    <w:p>
+      <w:pPr>
+        <w:pStyle w:val="ListParagraph"/>
+        <w:numPr>
+          <w:ilvl w:val="2"/>
+          <w:numId w:val="1"/>
+        </w:numPr>
+        <w:rPr>
+          <w:rFonts w:eastAsiaTheme="minorEastAsia"/>
+        </w:rPr>
+      </w:pPr>
+      <m:oMath>
+        <m:r>
+          <w:rPr>
+            <w:rFonts w:ascii="Cambria Math" w:eastAsiaTheme="minorEastAsia" w:hAnsi="Cambria Math"/>
+          </w:rPr>
+          <m:t>B∩D=D∩B={4}</m:t>
+        </m:r>
+      </m:oMath>
+    </w:p>
+    <w:p>
+      <w:pPr>
+        <w:pStyle w:val="ListParagraph"/>
+        <w:numPr>
+          <w:ilvl w:val="2"/>
+          <w:numId w:val="1"/>
+        </w:numPr>
+        <w:rPr>
+          <w:rFonts w:eastAsiaTheme="minorEastAsia"/>
+        </w:rPr>
+      </w:pPr>
+      <m:oMath>
+        <m:r>
+          <w:rPr>
+            <w:rFonts w:ascii="Cambria Math" w:eastAsiaTheme="minorEastAsia" w:hAnsi="Cambria Math"/>
+          </w:rPr>
+          <m:t>C∩D=D∩C={3, 4}</m:t>
+        </m:r>
+      </m:oMath>
+    </w:p>
+    <w:p>
+      <w:pPr>
+        <w:pStyle w:val="ListParagraph"/>
+        <w:ind w:left="1080"/>
+        <w:rPr>
+          <w:rFonts w:eastAsiaTheme="minorEastAsia"/>
+        </w:rPr>
+      </w:pPr>
+    </w:p>
+    <w:p>
+      <w:pPr>
+        <w:pStyle w:val="ListParagraph"/>
+        <w:numPr>
+          <w:ilvl w:val="0"/>
+          <w:numId w:val="1"/>
+        </w:numPr>
+        <w:rPr>
+          <w:rFonts w:eastAsiaTheme="minorEastAsia"/>
+        </w:rPr>
+      </w:pPr>
+      <w:r>
+        <w:rPr>
+          <w:rFonts w:eastAsiaTheme="minorEastAsia"/>
+        </w:rPr>
+        <w:t xml:space="preserve">Give an example of two nonempty sets A and B such that </w:t>
+      </w:r>
+      <m:oMath>
+        <m:r>
+          <w:rPr>
+            <w:rFonts w:ascii="Cambria Math" w:eastAsiaTheme="minorEastAsia" w:hAnsi="Cambria Math"/>
+          </w:rPr>
+          <m:t>{A∪B, A∩B, A-B, B-A}</m:t>
+        </m:r>
+      </m:oMath>
+      <w:r>
+        <w:rPr>
+          <w:rFonts w:eastAsiaTheme="minorEastAsia"/>
+        </w:rPr>
+        <w:t xml:space="preserve"> is the power set of some set.</w:t>
+      </w:r>
+    </w:p>
+    <w:p>
+      <w:pPr>
+        <w:pStyle w:val="ListParagraph"/>
+        <w:numPr>
+          <w:ilvl w:val="1"/>
+          <w:numId w:val="1"/>
+        </w:numPr>
+        <w:rPr>
+          <w:rFonts w:eastAsiaTheme="minorEastAsia"/>
+        </w:rPr>
+      </w:pPr>
+      <m:oMath>
+        <m:r>
+          <w:rPr>
+            <w:rFonts w:ascii="Cambria Math" w:eastAsiaTheme="minorEastAsia" w:hAnsi="Cambria Math"/>
+          </w:rPr>
+          <m:t>A={</m:t>
+        </m:r>
+        <m:r>
+          <w:rPr>
+            <w:rFonts w:ascii="Cambria Math" w:eastAsiaTheme="minorEastAsia" w:hAnsi="Cambria Math"/>
+          </w:rPr>
+          <m:t>1</m:t>
+        </m:r>
+        <m:r>
+          <w:rPr>
+            <w:rFonts w:ascii="Cambria Math" w:eastAsiaTheme="minorEastAsia" w:hAnsi="Cambria Math"/>
+          </w:rPr>
+          <m:t>}</m:t>
+        </m:r>
+      </m:oMath>
+    </w:p>
+    <w:p>
+      <w:pPr>
+        <w:pStyle w:val="ListParagraph"/>
+        <w:numPr>
+          <w:ilvl w:val="1"/>
+          <w:numId w:val="1"/>
+        </w:numPr>
+        <w:rPr>
+          <w:rFonts w:eastAsiaTheme="minorEastAsia"/>
+        </w:rPr>
+      </w:pPr>
+      <m:oMath>
+        <m:r>
+          <w:rPr>
+            <w:rFonts w:ascii="Cambria Math" w:eastAsiaTheme="minorEastAsia" w:hAnsi="Cambria Math"/>
+          </w:rPr>
+          <m:t>B={</m:t>
+        </m:r>
+        <m:r>
+          <w:rPr>
+            <w:rFonts w:ascii="Cambria Math" w:eastAsiaTheme="minorEastAsia" w:hAnsi="Cambria Math"/>
+          </w:rPr>
+          <m:t>2</m:t>
+        </m:r>
+        <m:r>
+          <w:rPr>
+            <w:rFonts w:ascii="Cambria Math" w:eastAsiaTheme="minorEastAsia" w:hAnsi="Cambria Math"/>
+          </w:rPr>
+          <m:t>}</m:t>
+        </m:r>
+      </m:oMath>
+    </w:p>
+    <w:p>
+      <w:pPr>
+        <w:pStyle w:val="ListParagraph"/>
+        <w:numPr>
+          <w:ilvl w:val="1"/>
+          <w:numId w:val="1"/>
+        </w:numPr>
+        <w:rPr>
+          <w:rFonts w:eastAsiaTheme="minorEastAsia"/>
+        </w:rPr>
+      </w:pPr>
+      <m:oMath>
+        <m:r>
+          <m:rPr>
+            <m:scr m:val="script"/>
+          </m:rPr>
+          <w:rPr>
+            <w:rFonts w:ascii="Cambria Math" w:eastAsiaTheme="minorEastAsia" w:hAnsi="Cambria Math"/>
+          </w:rPr>
+          <m:t>P</m:t>
+        </m:r>
+        <m:d>
+          <m:dPr>
+            <m:ctrlPr>
+              <w:rPr>
+                <w:rFonts w:ascii="Cambria Math" w:eastAsiaTheme="minorEastAsia" w:hAnsi="Cambria Math"/>
+                <w:i/>
+              </w:rPr>
+            </m:ctrlPr>
+          </m:dPr>
+          <m:e>
+            <m:d>
+              <m:dPr>
+                <m:begChr m:val="{"/>
+                <m:endChr m:val="}"/>
+                <m:ctrlPr>
+                  <w:rPr>
+                    <w:rFonts w:ascii="Cambria Math" w:eastAsiaTheme="minorEastAsia" w:hAnsi="Cambria Math"/>
+                    <w:i/>
+                  </w:rPr>
+                </m:ctrlPr>
+              </m:dPr>
+              <m:e>
+                <m:d>
+                  <m:dPr>
+                    <m:begChr m:val="{"/>
+                    <m:endChr m:val="}"/>
+                    <m:ctrlPr>
+                      <w:rPr>
+                        <w:rFonts w:ascii="Cambria Math" w:eastAsiaTheme="minorEastAsia" w:hAnsi="Cambria Math"/>
+                        <w:i/>
+                      </w:rPr>
+                    </m:ctrlPr>
+                  </m:dPr>
+                  <m:e>
+                    <m:r>
+                      <w:rPr>
+                        <w:rFonts w:ascii="Cambria Math" w:eastAsiaTheme="minorEastAsia" w:hAnsi="Cambria Math"/>
+                      </w:rPr>
+                      <m:t>1,2</m:t>
+                    </m:r>
+                  </m:e>
+                </m:d>
+              </m:e>
+            </m:d>
+          </m:e>
+        </m:d>
+        <m:r>
+          <w:rPr>
+            <w:rFonts w:ascii="Cambria Math" w:eastAsiaTheme="minorEastAsia" w:hAnsi="Cambria Math"/>
+          </w:rPr>
+          <m:t>=</m:t>
+        </m:r>
+        <m:d>
+          <m:dPr>
+            <m:begChr m:val="{"/>
+            <m:endChr m:val="}"/>
+            <m:ctrlPr>
+              <w:rPr>
+                <w:rFonts w:ascii="Cambria Math" w:eastAsiaTheme="minorEastAsia" w:hAnsi="Cambria Math"/>
+                <w:i/>
+              </w:rPr>
+            </m:ctrlPr>
+          </m:dPr>
+          <m:e>
+            <m:d>
+              <m:dPr>
+                <m:begChr m:val="{"/>
+                <m:endChr m:val="}"/>
+                <m:ctrlPr>
+                  <w:rPr>
+                    <w:rFonts w:ascii="Cambria Math" w:eastAsiaTheme="minorEastAsia" w:hAnsi="Cambria Math"/>
+                    <w:i/>
+                  </w:rPr>
+                </m:ctrlPr>
+              </m:dPr>
+              <m:e>
+                <m:r>
+                  <w:rPr>
+                    <w:rFonts w:ascii="Cambria Math" w:eastAsiaTheme="minorEastAsia" w:hAnsi="Cambria Math"/>
+                  </w:rPr>
+                  <m:t>1, 2</m:t>
+                </m:r>
+              </m:e>
+            </m:d>
+            <m:r>
+              <w:rPr>
+                <w:rFonts w:ascii="Cambria Math" w:eastAsiaTheme="minorEastAsia" w:hAnsi="Cambria Math"/>
+              </w:rPr>
+              <m:t xml:space="preserve">, Ø, </m:t>
+            </m:r>
+            <m:d>
+              <m:dPr>
+                <m:begChr m:val="{"/>
+                <m:endChr m:val="}"/>
+                <m:ctrlPr>
+                  <w:rPr>
+                    <w:rFonts w:ascii="Cambria Math" w:eastAsiaTheme="minorEastAsia" w:hAnsi="Cambria Math"/>
+                    <w:i/>
+                  </w:rPr>
+                </m:ctrlPr>
+              </m:dPr>
+              <m:e>
+                <m:r>
+                  <w:rPr>
+                    <w:rFonts w:ascii="Cambria Math" w:eastAsiaTheme="minorEastAsia" w:hAnsi="Cambria Math"/>
+                  </w:rPr>
+                  <m:t>1</m:t>
+                </m:r>
+              </m:e>
+            </m:d>
+            <m:r>
+              <w:rPr>
+                <w:rFonts w:ascii="Cambria Math" w:eastAsiaTheme="minorEastAsia" w:hAnsi="Cambria Math"/>
+              </w:rPr>
+              <m:t xml:space="preserve">, </m:t>
+            </m:r>
+            <m:d>
+              <m:dPr>
+                <m:begChr m:val="{"/>
+                <m:endChr m:val="}"/>
+                <m:ctrlPr>
+                  <w:rPr>
+                    <w:rFonts w:ascii="Cambria Math" w:eastAsiaTheme="minorEastAsia" w:hAnsi="Cambria Math"/>
+                    <w:i/>
+                  </w:rPr>
+                </m:ctrlPr>
+              </m:dPr>
+              <m:e>
+                <m:r>
+                  <w:rPr>
+                    <w:rFonts w:ascii="Cambria Math" w:eastAsiaTheme="minorEastAsia" w:hAnsi="Cambria Math"/>
+                  </w:rPr>
+                  <m:t>2</m:t>
+                </m:r>
+              </m:e>
+            </m:d>
+          </m:e>
+        </m:d>
+      </m:oMath>
+    </w:p>
+    <w:p>
+      <w:pPr>
+        <w:pStyle w:val="ListParagraph"/>
+        <w:rPr>
+          <w:rFonts w:eastAsiaTheme="minorEastAsia"/>
+        </w:rPr>
+      </w:pPr>
+    </w:p>
+    <w:p>
+      <w:pPr>
+        <w:pStyle w:val="ListParagraph"/>
+        <w:numPr>
+          <w:ilvl w:val="0"/>
+          <w:numId w:val="1"/>
+        </w:numPr>
+        <w:rPr>
+          <w:rFonts w:eastAsiaTheme="minorEastAsia"/>
+        </w:rPr>
+      </w:pPr>
+      <w:r>
+        <w:rPr>
+          <w:rFonts w:eastAsiaTheme="minorEastAsia"/>
+        </w:rPr>
+        <w:t xml:space="preserve">Give examples of two subsets A and B of {1, 2, 3} such that all of the following sets are different: </w:t>
+      </w:r>
+      <m:oMath>
+        <m:r>
+          <w:rPr>
+            <w:rFonts w:ascii="Cambria Math" w:eastAsiaTheme="minorEastAsia" w:hAnsi="Cambria Math"/>
+          </w:rPr>
+          <m:t>A∪B, A∪</m:t>
+        </m:r>
+        <m:acc>
+          <m:accPr>
+            <m:chr m:val="̅"/>
+            <m:ctrlPr>
+              <w:rPr>
+                <w:rFonts w:ascii="Cambria Math" w:eastAsiaTheme="minorEastAsia" w:hAnsi="Cambria Math"/>
+                <w:i/>
+              </w:rPr>
+            </m:ctrlPr>
+          </m:accPr>
+          <m:e>
+            <m:r>
+              <w:rPr>
+                <w:rFonts w:ascii="Cambria Math" w:eastAsiaTheme="minorEastAsia" w:hAnsi="Cambria Math"/>
+              </w:rPr>
+              <m:t>B</m:t>
+            </m:r>
+          </m:e>
+        </m:acc>
+        <m:r>
+          <w:rPr>
+            <w:rFonts w:ascii="Cambria Math" w:eastAsiaTheme="minorEastAsia" w:hAnsi="Cambria Math"/>
+          </w:rPr>
+          <m:t xml:space="preserve">, </m:t>
+        </m:r>
+        <m:acc>
+          <m:accPr>
+            <m:chr m:val="̅"/>
+            <m:ctrlPr>
+              <w:rPr>
+                <w:rFonts w:ascii="Cambria Math" w:eastAsiaTheme="minorEastAsia" w:hAnsi="Cambria Math"/>
+                <w:i/>
+              </w:rPr>
+            </m:ctrlPr>
+          </m:accPr>
+          <m:e>
+            <m:r>
+              <w:rPr>
+                <w:rFonts w:ascii="Cambria Math" w:eastAsiaTheme="minorEastAsia" w:hAnsi="Cambria Math"/>
+              </w:rPr>
+              <m:t>A</m:t>
+            </m:r>
+          </m:e>
+        </m:acc>
+        <m:r>
+          <w:rPr>
+            <w:rFonts w:ascii="Cambria Math" w:eastAsiaTheme="minorEastAsia" w:hAnsi="Cambria Math"/>
+          </w:rPr>
+          <m:t xml:space="preserve">∪B, </m:t>
+        </m:r>
+        <m:acc>
+          <m:accPr>
+            <m:chr m:val="̅"/>
+            <m:ctrlPr>
+              <w:rPr>
+                <w:rFonts w:ascii="Cambria Math" w:eastAsiaTheme="minorEastAsia" w:hAnsi="Cambria Math"/>
+                <w:i/>
+              </w:rPr>
+            </m:ctrlPr>
+          </m:accPr>
+          <m:e>
+            <m:r>
+              <w:rPr>
+                <w:rFonts w:ascii="Cambria Math" w:eastAsiaTheme="minorEastAsia" w:hAnsi="Cambria Math"/>
+              </w:rPr>
+              <m:t>A</m:t>
+            </m:r>
+          </m:e>
+        </m:acc>
+        <m:r>
+          <w:rPr>
+            <w:rFonts w:ascii="Cambria Math" w:eastAsiaTheme="minorEastAsia" w:hAnsi="Cambria Math"/>
+          </w:rPr>
+          <m:t>∪</m:t>
+        </m:r>
+        <m:acc>
+          <m:accPr>
+            <m:chr m:val="̅"/>
+            <m:ctrlPr>
+              <w:rPr>
+                <w:rFonts w:ascii="Cambria Math" w:eastAsiaTheme="minorEastAsia" w:hAnsi="Cambria Math"/>
+                <w:i/>
+              </w:rPr>
+            </m:ctrlPr>
+          </m:accPr>
+          <m:e>
+            <m:r>
+              <w:rPr>
+                <w:rFonts w:ascii="Cambria Math" w:eastAsiaTheme="minorEastAsia" w:hAnsi="Cambria Math"/>
+              </w:rPr>
+              <m:t>B</m:t>
+            </m:r>
+          </m:e>
+        </m:acc>
+        <m:r>
+          <w:rPr>
+            <w:rFonts w:ascii="Cambria Math" w:eastAsiaTheme="minorEastAsia" w:hAnsi="Cambria Math"/>
+          </w:rPr>
+          <m:t>, A∩B, A∩</m:t>
+        </m:r>
+        <m:acc>
+          <m:accPr>
+            <m:chr m:val="̅"/>
+            <m:ctrlPr>
+              <w:rPr>
+                <w:rFonts w:ascii="Cambria Math" w:eastAsiaTheme="minorEastAsia" w:hAnsi="Cambria Math"/>
+                <w:i/>
+              </w:rPr>
+            </m:ctrlPr>
+          </m:accPr>
+          <m:e>
+            <m:r>
+              <w:rPr>
+                <w:rFonts w:ascii="Cambria Math" w:eastAsiaTheme="minorEastAsia" w:hAnsi="Cambria Math"/>
+              </w:rPr>
+              <m:t>B</m:t>
+            </m:r>
+          </m:e>
+        </m:acc>
+        <m:r>
+          <w:rPr>
+            <w:rFonts w:ascii="Cambria Math" w:eastAsiaTheme="minorEastAsia" w:hAnsi="Cambria Math"/>
+          </w:rPr>
+          <m:t xml:space="preserve">, </m:t>
+        </m:r>
+        <m:acc>
+          <m:accPr>
+            <m:chr m:val="̅"/>
+            <m:ctrlPr>
+              <w:rPr>
+                <w:rFonts w:ascii="Cambria Math" w:eastAsiaTheme="minorEastAsia" w:hAnsi="Cambria Math"/>
+                <w:i/>
+              </w:rPr>
+            </m:ctrlPr>
+          </m:accPr>
+          <m:e>
+            <m:r>
+              <w:rPr>
+                <w:rFonts w:ascii="Cambria Math" w:eastAsiaTheme="minorEastAsia" w:hAnsi="Cambria Math"/>
+              </w:rPr>
+              <m:t>A</m:t>
+            </m:r>
+          </m:e>
+        </m:acc>
+        <m:r>
+          <w:rPr>
+            <w:rFonts w:ascii="Cambria Math" w:eastAsiaTheme="minorEastAsia" w:hAnsi="Cambria Math"/>
+          </w:rPr>
+          <m:t xml:space="preserve">∩B, </m:t>
+        </m:r>
+        <m:acc>
+          <m:accPr>
+            <m:chr m:val="̅"/>
+            <m:ctrlPr>
+              <w:rPr>
+                <w:rFonts w:ascii="Cambria Math" w:eastAsiaTheme="minorEastAsia" w:hAnsi="Cambria Math"/>
+                <w:i/>
+              </w:rPr>
+            </m:ctrlPr>
+          </m:accPr>
+          <m:e>
+            <m:r>
+              <w:rPr>
+                <w:rFonts w:ascii="Cambria Math" w:eastAsiaTheme="minorEastAsia" w:hAnsi="Cambria Math"/>
+              </w:rPr>
+              <m:t>A</m:t>
+            </m:r>
+          </m:e>
+        </m:acc>
+        <m:r>
+          <w:rPr>
+            <w:rFonts w:ascii="Cambria Math" w:eastAsiaTheme="minorEastAsia" w:hAnsi="Cambria Math"/>
+          </w:rPr>
+          <m:t>∩</m:t>
+        </m:r>
+        <m:acc>
+          <m:accPr>
+            <m:chr m:val="̅"/>
+            <m:ctrlPr>
+              <w:rPr>
+                <w:rFonts w:ascii="Cambria Math" w:eastAsiaTheme="minorEastAsia" w:hAnsi="Cambria Math"/>
+                <w:i/>
+              </w:rPr>
+            </m:ctrlPr>
+          </m:accPr>
+          <m:e>
+            <m:r>
+              <w:rPr>
+                <w:rFonts w:ascii="Cambria Math" w:eastAsiaTheme="minorEastAsia" w:hAnsi="Cambria Math"/>
+              </w:rPr>
+              <m:t>B</m:t>
+            </m:r>
+          </m:e>
+        </m:acc>
+      </m:oMath>
+      <w:r>
+        <w:rPr>
+          <w:rFonts w:eastAsiaTheme="minorEastAsia"/>
+        </w:rPr>
+        <w:t>.</w:t>
+      </w:r>
+    </w:p>
+    <w:p>
+      <w:pPr>
+        <w:pStyle w:val="ListParagraph"/>
+        <w:numPr>
+          <w:ilvl w:val="1"/>
+          <w:numId w:val="1"/>
+        </w:numPr>
+        <w:rPr>
+          <w:rFonts w:eastAsiaTheme="minorEastAsia"/>
+        </w:rPr>
+      </w:pPr>
+      <m:oMath>
+        <m:r>
+          <w:rPr>
+            <w:rFonts w:ascii="Cambria Math" w:eastAsiaTheme="minorEastAsia" w:hAnsi="Cambria Math"/>
+          </w:rPr>
+          <m:t>A={1, 2}</m:t>
+        </m:r>
+      </m:oMath>
+    </w:p>
+    <w:p>
+      <w:pPr>
+        <w:pStyle w:val="ListParagraph"/>
+        <w:numPr>
+          <w:ilvl w:val="1"/>
+          <w:numId w:val="1"/>
+        </w:numPr>
+        <w:rPr>
+          <w:rFonts w:eastAsiaTheme="minorEastAsia"/>
+        </w:rPr>
+      </w:pPr>
+      <m:oMath>
+        <m:r>
+          <w:rPr>
+            <w:rFonts w:ascii="Cambria Math" w:eastAsiaTheme="minorEastAsia" w:hAnsi="Cambria Math"/>
+          </w:rPr>
+          <m:t>B={2, 3}</m:t>
+        </m:r>
+      </m:oMath>
+    </w:p>
+    <w:p>
+      <w:pPr>
+        <w:pStyle w:val="ListParagraph"/>
+        <w:numPr>
+          <w:ilvl w:val="1"/>
+          <w:numId w:val="1"/>
+        </w:numPr>
+        <w:rPr>
+          <w:rFonts w:eastAsiaTheme="minorEastAsia"/>
+        </w:rPr>
+      </w:pPr>
+      <w:r>
+        <w:rPr>
+          <w:rFonts w:eastAsiaTheme="minorEastAsia"/>
+        </w:rPr>
+        <w:t xml:space="preserve">Then the different results are: </w:t>
+      </w:r>
+      <m:oMath>
+        <m:d>
+          <m:dPr>
+            <m:begChr m:val="{"/>
+            <m:endChr m:val="}"/>
+            <m:ctrlPr>
+              <w:rPr>
+                <w:rFonts w:ascii="Cambria Math" w:eastAsiaTheme="minorEastAsia" w:hAnsi="Cambria Math"/>
+                <w:i/>
+              </w:rPr>
+            </m:ctrlPr>
+          </m:dPr>
+          <m:e>
+            <m:r>
+              <w:rPr>
+                <w:rFonts w:ascii="Cambria Math" w:eastAsiaTheme="minorEastAsia" w:hAnsi="Cambria Math"/>
+              </w:rPr>
+              <m:t>1, 2, 3</m:t>
+            </m:r>
+          </m:e>
+        </m:d>
+        <m:r>
+          <w:rPr>
+            <w:rFonts w:ascii="Cambria Math" w:eastAsiaTheme="minorEastAsia" w:hAnsi="Cambria Math"/>
+          </w:rPr>
+          <m:t xml:space="preserve">, </m:t>
+        </m:r>
+        <m:d>
+          <m:dPr>
+            <m:begChr m:val="{"/>
+            <m:endChr m:val="}"/>
+            <m:ctrlPr>
+              <w:rPr>
+                <w:rFonts w:ascii="Cambria Math" w:eastAsiaTheme="minorEastAsia" w:hAnsi="Cambria Math"/>
+                <w:i/>
+              </w:rPr>
+            </m:ctrlPr>
+          </m:dPr>
+          <m:e>
+            <m:r>
+              <w:rPr>
+                <w:rFonts w:ascii="Cambria Math" w:eastAsiaTheme="minorEastAsia" w:hAnsi="Cambria Math"/>
+              </w:rPr>
+              <m:t>1, 2</m:t>
+            </m:r>
+          </m:e>
+        </m:d>
+        <m:r>
+          <w:rPr>
+            <w:rFonts w:ascii="Cambria Math" w:eastAsiaTheme="minorEastAsia" w:hAnsi="Cambria Math"/>
+          </w:rPr>
+          <m:t xml:space="preserve">, </m:t>
+        </m:r>
+        <m:d>
+          <m:dPr>
+            <m:begChr m:val="{"/>
+            <m:endChr m:val="}"/>
+            <m:ctrlPr>
+              <w:rPr>
+                <w:rFonts w:ascii="Cambria Math" w:eastAsiaTheme="minorEastAsia" w:hAnsi="Cambria Math"/>
+                <w:i/>
+              </w:rPr>
+            </m:ctrlPr>
+          </m:dPr>
+          <m:e>
+            <m:r>
+              <w:rPr>
+                <w:rFonts w:ascii="Cambria Math" w:eastAsiaTheme="minorEastAsia" w:hAnsi="Cambria Math"/>
+              </w:rPr>
+              <m:t>2, 3</m:t>
+            </m:r>
+          </m:e>
+        </m:d>
+        <m:r>
+          <w:rPr>
+            <w:rFonts w:ascii="Cambria Math" w:eastAsiaTheme="minorEastAsia" w:hAnsi="Cambria Math"/>
+          </w:rPr>
+          <m:t xml:space="preserve">, </m:t>
+        </m:r>
+        <m:d>
+          <m:dPr>
+            <m:begChr m:val="{"/>
+            <m:endChr m:val="}"/>
+            <m:ctrlPr>
+              <w:rPr>
+                <w:rFonts w:ascii="Cambria Math" w:eastAsiaTheme="minorEastAsia" w:hAnsi="Cambria Math"/>
+                <w:i/>
+              </w:rPr>
+            </m:ctrlPr>
+          </m:dPr>
+          <m:e>
+            <m:r>
+              <w:rPr>
+                <w:rFonts w:ascii="Cambria Math" w:eastAsiaTheme="minorEastAsia" w:hAnsi="Cambria Math"/>
+              </w:rPr>
+              <m:t>1, 3</m:t>
+            </m:r>
+          </m:e>
+        </m:d>
+        <m:r>
+          <w:rPr>
+            <w:rFonts w:ascii="Cambria Math" w:eastAsiaTheme="minorEastAsia" w:hAnsi="Cambria Math"/>
+          </w:rPr>
+          <m:t xml:space="preserve">, </m:t>
+        </m:r>
+        <m:d>
+          <m:dPr>
+            <m:begChr m:val="{"/>
+            <m:endChr m:val="}"/>
+            <m:ctrlPr>
+              <w:rPr>
+                <w:rFonts w:ascii="Cambria Math" w:eastAsiaTheme="minorEastAsia" w:hAnsi="Cambria Math"/>
+                <w:i/>
+              </w:rPr>
+            </m:ctrlPr>
+          </m:dPr>
+          <m:e>
+            <m:r>
+              <w:rPr>
+                <w:rFonts w:ascii="Cambria Math" w:eastAsiaTheme="minorEastAsia" w:hAnsi="Cambria Math"/>
+              </w:rPr>
+              <m:t>2</m:t>
+            </m:r>
+          </m:e>
+        </m:d>
+        <m:r>
+          <w:rPr>
+            <w:rFonts w:ascii="Cambria Math" w:eastAsiaTheme="minorEastAsia" w:hAnsi="Cambria Math"/>
+          </w:rPr>
+          <m:t xml:space="preserve">, </m:t>
+        </m:r>
+        <m:d>
+          <m:dPr>
+            <m:begChr m:val="{"/>
+            <m:endChr m:val="}"/>
+            <m:ctrlPr>
+              <w:rPr>
+                <w:rFonts w:ascii="Cambria Math" w:eastAsiaTheme="minorEastAsia" w:hAnsi="Cambria Math"/>
+                <w:i/>
+              </w:rPr>
+            </m:ctrlPr>
+          </m:dPr>
+          <m:e>
+            <m:r>
+              <w:rPr>
+                <w:rFonts w:ascii="Cambria Math" w:eastAsiaTheme="minorEastAsia" w:hAnsi="Cambria Math"/>
+              </w:rPr>
+              <m:t>1</m:t>
+            </m:r>
+          </m:e>
+        </m:d>
+        <m:r>
+          <w:rPr>
+            <w:rFonts w:ascii="Cambria Math" w:eastAsiaTheme="minorEastAsia" w:hAnsi="Cambria Math"/>
+          </w:rPr>
+          <m:t xml:space="preserve">, </m:t>
+        </m:r>
+        <m:d>
+          <m:dPr>
+            <m:begChr m:val="{"/>
+            <m:endChr m:val="}"/>
+            <m:ctrlPr>
+              <w:rPr>
+                <w:rFonts w:ascii="Cambria Math" w:eastAsiaTheme="minorEastAsia" w:hAnsi="Cambria Math"/>
+                <w:i/>
+              </w:rPr>
+            </m:ctrlPr>
+          </m:dPr>
+          <m:e>
+            <m:r>
+              <w:rPr>
+                <w:rFonts w:ascii="Cambria Math" w:eastAsiaTheme="minorEastAsia" w:hAnsi="Cambria Math"/>
+              </w:rPr>
+              <m:t>3</m:t>
+            </m:r>
+          </m:e>
+        </m:d>
+        <m:r>
+          <w:rPr>
+            <w:rFonts w:ascii="Cambria Math" w:eastAsiaTheme="minorEastAsia" w:hAnsi="Cambria Math"/>
+          </w:rPr>
+          <m:t>, Ø</m:t>
+        </m:r>
+      </m:oMath>
+    </w:p>
+    <w:p>
+      <w:pPr>
+        <w:pStyle w:val="ListParagraph"/>
+        <w:rPr>
+          <w:rFonts w:eastAsiaTheme="minorEastAsia"/>
+        </w:rPr>
+      </w:pPr>
+    </w:p>
+    <w:p>
+      <w:pPr>
+        <w:pStyle w:val="ListParagraph"/>
+        <w:numPr>
+          <w:ilvl w:val="0"/>
+          <w:numId w:val="1"/>
+        </w:numPr>
+        <w:rPr>
+          <w:rFonts w:eastAsiaTheme="minorEastAsia"/>
+        </w:rPr>
+      </w:pPr>
+      <w:r>
+        <w:rPr>
+          <w:rFonts w:eastAsiaTheme="minorEastAsia"/>
+        </w:rPr>
+        <w:lastRenderedPageBreak/>
+        <w:t xml:space="preserve">Give examples of a universal set U and sets A, B and C such that each of the following sets contains exactly one element: </w:t>
+      </w:r>
+      <m:oMath>
+        <m:r>
+          <w:rPr>
+            <w:rFonts w:ascii="Cambria Math" w:eastAsiaTheme="minorEastAsia" w:hAnsi="Cambria Math"/>
+          </w:rPr>
+          <m:t xml:space="preserve">A∩B∩C, </m:t>
+        </m:r>
+        <m:d>
+          <m:dPr>
+            <m:ctrlPr>
+              <w:rPr>
+                <w:rFonts w:ascii="Cambria Math" w:eastAsiaTheme="minorEastAsia" w:hAnsi="Cambria Math"/>
+                <w:i/>
+              </w:rPr>
+            </m:ctrlPr>
+          </m:dPr>
+          <m:e>
+            <m:r>
+              <w:rPr>
+                <w:rFonts w:ascii="Cambria Math" w:eastAsiaTheme="minorEastAsia" w:hAnsi="Cambria Math"/>
+              </w:rPr>
+              <m:t>A∩B</m:t>
+            </m:r>
+          </m:e>
+        </m:d>
+        <m:r>
+          <w:rPr>
+            <w:rFonts w:ascii="Cambria Math" w:eastAsiaTheme="minorEastAsia" w:hAnsi="Cambria Math"/>
+          </w:rPr>
+          <m:t xml:space="preserve">-C, </m:t>
+        </m:r>
+        <m:d>
+          <m:dPr>
+            <m:ctrlPr>
+              <w:rPr>
+                <w:rFonts w:ascii="Cambria Math" w:eastAsiaTheme="minorEastAsia" w:hAnsi="Cambria Math"/>
+                <w:i/>
+              </w:rPr>
+            </m:ctrlPr>
+          </m:dPr>
+          <m:e>
+            <m:r>
+              <w:rPr>
+                <w:rFonts w:ascii="Cambria Math" w:eastAsiaTheme="minorEastAsia" w:hAnsi="Cambria Math"/>
+              </w:rPr>
+              <m:t>A∩C</m:t>
+            </m:r>
+          </m:e>
+        </m:d>
+        <m:r>
+          <w:rPr>
+            <w:rFonts w:ascii="Cambria Math" w:eastAsiaTheme="minorEastAsia" w:hAnsi="Cambria Math"/>
+          </w:rPr>
+          <m:t xml:space="preserve">-B, </m:t>
+        </m:r>
+        <m:d>
+          <m:dPr>
+            <m:ctrlPr>
+              <w:rPr>
+                <w:rFonts w:ascii="Cambria Math" w:eastAsiaTheme="minorEastAsia" w:hAnsi="Cambria Math"/>
+                <w:i/>
+              </w:rPr>
+            </m:ctrlPr>
+          </m:dPr>
+          <m:e>
+            <m:r>
+              <w:rPr>
+                <w:rFonts w:ascii="Cambria Math" w:eastAsiaTheme="minorEastAsia" w:hAnsi="Cambria Math"/>
+              </w:rPr>
+              <m:t>B∩C</m:t>
+            </m:r>
+          </m:e>
+        </m:d>
+        <m:r>
+          <w:rPr>
+            <w:rFonts w:ascii="Cambria Math" w:eastAsiaTheme="minorEastAsia" w:hAnsi="Cambria Math"/>
+          </w:rPr>
+          <m:t>-A, A-</m:t>
+        </m:r>
+        <m:d>
+          <m:dPr>
+            <m:ctrlPr>
+              <w:rPr>
+                <w:rFonts w:ascii="Cambria Math" w:eastAsiaTheme="minorEastAsia" w:hAnsi="Cambria Math"/>
+                <w:i/>
+              </w:rPr>
+            </m:ctrlPr>
+          </m:dPr>
+          <m:e>
+            <m:r>
+              <w:rPr>
+                <w:rFonts w:ascii="Cambria Math" w:eastAsiaTheme="minorEastAsia" w:hAnsi="Cambria Math"/>
+              </w:rPr>
+              <m:t>B∪C</m:t>
+            </m:r>
+          </m:e>
+        </m:d>
+        <m:r>
+          <w:rPr>
+            <w:rFonts w:ascii="Cambria Math" w:eastAsiaTheme="minorEastAsia" w:hAnsi="Cambria Math"/>
+          </w:rPr>
+          <m:t>, B-</m:t>
+        </m:r>
+        <m:d>
+          <m:dPr>
+            <m:ctrlPr>
+              <w:rPr>
+                <w:rFonts w:ascii="Cambria Math" w:eastAsiaTheme="minorEastAsia" w:hAnsi="Cambria Math"/>
+                <w:i/>
+              </w:rPr>
+            </m:ctrlPr>
+          </m:dPr>
+          <m:e>
+            <m:r>
+              <w:rPr>
+                <w:rFonts w:ascii="Cambria Math" w:eastAsiaTheme="minorEastAsia" w:hAnsi="Cambria Math"/>
+              </w:rPr>
+              <m:t>A∪C</m:t>
+            </m:r>
+          </m:e>
+        </m:d>
+        <m:r>
+          <w:rPr>
+            <w:rFonts w:ascii="Cambria Math" w:eastAsiaTheme="minorEastAsia" w:hAnsi="Cambria Math"/>
+          </w:rPr>
+          <m:t>, C-</m:t>
+        </m:r>
+        <m:d>
+          <m:dPr>
+            <m:ctrlPr>
+              <w:rPr>
+                <w:rFonts w:ascii="Cambria Math" w:eastAsiaTheme="minorEastAsia" w:hAnsi="Cambria Math"/>
+                <w:i/>
+              </w:rPr>
+            </m:ctrlPr>
+          </m:dPr>
+          <m:e>
+            <m:r>
+              <w:rPr>
+                <w:rFonts w:ascii="Cambria Math" w:eastAsiaTheme="minorEastAsia" w:hAnsi="Cambria Math"/>
+              </w:rPr>
+              <m:t>A∪B</m:t>
+            </m:r>
+          </m:e>
+        </m:d>
+        <m:r>
+          <w:rPr>
+            <w:rFonts w:ascii="Cambria Math" w:eastAsiaTheme="minorEastAsia" w:hAnsi="Cambria Math"/>
+          </w:rPr>
+          <m:t xml:space="preserve">, </m:t>
+        </m:r>
+        <m:acc>
+          <m:accPr>
+            <m:chr m:val="̅"/>
+            <m:ctrlPr>
+              <w:rPr>
+                <w:rFonts w:ascii="Cambria Math" w:eastAsiaTheme="minorEastAsia" w:hAnsi="Cambria Math"/>
+                <w:i/>
+              </w:rPr>
+            </m:ctrlPr>
+          </m:accPr>
+          <m:e>
+            <m:r>
+              <w:rPr>
+                <w:rFonts w:ascii="Cambria Math" w:eastAsiaTheme="minorEastAsia" w:hAnsi="Cambria Math"/>
+              </w:rPr>
+              <m:t>A∪B∪C</m:t>
+            </m:r>
+          </m:e>
+        </m:acc>
+      </m:oMath>
+      <w:r>
+        <w:rPr>
+          <w:rFonts w:eastAsiaTheme="minorEastAsia"/>
+        </w:rPr>
+        <w:t>. Draw the accompanying Venn diagram.</w:t>
+      </w:r>
+    </w:p>
+    <w:p>
+      <w:pPr>
+        <w:pStyle w:val="ListParagraph"/>
+        <w:numPr>
+          <w:ilvl w:val="1"/>
+          <w:numId w:val="1"/>
+        </w:numPr>
+        <w:rPr>
+          <w:rFonts w:eastAsiaTheme="minorEastAsia"/>
+        </w:rPr>
+      </w:pPr>
+      <m:oMath>
+        <m:r>
+          <w:rPr>
+            <w:rFonts w:ascii="Cambria Math" w:eastAsiaTheme="minorEastAsia" w:hAnsi="Cambria Math"/>
+          </w:rPr>
+          <m:t>U={1, 2, …, 8}</m:t>
+        </m:r>
+      </m:oMath>
+    </w:p>
+    <w:p>
+      <w:pPr>
+        <w:pStyle w:val="ListParagraph"/>
+        <w:numPr>
+          <w:ilvl w:val="1"/>
+          <w:numId w:val="1"/>
+        </w:numPr>
+        <w:rPr>
+          <w:rFonts w:eastAsiaTheme="minorEastAsia"/>
+        </w:rPr>
+      </w:pPr>
+      <m:oMath>
+        <m:r>
+          <w:rPr>
+            <w:rFonts w:ascii="Cambria Math" w:eastAsiaTheme="minorEastAsia" w:hAnsi="Cambria Math"/>
+          </w:rPr>
+          <m:t>A={1</m:t>
+        </m:r>
+        <m:r>
+          <w:rPr>
+            <w:rFonts w:ascii="Cambria Math" w:eastAsiaTheme="minorEastAsia" w:hAnsi="Cambria Math"/>
+          </w:rPr>
+          <m:t>, 2, 3, 5</m:t>
+        </m:r>
+        <m:r>
+          <w:rPr>
+            <w:rFonts w:ascii="Cambria Math" w:eastAsiaTheme="minorEastAsia" w:hAnsi="Cambria Math"/>
+          </w:rPr>
+          <m:t>}</m:t>
+        </m:r>
+      </m:oMath>
+    </w:p>
+    <w:p>
+      <w:pPr>
+        <w:pStyle w:val="ListParagraph"/>
+        <w:numPr>
+          <w:ilvl w:val="1"/>
+          <w:numId w:val="1"/>
+        </w:numPr>
+        <w:rPr>
+          <w:rFonts w:eastAsiaTheme="minorEastAsia"/>
+        </w:rPr>
+      </w:pPr>
+      <m:oMath>
+        <m:r>
+          <w:rPr>
+            <w:rFonts w:ascii="Cambria Math" w:eastAsiaTheme="minorEastAsia" w:hAnsi="Cambria Math"/>
+          </w:rPr>
+          <m:t>B=</m:t>
+        </m:r>
+        <m:d>
+          <m:dPr>
+            <m:begChr m:val="{"/>
+            <m:endChr m:val="}"/>
+            <m:ctrlPr>
+              <w:rPr>
+                <w:rFonts w:ascii="Cambria Math" w:eastAsiaTheme="minorEastAsia" w:hAnsi="Cambria Math"/>
+                <w:i/>
+              </w:rPr>
+            </m:ctrlPr>
+          </m:dPr>
+          <m:e>
+            <m:r>
+              <w:rPr>
+                <w:rFonts w:ascii="Cambria Math" w:eastAsiaTheme="minorEastAsia" w:hAnsi="Cambria Math"/>
+              </w:rPr>
+              <m:t>1, 2, 4, 6</m:t>
+            </m:r>
+          </m:e>
+        </m:d>
+      </m:oMath>
+    </w:p>
+    <w:p>
+      <w:pPr>
+        <w:pStyle w:val="ListParagraph"/>
+        <w:numPr>
+          <w:ilvl w:val="1"/>
+          <w:numId w:val="1"/>
+        </w:numPr>
+        <w:rPr>
+          <w:rFonts w:eastAsiaTheme="minorEastAsia"/>
+        </w:rPr>
+      </w:pPr>
+      <m:oMath>
+        <m:r>
+          <w:rPr>
+            <w:rFonts w:ascii="Cambria Math" w:eastAsiaTheme="minorEastAsia" w:hAnsi="Cambria Math"/>
+          </w:rPr>
+          <m:t>C={</m:t>
+        </m:r>
+        <m:r>
+          <w:rPr>
+            <w:rFonts w:ascii="Cambria Math" w:eastAsiaTheme="minorEastAsia" w:hAnsi="Cambria Math"/>
+          </w:rPr>
+          <m:t>1, 3, 4, 7</m:t>
+        </m:r>
+        <m:r>
+          <w:rPr>
+            <w:rFonts w:ascii="Cambria Math" w:eastAsiaTheme="minorEastAsia" w:hAnsi="Cambria Math"/>
+          </w:rPr>
+          <m:t>}</m:t>
+        </m:r>
+      </m:oMath>
+    </w:p>
+    <w:p>
+      <w:pPr>
+        <w:pStyle w:val="ListParagraph"/>
+        <w:numPr>
+          <w:ilvl w:val="1"/>
+          <w:numId w:val="1"/>
+        </w:numPr>
+        <w:rPr>
+          <w:rFonts w:eastAsiaTheme="minorEastAsia"/>
+        </w:rPr>
+      </w:pPr>
+      <w:r>
+        <w:rPr>
+          <w:rFonts w:eastAsiaTheme="minorEastAsia"/>
+        </w:rPr>
+        <w:t xml:space="preserve">Then the different results are: </w:t>
+      </w:r>
+      <m:oMath>
+        <m:d>
+          <m:dPr>
+            <m:begChr m:val="{"/>
+            <m:endChr m:val="}"/>
+            <m:ctrlPr>
+              <w:rPr>
+                <w:rFonts w:ascii="Cambria Math" w:eastAsiaTheme="minorEastAsia" w:hAnsi="Cambria Math"/>
+                <w:i/>
+              </w:rPr>
+            </m:ctrlPr>
+          </m:dPr>
+          <m:e>
+            <m:r>
+              <w:rPr>
+                <w:rFonts w:ascii="Cambria Math" w:eastAsiaTheme="minorEastAsia" w:hAnsi="Cambria Math"/>
+              </w:rPr>
+              <m:t>1</m:t>
+            </m:r>
+          </m:e>
+        </m:d>
+        <m:r>
+          <w:rPr>
+            <w:rFonts w:ascii="Cambria Math" w:eastAsiaTheme="minorEastAsia" w:hAnsi="Cambria Math"/>
+          </w:rPr>
+          <m:t xml:space="preserve">, </m:t>
+        </m:r>
+        <m:d>
+          <m:dPr>
+            <m:begChr m:val="{"/>
+            <m:endChr m:val="}"/>
+            <m:ctrlPr>
+              <w:rPr>
+                <w:rFonts w:ascii="Cambria Math" w:eastAsiaTheme="minorEastAsia" w:hAnsi="Cambria Math"/>
+                <w:i/>
+              </w:rPr>
+            </m:ctrlPr>
+          </m:dPr>
+          <m:e>
+            <m:r>
+              <w:rPr>
+                <w:rFonts w:ascii="Cambria Math" w:eastAsiaTheme="minorEastAsia" w:hAnsi="Cambria Math"/>
+              </w:rPr>
+              <m:t>2</m:t>
+            </m:r>
+          </m:e>
+        </m:d>
+        <m:r>
+          <w:rPr>
+            <w:rFonts w:ascii="Cambria Math" w:eastAsiaTheme="minorEastAsia" w:hAnsi="Cambria Math"/>
+          </w:rPr>
+          <m:t xml:space="preserve">, </m:t>
+        </m:r>
+        <m:d>
+          <m:dPr>
+            <m:begChr m:val="{"/>
+            <m:endChr m:val="}"/>
+            <m:ctrlPr>
+              <w:rPr>
+                <w:rFonts w:ascii="Cambria Math" w:eastAsiaTheme="minorEastAsia" w:hAnsi="Cambria Math"/>
+                <w:i/>
+              </w:rPr>
+            </m:ctrlPr>
+          </m:dPr>
+          <m:e>
+            <m:r>
+              <w:rPr>
+                <w:rFonts w:ascii="Cambria Math" w:eastAsiaTheme="minorEastAsia" w:hAnsi="Cambria Math"/>
+              </w:rPr>
+              <m:t>3</m:t>
+            </m:r>
+          </m:e>
+        </m:d>
+        <m:r>
+          <w:rPr>
+            <w:rFonts w:ascii="Cambria Math" w:eastAsiaTheme="minorEastAsia" w:hAnsi="Cambria Math"/>
+          </w:rPr>
+          <m:t xml:space="preserve">, </m:t>
+        </m:r>
+        <m:d>
+          <m:dPr>
+            <m:begChr m:val="{"/>
+            <m:endChr m:val="}"/>
+            <m:ctrlPr>
+              <w:rPr>
+                <w:rFonts w:ascii="Cambria Math" w:eastAsiaTheme="minorEastAsia" w:hAnsi="Cambria Math"/>
+                <w:i/>
+              </w:rPr>
+            </m:ctrlPr>
+          </m:dPr>
+          <m:e>
+            <m:r>
+              <w:rPr>
+                <w:rFonts w:ascii="Cambria Math" w:eastAsiaTheme="minorEastAsia" w:hAnsi="Cambria Math"/>
+              </w:rPr>
+              <m:t>4</m:t>
+            </m:r>
+          </m:e>
+        </m:d>
+        <m:r>
+          <w:rPr>
+            <w:rFonts w:ascii="Cambria Math" w:eastAsiaTheme="minorEastAsia" w:hAnsi="Cambria Math"/>
+          </w:rPr>
+          <m:t xml:space="preserve">, </m:t>
+        </m:r>
+        <m:d>
+          <m:dPr>
+            <m:begChr m:val="{"/>
+            <m:endChr m:val="}"/>
+            <m:ctrlPr>
+              <w:rPr>
+                <w:rFonts w:ascii="Cambria Math" w:eastAsiaTheme="minorEastAsia" w:hAnsi="Cambria Math"/>
+                <w:i/>
+              </w:rPr>
+            </m:ctrlPr>
+          </m:dPr>
+          <m:e>
+            <m:r>
+              <w:rPr>
+                <w:rFonts w:ascii="Cambria Math" w:eastAsiaTheme="minorEastAsia" w:hAnsi="Cambria Math"/>
+              </w:rPr>
+              <m:t>5</m:t>
+            </m:r>
+          </m:e>
+        </m:d>
+        <m:r>
+          <w:rPr>
+            <w:rFonts w:ascii="Cambria Math" w:eastAsiaTheme="minorEastAsia" w:hAnsi="Cambria Math"/>
+          </w:rPr>
+          <m:t xml:space="preserve">, </m:t>
+        </m:r>
+        <m:d>
+          <m:dPr>
+            <m:begChr m:val="{"/>
+            <m:endChr m:val="}"/>
+            <m:ctrlPr>
+              <w:rPr>
+                <w:rFonts w:ascii="Cambria Math" w:eastAsiaTheme="minorEastAsia" w:hAnsi="Cambria Math"/>
+                <w:i/>
+              </w:rPr>
+            </m:ctrlPr>
+          </m:dPr>
+          <m:e>
+            <m:r>
+              <w:rPr>
+                <w:rFonts w:ascii="Cambria Math" w:eastAsiaTheme="minorEastAsia" w:hAnsi="Cambria Math"/>
+              </w:rPr>
+              <m:t>6</m:t>
+            </m:r>
+          </m:e>
+        </m:d>
+        <m:r>
+          <w:rPr>
+            <w:rFonts w:ascii="Cambria Math" w:eastAsiaTheme="minorEastAsia" w:hAnsi="Cambria Math"/>
+          </w:rPr>
+          <m:t xml:space="preserve">, </m:t>
+        </m:r>
+        <m:d>
+          <m:dPr>
+            <m:begChr m:val="{"/>
+            <m:endChr m:val="}"/>
+            <m:ctrlPr>
+              <w:rPr>
+                <w:rFonts w:ascii="Cambria Math" w:eastAsiaTheme="minorEastAsia" w:hAnsi="Cambria Math"/>
+                <w:i/>
+              </w:rPr>
+            </m:ctrlPr>
+          </m:dPr>
+          <m:e>
+            <m:r>
+              <w:rPr>
+                <w:rFonts w:ascii="Cambria Math" w:eastAsiaTheme="minorEastAsia" w:hAnsi="Cambria Math"/>
+              </w:rPr>
+              <m:t>7</m:t>
+            </m:r>
+          </m:e>
+        </m:d>
+        <m:r>
+          <w:rPr>
+            <w:rFonts w:ascii="Cambria Math" w:eastAsiaTheme="minorEastAsia" w:hAnsi="Cambria Math"/>
+          </w:rPr>
+          <m:t xml:space="preserve">, </m:t>
+        </m:r>
+        <m:d>
+          <m:dPr>
+            <m:begChr m:val="{"/>
+            <m:endChr m:val="}"/>
+            <m:ctrlPr>
+              <w:rPr>
+                <w:rFonts w:ascii="Cambria Math" w:eastAsiaTheme="minorEastAsia" w:hAnsi="Cambria Math"/>
+                <w:i/>
+              </w:rPr>
+            </m:ctrlPr>
+          </m:dPr>
+          <m:e>
+            <m:r>
+              <w:rPr>
+                <w:rFonts w:ascii="Cambria Math" w:eastAsiaTheme="minorEastAsia" w:hAnsi="Cambria Math"/>
+              </w:rPr>
+              <m:t>8</m:t>
+            </m:r>
+          </m:e>
+        </m:d>
+      </m:oMath>
+      <w:r>
+        <w:rPr>
+          <w:rFonts w:eastAsiaTheme="minorEastAsia"/>
+        </w:rPr>
+        <w:t>.</w:t>
+      </w:r>
+    </w:p>
+    <w:p>
+      <w:pPr>
+        <w:ind w:left="360"/>
+        <w:rPr>
+          <w:rFonts w:eastAsiaTheme="minorEastAsia"/>
+        </w:rPr>
+      </w:pPr>
+      <w:r>
+        <w:rPr>
+          <w:noProof/>
+        </w:rPr>
+        <w:drawing>
+          <wp:inline distT="0" distB="0" distL="0" distR="0" wp14:anchorId="3EA84886" wp14:editId="460B30CC">
+            <wp:extent cx="2244173" cy="1802363"/>
+            <wp:effectExtent l="0" t="0" r="0" b="1270"/>
+            <wp:docPr id="3" name="Picture 3" descr="../../../../../../Desktop/Screen%20Shot%202016-08-02%20at%20"/>
+            <wp:cNvGraphicFramePr>
+              <a:graphicFrameLocks xmlns:a="http://schemas.openxmlformats.org/drawingml/2006/main" noChangeAspect="1"/>
+            </wp:cNvGraphicFramePr>
+            <a:graphic xmlns:a="http://schemas.openxmlformats.org/drawingml/2006/main">
+              <a:graphicData uri="http://schemas.openxmlformats.org/drawingml/2006/picture">
+                <pic:pic xmlns:pic="http://schemas.openxmlformats.org/drawingml/2006/picture">
+                  <pic:nvPicPr>
+                    <pic:cNvPr id="0" name="Picture 1" descr="../../../../../../Desktop/Screen%20Shot%202016-08-02%20at%20"/>
+                    <pic:cNvPicPr>
+                      <a:picLocks noChangeAspect="1" noChangeArrowheads="1"/>
+                    </pic:cNvPicPr>
+                  </pic:nvPicPr>
+                  <pic:blipFill>
+                    <a:blip r:embed="rId16" cstate="print">
+                      <a:extLst>
+                        <a:ext uri="{28A0092B-C50C-407E-A947-70E740481C1C}">
+                          <a14:useLocalDpi xmlns:a14="http://schemas.microsoft.com/office/drawing/2010/main" val="0"/>
+                        </a:ext>
+                      </a:extLst>
+                    </a:blip>
+                    <a:srcRect/>
+                    <a:stretch>
+                      <a:fillRect/>
+                    </a:stretch>
+                  </pic:blipFill>
+                  <pic:spPr bwMode="auto">
+                    <a:xfrm>
+                      <a:off x="0" y="0"/>
+                      <a:ext cx="2248350" cy="1805717"/>
+                    </a:xfrm>
+                    <a:prstGeom prst="rect">
+                      <a:avLst/>
+                    </a:prstGeom>
+                    <a:noFill/>
+                    <a:ln>
+                      <a:noFill/>
+                    </a:ln>
+                  </pic:spPr>
+                </pic:pic>
+              </a:graphicData>
+            </a:graphic>
+          </wp:inline>
+        </w:drawing>
+      </w:r>
+    </w:p>
     <w:sectPr>
-      <w:headerReference w:type="default" r:id="rId14"/>
-      <w:footerReference w:type="even" r:id="rId15"/>
-      <w:footerReference w:type="default" r:id="rId16"/>
+      <w:headerReference w:type="default" r:id="rId17"/>
+      <w:footerReference w:type="even" r:id="rId18"/>
+      <w:footerReference w:type="default" r:id="rId19"/>
       <w:pgSz w:w="11900" w:h="16840"/>
       <w:pgMar w:top="1701" w:right="1134" w:bottom="1701" w:left="1134" w:header="708" w:footer="708" w:gutter="0"/>
       <w:cols w:space="708"/>
@@ -13324,6 +16408,11 @@
   <w:rsids>
     <w:rsidRoot w:val="001E1A4C"/>
     <w:rsid w:val="001E1A4C"/>
+    <w:rsid w:val="00243725"/>
+    <w:rsid w:val="00344576"/>
+    <w:rsid w:val="003C37AC"/>
+    <w:rsid w:val="006E75F8"/>
+    <w:rsid w:val="00D9395E"/>
   </w:rsids>
   <m:mathPr>
     <m:mathFont m:val="Cambria Math"/>
@@ -13777,7 +16866,7 @@
     <w:basedOn w:val="DefaultParagraphFont"/>
     <w:uiPriority w:val="99"/>
     <w:semiHidden/>
-    <w:rsid w:val="001E1A4C"/>
+    <w:rsid w:val="006E75F8"/>
     <w:rPr>
       <w:color w:val="808080"/>
     </w:rPr>
@@ -14078,7 +17167,7 @@
 </file>
 
 <file path=customXml/itemProps2.xml><?xml version="1.0" encoding="utf-8"?>
-<ds:datastoreItem xmlns:ds="http://schemas.openxmlformats.org/officeDocument/2006/customXml" ds:itemID="{1FF607F7-245A-5840-AE46-12CB87A597C4}">
+<ds:datastoreItem xmlns:ds="http://schemas.openxmlformats.org/officeDocument/2006/customXml" ds:itemID="{CF0B68AA-6819-C94F-9A23-41D3A53FB5CE}">
   <ds:schemaRefs>
     <ds:schemaRef ds:uri="http://schemas.openxmlformats.org/officeDocument/2006/bibliography"/>
   </ds:schemaRefs>

</xml_diff>

<commit_message>
Chapter 3, section 5 begun.
</commit_message>
<xml_diff>
--- a/Mathematical Proofs - Chapter 3.docx
+++ b/Mathematical Proofs - Chapter 3.docx
@@ -601,7 +601,7 @@
             </w:rPr>
             <w:fldChar w:fldCharType="separate"/>
           </w:r>
-          <w:hyperlink w:anchor="_Toc457907008" w:history="1">
+          <w:hyperlink w:anchor="_Toc457931885" w:history="1">
             <w:r>
               <w:rPr>
                 <w:rStyle w:val="Hyperlink"/>
@@ -628,7 +628,7 @@
                 <w:noProof/>
                 <w:webHidden/>
               </w:rPr>
-              <w:instrText xml:space="preserve"> PAGEREF _Toc457907008 \h </w:instrText>
+              <w:instrText xml:space="preserve"> PAGEREF _Toc457931885 \h </w:instrText>
             </w:r>
             <w:r>
               <w:rPr>
@@ -672,7 +672,7 @@
               <w:szCs w:val="24"/>
             </w:rPr>
           </w:pPr>
-          <w:hyperlink w:anchor="_Toc457907009" w:history="1">
+          <w:hyperlink w:anchor="_Toc457931886" w:history="1">
             <w:r>
               <w:rPr>
                 <w:rStyle w:val="Hyperlink"/>
@@ -699,7 +699,7 @@
                 <w:noProof/>
                 <w:webHidden/>
               </w:rPr>
-              <w:instrText xml:space="preserve"> PAGEREF _Toc457907009 \h </w:instrText>
+              <w:instrText xml:space="preserve"> PAGEREF _Toc457931886 \h </w:instrText>
             </w:r>
             <w:r>
               <w:rPr>
@@ -744,7 +744,7 @@
               <w:szCs w:val="24"/>
             </w:rPr>
           </w:pPr>
-          <w:hyperlink w:anchor="_Toc457907010" w:history="1">
+          <w:hyperlink w:anchor="_Toc457931887" w:history="1">
             <w:r>
               <w:rPr>
                 <w:rStyle w:val="Hyperlink"/>
@@ -771,7 +771,7 @@
                 <w:noProof/>
                 <w:webHidden/>
               </w:rPr>
-              <w:instrText xml:space="preserve"> PAGEREF _Toc457907010 \h </w:instrText>
+              <w:instrText xml:space="preserve"> PAGEREF _Toc457931887 \h </w:instrText>
             </w:r>
             <w:r>
               <w:rPr>
@@ -815,7 +815,7 @@
               <w:szCs w:val="24"/>
             </w:rPr>
           </w:pPr>
-          <w:hyperlink w:anchor="_Toc457907011" w:history="1">
+          <w:hyperlink w:anchor="_Toc457931888" w:history="1">
             <w:r>
               <w:rPr>
                 <w:rStyle w:val="Hyperlink"/>
@@ -842,7 +842,7 @@
                 <w:noProof/>
                 <w:webHidden/>
               </w:rPr>
-              <w:instrText xml:space="preserve"> PAGEREF _Toc457907011 \h </w:instrText>
+              <w:instrText xml:space="preserve"> PAGEREF _Toc457931888 \h </w:instrText>
             </w:r>
             <w:r>
               <w:rPr>
@@ -887,7 +887,7 @@
               <w:szCs w:val="24"/>
             </w:rPr>
           </w:pPr>
-          <w:hyperlink w:anchor="_Toc457907012" w:history="1">
+          <w:hyperlink w:anchor="_Toc457931889" w:history="1">
             <w:r>
               <w:rPr>
                 <w:rStyle w:val="Hyperlink"/>
@@ -914,7 +914,7 @@
                 <w:noProof/>
                 <w:webHidden/>
               </w:rPr>
-              <w:instrText xml:space="preserve"> PAGEREF _Toc457907012 \h </w:instrText>
+              <w:instrText xml:space="preserve"> PAGEREF _Toc457931889 \h </w:instrText>
             </w:r>
             <w:r>
               <w:rPr>
@@ -958,7 +958,7 @@
               <w:szCs w:val="24"/>
             </w:rPr>
           </w:pPr>
-          <w:hyperlink w:anchor="_Toc457907013" w:history="1">
+          <w:hyperlink w:anchor="_Toc457931890" w:history="1">
             <w:r>
               <w:rPr>
                 <w:rStyle w:val="Hyperlink"/>
@@ -985,7 +985,7 @@
                 <w:noProof/>
                 <w:webHidden/>
               </w:rPr>
-              <w:instrText xml:space="preserve"> PAGEREF _Toc457907013 \h </w:instrText>
+              <w:instrText xml:space="preserve"> PAGEREF _Toc457931890 \h </w:instrText>
             </w:r>
             <w:r>
               <w:rPr>
@@ -1030,7 +1030,7 @@
               <w:szCs w:val="24"/>
             </w:rPr>
           </w:pPr>
-          <w:hyperlink w:anchor="_Toc457907014" w:history="1">
+          <w:hyperlink w:anchor="_Toc457931891" w:history="1">
             <w:r>
               <w:rPr>
                 <w:rStyle w:val="Hyperlink"/>
@@ -1057,7 +1057,7 @@
                 <w:noProof/>
                 <w:webHidden/>
               </w:rPr>
-              <w:instrText xml:space="preserve"> PAGEREF _Toc457907014 \h </w:instrText>
+              <w:instrText xml:space="preserve"> PAGEREF _Toc457931891 \h </w:instrText>
             </w:r>
             <w:r>
               <w:rPr>
@@ -1101,7 +1101,7 @@
               <w:szCs w:val="24"/>
             </w:rPr>
           </w:pPr>
-          <w:hyperlink w:anchor="_Toc457907015" w:history="1">
+          <w:hyperlink w:anchor="_Toc457931892" w:history="1">
             <w:r>
               <w:rPr>
                 <w:rStyle w:val="Hyperlink"/>
@@ -1128,7 +1128,7 @@
                 <w:noProof/>
                 <w:webHidden/>
               </w:rPr>
-              <w:instrText xml:space="preserve"> PAGEREF _Toc457907015 \h </w:instrText>
+              <w:instrText xml:space="preserve"> PAGEREF _Toc457931892 \h </w:instrText>
             </w:r>
             <w:r>
               <w:rPr>
@@ -1149,6 +1149,149 @@
                 <w:webHidden/>
               </w:rPr>
               <w:t>10</w:t>
+            </w:r>
+            <w:r>
+              <w:rPr>
+                <w:noProof/>
+                <w:webHidden/>
+              </w:rPr>
+              <w:fldChar w:fldCharType="end"/>
+            </w:r>
+          </w:hyperlink>
+        </w:p>
+        <w:p>
+          <w:pPr>
+            <w:pStyle w:val="TOC2"/>
+            <w:tabs>
+              <w:tab w:val="right" w:leader="dot" w:pos="9622"/>
+            </w:tabs>
+            <w:rPr>
+              <w:rFonts w:eastAsiaTheme="minorEastAsia"/>
+              <w:b w:val="0"/>
+              <w:noProof/>
+              <w:sz w:val="24"/>
+              <w:szCs w:val="24"/>
+            </w:rPr>
+          </w:pPr>
+          <w:hyperlink w:anchor="_Toc457931893" w:history="1">
+            <w:r>
+              <w:rPr>
+                <w:rStyle w:val="Hyperlink"/>
+                <w:noProof/>
+              </w:rPr>
+              <w:t>Section 5: Partitions of Sets</w:t>
+            </w:r>
+            <w:r>
+              <w:rPr>
+                <w:noProof/>
+                <w:webHidden/>
+              </w:rPr>
+              <w:tab/>
+            </w:r>
+            <w:r>
+              <w:rPr>
+                <w:noProof/>
+                <w:webHidden/>
+              </w:rPr>
+              <w:fldChar w:fldCharType="begin"/>
+            </w:r>
+            <w:r>
+              <w:rPr>
+                <w:noProof/>
+                <w:webHidden/>
+              </w:rPr>
+              <w:instrText xml:space="preserve"> PAGEREF _Toc457931893 \h </w:instrText>
+            </w:r>
+            <w:r>
+              <w:rPr>
+                <w:noProof/>
+                <w:webHidden/>
+              </w:rPr>
+            </w:r>
+            <w:r>
+              <w:rPr>
+                <w:noProof/>
+                <w:webHidden/>
+              </w:rPr>
+              <w:fldChar w:fldCharType="separate"/>
+            </w:r>
+            <w:r>
+              <w:rPr>
+                <w:noProof/>
+                <w:webHidden/>
+              </w:rPr>
+              <w:t>12</w:t>
+            </w:r>
+            <w:r>
+              <w:rPr>
+                <w:noProof/>
+                <w:webHidden/>
+              </w:rPr>
+              <w:fldChar w:fldCharType="end"/>
+            </w:r>
+          </w:hyperlink>
+        </w:p>
+        <w:p>
+          <w:pPr>
+            <w:pStyle w:val="TOC3"/>
+            <w:tabs>
+              <w:tab w:val="right" w:leader="dot" w:pos="9622"/>
+            </w:tabs>
+            <w:rPr>
+              <w:rFonts w:eastAsiaTheme="minorEastAsia"/>
+              <w:noProof/>
+              <w:sz w:val="24"/>
+              <w:szCs w:val="24"/>
+            </w:rPr>
+          </w:pPr>
+          <w:hyperlink w:anchor="_Toc457931894" w:history="1">
+            <w:r>
+              <w:rPr>
+                <w:rStyle w:val="Hyperlink"/>
+                <w:noProof/>
+              </w:rPr>
+              <w:t>Exercises</w:t>
+            </w:r>
+            <w:r>
+              <w:rPr>
+                <w:noProof/>
+                <w:webHidden/>
+              </w:rPr>
+              <w:tab/>
+            </w:r>
+            <w:r>
+              <w:rPr>
+                <w:noProof/>
+                <w:webHidden/>
+              </w:rPr>
+              <w:fldChar w:fldCharType="begin"/>
+            </w:r>
+            <w:r>
+              <w:rPr>
+                <w:noProof/>
+                <w:webHidden/>
+              </w:rPr>
+              <w:instrText xml:space="preserve"> PAGEREF _Toc457931894 \h </w:instrText>
+            </w:r>
+            <w:r>
+              <w:rPr>
+                <w:noProof/>
+                <w:webHidden/>
+              </w:rPr>
+            </w:r>
+            <w:r>
+              <w:rPr>
+                <w:noProof/>
+                <w:webHidden/>
+              </w:rPr>
+              <w:fldChar w:fldCharType="separate"/>
+            </w:r>
+            <w:r>
+              <w:rPr>
+                <w:noProof/>
+                <w:webHidden/>
+              </w:rPr>
+              <w:t>12</w:t>
             </w:r>
             <w:r>
               <w:rPr>
@@ -1188,12 +1331,14 @@
       <w:r>
         <w:br w:type="page"/>
       </w:r>
+      <w:bookmarkStart w:id="0" w:name="_GoBack"/>
+      <w:bookmarkEnd w:id="0"/>
     </w:p>
     <w:p>
       <w:pPr>
         <w:pStyle w:val="Heading2"/>
       </w:pPr>
-      <w:bookmarkStart w:id="0" w:name="_Toc457907008"/>
+      <w:bookmarkStart w:id="1" w:name="_Toc457931885"/>
       <w:r>
         <w:lastRenderedPageBreak/>
         <w:t xml:space="preserve">Section 1: </w:t>
@@ -1201,17 +1346,17 @@
       <w:r>
         <w:t>Describing a Set</w:t>
       </w:r>
-      <w:bookmarkEnd w:id="0"/>
+      <w:bookmarkEnd w:id="1"/>
     </w:p>
     <w:p>
       <w:pPr>
         <w:pStyle w:val="Heading3"/>
       </w:pPr>
-      <w:bookmarkStart w:id="1" w:name="_Toc457907009"/>
+      <w:bookmarkStart w:id="2" w:name="_Toc457931886"/>
       <w:r>
         <w:t>Exercises</w:t>
       </w:r>
-      <w:bookmarkEnd w:id="1"/>
+      <w:bookmarkEnd w:id="2"/>
     </w:p>
     <w:p>
       <w:pPr>
@@ -4252,21 +4397,21 @@
       <w:pPr>
         <w:pStyle w:val="Heading2"/>
       </w:pPr>
-      <w:bookmarkStart w:id="2" w:name="_Toc457907010"/>
+      <w:bookmarkStart w:id="3" w:name="_Toc457931887"/>
       <w:r>
         <w:t>Section 2: Subsets</w:t>
       </w:r>
-      <w:bookmarkEnd w:id="2"/>
+      <w:bookmarkEnd w:id="3"/>
     </w:p>
     <w:p>
       <w:pPr>
         <w:pStyle w:val="Heading3"/>
       </w:pPr>
-      <w:bookmarkStart w:id="3" w:name="_Toc457907011"/>
+      <w:bookmarkStart w:id="4" w:name="_Toc457931888"/>
       <w:r>
         <w:t>Exercises</w:t>
       </w:r>
-      <w:bookmarkEnd w:id="3"/>
+      <w:bookmarkEnd w:id="4"/>
     </w:p>
     <w:p>
       <w:pPr>
@@ -10460,21 +10605,21 @@
       <w:pPr>
         <w:pStyle w:val="Heading2"/>
       </w:pPr>
-      <w:bookmarkStart w:id="4" w:name="_Toc457907012"/>
+      <w:bookmarkStart w:id="5" w:name="_Toc457931889"/>
       <w:r>
         <w:t>Section 3: Set Operations</w:t>
       </w:r>
-      <w:bookmarkEnd w:id="4"/>
+      <w:bookmarkEnd w:id="5"/>
     </w:p>
     <w:p>
       <w:pPr>
         <w:pStyle w:val="Heading3"/>
       </w:pPr>
-      <w:bookmarkStart w:id="5" w:name="_Toc457907013"/>
+      <w:bookmarkStart w:id="6" w:name="_Toc457931890"/>
       <w:r>
         <w:t>Exercises</w:t>
       </w:r>
-      <w:bookmarkEnd w:id="5"/>
+      <w:bookmarkEnd w:id="6"/>
     </w:p>
     <w:p>
       <w:pPr>
@@ -15512,24 +15657,24 @@
       <w:pPr>
         <w:pStyle w:val="Heading2"/>
       </w:pPr>
-      <w:bookmarkStart w:id="6" w:name="_Toc457907014"/>
+      <w:bookmarkStart w:id="7" w:name="_Toc457931891"/>
       <w:r>
         <w:t xml:space="preserve">Section 4: </w:t>
       </w:r>
       <w:r>
         <w:t>Indexed Collections of Sets</w:t>
       </w:r>
-      <w:bookmarkEnd w:id="6"/>
+      <w:bookmarkEnd w:id="7"/>
     </w:p>
     <w:p>
       <w:pPr>
         <w:pStyle w:val="Heading3"/>
       </w:pPr>
-      <w:bookmarkStart w:id="7" w:name="_Toc457907015"/>
+      <w:bookmarkStart w:id="8" w:name="_Toc457931892"/>
       <w:r>
         <w:t>Exercises</w:t>
       </w:r>
-      <w:bookmarkEnd w:id="7"/>
+      <w:bookmarkEnd w:id="8"/>
     </w:p>
     <w:p>
       <w:pPr>
@@ -22455,7 +22600,7 @@
           <w:rPr>
             <w:rFonts w:ascii="Cambria Math" w:eastAsiaTheme="minorEastAsia" w:hAnsi="Cambria Math"/>
           </w:rPr>
-          <m:t>n∈</m:t>
+          <m:t>n</m:t>
         </m:r>
         <m:r>
           <m:rPr>
@@ -22464,7 +22609,7 @@
           <w:rPr>
             <w:rFonts w:ascii="Cambria Math" w:eastAsiaTheme="minorEastAsia" w:hAnsi="Cambria Math"/>
           </w:rPr>
-          <m:t>N</m:t>
+          <m:t>∈N</m:t>
         </m:r>
       </m:oMath>
       <w:r>
@@ -22606,7 +22751,7 @@
               <w:rPr>
                 <w:rFonts w:ascii="Cambria Math" w:eastAsiaTheme="minorEastAsia" w:hAnsi="Cambria Math"/>
               </w:rPr>
-              <m:t>n∈</m:t>
+              <m:t>n</m:t>
             </m:r>
             <m:r>
               <m:rPr>
@@ -22615,7 +22760,7 @@
               <w:rPr>
                 <w:rFonts w:ascii="Cambria Math" w:eastAsiaTheme="minorEastAsia" w:hAnsi="Cambria Math"/>
               </w:rPr>
-              <m:t>N</m:t>
+              <m:t>∈N</m:t>
             </m:r>
           </m:sub>
           <m:sup/>
@@ -22670,7 +22815,7 @@
               <w:rPr>
                 <w:rFonts w:ascii="Cambria Math" w:eastAsiaTheme="minorEastAsia" w:hAnsi="Cambria Math"/>
               </w:rPr>
-              <m:t>n∈</m:t>
+              <m:t>n</m:t>
             </m:r>
             <m:r>
               <m:rPr>
@@ -22679,7 +22824,7 @@
               <w:rPr>
                 <w:rFonts w:ascii="Cambria Math" w:eastAsiaTheme="minorEastAsia" w:hAnsi="Cambria Math"/>
               </w:rPr>
-              <m:t>N</m:t>
+              <m:t>∈N</m:t>
             </m:r>
           </m:sub>
           <m:sup/>
@@ -22748,7 +22893,7 @@
               <w:rPr>
                 <w:rFonts w:ascii="Cambria Math" w:eastAsiaTheme="minorEastAsia" w:hAnsi="Cambria Math"/>
               </w:rPr>
-              <m:t>n∈</m:t>
+              <m:t>n</m:t>
             </m:r>
             <m:r>
               <m:rPr>
@@ -22757,7 +22902,7 @@
               <w:rPr>
                 <w:rFonts w:ascii="Cambria Math" w:eastAsiaTheme="minorEastAsia" w:hAnsi="Cambria Math"/>
               </w:rPr>
-              <m:t>N</m:t>
+              <m:t>∈N</m:t>
             </m:r>
           </m:sub>
           <m:sup/>
@@ -22815,8 +22960,6 @@
           </m:e>
         </m:d>
       </m:oMath>
-      <w:bookmarkStart w:id="8" w:name="_GoBack"/>
-      <w:bookmarkEnd w:id="8"/>
     </w:p>
     <w:p>
       <w:pPr>
@@ -22847,7 +22990,7 @@
               <w:rPr>
                 <w:rFonts w:ascii="Cambria Math" w:eastAsiaTheme="minorEastAsia" w:hAnsi="Cambria Math"/>
               </w:rPr>
-              <m:t>n∈</m:t>
+              <m:t>n</m:t>
             </m:r>
             <m:r>
               <m:rPr>
@@ -22856,7 +22999,7 @@
               <w:rPr>
                 <w:rFonts w:ascii="Cambria Math" w:eastAsiaTheme="minorEastAsia" w:hAnsi="Cambria Math"/>
               </w:rPr>
-              <m:t>N</m:t>
+              <m:t>∈N</m:t>
             </m:r>
           </m:sub>
           <m:sup/>
@@ -22913,6 +23056,1591 @@
               </w:rPr>
               <m:t>0, 1</m:t>
             </m:r>
+          </m:e>
+        </m:d>
+      </m:oMath>
+    </w:p>
+    <w:p>
+      <w:pPr>
+        <w:rPr>
+          <w:rFonts w:eastAsiaTheme="minorEastAsia"/>
+        </w:rPr>
+      </w:pPr>
+    </w:p>
+    <w:p>
+      <w:pPr>
+        <w:pStyle w:val="Heading2"/>
+      </w:pPr>
+      <w:bookmarkStart w:id="9" w:name="_Toc457931893"/>
+      <w:r>
+        <w:lastRenderedPageBreak/>
+        <w:t>Section 5: Parti</w:t>
+      </w:r>
+      <w:r>
+        <w:t>tions of Sets</w:t>
+      </w:r>
+      <w:bookmarkEnd w:id="9"/>
+    </w:p>
+    <w:p>
+      <w:pPr>
+        <w:pStyle w:val="Heading3"/>
+      </w:pPr>
+      <w:bookmarkStart w:id="10" w:name="_Toc457931894"/>
+      <w:r>
+        <w:t>Exercises</w:t>
+      </w:r>
+      <w:bookmarkEnd w:id="10"/>
+    </w:p>
+    <w:p>
+      <w:pPr>
+        <w:rPr>
+          <w:rFonts w:eastAsiaTheme="minorEastAsia"/>
+        </w:rPr>
+      </w:pPr>
+    </w:p>
+    <w:p>
+      <w:pPr>
+        <w:pStyle w:val="ListParagraph"/>
+        <w:numPr>
+          <w:ilvl w:val="0"/>
+          <w:numId w:val="1"/>
+        </w:numPr>
+        <w:rPr>
+          <w:rFonts w:eastAsiaTheme="minorEastAsia"/>
+        </w:rPr>
+      </w:pPr>
+      <w:r>
+        <w:rPr>
+          <w:rFonts w:eastAsiaTheme="minorEastAsia"/>
+        </w:rPr>
+        <w:t xml:space="preserve">Which of the following are partitions of </w:t>
+      </w:r>
+      <m:oMath>
+        <m:r>
+          <w:rPr>
+            <w:rFonts w:ascii="Cambria Math" w:eastAsiaTheme="minorEastAsia" w:hAnsi="Cambria Math"/>
+          </w:rPr>
+          <m:t>A</m:t>
+        </m:r>
+        <w:proofErr w:type="gramStart"/>
+        <m:r>
+          <w:rPr>
+            <w:rFonts w:ascii="Cambria Math" w:eastAsiaTheme="minorEastAsia" w:hAnsi="Cambria Math"/>
+          </w:rPr>
+          <m:t>={</m:t>
+        </m:r>
+        <w:proofErr w:type="gramEnd"/>
+        <m:r>
+          <w:rPr>
+            <w:rFonts w:ascii="Cambria Math" w:eastAsiaTheme="minorEastAsia" w:hAnsi="Cambria Math"/>
+          </w:rPr>
+          <m:t>a, b, c, d, e, f, g}</m:t>
+        </m:r>
+      </m:oMath>
+      <w:r>
+        <w:rPr>
+          <w:rFonts w:eastAsiaTheme="minorEastAsia"/>
+        </w:rPr>
+        <w:t>? For each collection of subsets that is not a partition of A, explain your answer.</w:t>
+      </w:r>
+    </w:p>
+    <w:p>
+      <w:pPr>
+        <w:pStyle w:val="ListParagraph"/>
+        <w:numPr>
+          <w:ilvl w:val="1"/>
+          <w:numId w:val="1"/>
+        </w:numPr>
+        <w:rPr>
+          <w:rFonts w:eastAsiaTheme="minorEastAsia"/>
+        </w:rPr>
+      </w:pPr>
+      <m:oMath>
+        <m:sSub>
+          <m:sSubPr>
+            <m:ctrlPr>
+              <w:rPr>
+                <w:rFonts w:ascii="Cambria Math" w:eastAsiaTheme="minorEastAsia" w:hAnsi="Cambria Math"/>
+                <w:i/>
+              </w:rPr>
+            </m:ctrlPr>
+          </m:sSubPr>
+          <m:e>
+            <m:r>
+              <w:rPr>
+                <w:rFonts w:ascii="Cambria Math" w:eastAsiaTheme="minorEastAsia" w:hAnsi="Cambria Math"/>
+              </w:rPr>
+              <m:t>S</m:t>
+            </m:r>
+          </m:e>
+          <m:sub>
+            <m:r>
+              <w:rPr>
+                <w:rFonts w:ascii="Cambria Math" w:eastAsiaTheme="minorEastAsia" w:hAnsi="Cambria Math"/>
+              </w:rPr>
+              <m:t>1</m:t>
+            </m:r>
+          </m:sub>
+        </m:sSub>
+        <m:r>
+          <w:rPr>
+            <w:rFonts w:ascii="Cambria Math" w:eastAsiaTheme="minorEastAsia" w:hAnsi="Cambria Math"/>
+          </w:rPr>
+          <m:t>=</m:t>
+        </m:r>
+        <m:d>
+          <m:dPr>
+            <m:begChr m:val="{"/>
+            <m:endChr m:val="}"/>
+            <m:ctrlPr>
+              <w:rPr>
+                <w:rFonts w:ascii="Cambria Math" w:eastAsiaTheme="minorEastAsia" w:hAnsi="Cambria Math"/>
+                <w:i/>
+              </w:rPr>
+            </m:ctrlPr>
+          </m:dPr>
+          <m:e>
+            <m:d>
+              <m:dPr>
+                <m:begChr m:val="{"/>
+                <m:endChr m:val="}"/>
+                <m:ctrlPr>
+                  <w:rPr>
+                    <w:rFonts w:ascii="Cambria Math" w:eastAsiaTheme="minorEastAsia" w:hAnsi="Cambria Math"/>
+                    <w:i/>
+                  </w:rPr>
+                </m:ctrlPr>
+              </m:dPr>
+              <m:e>
+                <m:r>
+                  <w:rPr>
+                    <w:rFonts w:ascii="Cambria Math" w:eastAsiaTheme="minorEastAsia" w:hAnsi="Cambria Math"/>
+                  </w:rPr>
+                  <m:t>a, c, e, g</m:t>
+                </m:r>
+              </m:e>
+            </m:d>
+            <m:r>
+              <w:rPr>
+                <w:rFonts w:ascii="Cambria Math" w:eastAsiaTheme="minorEastAsia" w:hAnsi="Cambria Math"/>
+              </w:rPr>
+              <m:t xml:space="preserve">, </m:t>
+            </m:r>
+            <m:d>
+              <m:dPr>
+                <m:begChr m:val="{"/>
+                <m:endChr m:val="}"/>
+                <m:ctrlPr>
+                  <w:rPr>
+                    <w:rFonts w:ascii="Cambria Math" w:eastAsiaTheme="minorEastAsia" w:hAnsi="Cambria Math"/>
+                    <w:i/>
+                  </w:rPr>
+                </m:ctrlPr>
+              </m:dPr>
+              <m:e>
+                <m:r>
+                  <w:rPr>
+                    <w:rFonts w:ascii="Cambria Math" w:eastAsiaTheme="minorEastAsia" w:hAnsi="Cambria Math"/>
+                  </w:rPr>
+                  <m:t>b, f</m:t>
+                </m:r>
+              </m:e>
+            </m:d>
+            <m:r>
+              <w:rPr>
+                <w:rFonts w:ascii="Cambria Math" w:eastAsiaTheme="minorEastAsia" w:hAnsi="Cambria Math"/>
+              </w:rPr>
+              <m:t xml:space="preserve">, </m:t>
+            </m:r>
+            <m:d>
+              <m:dPr>
+                <m:begChr m:val="{"/>
+                <m:endChr m:val="}"/>
+                <m:ctrlPr>
+                  <w:rPr>
+                    <w:rFonts w:ascii="Cambria Math" w:eastAsiaTheme="minorEastAsia" w:hAnsi="Cambria Math"/>
+                    <w:i/>
+                  </w:rPr>
+                </m:ctrlPr>
+              </m:dPr>
+              <m:e>
+                <m:r>
+                  <w:rPr>
+                    <w:rFonts w:ascii="Cambria Math" w:eastAsiaTheme="minorEastAsia" w:hAnsi="Cambria Math"/>
+                  </w:rPr>
+                  <m:t>d</m:t>
+                </m:r>
+              </m:e>
+            </m:d>
+          </m:e>
+        </m:d>
+        <m:r>
+          <w:rPr>
+            <w:rFonts w:ascii="Cambria Math" w:eastAsiaTheme="minorEastAsia" w:hAnsi="Cambria Math"/>
+          </w:rPr>
+          <m:t>;</m:t>
+        </m:r>
+      </m:oMath>
+      <w:r>
+        <w:rPr>
+          <w:rFonts w:eastAsiaTheme="minorEastAsia"/>
+        </w:rPr>
+        <w:t xml:space="preserve"> </w:t>
+      </w:r>
+      <w:r>
+        <w:rPr>
+          <w:rFonts w:eastAsiaTheme="minorEastAsia"/>
+          <w:b/>
+        </w:rPr>
+        <w:t>This is a partition of A</w:t>
+      </w:r>
+    </w:p>
+    <w:p>
+      <w:pPr>
+        <w:pStyle w:val="ListParagraph"/>
+        <w:numPr>
+          <w:ilvl w:val="1"/>
+          <w:numId w:val="1"/>
+        </w:numPr>
+        <w:rPr>
+          <w:rFonts w:eastAsiaTheme="minorEastAsia"/>
+        </w:rPr>
+      </w:pPr>
+      <m:oMath>
+        <m:sSub>
+          <m:sSubPr>
+            <m:ctrlPr>
+              <w:rPr>
+                <w:rFonts w:ascii="Cambria Math" w:eastAsiaTheme="minorEastAsia" w:hAnsi="Cambria Math"/>
+                <w:i/>
+              </w:rPr>
+            </m:ctrlPr>
+          </m:sSubPr>
+          <m:e>
+            <m:r>
+              <w:rPr>
+                <w:rFonts w:ascii="Cambria Math" w:eastAsiaTheme="minorEastAsia" w:hAnsi="Cambria Math"/>
+              </w:rPr>
+              <m:t>S</m:t>
+            </m:r>
+          </m:e>
+          <m:sub>
+            <m:r>
+              <w:rPr>
+                <w:rFonts w:ascii="Cambria Math" w:eastAsiaTheme="minorEastAsia" w:hAnsi="Cambria Math"/>
+              </w:rPr>
+              <m:t>2</m:t>
+            </m:r>
+          </m:sub>
+        </m:sSub>
+        <m:r>
+          <w:rPr>
+            <w:rFonts w:ascii="Cambria Math" w:eastAsiaTheme="minorEastAsia" w:hAnsi="Cambria Math"/>
+          </w:rPr>
+          <m:t>={</m:t>
+        </m:r>
+        <m:d>
+          <m:dPr>
+            <m:begChr m:val="{"/>
+            <m:endChr m:val="}"/>
+            <m:ctrlPr>
+              <w:rPr>
+                <w:rFonts w:ascii="Cambria Math" w:eastAsiaTheme="minorEastAsia" w:hAnsi="Cambria Math"/>
+                <w:i/>
+              </w:rPr>
+            </m:ctrlPr>
+          </m:dPr>
+          <m:e>
+            <m:r>
+              <w:rPr>
+                <w:rFonts w:ascii="Cambria Math" w:eastAsiaTheme="minorEastAsia" w:hAnsi="Cambria Math"/>
+              </w:rPr>
+              <m:t>a, b, c, d</m:t>
+            </m:r>
+          </m:e>
+        </m:d>
+        <m:r>
+          <w:rPr>
+            <w:rFonts w:ascii="Cambria Math" w:eastAsiaTheme="minorEastAsia" w:hAnsi="Cambria Math"/>
+          </w:rPr>
+          <m:t xml:space="preserve">, </m:t>
+        </m:r>
+        <m:d>
+          <m:dPr>
+            <m:begChr m:val="{"/>
+            <m:endChr m:val="}"/>
+            <m:ctrlPr>
+              <w:rPr>
+                <w:rFonts w:ascii="Cambria Math" w:eastAsiaTheme="minorEastAsia" w:hAnsi="Cambria Math"/>
+                <w:i/>
+              </w:rPr>
+            </m:ctrlPr>
+          </m:dPr>
+          <m:e>
+            <m:r>
+              <w:rPr>
+                <w:rFonts w:ascii="Cambria Math" w:eastAsiaTheme="minorEastAsia" w:hAnsi="Cambria Math"/>
+              </w:rPr>
+              <m:t>e, f</m:t>
+            </m:r>
+          </m:e>
+        </m:d>
+        <m:r>
+          <w:rPr>
+            <w:rFonts w:ascii="Cambria Math" w:eastAsiaTheme="minorEastAsia" w:hAnsi="Cambria Math"/>
+          </w:rPr>
+          <m:t>}</m:t>
+        </m:r>
+      </m:oMath>
+      <w:r>
+        <w:rPr>
+          <w:rFonts w:eastAsiaTheme="minorEastAsia"/>
+        </w:rPr>
+        <w:t xml:space="preserve">; This is not a partition, because </w:t>
+      </w:r>
+      <m:oMath>
+        <m:r>
+          <w:rPr>
+            <w:rFonts w:ascii="Cambria Math" w:eastAsiaTheme="minorEastAsia" w:hAnsi="Cambria Math"/>
+          </w:rPr>
+          <m:t>∀s∈</m:t>
+        </m:r>
+        <m:sSub>
+          <m:sSubPr>
+            <m:ctrlPr>
+              <w:rPr>
+                <w:rFonts w:ascii="Cambria Math" w:eastAsiaTheme="minorEastAsia" w:hAnsi="Cambria Math"/>
+                <w:i/>
+              </w:rPr>
+            </m:ctrlPr>
+          </m:sSubPr>
+          <m:e>
+            <m:r>
+              <w:rPr>
+                <w:rFonts w:ascii="Cambria Math" w:eastAsiaTheme="minorEastAsia" w:hAnsi="Cambria Math"/>
+              </w:rPr>
+              <m:t>S</m:t>
+            </m:r>
+          </m:e>
+          <m:sub>
+            <m:r>
+              <w:rPr>
+                <w:rFonts w:ascii="Cambria Math" w:eastAsiaTheme="minorEastAsia" w:hAnsi="Cambria Math"/>
+              </w:rPr>
+              <m:t>2</m:t>
+            </m:r>
+          </m:sub>
+        </m:sSub>
+        <m:r>
+          <w:rPr>
+            <w:rFonts w:ascii="Cambria Math" w:eastAsiaTheme="minorEastAsia" w:hAnsi="Cambria Math"/>
+          </w:rPr>
+          <m:t>, g∉s</m:t>
+        </m:r>
+      </m:oMath>
+    </w:p>
+    <w:p>
+      <w:pPr>
+        <w:pStyle w:val="ListParagraph"/>
+        <w:numPr>
+          <w:ilvl w:val="1"/>
+          <w:numId w:val="1"/>
+        </w:numPr>
+        <w:rPr>
+          <w:rFonts w:eastAsiaTheme="minorEastAsia"/>
+        </w:rPr>
+      </w:pPr>
+      <m:oMath>
+        <m:sSub>
+          <m:sSubPr>
+            <m:ctrlPr>
+              <w:rPr>
+                <w:rFonts w:ascii="Cambria Math" w:eastAsiaTheme="minorEastAsia" w:hAnsi="Cambria Math"/>
+                <w:i/>
+              </w:rPr>
+            </m:ctrlPr>
+          </m:sSubPr>
+          <m:e>
+            <m:r>
+              <w:rPr>
+                <w:rFonts w:ascii="Cambria Math" w:eastAsiaTheme="minorEastAsia" w:hAnsi="Cambria Math"/>
+              </w:rPr>
+              <m:t>S</m:t>
+            </m:r>
+          </m:e>
+          <m:sub>
+            <m:r>
+              <w:rPr>
+                <w:rFonts w:ascii="Cambria Math" w:eastAsiaTheme="minorEastAsia" w:hAnsi="Cambria Math"/>
+              </w:rPr>
+              <m:t>3</m:t>
+            </m:r>
+          </m:sub>
+        </m:sSub>
+        <m:r>
+          <w:rPr>
+            <w:rFonts w:ascii="Cambria Math" w:eastAsiaTheme="minorEastAsia" w:hAnsi="Cambria Math"/>
+          </w:rPr>
+          <m:t>={A}</m:t>
+        </m:r>
+      </m:oMath>
+      <w:r>
+        <w:rPr>
+          <w:rFonts w:eastAsiaTheme="minorEastAsia"/>
+        </w:rPr>
+        <w:t xml:space="preserve">; </w:t>
+      </w:r>
+      <w:r>
+        <w:rPr>
+          <w:rFonts w:eastAsiaTheme="minorEastAsia"/>
+          <w:b/>
+        </w:rPr>
+        <w:t>This is a partition of A</w:t>
+      </w:r>
+    </w:p>
+    <w:p>
+      <w:pPr>
+        <w:pStyle w:val="ListParagraph"/>
+        <w:numPr>
+          <w:ilvl w:val="1"/>
+          <w:numId w:val="1"/>
+        </w:numPr>
+        <w:rPr>
+          <w:rFonts w:eastAsiaTheme="minorEastAsia"/>
+        </w:rPr>
+      </w:pPr>
+      <m:oMath>
+        <m:sSub>
+          <m:sSubPr>
+            <m:ctrlPr>
+              <w:rPr>
+                <w:rFonts w:ascii="Cambria Math" w:eastAsiaTheme="minorEastAsia" w:hAnsi="Cambria Math"/>
+                <w:i/>
+              </w:rPr>
+            </m:ctrlPr>
+          </m:sSubPr>
+          <m:e>
+            <m:r>
+              <w:rPr>
+                <w:rFonts w:ascii="Cambria Math" w:eastAsiaTheme="minorEastAsia" w:hAnsi="Cambria Math"/>
+              </w:rPr>
+              <m:t>S</m:t>
+            </m:r>
+          </m:e>
+          <m:sub>
+            <m:r>
+              <w:rPr>
+                <w:rFonts w:ascii="Cambria Math" w:eastAsiaTheme="minorEastAsia" w:hAnsi="Cambria Math"/>
+              </w:rPr>
+              <m:t>4</m:t>
+            </m:r>
+          </m:sub>
+        </m:sSub>
+        <m:r>
+          <w:rPr>
+            <w:rFonts w:ascii="Cambria Math" w:eastAsiaTheme="minorEastAsia" w:hAnsi="Cambria Math"/>
+          </w:rPr>
+          <m:t>=</m:t>
+        </m:r>
+        <m:d>
+          <m:dPr>
+            <m:begChr m:val="{"/>
+            <m:endChr m:val="}"/>
+            <m:ctrlPr>
+              <w:rPr>
+                <w:rFonts w:ascii="Cambria Math" w:eastAsiaTheme="minorEastAsia" w:hAnsi="Cambria Math"/>
+                <w:i/>
+              </w:rPr>
+            </m:ctrlPr>
+          </m:dPr>
+          <m:e>
+            <m:d>
+              <m:dPr>
+                <m:begChr m:val="{"/>
+                <m:endChr m:val="}"/>
+                <m:ctrlPr>
+                  <w:rPr>
+                    <w:rFonts w:ascii="Cambria Math" w:eastAsiaTheme="minorEastAsia" w:hAnsi="Cambria Math"/>
+                    <w:i/>
+                  </w:rPr>
+                </m:ctrlPr>
+              </m:dPr>
+              <m:e>
+                <m:r>
+                  <w:rPr>
+                    <w:rFonts w:ascii="Cambria Math" w:eastAsiaTheme="minorEastAsia" w:hAnsi="Cambria Math"/>
+                  </w:rPr>
+                  <m:t>a</m:t>
+                </m:r>
+              </m:e>
+            </m:d>
+            <m:r>
+              <w:rPr>
+                <w:rFonts w:ascii="Cambria Math" w:eastAsiaTheme="minorEastAsia" w:hAnsi="Cambria Math"/>
+              </w:rPr>
+              <m:t xml:space="preserve">, Ø, </m:t>
+            </m:r>
+            <m:d>
+              <m:dPr>
+                <m:begChr m:val="{"/>
+                <m:endChr m:val="}"/>
+                <m:ctrlPr>
+                  <w:rPr>
+                    <w:rFonts w:ascii="Cambria Math" w:eastAsiaTheme="minorEastAsia" w:hAnsi="Cambria Math"/>
+                    <w:i/>
+                  </w:rPr>
+                </m:ctrlPr>
+              </m:dPr>
+              <m:e>
+                <m:r>
+                  <w:rPr>
+                    <w:rFonts w:ascii="Cambria Math" w:eastAsiaTheme="minorEastAsia" w:hAnsi="Cambria Math"/>
+                  </w:rPr>
+                  <m:t>b, c, d</m:t>
+                </m:r>
+              </m:e>
+            </m:d>
+            <m:r>
+              <w:rPr>
+                <w:rFonts w:ascii="Cambria Math" w:eastAsiaTheme="minorEastAsia" w:hAnsi="Cambria Math"/>
+              </w:rPr>
+              <m:t xml:space="preserve">, </m:t>
+            </m:r>
+            <m:d>
+              <m:dPr>
+                <m:begChr m:val="{"/>
+                <m:endChr m:val="}"/>
+                <m:ctrlPr>
+                  <w:rPr>
+                    <w:rFonts w:ascii="Cambria Math" w:eastAsiaTheme="minorEastAsia" w:hAnsi="Cambria Math"/>
+                    <w:i/>
+                  </w:rPr>
+                </m:ctrlPr>
+              </m:dPr>
+              <m:e>
+                <m:r>
+                  <w:rPr>
+                    <w:rFonts w:ascii="Cambria Math" w:eastAsiaTheme="minorEastAsia" w:hAnsi="Cambria Math"/>
+                  </w:rPr>
+                  <m:t>e, f, g</m:t>
+                </m:r>
+              </m:e>
+            </m:d>
+          </m:e>
+        </m:d>
+      </m:oMath>
+      <w:r>
+        <w:rPr>
+          <w:rFonts w:eastAsiaTheme="minorEastAsia"/>
+        </w:rPr>
+        <w:t xml:space="preserve">; This is not a partition because </w:t>
+      </w:r>
+      <m:oMath>
+        <m:sSub>
+          <m:sSubPr>
+            <m:ctrlPr>
+              <w:rPr>
+                <w:rFonts w:ascii="Cambria Math" w:eastAsiaTheme="minorEastAsia" w:hAnsi="Cambria Math"/>
+                <w:i/>
+              </w:rPr>
+            </m:ctrlPr>
+          </m:sSubPr>
+          <m:e>
+            <m:r>
+              <w:rPr>
+                <w:rFonts w:ascii="Cambria Math" w:eastAsiaTheme="minorEastAsia" w:hAnsi="Cambria Math"/>
+              </w:rPr>
+              <m:t>Ø∈S</m:t>
+            </m:r>
+          </m:e>
+          <m:sub>
+            <m:r>
+              <w:rPr>
+                <w:rFonts w:ascii="Cambria Math" w:eastAsiaTheme="minorEastAsia" w:hAnsi="Cambria Math"/>
+              </w:rPr>
+              <m:t>4</m:t>
+            </m:r>
+          </m:sub>
+        </m:sSub>
+      </m:oMath>
+    </w:p>
+    <w:p>
+      <w:pPr>
+        <w:pStyle w:val="ListParagraph"/>
+        <w:numPr>
+          <w:ilvl w:val="1"/>
+          <w:numId w:val="1"/>
+        </w:numPr>
+        <w:rPr>
+          <w:rFonts w:eastAsiaTheme="minorEastAsia"/>
+        </w:rPr>
+      </w:pPr>
+      <m:oMath>
+        <m:sSub>
+          <m:sSubPr>
+            <m:ctrlPr>
+              <w:rPr>
+                <w:rFonts w:ascii="Cambria Math" w:eastAsiaTheme="minorEastAsia" w:hAnsi="Cambria Math"/>
+                <w:i/>
+              </w:rPr>
+            </m:ctrlPr>
+          </m:sSubPr>
+          <m:e>
+            <m:r>
+              <w:rPr>
+                <w:rFonts w:ascii="Cambria Math" w:eastAsiaTheme="minorEastAsia" w:hAnsi="Cambria Math"/>
+              </w:rPr>
+              <m:t>S</m:t>
+            </m:r>
+          </m:e>
+          <m:sub>
+            <m:r>
+              <w:rPr>
+                <w:rFonts w:ascii="Cambria Math" w:eastAsiaTheme="minorEastAsia" w:hAnsi="Cambria Math"/>
+              </w:rPr>
+              <m:t>5</m:t>
+            </m:r>
+          </m:sub>
+        </m:sSub>
+        <m:r>
+          <w:rPr>
+            <w:rFonts w:ascii="Cambria Math" w:eastAsiaTheme="minorEastAsia" w:hAnsi="Cambria Math"/>
+          </w:rPr>
+          <m:t>=</m:t>
+        </m:r>
+        <m:d>
+          <m:dPr>
+            <m:begChr m:val="{"/>
+            <m:endChr m:val="}"/>
+            <m:ctrlPr>
+              <w:rPr>
+                <w:rFonts w:ascii="Cambria Math" w:eastAsiaTheme="minorEastAsia" w:hAnsi="Cambria Math"/>
+                <w:i/>
+              </w:rPr>
+            </m:ctrlPr>
+          </m:dPr>
+          <m:e>
+            <m:d>
+              <m:dPr>
+                <m:begChr m:val="{"/>
+                <m:endChr m:val="}"/>
+                <m:ctrlPr>
+                  <w:rPr>
+                    <w:rFonts w:ascii="Cambria Math" w:eastAsiaTheme="minorEastAsia" w:hAnsi="Cambria Math"/>
+                    <w:i/>
+                  </w:rPr>
+                </m:ctrlPr>
+              </m:dPr>
+              <m:e>
+                <m:r>
+                  <w:rPr>
+                    <w:rFonts w:ascii="Cambria Math" w:eastAsiaTheme="minorEastAsia" w:hAnsi="Cambria Math"/>
+                  </w:rPr>
+                  <m:t>a, c, d</m:t>
+                </m:r>
+              </m:e>
+            </m:d>
+            <m:r>
+              <w:rPr>
+                <w:rFonts w:ascii="Cambria Math" w:eastAsiaTheme="minorEastAsia" w:hAnsi="Cambria Math"/>
+              </w:rPr>
+              <m:t xml:space="preserve">, </m:t>
+            </m:r>
+            <m:d>
+              <m:dPr>
+                <m:begChr m:val="{"/>
+                <m:endChr m:val="}"/>
+                <m:ctrlPr>
+                  <w:rPr>
+                    <w:rFonts w:ascii="Cambria Math" w:eastAsiaTheme="minorEastAsia" w:hAnsi="Cambria Math"/>
+                    <w:i/>
+                  </w:rPr>
+                </m:ctrlPr>
+              </m:dPr>
+              <m:e>
+                <m:r>
+                  <w:rPr>
+                    <w:rFonts w:ascii="Cambria Math" w:eastAsiaTheme="minorEastAsia" w:hAnsi="Cambria Math"/>
+                  </w:rPr>
+                  <m:t>b, g</m:t>
+                </m:r>
+              </m:e>
+            </m:d>
+            <m:r>
+              <w:rPr>
+                <w:rFonts w:ascii="Cambria Math" w:eastAsiaTheme="minorEastAsia" w:hAnsi="Cambria Math"/>
+              </w:rPr>
+              <m:t xml:space="preserve">, </m:t>
+            </m:r>
+            <m:d>
+              <m:dPr>
+                <m:begChr m:val="{"/>
+                <m:endChr m:val="}"/>
+                <m:ctrlPr>
+                  <w:rPr>
+                    <w:rFonts w:ascii="Cambria Math" w:eastAsiaTheme="minorEastAsia" w:hAnsi="Cambria Math"/>
+                    <w:i/>
+                  </w:rPr>
+                </m:ctrlPr>
+              </m:dPr>
+              <m:e>
+                <m:r>
+                  <w:rPr>
+                    <w:rFonts w:ascii="Cambria Math" w:eastAsiaTheme="minorEastAsia" w:hAnsi="Cambria Math"/>
+                  </w:rPr>
+                  <m:t>e</m:t>
+                </m:r>
+              </m:e>
+            </m:d>
+            <m:r>
+              <w:rPr>
+                <w:rFonts w:ascii="Cambria Math" w:eastAsiaTheme="minorEastAsia" w:hAnsi="Cambria Math"/>
+              </w:rPr>
+              <m:t xml:space="preserve">, </m:t>
+            </m:r>
+            <m:d>
+              <m:dPr>
+                <m:begChr m:val="{"/>
+                <m:endChr m:val="}"/>
+                <m:ctrlPr>
+                  <w:rPr>
+                    <w:rFonts w:ascii="Cambria Math" w:eastAsiaTheme="minorEastAsia" w:hAnsi="Cambria Math"/>
+                    <w:i/>
+                  </w:rPr>
+                </m:ctrlPr>
+              </m:dPr>
+              <m:e>
+                <m:r>
+                  <w:rPr>
+                    <w:rFonts w:ascii="Cambria Math" w:eastAsiaTheme="minorEastAsia" w:hAnsi="Cambria Math"/>
+                  </w:rPr>
+                  <m:t>b, f</m:t>
+                </m:r>
+              </m:e>
+            </m:d>
+          </m:e>
+        </m:d>
+        <m:r>
+          <w:rPr>
+            <w:rFonts w:ascii="Cambria Math" w:eastAsiaTheme="minorEastAsia" w:hAnsi="Cambria Math"/>
+          </w:rPr>
+          <m:t>;</m:t>
+        </m:r>
+      </m:oMath>
+      <w:r>
+        <w:rPr>
+          <w:rFonts w:eastAsiaTheme="minorEastAsia"/>
+        </w:rPr>
+        <w:t xml:space="preserve"> This is not a partition because b is in </w:t>
+      </w:r>
+      <m:oMath>
+        <m:d>
+          <m:dPr>
+            <m:begChr m:val="{"/>
+            <m:endChr m:val="}"/>
+            <m:ctrlPr>
+              <w:rPr>
+                <w:rFonts w:ascii="Cambria Math" w:eastAsiaTheme="minorEastAsia" w:hAnsi="Cambria Math"/>
+                <w:i/>
+              </w:rPr>
+            </m:ctrlPr>
+          </m:dPr>
+          <m:e>
+            <m:r>
+              <w:rPr>
+                <w:rFonts w:ascii="Cambria Math" w:eastAsiaTheme="minorEastAsia" w:hAnsi="Cambria Math"/>
+              </w:rPr>
+              <m:t>b, f</m:t>
+            </m:r>
+          </m:e>
+        </m:d>
+      </m:oMath>
+      <w:r>
+        <w:rPr>
+          <w:rFonts w:eastAsiaTheme="minorEastAsia"/>
+        </w:rPr>
+        <w:t xml:space="preserve"> and in </w:t>
+      </w:r>
+      <m:oMath>
+        <m:r>
+          <w:rPr>
+            <w:rFonts w:ascii="Cambria Math" w:eastAsiaTheme="minorEastAsia" w:hAnsi="Cambria Math"/>
+          </w:rPr>
+          <m:t>{b, g}</m:t>
+        </m:r>
+      </m:oMath>
+      <w:r>
+        <w:rPr>
+          <w:rFonts w:eastAsiaTheme="minorEastAsia"/>
+        </w:rPr>
+        <w:t>.</w:t>
+      </w:r>
+    </w:p>
+    <w:p>
+      <w:pPr>
+        <w:pStyle w:val="ListParagraph"/>
+        <w:rPr>
+          <w:rFonts w:eastAsiaTheme="minorEastAsia"/>
+        </w:rPr>
+      </w:pPr>
+    </w:p>
+    <w:p>
+      <w:pPr>
+        <w:pStyle w:val="ListParagraph"/>
+        <w:numPr>
+          <w:ilvl w:val="0"/>
+          <w:numId w:val="1"/>
+        </w:numPr>
+        <w:rPr>
+          <w:rFonts w:eastAsiaTheme="minorEastAsia"/>
+        </w:rPr>
+      </w:pPr>
+      <w:r>
+        <w:rPr>
+          <w:rFonts w:eastAsiaTheme="minorEastAsia"/>
+        </w:rPr>
+        <w:t xml:space="preserve">Which of the following sets are partitions of </w:t>
+      </w:r>
+      <m:oMath>
+        <m:r>
+          <w:rPr>
+            <w:rFonts w:ascii="Cambria Math" w:eastAsiaTheme="minorEastAsia" w:hAnsi="Cambria Math"/>
+          </w:rPr>
+          <m:t>A</m:t>
+        </m:r>
+        <w:proofErr w:type="gramStart"/>
+        <m:r>
+          <w:rPr>
+            <w:rFonts w:ascii="Cambria Math" w:eastAsiaTheme="minorEastAsia" w:hAnsi="Cambria Math"/>
+          </w:rPr>
+          <m:t>={</m:t>
+        </m:r>
+        <w:proofErr w:type="gramEnd"/>
+        <m:r>
+          <w:rPr>
+            <w:rFonts w:ascii="Cambria Math" w:eastAsiaTheme="minorEastAsia" w:hAnsi="Cambria Math"/>
+          </w:rPr>
+          <m:t>1, 2, 3, 4, 5}</m:t>
+        </m:r>
+      </m:oMath>
+      <w:r>
+        <w:rPr>
+          <w:rFonts w:eastAsiaTheme="minorEastAsia"/>
+        </w:rPr>
+        <w:t>?</w:t>
+      </w:r>
+    </w:p>
+    <w:p>
+      <w:pPr>
+        <w:pStyle w:val="ListParagraph"/>
+        <w:numPr>
+          <w:ilvl w:val="1"/>
+          <w:numId w:val="1"/>
+        </w:numPr>
+        <w:rPr>
+          <w:rFonts w:eastAsiaTheme="minorEastAsia"/>
+        </w:rPr>
+      </w:pPr>
+      <m:oMath>
+        <m:sSub>
+          <m:sSubPr>
+            <m:ctrlPr>
+              <w:rPr>
+                <w:rFonts w:ascii="Cambria Math" w:eastAsiaTheme="minorEastAsia" w:hAnsi="Cambria Math"/>
+                <w:i/>
+              </w:rPr>
+            </m:ctrlPr>
+          </m:sSubPr>
+          <m:e>
+            <m:r>
+              <w:rPr>
+                <w:rFonts w:ascii="Cambria Math" w:eastAsiaTheme="minorEastAsia" w:hAnsi="Cambria Math"/>
+              </w:rPr>
+              <m:t>S</m:t>
+            </m:r>
+          </m:e>
+          <m:sub>
+            <m:r>
+              <w:rPr>
+                <w:rFonts w:ascii="Cambria Math" w:eastAsiaTheme="minorEastAsia" w:hAnsi="Cambria Math"/>
+              </w:rPr>
+              <m:t>1</m:t>
+            </m:r>
+          </m:sub>
+        </m:sSub>
+        <m:r>
+          <w:rPr>
+            <w:rFonts w:ascii="Cambria Math" w:eastAsiaTheme="minorEastAsia" w:hAnsi="Cambria Math"/>
+          </w:rPr>
+          <m:t>=</m:t>
+        </m:r>
+        <m:d>
+          <m:dPr>
+            <m:begChr m:val="{"/>
+            <m:endChr m:val="}"/>
+            <m:ctrlPr>
+              <w:rPr>
+                <w:rFonts w:ascii="Cambria Math" w:eastAsiaTheme="minorEastAsia" w:hAnsi="Cambria Math"/>
+                <w:i/>
+              </w:rPr>
+            </m:ctrlPr>
+          </m:dPr>
+          <m:e>
+            <m:d>
+              <m:dPr>
+                <m:begChr m:val="{"/>
+                <m:endChr m:val="}"/>
+                <m:ctrlPr>
+                  <w:rPr>
+                    <w:rFonts w:ascii="Cambria Math" w:eastAsiaTheme="minorEastAsia" w:hAnsi="Cambria Math"/>
+                    <w:i/>
+                  </w:rPr>
+                </m:ctrlPr>
+              </m:dPr>
+              <m:e>
+                <m:r>
+                  <w:rPr>
+                    <w:rFonts w:ascii="Cambria Math" w:eastAsiaTheme="minorEastAsia" w:hAnsi="Cambria Math"/>
+                  </w:rPr>
+                  <m:t>1, 3</m:t>
+                </m:r>
+              </m:e>
+            </m:d>
+            <m:r>
+              <w:rPr>
+                <w:rFonts w:ascii="Cambria Math" w:eastAsiaTheme="minorEastAsia" w:hAnsi="Cambria Math"/>
+              </w:rPr>
+              <m:t xml:space="preserve">, </m:t>
+            </m:r>
+            <m:d>
+              <m:dPr>
+                <m:begChr m:val="{"/>
+                <m:endChr m:val="}"/>
+                <m:ctrlPr>
+                  <w:rPr>
+                    <w:rFonts w:ascii="Cambria Math" w:eastAsiaTheme="minorEastAsia" w:hAnsi="Cambria Math"/>
+                    <w:i/>
+                  </w:rPr>
+                </m:ctrlPr>
+              </m:dPr>
+              <m:e>
+                <m:r>
+                  <w:rPr>
+                    <w:rFonts w:ascii="Cambria Math" w:eastAsiaTheme="minorEastAsia" w:hAnsi="Cambria Math"/>
+                  </w:rPr>
+                  <m:t>2, 5</m:t>
+                </m:r>
+              </m:e>
+            </m:d>
+          </m:e>
+        </m:d>
+      </m:oMath>
+      <w:r>
+        <w:rPr>
+          <w:rFonts w:eastAsiaTheme="minorEastAsia"/>
+        </w:rPr>
+        <w:t xml:space="preserve">; This is not a </w:t>
+      </w:r>
+      <w:r>
+        <w:rPr>
+          <w:rFonts w:eastAsiaTheme="minorEastAsia"/>
+        </w:rPr>
+        <w:t xml:space="preserve">partition since the element 4 belongs to no element of </w:t>
+      </w:r>
+      <m:oMath>
+        <m:sSub>
+          <m:sSubPr>
+            <m:ctrlPr>
+              <w:rPr>
+                <w:rFonts w:ascii="Cambria Math" w:eastAsiaTheme="minorEastAsia" w:hAnsi="Cambria Math"/>
+                <w:i/>
+              </w:rPr>
+            </m:ctrlPr>
+          </m:sSubPr>
+          <m:e>
+            <m:r>
+              <w:rPr>
+                <w:rFonts w:ascii="Cambria Math" w:eastAsiaTheme="minorEastAsia" w:hAnsi="Cambria Math"/>
+              </w:rPr>
+              <m:t>S</m:t>
+            </m:r>
+          </m:e>
+          <m:sub>
+            <m:r>
+              <w:rPr>
+                <w:rFonts w:ascii="Cambria Math" w:eastAsiaTheme="minorEastAsia" w:hAnsi="Cambria Math"/>
+              </w:rPr>
+              <m:t>1</m:t>
+            </m:r>
+          </m:sub>
+        </m:sSub>
+      </m:oMath>
+      <w:r>
+        <w:rPr>
+          <w:rFonts w:eastAsiaTheme="minorEastAsia"/>
+        </w:rPr>
+        <w:t>.</w:t>
+      </w:r>
+    </w:p>
+    <w:p>
+      <w:pPr>
+        <w:pStyle w:val="ListParagraph"/>
+        <w:numPr>
+          <w:ilvl w:val="1"/>
+          <w:numId w:val="1"/>
+        </w:numPr>
+        <w:rPr>
+          <w:rFonts w:eastAsiaTheme="minorEastAsia"/>
+        </w:rPr>
+      </w:pPr>
+      <m:oMath>
+        <m:sSub>
+          <m:sSubPr>
+            <m:ctrlPr>
+              <w:rPr>
+                <w:rFonts w:ascii="Cambria Math" w:eastAsiaTheme="minorEastAsia" w:hAnsi="Cambria Math"/>
+                <w:i/>
+              </w:rPr>
+            </m:ctrlPr>
+          </m:sSubPr>
+          <m:e>
+            <m:r>
+              <w:rPr>
+                <w:rFonts w:ascii="Cambria Math" w:eastAsiaTheme="minorEastAsia" w:hAnsi="Cambria Math"/>
+              </w:rPr>
+              <m:t>S</m:t>
+            </m:r>
+          </m:e>
+          <m:sub>
+            <m:r>
+              <w:rPr>
+                <w:rFonts w:ascii="Cambria Math" w:eastAsiaTheme="minorEastAsia" w:hAnsi="Cambria Math"/>
+              </w:rPr>
+              <m:t>2</m:t>
+            </m:r>
+          </m:sub>
+        </m:sSub>
+        <m:r>
+          <w:rPr>
+            <w:rFonts w:ascii="Cambria Math" w:eastAsiaTheme="minorEastAsia" w:hAnsi="Cambria Math"/>
+          </w:rPr>
+          <m:t>=</m:t>
+        </m:r>
+        <m:d>
+          <m:dPr>
+            <m:begChr m:val="{"/>
+            <m:endChr m:val="}"/>
+            <m:ctrlPr>
+              <w:rPr>
+                <w:rFonts w:ascii="Cambria Math" w:eastAsiaTheme="minorEastAsia" w:hAnsi="Cambria Math"/>
+                <w:i/>
+              </w:rPr>
+            </m:ctrlPr>
+          </m:dPr>
+          <m:e>
+            <m:d>
+              <m:dPr>
+                <m:begChr m:val="{"/>
+                <m:endChr m:val="}"/>
+                <m:ctrlPr>
+                  <w:rPr>
+                    <w:rFonts w:ascii="Cambria Math" w:eastAsiaTheme="minorEastAsia" w:hAnsi="Cambria Math"/>
+                    <w:i/>
+                  </w:rPr>
+                </m:ctrlPr>
+              </m:dPr>
+              <m:e>
+                <m:r>
+                  <w:rPr>
+                    <w:rFonts w:ascii="Cambria Math" w:eastAsiaTheme="minorEastAsia" w:hAnsi="Cambria Math"/>
+                  </w:rPr>
+                  <m:t>1, 2</m:t>
+                </m:r>
+              </m:e>
+            </m:d>
+            <m:r>
+              <w:rPr>
+                <w:rFonts w:ascii="Cambria Math" w:eastAsiaTheme="minorEastAsia" w:hAnsi="Cambria Math"/>
+              </w:rPr>
+              <m:t xml:space="preserve">, </m:t>
+            </m:r>
+            <m:d>
+              <m:dPr>
+                <m:begChr m:val="{"/>
+                <m:endChr m:val="}"/>
+                <m:ctrlPr>
+                  <w:rPr>
+                    <w:rFonts w:ascii="Cambria Math" w:eastAsiaTheme="minorEastAsia" w:hAnsi="Cambria Math"/>
+                    <w:i/>
+                  </w:rPr>
+                </m:ctrlPr>
+              </m:dPr>
+              <m:e>
+                <m:r>
+                  <w:rPr>
+                    <w:rFonts w:ascii="Cambria Math" w:eastAsiaTheme="minorEastAsia" w:hAnsi="Cambria Math"/>
+                  </w:rPr>
+                  <m:t>3, 4, 5</m:t>
+                </m:r>
+              </m:e>
+            </m:d>
+          </m:e>
+        </m:d>
+      </m:oMath>
+      <w:r>
+        <w:rPr>
+          <w:rFonts w:eastAsiaTheme="minorEastAsia"/>
+        </w:rPr>
+        <w:t xml:space="preserve">; </w:t>
+      </w:r>
+      <w:r>
+        <w:rPr>
+          <w:rFonts w:eastAsiaTheme="minorEastAsia"/>
+          <w:b/>
+        </w:rPr>
+        <w:t>This is a partition</w:t>
+      </w:r>
+    </w:p>
+    <w:p>
+      <w:pPr>
+        <w:pStyle w:val="ListParagraph"/>
+        <w:numPr>
+          <w:ilvl w:val="1"/>
+          <w:numId w:val="1"/>
+        </w:numPr>
+        <w:rPr>
+          <w:rFonts w:eastAsiaTheme="minorEastAsia"/>
+        </w:rPr>
+      </w:pPr>
+      <m:oMath>
+        <m:sSub>
+          <m:sSubPr>
+            <m:ctrlPr>
+              <w:rPr>
+                <w:rFonts w:ascii="Cambria Math" w:eastAsiaTheme="minorEastAsia" w:hAnsi="Cambria Math"/>
+                <w:i/>
+              </w:rPr>
+            </m:ctrlPr>
+          </m:sSubPr>
+          <m:e>
+            <m:r>
+              <w:rPr>
+                <w:rFonts w:ascii="Cambria Math" w:eastAsiaTheme="minorEastAsia" w:hAnsi="Cambria Math"/>
+              </w:rPr>
+              <m:t>S</m:t>
+            </m:r>
+          </m:e>
+          <m:sub>
+            <m:r>
+              <w:rPr>
+                <w:rFonts w:ascii="Cambria Math" w:eastAsiaTheme="minorEastAsia" w:hAnsi="Cambria Math"/>
+              </w:rPr>
+              <m:t>3</m:t>
+            </m:r>
+          </m:sub>
+        </m:sSub>
+        <m:r>
+          <w:rPr>
+            <w:rFonts w:ascii="Cambria Math" w:eastAsiaTheme="minorEastAsia" w:hAnsi="Cambria Math"/>
+          </w:rPr>
+          <m:t>=</m:t>
+        </m:r>
+        <m:d>
+          <m:dPr>
+            <m:begChr m:val="{"/>
+            <m:endChr m:val="}"/>
+            <m:ctrlPr>
+              <w:rPr>
+                <w:rFonts w:ascii="Cambria Math" w:eastAsiaTheme="minorEastAsia" w:hAnsi="Cambria Math"/>
+                <w:i/>
+              </w:rPr>
+            </m:ctrlPr>
+          </m:dPr>
+          <m:e>
+            <m:d>
+              <m:dPr>
+                <m:begChr m:val="{"/>
+                <m:endChr m:val="}"/>
+                <m:ctrlPr>
+                  <w:rPr>
+                    <w:rFonts w:ascii="Cambria Math" w:eastAsiaTheme="minorEastAsia" w:hAnsi="Cambria Math"/>
+                    <w:i/>
+                  </w:rPr>
+                </m:ctrlPr>
+              </m:dPr>
+              <m:e>
+                <m:r>
+                  <w:rPr>
+                    <w:rFonts w:ascii="Cambria Math" w:eastAsiaTheme="minorEastAsia" w:hAnsi="Cambria Math"/>
+                  </w:rPr>
+                  <m:t>1, 2</m:t>
+                </m:r>
+              </m:e>
+            </m:d>
+            <m:r>
+              <w:rPr>
+                <w:rFonts w:ascii="Cambria Math" w:eastAsiaTheme="minorEastAsia" w:hAnsi="Cambria Math"/>
+              </w:rPr>
+              <m:t xml:space="preserve">, </m:t>
+            </m:r>
+            <m:d>
+              <m:dPr>
+                <m:begChr m:val="{"/>
+                <m:endChr m:val="}"/>
+                <m:ctrlPr>
+                  <w:rPr>
+                    <w:rFonts w:ascii="Cambria Math" w:eastAsiaTheme="minorEastAsia" w:hAnsi="Cambria Math"/>
+                    <w:i/>
+                  </w:rPr>
+                </m:ctrlPr>
+              </m:dPr>
+              <m:e>
+                <m:r>
+                  <w:rPr>
+                    <w:rFonts w:ascii="Cambria Math" w:eastAsiaTheme="minorEastAsia" w:hAnsi="Cambria Math"/>
+                  </w:rPr>
+                  <m:t>2, 3</m:t>
+                </m:r>
+              </m:e>
+            </m:d>
+            <m:r>
+              <w:rPr>
+                <w:rFonts w:ascii="Cambria Math" w:eastAsiaTheme="minorEastAsia" w:hAnsi="Cambria Math"/>
+              </w:rPr>
+              <m:t xml:space="preserve">, </m:t>
+            </m:r>
+            <m:d>
+              <m:dPr>
+                <m:begChr m:val="{"/>
+                <m:endChr m:val="}"/>
+                <m:ctrlPr>
+                  <w:rPr>
+                    <w:rFonts w:ascii="Cambria Math" w:eastAsiaTheme="minorEastAsia" w:hAnsi="Cambria Math"/>
+                    <w:i/>
+                  </w:rPr>
+                </m:ctrlPr>
+              </m:dPr>
+              <m:e>
+                <m:r>
+                  <w:rPr>
+                    <w:rFonts w:ascii="Cambria Math" w:eastAsiaTheme="minorEastAsia" w:hAnsi="Cambria Math"/>
+                  </w:rPr>
+                  <m:t>3, 4</m:t>
+                </m:r>
+              </m:e>
+            </m:d>
+            <m:r>
+              <w:rPr>
+                <w:rFonts w:ascii="Cambria Math" w:eastAsiaTheme="minorEastAsia" w:hAnsi="Cambria Math"/>
+              </w:rPr>
+              <m:t xml:space="preserve">, </m:t>
+            </m:r>
+            <m:d>
+              <m:dPr>
+                <m:begChr m:val="{"/>
+                <m:endChr m:val="}"/>
+                <m:ctrlPr>
+                  <w:rPr>
+                    <w:rFonts w:ascii="Cambria Math" w:eastAsiaTheme="minorEastAsia" w:hAnsi="Cambria Math"/>
+                    <w:i/>
+                  </w:rPr>
+                </m:ctrlPr>
+              </m:dPr>
+              <m:e>
+                <m:r>
+                  <w:rPr>
+                    <w:rFonts w:ascii="Cambria Math" w:eastAsiaTheme="minorEastAsia" w:hAnsi="Cambria Math"/>
+                  </w:rPr>
+                  <m:t>4, 5</m:t>
+                </m:r>
+              </m:e>
+            </m:d>
+          </m:e>
+        </m:d>
+      </m:oMath>
+      <w:r>
+        <w:rPr>
+          <w:rFonts w:eastAsiaTheme="minorEastAsia"/>
+        </w:rPr>
+        <w:t xml:space="preserve">; This is not a partition, since </w:t>
+      </w:r>
+      <w:r>
+        <w:rPr>
+          <w:rFonts w:eastAsiaTheme="minorEastAsia"/>
+        </w:rPr>
+        <w:t xml:space="preserve">2, 3 and 4 appear in multiple elements of </w:t>
+      </w:r>
+      <m:oMath>
+        <m:sSub>
+          <m:sSubPr>
+            <m:ctrlPr>
+              <w:rPr>
+                <w:rFonts w:ascii="Cambria Math" w:eastAsiaTheme="minorEastAsia" w:hAnsi="Cambria Math"/>
+                <w:i/>
+              </w:rPr>
+            </m:ctrlPr>
+          </m:sSubPr>
+          <m:e>
+            <m:r>
+              <w:rPr>
+                <w:rFonts w:ascii="Cambria Math" w:eastAsiaTheme="minorEastAsia" w:hAnsi="Cambria Math"/>
+              </w:rPr>
+              <m:t>S</m:t>
+            </m:r>
+          </m:e>
+          <m:sub>
+            <m:r>
+              <w:rPr>
+                <w:rFonts w:ascii="Cambria Math" w:eastAsiaTheme="minorEastAsia" w:hAnsi="Cambria Math"/>
+              </w:rPr>
+              <m:t>3</m:t>
+            </m:r>
+          </m:sub>
+        </m:sSub>
+      </m:oMath>
+      <w:r>
+        <w:rPr>
+          <w:rFonts w:eastAsiaTheme="minorEastAsia"/>
+        </w:rPr>
+        <w:t>.</w:t>
+      </w:r>
+    </w:p>
+    <w:p>
+      <w:pPr>
+        <w:pStyle w:val="ListParagraph"/>
+        <w:numPr>
+          <w:ilvl w:val="1"/>
+          <w:numId w:val="1"/>
+        </w:numPr>
+        <w:rPr>
+          <w:rFonts w:eastAsiaTheme="minorEastAsia"/>
+        </w:rPr>
+      </w:pPr>
+      <m:oMath>
+        <m:sSub>
+          <m:sSubPr>
+            <m:ctrlPr>
+              <w:rPr>
+                <w:rFonts w:ascii="Cambria Math" w:eastAsiaTheme="minorEastAsia" w:hAnsi="Cambria Math"/>
+                <w:i/>
+              </w:rPr>
+            </m:ctrlPr>
+          </m:sSubPr>
+          <m:e>
+            <m:r>
+              <w:rPr>
+                <w:rFonts w:ascii="Cambria Math" w:eastAsiaTheme="minorEastAsia" w:hAnsi="Cambria Math"/>
+              </w:rPr>
+              <m:t>S</m:t>
+            </m:r>
+          </m:e>
+          <m:sub>
+            <m:r>
+              <w:rPr>
+                <w:rFonts w:ascii="Cambria Math" w:eastAsiaTheme="minorEastAsia" w:hAnsi="Cambria Math"/>
+              </w:rPr>
+              <m:t>4</m:t>
+            </m:r>
+          </m:sub>
+        </m:sSub>
+        <m:r>
+          <w:rPr>
+            <w:rFonts w:ascii="Cambria Math" w:eastAsiaTheme="minorEastAsia" w:hAnsi="Cambria Math"/>
+          </w:rPr>
+          <m:t>=A</m:t>
+        </m:r>
+      </m:oMath>
+      <w:r>
+        <w:rPr>
+          <w:rFonts w:eastAsiaTheme="minorEastAsia"/>
+        </w:rPr>
+        <w:t xml:space="preserve">; This is not a partition, since it isn’t a collection of subsets of A, but the set A itself. </w:t>
+      </w:r>
+    </w:p>
+    <w:p>
+      <w:pPr>
+        <w:pStyle w:val="ListParagraph"/>
+        <w:rPr>
+          <w:rFonts w:eastAsiaTheme="minorEastAsia"/>
+        </w:rPr>
+      </w:pPr>
+    </w:p>
+    <w:p>
+      <w:pPr>
+        <w:pStyle w:val="ListParagraph"/>
+        <w:numPr>
+          <w:ilvl w:val="0"/>
+          <w:numId w:val="1"/>
+        </w:numPr>
+        <w:rPr>
+          <w:rFonts w:eastAsiaTheme="minorEastAsia"/>
+        </w:rPr>
+      </w:pPr>
+      <w:r>
+        <w:rPr>
+          <w:rFonts w:eastAsiaTheme="minorEastAsia"/>
+        </w:rPr>
+        <w:t xml:space="preserve">Let </w:t>
+      </w:r>
+      <m:oMath>
+        <m:r>
+          <w:rPr>
+            <w:rFonts w:ascii="Cambria Math" w:eastAsiaTheme="minorEastAsia" w:hAnsi="Cambria Math"/>
+          </w:rPr>
+          <m:t>A</m:t>
+        </m:r>
+        <w:proofErr w:type="gramStart"/>
+        <m:r>
+          <w:rPr>
+            <w:rFonts w:ascii="Cambria Math" w:eastAsiaTheme="minorEastAsia" w:hAnsi="Cambria Math"/>
+          </w:rPr>
+          <m:t>={</m:t>
+        </m:r>
+        <w:proofErr w:type="gramEnd"/>
+        <m:r>
+          <w:rPr>
+            <w:rFonts w:ascii="Cambria Math" w:eastAsiaTheme="minorEastAsia" w:hAnsi="Cambria Math"/>
+          </w:rPr>
+          <m:t>1, 2, 3, 4, 5, 6}</m:t>
+        </m:r>
+      </m:oMath>
+      <w:r>
+        <w:rPr>
+          <w:rFonts w:eastAsiaTheme="minorEastAsia"/>
+        </w:rPr>
+        <w:t xml:space="preserve">. Give an example of a partition S of A such that </w:t>
+      </w:r>
+      <m:oMath>
+        <m:d>
+          <m:dPr>
+            <m:begChr m:val="|"/>
+            <m:endChr m:val="|"/>
+            <m:ctrlPr>
+              <w:rPr>
+                <w:rFonts w:ascii="Cambria Math" w:eastAsiaTheme="minorEastAsia" w:hAnsi="Cambria Math"/>
+                <w:i/>
+              </w:rPr>
+            </m:ctrlPr>
+          </m:dPr>
+          <m:e>
+            <m:r>
+              <w:rPr>
+                <w:rFonts w:ascii="Cambria Math" w:eastAsiaTheme="minorEastAsia" w:hAnsi="Cambria Math"/>
+              </w:rPr>
+              <m:t>S</m:t>
+            </m:r>
+          </m:e>
+        </m:d>
+        <m:r>
+          <w:rPr>
+            <w:rFonts w:ascii="Cambria Math" w:eastAsiaTheme="minorEastAsia" w:hAnsi="Cambria Math"/>
+          </w:rPr>
+          <m:t>=3</m:t>
+        </m:r>
+      </m:oMath>
+    </w:p>
+    <w:p>
+      <w:pPr>
+        <w:pStyle w:val="ListParagraph"/>
+        <w:numPr>
+          <w:ilvl w:val="1"/>
+          <w:numId w:val="1"/>
+        </w:numPr>
+        <w:rPr>
+          <w:rFonts w:eastAsiaTheme="minorEastAsia"/>
+        </w:rPr>
+      </w:pPr>
+      <m:oMath>
+        <m:r>
+          <w:rPr>
+            <w:rFonts w:ascii="Cambria Math" w:eastAsiaTheme="minorEastAsia" w:hAnsi="Cambria Math"/>
+          </w:rPr>
+          <m:t>S=</m:t>
+        </m:r>
+        <m:d>
+          <m:dPr>
+            <m:begChr m:val="{"/>
+            <m:endChr m:val="}"/>
+            <m:ctrlPr>
+              <w:rPr>
+                <w:rFonts w:ascii="Cambria Math" w:eastAsiaTheme="minorEastAsia" w:hAnsi="Cambria Math"/>
+                <w:i/>
+              </w:rPr>
+            </m:ctrlPr>
+          </m:dPr>
+          <m:e>
+            <m:d>
+              <m:dPr>
+                <m:begChr m:val="{"/>
+                <m:endChr m:val="}"/>
+                <m:ctrlPr>
+                  <w:rPr>
+                    <w:rFonts w:ascii="Cambria Math" w:eastAsiaTheme="minorEastAsia" w:hAnsi="Cambria Math"/>
+                    <w:i/>
+                  </w:rPr>
+                </m:ctrlPr>
+              </m:dPr>
+              <m:e>
+                <m:r>
+                  <w:rPr>
+                    <w:rFonts w:ascii="Cambria Math" w:eastAsiaTheme="minorEastAsia" w:hAnsi="Cambria Math"/>
+                  </w:rPr>
+                  <m:t>1, 2</m:t>
+                </m:r>
+              </m:e>
+            </m:d>
+            <m:r>
+              <w:rPr>
+                <w:rFonts w:ascii="Cambria Math" w:eastAsiaTheme="minorEastAsia" w:hAnsi="Cambria Math"/>
+              </w:rPr>
+              <m:t xml:space="preserve">, </m:t>
+            </m:r>
+            <m:d>
+              <m:dPr>
+                <m:begChr m:val="{"/>
+                <m:endChr m:val="}"/>
+                <m:ctrlPr>
+                  <w:rPr>
+                    <w:rFonts w:ascii="Cambria Math" w:eastAsiaTheme="minorEastAsia" w:hAnsi="Cambria Math"/>
+                    <w:i/>
+                  </w:rPr>
+                </m:ctrlPr>
+              </m:dPr>
+              <m:e>
+                <m:r>
+                  <w:rPr>
+                    <w:rFonts w:ascii="Cambria Math" w:eastAsiaTheme="minorEastAsia" w:hAnsi="Cambria Math"/>
+                  </w:rPr>
+                  <m:t>3, 4</m:t>
+                </m:r>
+              </m:e>
+            </m:d>
+            <m:r>
+              <w:rPr>
+                <w:rFonts w:ascii="Cambria Math" w:eastAsiaTheme="minorEastAsia" w:hAnsi="Cambria Math"/>
+              </w:rPr>
+              <m:t xml:space="preserve">, </m:t>
+            </m:r>
+            <m:d>
+              <m:dPr>
+                <m:begChr m:val="{"/>
+                <m:endChr m:val="}"/>
+                <m:ctrlPr>
+                  <w:rPr>
+                    <w:rFonts w:ascii="Cambria Math" w:eastAsiaTheme="minorEastAsia" w:hAnsi="Cambria Math"/>
+                    <w:i/>
+                  </w:rPr>
+                </m:ctrlPr>
+              </m:dPr>
+              <m:e>
+                <m:r>
+                  <w:rPr>
+                    <w:rFonts w:ascii="Cambria Math" w:eastAsiaTheme="minorEastAsia" w:hAnsi="Cambria Math"/>
+                  </w:rPr>
+                  <m:t>5, 6</m:t>
+                </m:r>
+              </m:e>
+            </m:d>
           </m:e>
         </m:d>
       </m:oMath>
@@ -23021,7 +24749,7 @@
         <w:rStyle w:val="PageNumber"/>
         <w:noProof/>
       </w:rPr>
-      <w:t>11</w:t>
+      <w:t>2</w:t>
     </w:r>
     <w:r>
       <w:rPr>
@@ -24725,7 +26453,7 @@
 </file>
 
 <file path=customXml/itemProps2.xml><?xml version="1.0" encoding="utf-8"?>
-<ds:datastoreItem xmlns:ds="http://schemas.openxmlformats.org/officeDocument/2006/customXml" ds:itemID="{CDB86AA5-1259-3340-8C74-4C7BD7E2602C}">
+<ds:datastoreItem xmlns:ds="http://schemas.openxmlformats.org/officeDocument/2006/customXml" ds:itemID="{3EB62110-1267-2B43-A06A-79D633813598}">
   <ds:schemaRefs>
     <ds:schemaRef ds:uri="http://schemas.openxmlformats.org/officeDocument/2006/bibliography"/>
   </ds:schemaRefs>

</xml_diff>

<commit_message>
Chapter 3, additional exercises begun.
</commit_message>
<xml_diff>
--- a/Mathematical Proofs - Chapter 3.docx
+++ b/Mathematical Proofs - Chapter 3.docx
@@ -601,7 +601,7 @@
             </w:rPr>
             <w:fldChar w:fldCharType="separate"/>
           </w:r>
-          <w:hyperlink w:anchor="_Toc458076083" w:history="1">
+          <w:hyperlink w:anchor="_Toc458080892" w:history="1">
             <w:r>
               <w:rPr>
                 <w:rStyle w:val="Hyperlink"/>
@@ -628,7 +628,7 @@
                 <w:noProof/>
                 <w:webHidden/>
               </w:rPr>
-              <w:instrText xml:space="preserve"> PAGEREF _Toc458076083 \h </w:instrText>
+              <w:instrText xml:space="preserve"> PAGEREF _Toc458080892 \h </w:instrText>
             </w:r>
             <w:r>
               <w:rPr>
@@ -672,7 +672,7 @@
               <w:szCs w:val="24"/>
             </w:rPr>
           </w:pPr>
-          <w:hyperlink w:anchor="_Toc458076084" w:history="1">
+          <w:hyperlink w:anchor="_Toc458080893" w:history="1">
             <w:r>
               <w:rPr>
                 <w:rStyle w:val="Hyperlink"/>
@@ -699,7 +699,7 @@
                 <w:noProof/>
                 <w:webHidden/>
               </w:rPr>
-              <w:instrText xml:space="preserve"> PAGEREF _Toc458076084 \h </w:instrText>
+              <w:instrText xml:space="preserve"> PAGEREF _Toc458080893 \h </w:instrText>
             </w:r>
             <w:r>
               <w:rPr>
@@ -744,7 +744,7 @@
               <w:szCs w:val="24"/>
             </w:rPr>
           </w:pPr>
-          <w:hyperlink w:anchor="_Toc458076085" w:history="1">
+          <w:hyperlink w:anchor="_Toc458080894" w:history="1">
             <w:r>
               <w:rPr>
                 <w:rStyle w:val="Hyperlink"/>
@@ -771,7 +771,7 @@
                 <w:noProof/>
                 <w:webHidden/>
               </w:rPr>
-              <w:instrText xml:space="preserve"> PAGEREF _Toc458076085 \h </w:instrText>
+              <w:instrText xml:space="preserve"> PAGEREF _Toc458080894 \h </w:instrText>
             </w:r>
             <w:r>
               <w:rPr>
@@ -815,7 +815,7 @@
               <w:szCs w:val="24"/>
             </w:rPr>
           </w:pPr>
-          <w:hyperlink w:anchor="_Toc458076086" w:history="1">
+          <w:hyperlink w:anchor="_Toc458080895" w:history="1">
             <w:r>
               <w:rPr>
                 <w:rStyle w:val="Hyperlink"/>
@@ -842,7 +842,7 @@
                 <w:noProof/>
                 <w:webHidden/>
               </w:rPr>
-              <w:instrText xml:space="preserve"> PAGEREF _Toc458076086 \h </w:instrText>
+              <w:instrText xml:space="preserve"> PAGEREF _Toc458080895 \h </w:instrText>
             </w:r>
             <w:r>
               <w:rPr>
@@ -887,7 +887,7 @@
               <w:szCs w:val="24"/>
             </w:rPr>
           </w:pPr>
-          <w:hyperlink w:anchor="_Toc458076087" w:history="1">
+          <w:hyperlink w:anchor="_Toc458080896" w:history="1">
             <w:r>
               <w:rPr>
                 <w:rStyle w:val="Hyperlink"/>
@@ -914,7 +914,7 @@
                 <w:noProof/>
                 <w:webHidden/>
               </w:rPr>
-              <w:instrText xml:space="preserve"> PAGEREF _Toc458076087 \h </w:instrText>
+              <w:instrText xml:space="preserve"> PAGEREF _Toc458080896 \h </w:instrText>
             </w:r>
             <w:r>
               <w:rPr>
@@ -958,7 +958,7 @@
               <w:szCs w:val="24"/>
             </w:rPr>
           </w:pPr>
-          <w:hyperlink w:anchor="_Toc458076088" w:history="1">
+          <w:hyperlink w:anchor="_Toc458080897" w:history="1">
             <w:r>
               <w:rPr>
                 <w:rStyle w:val="Hyperlink"/>
@@ -985,7 +985,7 @@
                 <w:noProof/>
                 <w:webHidden/>
               </w:rPr>
-              <w:instrText xml:space="preserve"> PAGEREF _Toc458076088 \h </w:instrText>
+              <w:instrText xml:space="preserve"> PAGEREF _Toc458080897 \h </w:instrText>
             </w:r>
             <w:r>
               <w:rPr>
@@ -1030,7 +1030,7 @@
               <w:szCs w:val="24"/>
             </w:rPr>
           </w:pPr>
-          <w:hyperlink w:anchor="_Toc458076089" w:history="1">
+          <w:hyperlink w:anchor="_Toc458080898" w:history="1">
             <w:r>
               <w:rPr>
                 <w:rStyle w:val="Hyperlink"/>
@@ -1057,7 +1057,7 @@
                 <w:noProof/>
                 <w:webHidden/>
               </w:rPr>
-              <w:instrText xml:space="preserve"> PAGEREF _Toc458076089 \h </w:instrText>
+              <w:instrText xml:space="preserve"> PAGEREF _Toc458080898 \h </w:instrText>
             </w:r>
             <w:r>
               <w:rPr>
@@ -1101,7 +1101,7 @@
               <w:szCs w:val="24"/>
             </w:rPr>
           </w:pPr>
-          <w:hyperlink w:anchor="_Toc458076090" w:history="1">
+          <w:hyperlink w:anchor="_Toc458080899" w:history="1">
             <w:r>
               <w:rPr>
                 <w:rStyle w:val="Hyperlink"/>
@@ -1128,7 +1128,7 @@
                 <w:noProof/>
                 <w:webHidden/>
               </w:rPr>
-              <w:instrText xml:space="preserve"> PAGEREF _Toc458076090 \h </w:instrText>
+              <w:instrText xml:space="preserve"> PAGEREF _Toc458080899 \h </w:instrText>
             </w:r>
             <w:r>
               <w:rPr>
@@ -1173,7 +1173,7 @@
               <w:szCs w:val="24"/>
             </w:rPr>
           </w:pPr>
-          <w:hyperlink w:anchor="_Toc458076091" w:history="1">
+          <w:hyperlink w:anchor="_Toc458080900" w:history="1">
             <w:r>
               <w:rPr>
                 <w:rStyle w:val="Hyperlink"/>
@@ -1200,7 +1200,7 @@
                 <w:noProof/>
                 <w:webHidden/>
               </w:rPr>
-              <w:instrText xml:space="preserve"> PAGEREF _Toc458076091 \h </w:instrText>
+              <w:instrText xml:space="preserve"> PAGEREF _Toc458080900 \h </w:instrText>
             </w:r>
             <w:r>
               <w:rPr>
@@ -1244,7 +1244,7 @@
               <w:szCs w:val="24"/>
             </w:rPr>
           </w:pPr>
-          <w:hyperlink w:anchor="_Toc458076092" w:history="1">
+          <w:hyperlink w:anchor="_Toc458080901" w:history="1">
             <w:r>
               <w:rPr>
                 <w:rStyle w:val="Hyperlink"/>
@@ -1271,7 +1271,7 @@
                 <w:noProof/>
                 <w:webHidden/>
               </w:rPr>
-              <w:instrText xml:space="preserve"> PAGEREF _Toc458076092 \h </w:instrText>
+              <w:instrText xml:space="preserve"> PAGEREF _Toc458080901 \h </w:instrText>
             </w:r>
             <w:r>
               <w:rPr>
@@ -1316,7 +1316,7 @@
               <w:szCs w:val="24"/>
             </w:rPr>
           </w:pPr>
-          <w:hyperlink w:anchor="_Toc458076093" w:history="1">
+          <w:hyperlink w:anchor="_Toc458080902" w:history="1">
             <w:r>
               <w:rPr>
                 <w:rStyle w:val="Hyperlink"/>
@@ -1343,7 +1343,7 @@
                 <w:noProof/>
                 <w:webHidden/>
               </w:rPr>
-              <w:instrText xml:space="preserve"> PAGEREF _Toc458076093 \h </w:instrText>
+              <w:instrText xml:space="preserve"> PAGEREF _Toc458080902 \h </w:instrText>
             </w:r>
             <w:r>
               <w:rPr>
@@ -1387,7 +1387,7 @@
               <w:szCs w:val="24"/>
             </w:rPr>
           </w:pPr>
-          <w:hyperlink w:anchor="_Toc458076094" w:history="1">
+          <w:hyperlink w:anchor="_Toc458080903" w:history="1">
             <w:r>
               <w:rPr>
                 <w:rStyle w:val="Hyperlink"/>
@@ -1414,7 +1414,7 @@
                 <w:noProof/>
                 <w:webHidden/>
               </w:rPr>
-              <w:instrText xml:space="preserve"> PAGEREF _Toc458076094 \h </w:instrText>
+              <w:instrText xml:space="preserve"> PAGEREF _Toc458080903 \h </w:instrText>
             </w:r>
             <w:r>
               <w:rPr>
@@ -1435,6 +1435,78 @@
                 <w:webHidden/>
               </w:rPr>
               <w:t>14</w:t>
+            </w:r>
+            <w:r>
+              <w:rPr>
+                <w:noProof/>
+                <w:webHidden/>
+              </w:rPr>
+              <w:fldChar w:fldCharType="end"/>
+            </w:r>
+          </w:hyperlink>
+        </w:p>
+        <w:p>
+          <w:pPr>
+            <w:pStyle w:val="TOC2"/>
+            <w:tabs>
+              <w:tab w:val="right" w:leader="dot" w:pos="9622"/>
+            </w:tabs>
+            <w:rPr>
+              <w:rFonts w:eastAsiaTheme="minorEastAsia"/>
+              <w:b w:val="0"/>
+              <w:noProof/>
+              <w:sz w:val="24"/>
+              <w:szCs w:val="24"/>
+            </w:rPr>
+          </w:pPr>
+          <w:hyperlink w:anchor="_Toc458080904" w:history="1">
+            <w:r>
+              <w:rPr>
+                <w:rStyle w:val="Hyperlink"/>
+                <w:noProof/>
+              </w:rPr>
+              <w:t>Additional Exercises</w:t>
+            </w:r>
+            <w:r>
+              <w:rPr>
+                <w:noProof/>
+                <w:webHidden/>
+              </w:rPr>
+              <w:tab/>
+            </w:r>
+            <w:r>
+              <w:rPr>
+                <w:noProof/>
+                <w:webHidden/>
+              </w:rPr>
+              <w:fldChar w:fldCharType="begin"/>
+            </w:r>
+            <w:r>
+              <w:rPr>
+                <w:noProof/>
+                <w:webHidden/>
+              </w:rPr>
+              <w:instrText xml:space="preserve"> PAGEREF _Toc458080904 \h </w:instrText>
+            </w:r>
+            <w:r>
+              <w:rPr>
+                <w:noProof/>
+                <w:webHidden/>
+              </w:rPr>
+            </w:r>
+            <w:r>
+              <w:rPr>
+                <w:noProof/>
+                <w:webHidden/>
+              </w:rPr>
+              <w:fldChar w:fldCharType="separate"/>
+            </w:r>
+            <w:r>
+              <w:rPr>
+                <w:noProof/>
+                <w:webHidden/>
+              </w:rPr>
+              <w:t>15</w:t>
             </w:r>
             <w:r>
               <w:rPr>
@@ -1479,7 +1551,7 @@
       <w:pPr>
         <w:pStyle w:val="Heading2"/>
       </w:pPr>
-      <w:bookmarkStart w:id="0" w:name="_Toc458076083"/>
+      <w:bookmarkStart w:id="0" w:name="_Toc458080892"/>
       <w:r>
         <w:lastRenderedPageBreak/>
         <w:t xml:space="preserve">Section 1: </w:t>
@@ -1493,7 +1565,7 @@
       <w:pPr>
         <w:pStyle w:val="Heading3"/>
       </w:pPr>
-      <w:bookmarkStart w:id="1" w:name="_Toc458076084"/>
+      <w:bookmarkStart w:id="1" w:name="_Toc458080893"/>
       <w:r>
         <w:t>Exercises</w:t>
       </w:r>
@@ -2392,7 +2464,7 @@
               <w:rPr>
                 <w:rFonts w:ascii="Cambria Math" w:hAnsi="Cambria Math"/>
               </w:rPr>
-              <m:t>n∈</m:t>
+              <m:t>n</m:t>
             </m:r>
             <m:r>
               <m:rPr>
@@ -2401,13 +2473,13 @@
               <w:rPr>
                 <w:rFonts w:ascii="Cambria Math" w:hAnsi="Cambria Math"/>
               </w:rPr>
-              <m:t>Z</m:t>
+              <m:t>∈Z: -</m:t>
             </m:r>
             <m:r>
               <w:rPr>
                 <w:rFonts w:ascii="Cambria Math" w:hAnsi="Cambria Math"/>
               </w:rPr>
-              <m:t>: -4&lt;n≤4</m:t>
+              <m:t>4&lt;n≤4</m:t>
             </m:r>
           </m:e>
         </m:d>
@@ -4510,7 +4582,7 @@
       <w:pPr>
         <w:pStyle w:val="Heading2"/>
       </w:pPr>
-      <w:bookmarkStart w:id="2" w:name="_Toc458076085"/>
+      <w:bookmarkStart w:id="2" w:name="_Toc458080894"/>
       <w:r>
         <w:t>Section 2: Subsets</w:t>
       </w:r>
@@ -4520,7 +4592,7 @@
       <w:pPr>
         <w:pStyle w:val="Heading3"/>
       </w:pPr>
-      <w:bookmarkStart w:id="3" w:name="_Toc458076086"/>
+      <w:bookmarkStart w:id="3" w:name="_Toc458080895"/>
       <w:r>
         <w:t>Exercises</w:t>
       </w:r>
@@ -10668,7 +10740,7 @@
       <w:pPr>
         <w:pStyle w:val="Heading2"/>
       </w:pPr>
-      <w:bookmarkStart w:id="4" w:name="_Toc458076087"/>
+      <w:bookmarkStart w:id="4" w:name="_Toc458080896"/>
       <w:r>
         <w:t>Section 3: Set Operations</w:t>
       </w:r>
@@ -10678,7 +10750,7 @@
       <w:pPr>
         <w:pStyle w:val="Heading3"/>
       </w:pPr>
-      <w:bookmarkStart w:id="5" w:name="_Toc458076088"/>
+      <w:bookmarkStart w:id="5" w:name="_Toc458080897"/>
       <w:r>
         <w:t>Exercises</w:t>
       </w:r>
@@ -15584,7 +15656,7 @@
       <w:pPr>
         <w:pStyle w:val="Heading2"/>
       </w:pPr>
-      <w:bookmarkStart w:id="6" w:name="_Toc458076089"/>
+      <w:bookmarkStart w:id="6" w:name="_Toc458080898"/>
       <w:r>
         <w:t xml:space="preserve">Section 4: </w:t>
       </w:r>
@@ -15597,7 +15669,7 @@
       <w:pPr>
         <w:pStyle w:val="Heading3"/>
       </w:pPr>
-      <w:bookmarkStart w:id="7" w:name="_Toc458076090"/>
+      <w:bookmarkStart w:id="7" w:name="_Toc458080899"/>
       <w:r>
         <w:t>Exercises</w:t>
       </w:r>
@@ -22902,7 +22974,7 @@
       <w:pPr>
         <w:pStyle w:val="Heading2"/>
       </w:pPr>
-      <w:bookmarkStart w:id="8" w:name="_Toc458076091"/>
+      <w:bookmarkStart w:id="8" w:name="_Toc458080900"/>
       <w:r>
         <w:lastRenderedPageBreak/>
         <w:t>Section 5: Parti</w:t>
@@ -22916,7 +22988,7 @@
       <w:pPr>
         <w:pStyle w:val="Heading3"/>
       </w:pPr>
-      <w:bookmarkStart w:id="9" w:name="_Toc458076092"/>
+      <w:bookmarkStart w:id="9" w:name="_Toc458080901"/>
       <w:r>
         <w:t>Exercises</w:t>
       </w:r>
@@ -28838,7 +28910,7 @@
       <w:pPr>
         <w:pStyle w:val="Heading2"/>
       </w:pPr>
-      <w:bookmarkStart w:id="10" w:name="_Toc458076093"/>
+      <w:bookmarkStart w:id="10" w:name="_Toc458080902"/>
       <w:r>
         <w:t>Section 6: Cartesian Products of Sets</w:t>
       </w:r>
@@ -28848,7 +28920,7 @@
       <w:pPr>
         <w:pStyle w:val="Heading3"/>
       </w:pPr>
-      <w:bookmarkStart w:id="11" w:name="_Toc458076094"/>
+      <w:bookmarkStart w:id="11" w:name="_Toc458080903"/>
       <w:r>
         <w:t>Exercises</w:t>
       </w:r>
@@ -32046,13 +32118,7 @@
                       <w:rPr>
                         <w:rFonts w:ascii="Cambria Math" w:eastAsiaTheme="minorEastAsia" w:hAnsi="Cambria Math"/>
                       </w:rPr>
-                      <m:t>1</m:t>
-                    </m:r>
-                    <m:r>
-                      <w:rPr>
-                        <w:rFonts w:ascii="Cambria Math" w:eastAsiaTheme="minorEastAsia" w:hAnsi="Cambria Math"/>
-                      </w:rPr>
-                      <m:t>,2</m:t>
+                      <m:t>1,2</m:t>
                     </m:r>
                   </m:e>
                 </m:d>
@@ -32096,13 +32162,7 @@
                       <w:rPr>
                         <w:rFonts w:ascii="Cambria Math" w:eastAsiaTheme="minorEastAsia" w:hAnsi="Cambria Math"/>
                       </w:rPr>
-                      <m:t>1</m:t>
-                    </m:r>
-                    <m:r>
-                      <w:rPr>
-                        <w:rFonts w:ascii="Cambria Math" w:eastAsiaTheme="minorEastAsia" w:hAnsi="Cambria Math"/>
-                      </w:rPr>
-                      <m:t>,2</m:t>
+                      <m:t>1,2</m:t>
                     </m:r>
                   </m:e>
                 </m:d>
@@ -32297,25 +32357,13 @@
               </m:e>
             </m:d>
             <m:r>
-              <w:rPr>
-                <w:rFonts w:ascii="Cambria Math" w:eastAsiaTheme="minorEastAsia" w:hAnsi="Cambria Math"/>
-              </w:rPr>
-              <m:t>∈</m:t>
-            </m:r>
-            <m:r>
               <m:rPr>
                 <m:scr m:val="double-struck"/>
               </m:rPr>
               <w:rPr>
                 <w:rFonts w:ascii="Cambria Math" w:eastAsiaTheme="minorEastAsia" w:hAnsi="Cambria Math"/>
               </w:rPr>
-              <m:t>R×R</m:t>
-            </m:r>
-            <m:r>
-              <w:rPr>
-                <w:rFonts w:ascii="Cambria Math" w:eastAsiaTheme="minorEastAsia" w:hAnsi="Cambria Math"/>
-              </w:rPr>
-              <m:t xml:space="preserve"> : </m:t>
+              <m:t xml:space="preserve">∈R×R : </m:t>
             </m:r>
             <m:sSup>
               <m:sSupPr>
@@ -32819,8 +32867,6 @@
           </wp:inline>
         </w:drawing>
       </w:r>
-      <w:bookmarkStart w:id="12" w:name="_GoBack"/>
-      <w:bookmarkEnd w:id="12"/>
     </w:p>
     <w:p>
       <w:pPr>
@@ -33242,7 +33288,7 @@
               <w:rPr>
                 <w:rFonts w:ascii="Cambria Math" w:eastAsiaTheme="minorEastAsia" w:hAnsi="Cambria Math"/>
               </w:rPr>
-              <m:t>x∈</m:t>
+              <m:t>x</m:t>
             </m:r>
             <m:r>
               <m:rPr>
@@ -33251,7 +33297,7 @@
               <w:rPr>
                 <w:rFonts w:ascii="Cambria Math" w:eastAsiaTheme="minorEastAsia" w:hAnsi="Cambria Math"/>
               </w:rPr>
-              <m:t>R :</m:t>
+              <m:t>∈R :</m:t>
             </m:r>
             <m:d>
               <m:dPr>
@@ -33311,7 +33357,7 @@
               <w:rPr>
                 <w:rFonts w:ascii="Cambria Math" w:eastAsiaTheme="minorEastAsia" w:hAnsi="Cambria Math"/>
               </w:rPr>
-              <m:t>y∈</m:t>
+              <m:t>y</m:t>
             </m:r>
             <m:r>
               <m:rPr>
@@ -33320,7 +33366,7 @@
               <w:rPr>
                 <w:rFonts w:ascii="Cambria Math" w:eastAsiaTheme="minorEastAsia" w:hAnsi="Cambria Math"/>
               </w:rPr>
-              <m:t>R :</m:t>
+              <m:t>∈R :</m:t>
             </m:r>
             <m:d>
               <m:dPr>
@@ -33482,7 +33528,7 @@
           <w:rPr>
             <w:rFonts w:ascii="Cambria Math" w:eastAsiaTheme="minorEastAsia" w:hAnsi="Cambria Math"/>
           </w:rPr>
-          <m:t>A={a∈</m:t>
+          <m:t>A={a</m:t>
         </m:r>
         <m:r>
           <m:rPr>
@@ -33491,7 +33537,7 @@
           <w:rPr>
             <w:rFonts w:ascii="Cambria Math" w:eastAsiaTheme="minorEastAsia" w:hAnsi="Cambria Math"/>
           </w:rPr>
-          <m:t>R :</m:t>
+          <m:t>∈R :</m:t>
         </m:r>
         <m:d>
           <m:dPr>
@@ -33549,7 +33595,7 @@
               <w:rPr>
                 <w:rFonts w:ascii="Cambria Math" w:eastAsiaTheme="minorEastAsia" w:hAnsi="Cambria Math"/>
               </w:rPr>
-              <m:t>b∈</m:t>
+              <m:t>b</m:t>
             </m:r>
             <m:r>
               <m:rPr>
@@ -33558,7 +33604,7 @@
               <w:rPr>
                 <w:rFonts w:ascii="Cambria Math" w:eastAsiaTheme="minorEastAsia" w:hAnsi="Cambria Math"/>
               </w:rPr>
-              <m:t>R :</m:t>
+              <m:t>∈R :</m:t>
             </m:r>
             <m:d>
               <m:dPr>
@@ -33593,13 +33639,7 @@
         <w:rPr>
           <w:rFonts w:eastAsiaTheme="minorEastAsia"/>
         </w:rPr>
-        <w:t xml:space="preserve">, </w:t>
-      </w:r>
-      <w:r>
-        <w:rPr>
-          <w:rFonts w:eastAsiaTheme="minorEastAsia"/>
-        </w:rPr>
-        <w:t xml:space="preserve">give a geometric description of the points in the xy-plane belonging to </w:t>
+        <w:t xml:space="preserve">, give a geometric description of the points in the xy-plane belonging to </w:t>
       </w:r>
       <m:oMath>
         <m:d>
@@ -33855,6 +33895,3920 @@
         </w:rPr>
         <w:t>.</w:t>
       </w:r>
+    </w:p>
+    <w:p>
+      <w:pPr>
+        <w:rPr>
+          <w:rFonts w:eastAsiaTheme="minorEastAsia"/>
+        </w:rPr>
+      </w:pPr>
+    </w:p>
+    <w:p>
+      <w:pPr>
+        <w:pStyle w:val="Heading2"/>
+      </w:pPr>
+      <w:bookmarkStart w:id="12" w:name="_Toc458080904"/>
+      <w:r>
+        <w:t>Additional Exercises</w:t>
+      </w:r>
+      <w:bookmarkEnd w:id="12"/>
+    </w:p>
+    <w:p/>
+    <w:p>
+      <w:pPr>
+        <w:pStyle w:val="ListParagraph"/>
+        <w:numPr>
+          <w:ilvl w:val="0"/>
+          <w:numId w:val="1"/>
+        </w:numPr>
+      </w:pPr>
+      <w:r>
+        <w:rPr>
+          <w:rFonts w:eastAsiaTheme="minorEastAsia"/>
+        </w:rPr>
+        <w:t xml:space="preserve">The set </w:t>
+      </w:r>
+      <m:oMath>
+        <m:r>
+          <w:rPr>
+            <w:rFonts w:ascii="Cambria Math" w:eastAsiaTheme="minorEastAsia" w:hAnsi="Cambria Math"/>
+          </w:rPr>
+          <m:t>T={2k+1 :k</m:t>
+        </m:r>
+        <m:r>
+          <m:rPr>
+            <m:scr m:val="double-struck"/>
+          </m:rPr>
+          <w:rPr>
+            <w:rFonts w:ascii="Cambria Math" w:eastAsiaTheme="minorEastAsia" w:hAnsi="Cambria Math"/>
+          </w:rPr>
+          <m:t>∈Z}</m:t>
+        </m:r>
+      </m:oMath>
+      <w:r>
+        <w:rPr>
+          <w:rFonts w:eastAsiaTheme="minorEastAsia"/>
+        </w:rPr>
+        <w:t xml:space="preserve"> can be described as </w:t>
+      </w:r>
+      <m:oMath>
+        <m:r>
+          <w:rPr>
+            <w:rFonts w:ascii="Cambria Math" w:eastAsiaTheme="minorEastAsia" w:hAnsi="Cambria Math"/>
+          </w:rPr>
+          <m:t>T={…, -3, -1, 1, 3, …}</m:t>
+        </m:r>
+      </m:oMath>
+      <w:r>
+        <w:rPr>
+          <w:rFonts w:eastAsiaTheme="minorEastAsia"/>
+        </w:rPr>
+        <w:t>. Describe the following sets in a similar manner.</w:t>
+      </w:r>
+    </w:p>
+    <w:p>
+      <w:pPr>
+        <w:pStyle w:val="ListParagraph"/>
+        <w:numPr>
+          <w:ilvl w:val="1"/>
+          <w:numId w:val="1"/>
+        </w:numPr>
+      </w:pPr>
+      <m:oMath>
+        <m:r>
+          <w:rPr>
+            <w:rFonts w:ascii="Cambria Math" w:hAnsi="Cambria Math"/>
+          </w:rPr>
+          <m:t>A=</m:t>
+        </m:r>
+        <m:d>
+          <m:dPr>
+            <m:begChr m:val="{"/>
+            <m:endChr m:val="}"/>
+            <m:ctrlPr>
+              <w:rPr>
+                <w:rFonts w:ascii="Cambria Math" w:hAnsi="Cambria Math"/>
+                <w:i/>
+              </w:rPr>
+            </m:ctrlPr>
+          </m:dPr>
+          <m:e>
+            <m:r>
+              <w:rPr>
+                <w:rFonts w:ascii="Cambria Math" w:hAnsi="Cambria Math"/>
+              </w:rPr>
+              <m:t>4k+3 :k</m:t>
+            </m:r>
+            <m:r>
+              <m:rPr>
+                <m:scr m:val="double-struck"/>
+              </m:rPr>
+              <w:rPr>
+                <w:rFonts w:ascii="Cambria Math" w:hAnsi="Cambria Math"/>
+              </w:rPr>
+              <m:t>∈Z</m:t>
+            </m:r>
+          </m:e>
+        </m:d>
+        <m:r>
+          <w:rPr>
+            <w:rFonts w:ascii="Cambria Math" w:hAnsi="Cambria Math"/>
+          </w:rPr>
+          <m:t>={…, -5,-1, 3, 7, …}</m:t>
+        </m:r>
+      </m:oMath>
+    </w:p>
+    <w:p>
+      <w:pPr>
+        <w:pStyle w:val="ListParagraph"/>
+        <w:numPr>
+          <w:ilvl w:val="1"/>
+          <w:numId w:val="1"/>
+        </w:numPr>
+      </w:pPr>
+      <m:oMath>
+        <m:r>
+          <w:rPr>
+            <w:rFonts w:ascii="Cambria Math" w:hAnsi="Cambria Math"/>
+          </w:rPr>
+          <w:tab/>
+        </m:r>
+        <m:r>
+          <w:rPr>
+            <w:rFonts w:ascii="Cambria Math" w:hAnsi="Cambria Math"/>
+          </w:rPr>
+          <m:t>B=</m:t>
+        </m:r>
+        <m:d>
+          <m:dPr>
+            <m:begChr m:val="{"/>
+            <m:endChr m:val="}"/>
+            <m:ctrlPr>
+              <w:rPr>
+                <w:rFonts w:ascii="Cambria Math" w:hAnsi="Cambria Math"/>
+                <w:i/>
+              </w:rPr>
+            </m:ctrlPr>
+          </m:dPr>
+          <m:e>
+            <m:r>
+              <w:rPr>
+                <w:rFonts w:ascii="Cambria Math" w:hAnsi="Cambria Math"/>
+              </w:rPr>
+              <m:t>5k-1 :k</m:t>
+            </m:r>
+            <m:r>
+              <m:rPr>
+                <m:scr m:val="double-struck"/>
+              </m:rPr>
+              <w:rPr>
+                <w:rFonts w:ascii="Cambria Math" w:hAnsi="Cambria Math"/>
+              </w:rPr>
+              <m:t>∈Z</m:t>
+            </m:r>
+          </m:e>
+        </m:d>
+        <m:r>
+          <w:rPr>
+            <w:rFonts w:ascii="Cambria Math" w:hAnsi="Cambria Math"/>
+          </w:rPr>
+          <m:t>={…,-6, -1, 4, 9, …}</m:t>
+        </m:r>
+      </m:oMath>
+    </w:p>
+    <w:p>
+      <w:pPr>
+        <w:pStyle w:val="ListParagraph"/>
+      </w:pPr>
+    </w:p>
+    <w:p>
+      <w:pPr>
+        <w:pStyle w:val="ListParagraph"/>
+        <w:numPr>
+          <w:ilvl w:val="0"/>
+          <w:numId w:val="1"/>
+        </w:numPr>
+      </w:pPr>
+      <w:r>
+        <w:t xml:space="preserve">Let </w:t>
+      </w:r>
+      <m:oMath>
+        <m:r>
+          <w:rPr>
+            <w:rFonts w:ascii="Cambria Math" w:hAnsi="Cambria Math"/>
+          </w:rPr>
+          <m:t>S={-10, -9, …, 9, 10}</m:t>
+        </m:r>
+      </m:oMath>
+      <w:r>
+        <w:rPr>
+          <w:rFonts w:eastAsiaTheme="minorEastAsia"/>
+        </w:rPr>
+        <w:t xml:space="preserve">. Describe each of the following sets as </w:t>
+      </w:r>
+      <m:oMath>
+        <m:d>
+          <m:dPr>
+            <m:begChr m:val="{"/>
+            <m:endChr m:val="}"/>
+            <m:ctrlPr>
+              <w:rPr>
+                <w:rFonts w:ascii="Cambria Math" w:eastAsiaTheme="minorEastAsia" w:hAnsi="Cambria Math"/>
+                <w:i/>
+              </w:rPr>
+            </m:ctrlPr>
+          </m:dPr>
+          <m:e>
+            <m:r>
+              <w:rPr>
+                <w:rFonts w:ascii="Cambria Math" w:eastAsiaTheme="minorEastAsia" w:hAnsi="Cambria Math"/>
+              </w:rPr>
+              <m:t>x∈S :p</m:t>
+            </m:r>
+            <m:d>
+              <m:dPr>
+                <m:ctrlPr>
+                  <w:rPr>
+                    <w:rFonts w:ascii="Cambria Math" w:eastAsiaTheme="minorEastAsia" w:hAnsi="Cambria Math"/>
+                    <w:i/>
+                  </w:rPr>
+                </m:ctrlPr>
+              </m:dPr>
+              <m:e>
+                <m:r>
+                  <w:rPr>
+                    <w:rFonts w:ascii="Cambria Math" w:eastAsiaTheme="minorEastAsia" w:hAnsi="Cambria Math"/>
+                  </w:rPr>
+                  <m:t>x</m:t>
+                </m:r>
+              </m:e>
+            </m:d>
+          </m:e>
+        </m:d>
+      </m:oMath>
+      <w:r>
+        <w:rPr>
+          <w:rFonts w:eastAsiaTheme="minorEastAsia"/>
+        </w:rPr>
+        <w:t xml:space="preserve"> where p(x) is some condition on x.</w:t>
+      </w:r>
+    </w:p>
+    <w:p>
+      <w:pPr>
+        <w:pStyle w:val="ListParagraph"/>
+        <w:numPr>
+          <w:ilvl w:val="1"/>
+          <w:numId w:val="1"/>
+        </w:numPr>
+        <w:rPr>
+          <w:rFonts w:eastAsiaTheme="minorEastAsia"/>
+        </w:rPr>
+      </w:pPr>
+      <m:oMath>
+        <m:r>
+          <w:rPr>
+            <w:rFonts w:ascii="Cambria Math" w:hAnsi="Cambria Math"/>
+          </w:rPr>
+          <m:t>A=</m:t>
+        </m:r>
+        <m:d>
+          <m:dPr>
+            <m:begChr m:val="{"/>
+            <m:endChr m:val="}"/>
+            <m:ctrlPr>
+              <w:rPr>
+                <w:rFonts w:ascii="Cambria Math" w:hAnsi="Cambria Math"/>
+                <w:i/>
+              </w:rPr>
+            </m:ctrlPr>
+          </m:dPr>
+          <m:e>
+            <m:r>
+              <w:rPr>
+                <w:rFonts w:ascii="Cambria Math" w:hAnsi="Cambria Math"/>
+              </w:rPr>
+              <m:t>-10, -9, …, -1, 1, …, 9, 10</m:t>
+            </m:r>
+          </m:e>
+        </m:d>
+        <m:r>
+          <w:rPr>
+            <w:rFonts w:ascii="Cambria Math" w:hAnsi="Cambria Math"/>
+          </w:rPr>
+          <m:t>=</m:t>
+        </m:r>
+        <m:d>
+          <m:dPr>
+            <m:begChr m:val="{"/>
+            <m:endChr m:val="}"/>
+            <m:ctrlPr>
+              <w:rPr>
+                <w:rFonts w:ascii="Cambria Math" w:hAnsi="Cambria Math"/>
+                <w:i/>
+              </w:rPr>
+            </m:ctrlPr>
+          </m:dPr>
+          <m:e>
+            <m:r>
+              <w:rPr>
+                <w:rFonts w:ascii="Cambria Math" w:hAnsi="Cambria Math"/>
+              </w:rPr>
+              <m:t>x∈S :x≠0</m:t>
+            </m:r>
+          </m:e>
+        </m:d>
+      </m:oMath>
+    </w:p>
+    <w:p>
+      <w:pPr>
+        <w:pStyle w:val="ListParagraph"/>
+        <w:numPr>
+          <w:ilvl w:val="1"/>
+          <w:numId w:val="1"/>
+        </w:numPr>
+        <w:rPr>
+          <w:rFonts w:eastAsiaTheme="minorEastAsia"/>
+        </w:rPr>
+      </w:pPr>
+      <m:oMath>
+        <m:r>
+          <w:rPr>
+            <w:rFonts w:ascii="Cambria Math" w:eastAsiaTheme="minorEastAsia" w:hAnsi="Cambria Math"/>
+          </w:rPr>
+          <m:t>B=</m:t>
+        </m:r>
+        <m:d>
+          <m:dPr>
+            <m:begChr m:val="{"/>
+            <m:endChr m:val="}"/>
+            <m:ctrlPr>
+              <w:rPr>
+                <w:rFonts w:ascii="Cambria Math" w:eastAsiaTheme="minorEastAsia" w:hAnsi="Cambria Math"/>
+                <w:i/>
+              </w:rPr>
+            </m:ctrlPr>
+          </m:dPr>
+          <m:e>
+            <m:r>
+              <w:rPr>
+                <w:rFonts w:ascii="Cambria Math" w:eastAsiaTheme="minorEastAsia" w:hAnsi="Cambria Math"/>
+              </w:rPr>
+              <m:t>-10, -9, …, -1, 0</m:t>
+            </m:r>
+          </m:e>
+        </m:d>
+        <m:r>
+          <w:rPr>
+            <w:rFonts w:ascii="Cambria Math" w:eastAsiaTheme="minorEastAsia" w:hAnsi="Cambria Math"/>
+          </w:rPr>
+          <m:t>={x∈S :x≤0}</m:t>
+        </m:r>
+      </m:oMath>
+    </w:p>
+    <w:p>
+      <w:pPr>
+        <w:pStyle w:val="ListParagraph"/>
+        <w:numPr>
+          <w:ilvl w:val="1"/>
+          <w:numId w:val="1"/>
+        </w:numPr>
+        <w:rPr>
+          <w:rFonts w:eastAsiaTheme="minorEastAsia"/>
+        </w:rPr>
+      </w:pPr>
+      <m:oMath>
+        <m:r>
+          <w:rPr>
+            <w:rFonts w:ascii="Cambria Math" w:eastAsiaTheme="minorEastAsia" w:hAnsi="Cambria Math"/>
+          </w:rPr>
+          <m:t>C=</m:t>
+        </m:r>
+        <m:d>
+          <m:dPr>
+            <m:begChr m:val="{"/>
+            <m:endChr m:val="}"/>
+            <m:ctrlPr>
+              <w:rPr>
+                <w:rFonts w:ascii="Cambria Math" w:eastAsiaTheme="minorEastAsia" w:hAnsi="Cambria Math"/>
+                <w:i/>
+              </w:rPr>
+            </m:ctrlPr>
+          </m:dPr>
+          <m:e>
+            <m:r>
+              <w:rPr>
+                <w:rFonts w:ascii="Cambria Math" w:eastAsiaTheme="minorEastAsia" w:hAnsi="Cambria Math"/>
+              </w:rPr>
+              <m:t>-5, -4, …, 0, 1, …, 7</m:t>
+            </m:r>
+          </m:e>
+        </m:d>
+        <m:r>
+          <w:rPr>
+            <w:rFonts w:ascii="Cambria Math" w:eastAsiaTheme="minorEastAsia" w:hAnsi="Cambria Math"/>
+          </w:rPr>
+          <m:t>=</m:t>
+        </m:r>
+        <m:d>
+          <m:dPr>
+            <m:begChr m:val="{"/>
+            <m:endChr m:val="}"/>
+            <m:ctrlPr>
+              <w:rPr>
+                <w:rFonts w:ascii="Cambria Math" w:eastAsiaTheme="minorEastAsia" w:hAnsi="Cambria Math"/>
+                <w:i/>
+              </w:rPr>
+            </m:ctrlPr>
+          </m:dPr>
+          <m:e>
+            <m:r>
+              <w:rPr>
+                <w:rFonts w:ascii="Cambria Math" w:eastAsiaTheme="minorEastAsia" w:hAnsi="Cambria Math"/>
+              </w:rPr>
+              <m:t>x∈S :-5≤x≤7</m:t>
+            </m:r>
+          </m:e>
+        </m:d>
+      </m:oMath>
+    </w:p>
+    <w:p>
+      <w:pPr>
+        <w:pStyle w:val="ListParagraph"/>
+        <w:numPr>
+          <w:ilvl w:val="1"/>
+          <w:numId w:val="1"/>
+        </w:numPr>
+        <w:rPr>
+          <w:rFonts w:eastAsiaTheme="minorEastAsia"/>
+        </w:rPr>
+      </w:pPr>
+      <m:oMath>
+        <m:r>
+          <w:rPr>
+            <w:rFonts w:ascii="Cambria Math" w:eastAsiaTheme="minorEastAsia" w:hAnsi="Cambria Math"/>
+          </w:rPr>
+          <m:t>D=</m:t>
+        </m:r>
+        <m:d>
+          <m:dPr>
+            <m:begChr m:val="{"/>
+            <m:endChr m:val="}"/>
+            <m:ctrlPr>
+              <w:rPr>
+                <w:rFonts w:ascii="Cambria Math" w:eastAsiaTheme="minorEastAsia" w:hAnsi="Cambria Math"/>
+                <w:i/>
+              </w:rPr>
+            </m:ctrlPr>
+          </m:dPr>
+          <m:e>
+            <m:r>
+              <w:rPr>
+                <w:rFonts w:ascii="Cambria Math" w:eastAsiaTheme="minorEastAsia" w:hAnsi="Cambria Math"/>
+              </w:rPr>
+              <m:t>-10, -9, …, 4, 6, 7, …, 10</m:t>
+            </m:r>
+          </m:e>
+        </m:d>
+        <m:r>
+          <w:rPr>
+            <w:rFonts w:ascii="Cambria Math" w:eastAsiaTheme="minorEastAsia" w:hAnsi="Cambria Math"/>
+          </w:rPr>
+          <m:t>={x∈S :x≠5}</m:t>
+        </m:r>
+      </m:oMath>
+    </w:p>
+    <w:p>
+      <w:pPr>
+        <w:pStyle w:val="ListParagraph"/>
+        <w:rPr>
+          <w:rFonts w:eastAsiaTheme="minorEastAsia"/>
+        </w:rPr>
+      </w:pPr>
+    </w:p>
+    <w:p>
+      <w:pPr>
+        <w:pStyle w:val="ListParagraph"/>
+        <w:numPr>
+          <w:ilvl w:val="0"/>
+          <w:numId w:val="1"/>
+        </w:numPr>
+        <w:rPr>
+          <w:rFonts w:eastAsiaTheme="minorEastAsia"/>
+        </w:rPr>
+      </w:pPr>
+      <w:r>
+        <w:rPr>
+          <w:rFonts w:eastAsiaTheme="minorEastAsia"/>
+        </w:rPr>
+        <w:t>Describe each of the following sets by listing its elements within braces.</w:t>
+      </w:r>
+    </w:p>
+    <w:p>
+      <w:pPr>
+        <w:pStyle w:val="ListParagraph"/>
+        <w:numPr>
+          <w:ilvl w:val="1"/>
+          <w:numId w:val="1"/>
+        </w:numPr>
+        <w:rPr>
+          <w:rFonts w:eastAsiaTheme="minorEastAsia"/>
+        </w:rPr>
+      </w:pPr>
+      <m:oMath>
+        <m:d>
+          <m:dPr>
+            <m:begChr m:val="{"/>
+            <m:endChr m:val="}"/>
+            <m:ctrlPr>
+              <w:rPr>
+                <w:rFonts w:ascii="Cambria Math" w:eastAsiaTheme="minorEastAsia" w:hAnsi="Cambria Math"/>
+                <w:i/>
+              </w:rPr>
+            </m:ctrlPr>
+          </m:dPr>
+          <m:e>
+            <m:r>
+              <w:rPr>
+                <w:rFonts w:ascii="Cambria Math" w:eastAsiaTheme="minorEastAsia" w:hAnsi="Cambria Math"/>
+              </w:rPr>
+              <m:t>x</m:t>
+            </m:r>
+            <m:r>
+              <m:rPr>
+                <m:scr m:val="double-struck"/>
+              </m:rPr>
+              <w:rPr>
+                <w:rFonts w:ascii="Cambria Math" w:eastAsiaTheme="minorEastAsia" w:hAnsi="Cambria Math"/>
+              </w:rPr>
+              <m:t>∈Z :</m:t>
+            </m:r>
+            <m:sSup>
+              <m:sSupPr>
+                <m:ctrlPr>
+                  <w:rPr>
+                    <w:rFonts w:ascii="Cambria Math" w:eastAsiaTheme="minorEastAsia" w:hAnsi="Cambria Math"/>
+                    <w:i/>
+                  </w:rPr>
+                </m:ctrlPr>
+              </m:sSupPr>
+              <m:e>
+                <m:r>
+                  <w:rPr>
+                    <w:rFonts w:ascii="Cambria Math" w:eastAsiaTheme="minorEastAsia" w:hAnsi="Cambria Math"/>
+                  </w:rPr>
+                  <m:t>x</m:t>
+                </m:r>
+              </m:e>
+              <m:sup>
+                <m:r>
+                  <w:rPr>
+                    <w:rFonts w:ascii="Cambria Math" w:eastAsiaTheme="minorEastAsia" w:hAnsi="Cambria Math"/>
+                  </w:rPr>
+                  <m:t>3</m:t>
+                </m:r>
+              </m:sup>
+            </m:sSup>
+            <m:r>
+              <w:rPr>
+                <w:rFonts w:ascii="Cambria Math" w:eastAsiaTheme="minorEastAsia" w:hAnsi="Cambria Math"/>
+              </w:rPr>
+              <m:t>-4x=0</m:t>
+            </m:r>
+          </m:e>
+        </m:d>
+        <m:r>
+          <w:rPr>
+            <w:rFonts w:ascii="Cambria Math" w:eastAsiaTheme="minorEastAsia" w:hAnsi="Cambria Math"/>
+          </w:rPr>
+          <m:t>={-2, 0, 2}</m:t>
+        </m:r>
+      </m:oMath>
+    </w:p>
+    <w:p>
+      <w:pPr>
+        <w:pStyle w:val="ListParagraph"/>
+        <w:numPr>
+          <w:ilvl w:val="1"/>
+          <w:numId w:val="1"/>
+        </w:numPr>
+        <w:rPr>
+          <w:rFonts w:eastAsiaTheme="minorEastAsia"/>
+        </w:rPr>
+      </w:pPr>
+      <m:oMath>
+        <m:d>
+          <m:dPr>
+            <m:begChr m:val="{"/>
+            <m:endChr m:val="}"/>
+            <m:ctrlPr>
+              <w:rPr>
+                <w:rFonts w:ascii="Cambria Math" w:eastAsiaTheme="minorEastAsia" w:hAnsi="Cambria Math"/>
+                <w:i/>
+              </w:rPr>
+            </m:ctrlPr>
+          </m:dPr>
+          <m:e>
+            <m:r>
+              <w:rPr>
+                <w:rFonts w:ascii="Cambria Math" w:eastAsiaTheme="minorEastAsia" w:hAnsi="Cambria Math"/>
+              </w:rPr>
+              <m:t>x∈</m:t>
+            </m:r>
+            <m:r>
+              <m:rPr>
+                <m:scr m:val="double-struck"/>
+              </m:rPr>
+              <w:rPr>
+                <w:rFonts w:ascii="Cambria Math" w:eastAsiaTheme="minorEastAsia" w:hAnsi="Cambria Math"/>
+              </w:rPr>
+              <m:t>R :</m:t>
+            </m:r>
+            <m:d>
+              <m:dPr>
+                <m:begChr m:val="|"/>
+                <m:endChr m:val="|"/>
+                <m:ctrlPr>
+                  <w:rPr>
+                    <w:rFonts w:ascii="Cambria Math" w:eastAsiaTheme="minorEastAsia" w:hAnsi="Cambria Math"/>
+                    <w:i/>
+                  </w:rPr>
+                </m:ctrlPr>
+              </m:dPr>
+              <m:e>
+                <m:r>
+                  <w:rPr>
+                    <w:rFonts w:ascii="Cambria Math" w:eastAsiaTheme="minorEastAsia" w:hAnsi="Cambria Math"/>
+                  </w:rPr>
+                  <m:t>x</m:t>
+                </m:r>
+              </m:e>
+            </m:d>
+            <m:r>
+              <w:rPr>
+                <w:rFonts w:ascii="Cambria Math" w:eastAsiaTheme="minorEastAsia" w:hAnsi="Cambria Math"/>
+              </w:rPr>
+              <m:t>=-1</m:t>
+            </m:r>
+          </m:e>
+        </m:d>
+        <m:r>
+          <w:rPr>
+            <w:rFonts w:ascii="Cambria Math" w:eastAsiaTheme="minorEastAsia" w:hAnsi="Cambria Math"/>
+          </w:rPr>
+          <m:t>=Ø</m:t>
+        </m:r>
+      </m:oMath>
+    </w:p>
+    <w:p>
+      <w:pPr>
+        <w:pStyle w:val="ListParagraph"/>
+        <w:numPr>
+          <w:ilvl w:val="1"/>
+          <w:numId w:val="1"/>
+        </w:numPr>
+        <w:rPr>
+          <w:rFonts w:eastAsiaTheme="minorEastAsia"/>
+        </w:rPr>
+      </w:pPr>
+      <m:oMath>
+        <m:d>
+          <m:dPr>
+            <m:begChr m:val="{"/>
+            <m:endChr m:val="}"/>
+            <m:ctrlPr>
+              <w:rPr>
+                <w:rFonts w:ascii="Cambria Math" w:eastAsiaTheme="minorEastAsia" w:hAnsi="Cambria Math"/>
+                <w:i/>
+              </w:rPr>
+            </m:ctrlPr>
+          </m:dPr>
+          <m:e>
+            <m:r>
+              <w:rPr>
+                <w:rFonts w:ascii="Cambria Math" w:eastAsiaTheme="minorEastAsia" w:hAnsi="Cambria Math"/>
+              </w:rPr>
+              <m:t>m∈</m:t>
+            </m:r>
+            <m:r>
+              <m:rPr>
+                <m:scr m:val="double-struck"/>
+              </m:rPr>
+              <w:rPr>
+                <w:rFonts w:ascii="Cambria Math" w:eastAsiaTheme="minorEastAsia" w:hAnsi="Cambria Math"/>
+              </w:rPr>
+              <m:t>N :</m:t>
+            </m:r>
+            <m:r>
+              <w:rPr>
+                <w:rFonts w:ascii="Cambria Math" w:eastAsiaTheme="minorEastAsia" w:hAnsi="Cambria Math"/>
+              </w:rPr>
+              <m:t>2&lt;m≤5</m:t>
+            </m:r>
+          </m:e>
+        </m:d>
+        <m:r>
+          <w:rPr>
+            <w:rFonts w:ascii="Cambria Math" w:eastAsiaTheme="minorEastAsia" w:hAnsi="Cambria Math"/>
+          </w:rPr>
+          <m:t>={3, 4, 5}</m:t>
+        </m:r>
+      </m:oMath>
+    </w:p>
+    <w:p>
+      <w:pPr>
+        <w:pStyle w:val="ListParagraph"/>
+        <w:numPr>
+          <w:ilvl w:val="1"/>
+          <w:numId w:val="1"/>
+        </w:numPr>
+        <w:rPr>
+          <w:rFonts w:eastAsiaTheme="minorEastAsia"/>
+        </w:rPr>
+      </w:pPr>
+      <m:oMath>
+        <m:d>
+          <m:dPr>
+            <m:begChr m:val="{"/>
+            <m:endChr m:val="}"/>
+            <m:ctrlPr>
+              <w:rPr>
+                <w:rFonts w:ascii="Cambria Math" w:eastAsiaTheme="minorEastAsia" w:hAnsi="Cambria Math"/>
+                <w:i/>
+              </w:rPr>
+            </m:ctrlPr>
+          </m:dPr>
+          <m:e>
+            <m:r>
+              <w:rPr>
+                <w:rFonts w:ascii="Cambria Math" w:eastAsiaTheme="minorEastAsia" w:hAnsi="Cambria Math"/>
+              </w:rPr>
+              <m:t>n∈</m:t>
+            </m:r>
+            <m:r>
+              <m:rPr>
+                <m:scr m:val="double-struck"/>
+              </m:rPr>
+              <w:rPr>
+                <w:rFonts w:ascii="Cambria Math" w:eastAsiaTheme="minorEastAsia" w:hAnsi="Cambria Math"/>
+              </w:rPr>
+              <m:t>N :</m:t>
+            </m:r>
+            <m:r>
+              <w:rPr>
+                <w:rFonts w:ascii="Cambria Math" w:eastAsiaTheme="minorEastAsia" w:hAnsi="Cambria Math"/>
+              </w:rPr>
+              <m:t>0≤n≤3</m:t>
+            </m:r>
+          </m:e>
+        </m:d>
+        <m:r>
+          <w:rPr>
+            <w:rFonts w:ascii="Cambria Math" w:eastAsiaTheme="minorEastAsia" w:hAnsi="Cambria Math"/>
+          </w:rPr>
+          <m:t>={1, 2, 3}</m:t>
+        </m:r>
+      </m:oMath>
+    </w:p>
+    <w:p>
+      <w:pPr>
+        <w:pStyle w:val="ListParagraph"/>
+        <w:numPr>
+          <w:ilvl w:val="1"/>
+          <w:numId w:val="1"/>
+        </w:numPr>
+        <w:rPr>
+          <w:rFonts w:eastAsiaTheme="minorEastAsia"/>
+        </w:rPr>
+      </w:pPr>
+      <m:oMath>
+        <m:d>
+          <m:dPr>
+            <m:begChr m:val="{"/>
+            <m:endChr m:val="}"/>
+            <m:ctrlPr>
+              <w:rPr>
+                <w:rFonts w:ascii="Cambria Math" w:eastAsiaTheme="minorEastAsia" w:hAnsi="Cambria Math"/>
+                <w:i/>
+              </w:rPr>
+            </m:ctrlPr>
+          </m:dPr>
+          <m:e>
+            <m:r>
+              <w:rPr>
+                <w:rFonts w:ascii="Cambria Math" w:eastAsiaTheme="minorEastAsia" w:hAnsi="Cambria Math"/>
+              </w:rPr>
+              <m:t>k∈</m:t>
+            </m:r>
+            <m:r>
+              <m:rPr>
+                <m:scr m:val="double-struck"/>
+              </m:rPr>
+              <w:rPr>
+                <w:rFonts w:ascii="Cambria Math" w:eastAsiaTheme="minorEastAsia" w:hAnsi="Cambria Math"/>
+              </w:rPr>
+              <m:t>Q :</m:t>
+            </m:r>
+            <m:sSup>
+              <m:sSupPr>
+                <m:ctrlPr>
+                  <w:rPr>
+                    <w:rFonts w:ascii="Cambria Math" w:eastAsiaTheme="minorEastAsia" w:hAnsi="Cambria Math"/>
+                    <w:i/>
+                  </w:rPr>
+                </m:ctrlPr>
+              </m:sSupPr>
+              <m:e>
+                <m:r>
+                  <w:rPr>
+                    <w:rFonts w:ascii="Cambria Math" w:eastAsiaTheme="minorEastAsia" w:hAnsi="Cambria Math"/>
+                  </w:rPr>
+                  <m:t>k</m:t>
+                </m:r>
+              </m:e>
+              <m:sup>
+                <m:r>
+                  <w:rPr>
+                    <w:rFonts w:ascii="Cambria Math" w:eastAsiaTheme="minorEastAsia" w:hAnsi="Cambria Math"/>
+                  </w:rPr>
+                  <m:t>2</m:t>
+                </m:r>
+              </m:sup>
+            </m:sSup>
+            <m:r>
+              <w:rPr>
+                <w:rFonts w:ascii="Cambria Math" w:eastAsiaTheme="minorEastAsia" w:hAnsi="Cambria Math"/>
+              </w:rPr>
+              <m:t>-4=0</m:t>
+            </m:r>
+          </m:e>
+        </m:d>
+        <m:r>
+          <w:rPr>
+            <w:rFonts w:ascii="Cambria Math" w:eastAsiaTheme="minorEastAsia" w:hAnsi="Cambria Math"/>
+          </w:rPr>
+          <m:t>={-2, 2}</m:t>
+        </m:r>
+      </m:oMath>
+    </w:p>
+    <w:p>
+      <w:pPr>
+        <w:pStyle w:val="ListParagraph"/>
+        <w:numPr>
+          <w:ilvl w:val="1"/>
+          <w:numId w:val="1"/>
+        </w:numPr>
+        <w:rPr>
+          <w:rFonts w:eastAsiaTheme="minorEastAsia"/>
+        </w:rPr>
+      </w:pPr>
+      <m:oMath>
+        <m:d>
+          <m:dPr>
+            <m:begChr m:val="{"/>
+            <m:endChr m:val="}"/>
+            <m:ctrlPr>
+              <w:rPr>
+                <w:rFonts w:ascii="Cambria Math" w:eastAsiaTheme="minorEastAsia" w:hAnsi="Cambria Math"/>
+                <w:i/>
+              </w:rPr>
+            </m:ctrlPr>
+          </m:dPr>
+          <m:e>
+            <m:r>
+              <w:rPr>
+                <w:rFonts w:ascii="Cambria Math" w:eastAsiaTheme="minorEastAsia" w:hAnsi="Cambria Math"/>
+              </w:rPr>
+              <m:t>k∈</m:t>
+            </m:r>
+            <m:r>
+              <m:rPr>
+                <m:scr m:val="double-struck"/>
+              </m:rPr>
+              <w:rPr>
+                <w:rFonts w:ascii="Cambria Math" w:eastAsiaTheme="minorEastAsia" w:hAnsi="Cambria Math"/>
+              </w:rPr>
+              <m:t>Z :</m:t>
+            </m:r>
+            <m:r>
+              <w:rPr>
+                <w:rFonts w:ascii="Cambria Math" w:eastAsiaTheme="minorEastAsia" w:hAnsi="Cambria Math"/>
+              </w:rPr>
+              <m:t>9</m:t>
+            </m:r>
+            <m:sSup>
+              <m:sSupPr>
+                <m:ctrlPr>
+                  <w:rPr>
+                    <w:rFonts w:ascii="Cambria Math" w:eastAsiaTheme="minorEastAsia" w:hAnsi="Cambria Math"/>
+                    <w:i/>
+                  </w:rPr>
+                </m:ctrlPr>
+              </m:sSupPr>
+              <m:e>
+                <m:r>
+                  <w:rPr>
+                    <w:rFonts w:ascii="Cambria Math" w:eastAsiaTheme="minorEastAsia" w:hAnsi="Cambria Math"/>
+                  </w:rPr>
+                  <m:t>k</m:t>
+                </m:r>
+              </m:e>
+              <m:sup>
+                <m:r>
+                  <w:rPr>
+                    <w:rFonts w:ascii="Cambria Math" w:eastAsiaTheme="minorEastAsia" w:hAnsi="Cambria Math"/>
+                  </w:rPr>
+                  <m:t>2</m:t>
+                </m:r>
+              </m:sup>
+            </m:sSup>
+            <m:r>
+              <w:rPr>
+                <w:rFonts w:ascii="Cambria Math" w:eastAsiaTheme="minorEastAsia" w:hAnsi="Cambria Math"/>
+              </w:rPr>
+              <m:t>-3=0</m:t>
+            </m:r>
+          </m:e>
+        </m:d>
+        <m:r>
+          <w:rPr>
+            <w:rFonts w:ascii="Cambria Math" w:eastAsiaTheme="minorEastAsia" w:hAnsi="Cambria Math"/>
+          </w:rPr>
+          <m:t>=Ø</m:t>
+        </m:r>
+      </m:oMath>
+    </w:p>
+    <w:p>
+      <w:pPr>
+        <w:pStyle w:val="ListParagraph"/>
+        <w:numPr>
+          <w:ilvl w:val="1"/>
+          <w:numId w:val="1"/>
+        </w:numPr>
+        <w:rPr>
+          <w:rFonts w:eastAsiaTheme="minorEastAsia"/>
+        </w:rPr>
+      </w:pPr>
+      <m:oMath>
+        <m:d>
+          <m:dPr>
+            <m:begChr m:val="{"/>
+            <m:endChr m:val="}"/>
+            <m:ctrlPr>
+              <w:rPr>
+                <w:rFonts w:ascii="Cambria Math" w:eastAsiaTheme="minorEastAsia" w:hAnsi="Cambria Math"/>
+                <w:i/>
+              </w:rPr>
+            </m:ctrlPr>
+          </m:dPr>
+          <m:e>
+            <m:r>
+              <w:rPr>
+                <w:rFonts w:ascii="Cambria Math" w:eastAsiaTheme="minorEastAsia" w:hAnsi="Cambria Math"/>
+              </w:rPr>
+              <m:t>k∈</m:t>
+            </m:r>
+            <m:r>
+              <m:rPr>
+                <m:scr m:val="double-struck"/>
+              </m:rPr>
+              <w:rPr>
+                <w:rFonts w:ascii="Cambria Math" w:eastAsiaTheme="minorEastAsia" w:hAnsi="Cambria Math"/>
+              </w:rPr>
+              <m:t>Z :</m:t>
+            </m:r>
+            <m:r>
+              <w:rPr>
+                <w:rFonts w:ascii="Cambria Math" w:eastAsiaTheme="minorEastAsia" w:hAnsi="Cambria Math"/>
+              </w:rPr>
+              <m:t>1≤</m:t>
+            </m:r>
+            <m:sSup>
+              <m:sSupPr>
+                <m:ctrlPr>
+                  <w:rPr>
+                    <w:rFonts w:ascii="Cambria Math" w:eastAsiaTheme="minorEastAsia" w:hAnsi="Cambria Math"/>
+                    <w:i/>
+                  </w:rPr>
+                </m:ctrlPr>
+              </m:sSupPr>
+              <m:e>
+                <m:r>
+                  <w:rPr>
+                    <w:rFonts w:ascii="Cambria Math" w:eastAsiaTheme="minorEastAsia" w:hAnsi="Cambria Math"/>
+                  </w:rPr>
+                  <m:t>k</m:t>
+                </m:r>
+              </m:e>
+              <m:sup>
+                <m:r>
+                  <w:rPr>
+                    <w:rFonts w:ascii="Cambria Math" w:eastAsiaTheme="minorEastAsia" w:hAnsi="Cambria Math"/>
+                  </w:rPr>
+                  <m:t>2</m:t>
+                </m:r>
+              </m:sup>
+            </m:sSup>
+            <m:r>
+              <w:rPr>
+                <w:rFonts w:ascii="Cambria Math" w:eastAsiaTheme="minorEastAsia" w:hAnsi="Cambria Math"/>
+              </w:rPr>
+              <m:t>≤10</m:t>
+            </m:r>
+          </m:e>
+        </m:d>
+        <m:r>
+          <w:rPr>
+            <w:rFonts w:ascii="Cambria Math" w:eastAsiaTheme="minorEastAsia" w:hAnsi="Cambria Math"/>
+          </w:rPr>
+          <m:t>={-3, -2, -1, 1, 2, 3}</m:t>
+        </m:r>
+      </m:oMath>
+    </w:p>
+    <w:p>
+      <w:pPr>
+        <w:pStyle w:val="ListParagraph"/>
+        <w:rPr>
+          <w:rFonts w:eastAsiaTheme="minorEastAsia"/>
+        </w:rPr>
+      </w:pPr>
+    </w:p>
+    <w:p>
+      <w:pPr>
+        <w:pStyle w:val="ListParagraph"/>
+        <w:numPr>
+          <w:ilvl w:val="0"/>
+          <w:numId w:val="1"/>
+        </w:numPr>
+        <w:rPr>
+          <w:rFonts w:eastAsiaTheme="minorEastAsia"/>
+        </w:rPr>
+      </w:pPr>
+      <w:r>
+        <w:rPr>
+          <w:rFonts w:eastAsiaTheme="minorEastAsia"/>
+        </w:rPr>
+        <w:t>Determine the cardinality of each of the following sets.</w:t>
+      </w:r>
+    </w:p>
+    <w:p>
+      <w:pPr>
+        <w:pStyle w:val="ListParagraph"/>
+        <w:numPr>
+          <w:ilvl w:val="1"/>
+          <w:numId w:val="1"/>
+        </w:numPr>
+        <w:rPr>
+          <w:rFonts w:eastAsiaTheme="minorEastAsia"/>
+        </w:rPr>
+      </w:pPr>
+      <m:oMath>
+        <m:r>
+          <w:rPr>
+            <w:rFonts w:ascii="Cambria Math" w:eastAsiaTheme="minorEastAsia" w:hAnsi="Cambria Math"/>
+          </w:rPr>
+          <m:t>A=</m:t>
+        </m:r>
+        <m:d>
+          <m:dPr>
+            <m:begChr m:val="{"/>
+            <m:endChr m:val="}"/>
+            <m:ctrlPr>
+              <w:rPr>
+                <w:rFonts w:ascii="Cambria Math" w:eastAsiaTheme="minorEastAsia" w:hAnsi="Cambria Math"/>
+                <w:i/>
+              </w:rPr>
+            </m:ctrlPr>
+          </m:dPr>
+          <m:e>
+            <m:r>
+              <w:rPr>
+                <w:rFonts w:ascii="Cambria Math" w:eastAsiaTheme="minorEastAsia" w:hAnsi="Cambria Math"/>
+              </w:rPr>
+              <m:t xml:space="preserve">1, 2, 3, </m:t>
+            </m:r>
+            <m:d>
+              <m:dPr>
+                <m:begChr m:val="{"/>
+                <m:endChr m:val="}"/>
+                <m:ctrlPr>
+                  <w:rPr>
+                    <w:rFonts w:ascii="Cambria Math" w:eastAsiaTheme="minorEastAsia" w:hAnsi="Cambria Math"/>
+                    <w:i/>
+                  </w:rPr>
+                </m:ctrlPr>
+              </m:dPr>
+              <m:e>
+                <m:r>
+                  <w:rPr>
+                    <w:rFonts w:ascii="Cambria Math" w:eastAsiaTheme="minorEastAsia" w:hAnsi="Cambria Math"/>
+                  </w:rPr>
+                  <m:t>1, 2, 3</m:t>
+                </m:r>
+              </m:e>
+            </m:d>
+            <m:r>
+              <w:rPr>
+                <w:rFonts w:ascii="Cambria Math" w:eastAsiaTheme="minorEastAsia" w:hAnsi="Cambria Math"/>
+              </w:rPr>
+              <m:t xml:space="preserve">, 4, </m:t>
+            </m:r>
+            <m:d>
+              <m:dPr>
+                <m:begChr m:val="{"/>
+                <m:endChr m:val="}"/>
+                <m:ctrlPr>
+                  <w:rPr>
+                    <w:rFonts w:ascii="Cambria Math" w:eastAsiaTheme="minorEastAsia" w:hAnsi="Cambria Math"/>
+                    <w:i/>
+                  </w:rPr>
+                </m:ctrlPr>
+              </m:dPr>
+              <m:e>
+                <m:r>
+                  <w:rPr>
+                    <w:rFonts w:ascii="Cambria Math" w:eastAsiaTheme="minorEastAsia" w:hAnsi="Cambria Math"/>
+                  </w:rPr>
+                  <m:t>4</m:t>
+                </m:r>
+              </m:e>
+            </m:d>
+          </m:e>
+        </m:d>
+      </m:oMath>
+      <w:r>
+        <w:rPr>
+          <w:rFonts w:eastAsiaTheme="minorEastAsia"/>
+        </w:rPr>
+        <w:tab/>
+      </w:r>
+      <w:r>
+        <w:rPr>
+          <w:rFonts w:eastAsiaTheme="minorEastAsia"/>
+        </w:rPr>
+        <w:tab/>
+      </w:r>
+      <w:r>
+        <w:rPr>
+          <w:rFonts w:eastAsiaTheme="minorEastAsia"/>
+        </w:rPr>
+        <w:tab/>
+      </w:r>
+      <w:r>
+        <w:rPr>
+          <w:rFonts w:eastAsiaTheme="minorEastAsia"/>
+        </w:rPr>
+        <w:tab/>
+      </w:r>
+      <w:r>
+        <w:rPr>
+          <w:rFonts w:eastAsiaTheme="minorEastAsia"/>
+        </w:rPr>
+        <w:tab/>
+      </w:r>
+      <w:r>
+        <w:rPr>
+          <w:rFonts w:eastAsiaTheme="minorEastAsia"/>
+        </w:rPr>
+        <w:tab/>
+      </w:r>
+      <m:oMath>
+        <m:d>
+          <m:dPr>
+            <m:begChr m:val="|"/>
+            <m:endChr m:val="|"/>
+            <m:ctrlPr>
+              <w:rPr>
+                <w:rFonts w:ascii="Cambria Math" w:eastAsiaTheme="minorEastAsia" w:hAnsi="Cambria Math"/>
+                <w:i/>
+              </w:rPr>
+            </m:ctrlPr>
+          </m:dPr>
+          <m:e>
+            <m:r>
+              <w:rPr>
+                <w:rFonts w:ascii="Cambria Math" w:eastAsiaTheme="minorEastAsia" w:hAnsi="Cambria Math"/>
+              </w:rPr>
+              <m:t>A</m:t>
+            </m:r>
+          </m:e>
+        </m:d>
+        <m:r>
+          <w:rPr>
+            <w:rFonts w:ascii="Cambria Math" w:eastAsiaTheme="minorEastAsia" w:hAnsi="Cambria Math"/>
+          </w:rPr>
+          <m:t>=6</m:t>
+        </m:r>
+      </m:oMath>
+    </w:p>
+    <w:p>
+      <w:pPr>
+        <w:pStyle w:val="ListParagraph"/>
+        <w:numPr>
+          <w:ilvl w:val="1"/>
+          <w:numId w:val="1"/>
+        </w:numPr>
+        <w:rPr>
+          <w:rFonts w:eastAsiaTheme="minorEastAsia"/>
+        </w:rPr>
+      </w:pPr>
+      <m:oMath>
+        <m:r>
+          <w:rPr>
+            <w:rFonts w:ascii="Cambria Math" w:eastAsiaTheme="minorEastAsia" w:hAnsi="Cambria Math"/>
+          </w:rPr>
+          <m:t>B=</m:t>
+        </m:r>
+        <m:d>
+          <m:dPr>
+            <m:begChr m:val="{"/>
+            <m:endChr m:val="}"/>
+            <m:ctrlPr>
+              <w:rPr>
+                <w:rFonts w:ascii="Cambria Math" w:eastAsiaTheme="minorEastAsia" w:hAnsi="Cambria Math"/>
+                <w:i/>
+              </w:rPr>
+            </m:ctrlPr>
+          </m:dPr>
+          <m:e>
+            <m:r>
+              <w:rPr>
+                <w:rFonts w:ascii="Cambria Math" w:eastAsiaTheme="minorEastAsia" w:hAnsi="Cambria Math"/>
+              </w:rPr>
+              <m:t>x∈</m:t>
+            </m:r>
+            <m:r>
+              <m:rPr>
+                <m:scr m:val="double-struck"/>
+              </m:rPr>
+              <w:rPr>
+                <w:rFonts w:ascii="Cambria Math" w:eastAsiaTheme="minorEastAsia" w:hAnsi="Cambria Math"/>
+              </w:rPr>
+              <m:t>R :</m:t>
+            </m:r>
+            <m:d>
+              <m:dPr>
+                <m:begChr m:val="|"/>
+                <m:endChr m:val="|"/>
+                <m:ctrlPr>
+                  <w:rPr>
+                    <w:rFonts w:ascii="Cambria Math" w:eastAsiaTheme="minorEastAsia" w:hAnsi="Cambria Math"/>
+                    <w:i/>
+                  </w:rPr>
+                </m:ctrlPr>
+              </m:dPr>
+              <m:e>
+                <m:r>
+                  <w:rPr>
+                    <w:rFonts w:ascii="Cambria Math" w:eastAsiaTheme="minorEastAsia" w:hAnsi="Cambria Math"/>
+                  </w:rPr>
+                  <m:t>x</m:t>
+                </m:r>
+              </m:e>
+            </m:d>
+            <m:r>
+              <w:rPr>
+                <w:rFonts w:ascii="Cambria Math" w:eastAsiaTheme="minorEastAsia" w:hAnsi="Cambria Math"/>
+              </w:rPr>
+              <m:t>=-1</m:t>
+            </m:r>
+          </m:e>
+        </m:d>
+        <m:r>
+          <w:rPr>
+            <w:rFonts w:ascii="Cambria Math" w:eastAsiaTheme="minorEastAsia" w:hAnsi="Cambria Math"/>
+          </w:rPr>
+          <m:t>=Ø</m:t>
+        </m:r>
+      </m:oMath>
+      <w:r>
+        <w:rPr>
+          <w:rFonts w:eastAsiaTheme="minorEastAsia"/>
+        </w:rPr>
+        <w:tab/>
+      </w:r>
+      <w:r>
+        <w:rPr>
+          <w:rFonts w:eastAsiaTheme="minorEastAsia"/>
+        </w:rPr>
+        <w:tab/>
+      </w:r>
+      <w:r>
+        <w:rPr>
+          <w:rFonts w:eastAsiaTheme="minorEastAsia"/>
+        </w:rPr>
+        <w:tab/>
+      </w:r>
+      <w:r>
+        <w:rPr>
+          <w:rFonts w:eastAsiaTheme="minorEastAsia"/>
+        </w:rPr>
+        <w:tab/>
+      </w:r>
+      <w:r>
+        <w:rPr>
+          <w:rFonts w:eastAsiaTheme="minorEastAsia"/>
+        </w:rPr>
+        <w:tab/>
+      </w:r>
+      <w:r>
+        <w:rPr>
+          <w:rFonts w:eastAsiaTheme="minorEastAsia"/>
+        </w:rPr>
+        <w:tab/>
+      </w:r>
+      <m:oMath>
+        <m:d>
+          <m:dPr>
+            <m:begChr m:val="|"/>
+            <m:endChr m:val="|"/>
+            <m:ctrlPr>
+              <w:rPr>
+                <w:rFonts w:ascii="Cambria Math" w:eastAsiaTheme="minorEastAsia" w:hAnsi="Cambria Math"/>
+                <w:i/>
+              </w:rPr>
+            </m:ctrlPr>
+          </m:dPr>
+          <m:e>
+            <m:r>
+              <w:rPr>
+                <w:rFonts w:ascii="Cambria Math" w:eastAsiaTheme="minorEastAsia" w:hAnsi="Cambria Math"/>
+              </w:rPr>
+              <m:t>B</m:t>
+            </m:r>
+          </m:e>
+        </m:d>
+        <m:r>
+          <w:rPr>
+            <w:rFonts w:ascii="Cambria Math" w:eastAsiaTheme="minorEastAsia" w:hAnsi="Cambria Math"/>
+          </w:rPr>
+          <m:t>=0</m:t>
+        </m:r>
+      </m:oMath>
+    </w:p>
+    <w:p>
+      <w:pPr>
+        <w:pStyle w:val="ListParagraph"/>
+        <w:numPr>
+          <w:ilvl w:val="1"/>
+          <w:numId w:val="1"/>
+        </w:numPr>
+        <w:rPr>
+          <w:rFonts w:eastAsiaTheme="minorEastAsia"/>
+        </w:rPr>
+      </w:pPr>
+      <m:oMath>
+        <m:r>
+          <w:rPr>
+            <w:rFonts w:ascii="Cambria Math" w:eastAsiaTheme="minorEastAsia" w:hAnsi="Cambria Math"/>
+          </w:rPr>
+          <m:t>C=</m:t>
+        </m:r>
+        <m:d>
+          <m:dPr>
+            <m:begChr m:val="{"/>
+            <m:endChr m:val="}"/>
+            <m:ctrlPr>
+              <w:rPr>
+                <w:rFonts w:ascii="Cambria Math" w:eastAsiaTheme="minorEastAsia" w:hAnsi="Cambria Math"/>
+                <w:i/>
+              </w:rPr>
+            </m:ctrlPr>
+          </m:dPr>
+          <m:e>
+            <m:r>
+              <w:rPr>
+                <w:rFonts w:ascii="Cambria Math" w:eastAsiaTheme="minorEastAsia" w:hAnsi="Cambria Math"/>
+              </w:rPr>
+              <m:t>m∈</m:t>
+            </m:r>
+            <m:r>
+              <m:rPr>
+                <m:scr m:val="double-struck"/>
+              </m:rPr>
+              <w:rPr>
+                <w:rFonts w:ascii="Cambria Math" w:eastAsiaTheme="minorEastAsia" w:hAnsi="Cambria Math"/>
+              </w:rPr>
+              <m:t>N :</m:t>
+            </m:r>
+            <m:r>
+              <w:rPr>
+                <w:rFonts w:ascii="Cambria Math" w:eastAsiaTheme="minorEastAsia" w:hAnsi="Cambria Math"/>
+              </w:rPr>
+              <m:t>2&lt;m≤5</m:t>
+            </m:r>
+          </m:e>
+        </m:d>
+        <m:r>
+          <w:rPr>
+            <w:rFonts w:ascii="Cambria Math" w:eastAsiaTheme="minorEastAsia" w:hAnsi="Cambria Math"/>
+          </w:rPr>
+          <m:t>={3, 4, 5}</m:t>
+        </m:r>
+      </m:oMath>
+      <w:r>
+        <w:rPr>
+          <w:rFonts w:eastAsiaTheme="minorEastAsia"/>
+        </w:rPr>
+        <w:tab/>
+      </w:r>
+      <w:r>
+        <w:rPr>
+          <w:rFonts w:eastAsiaTheme="minorEastAsia"/>
+        </w:rPr>
+        <w:tab/>
+      </w:r>
+      <w:r>
+        <w:rPr>
+          <w:rFonts w:eastAsiaTheme="minorEastAsia"/>
+        </w:rPr>
+        <w:tab/>
+      </w:r>
+      <w:r>
+        <w:rPr>
+          <w:rFonts w:eastAsiaTheme="minorEastAsia"/>
+        </w:rPr>
+        <w:tab/>
+      </w:r>
+      <m:oMath>
+        <m:d>
+          <m:dPr>
+            <m:begChr m:val="|"/>
+            <m:endChr m:val="|"/>
+            <m:ctrlPr>
+              <w:rPr>
+                <w:rFonts w:ascii="Cambria Math" w:eastAsiaTheme="minorEastAsia" w:hAnsi="Cambria Math"/>
+                <w:i/>
+              </w:rPr>
+            </m:ctrlPr>
+          </m:dPr>
+          <m:e>
+            <m:r>
+              <w:rPr>
+                <w:rFonts w:ascii="Cambria Math" w:eastAsiaTheme="minorEastAsia" w:hAnsi="Cambria Math"/>
+              </w:rPr>
+              <m:t>C</m:t>
+            </m:r>
+          </m:e>
+        </m:d>
+        <m:r>
+          <w:rPr>
+            <w:rFonts w:ascii="Cambria Math" w:eastAsiaTheme="minorEastAsia" w:hAnsi="Cambria Math"/>
+          </w:rPr>
+          <m:t>=3</m:t>
+        </m:r>
+      </m:oMath>
+    </w:p>
+    <w:p>
+      <w:pPr>
+        <w:pStyle w:val="ListParagraph"/>
+        <w:numPr>
+          <w:ilvl w:val="1"/>
+          <w:numId w:val="1"/>
+        </w:numPr>
+        <w:rPr>
+          <w:rFonts w:eastAsiaTheme="minorEastAsia"/>
+        </w:rPr>
+      </w:pPr>
+      <m:oMath>
+        <m:r>
+          <w:rPr>
+            <w:rFonts w:ascii="Cambria Math" w:eastAsiaTheme="minorEastAsia" w:hAnsi="Cambria Math"/>
+          </w:rPr>
+          <m:t>D=</m:t>
+        </m:r>
+        <m:d>
+          <m:dPr>
+            <m:begChr m:val="{"/>
+            <m:endChr m:val="}"/>
+            <m:ctrlPr>
+              <w:rPr>
+                <w:rFonts w:ascii="Cambria Math" w:eastAsiaTheme="minorEastAsia" w:hAnsi="Cambria Math"/>
+                <w:i/>
+              </w:rPr>
+            </m:ctrlPr>
+          </m:dPr>
+          <m:e>
+            <m:r>
+              <w:rPr>
+                <w:rFonts w:ascii="Cambria Math" w:eastAsiaTheme="minorEastAsia" w:hAnsi="Cambria Math"/>
+              </w:rPr>
+              <m:t>n∈</m:t>
+            </m:r>
+            <m:r>
+              <m:rPr>
+                <m:scr m:val="double-struck"/>
+              </m:rPr>
+              <w:rPr>
+                <w:rFonts w:ascii="Cambria Math" w:eastAsiaTheme="minorEastAsia" w:hAnsi="Cambria Math"/>
+              </w:rPr>
+              <m:t>N :</m:t>
+            </m:r>
+            <m:r>
+              <w:rPr>
+                <w:rFonts w:ascii="Cambria Math" w:eastAsiaTheme="minorEastAsia" w:hAnsi="Cambria Math"/>
+              </w:rPr>
+              <m:t>n&lt;0</m:t>
+            </m:r>
+          </m:e>
+        </m:d>
+        <m:r>
+          <w:rPr>
+            <w:rFonts w:ascii="Cambria Math" w:eastAsiaTheme="minorEastAsia" w:hAnsi="Cambria Math"/>
+          </w:rPr>
+          <m:t>=Ø</m:t>
+        </m:r>
+      </m:oMath>
+      <w:r>
+        <w:rPr>
+          <w:rFonts w:eastAsiaTheme="minorEastAsia"/>
+        </w:rPr>
+        <w:tab/>
+      </w:r>
+      <w:r>
+        <w:rPr>
+          <w:rFonts w:eastAsiaTheme="minorEastAsia"/>
+        </w:rPr>
+        <w:tab/>
+      </w:r>
+      <w:r>
+        <w:rPr>
+          <w:rFonts w:eastAsiaTheme="minorEastAsia"/>
+        </w:rPr>
+        <w:tab/>
+      </w:r>
+      <w:r>
+        <w:rPr>
+          <w:rFonts w:eastAsiaTheme="minorEastAsia"/>
+        </w:rPr>
+        <w:tab/>
+      </w:r>
+      <w:r>
+        <w:rPr>
+          <w:rFonts w:eastAsiaTheme="minorEastAsia"/>
+        </w:rPr>
+        <w:tab/>
+      </w:r>
+      <w:r>
+        <w:rPr>
+          <w:rFonts w:eastAsiaTheme="minorEastAsia"/>
+        </w:rPr>
+        <w:tab/>
+      </w:r>
+      <m:oMath>
+        <m:d>
+          <m:dPr>
+            <m:begChr m:val="|"/>
+            <m:endChr m:val="|"/>
+            <m:ctrlPr>
+              <w:rPr>
+                <w:rFonts w:ascii="Cambria Math" w:eastAsiaTheme="minorEastAsia" w:hAnsi="Cambria Math"/>
+                <w:i/>
+              </w:rPr>
+            </m:ctrlPr>
+          </m:dPr>
+          <m:e>
+            <m:r>
+              <w:rPr>
+                <w:rFonts w:ascii="Cambria Math" w:eastAsiaTheme="minorEastAsia" w:hAnsi="Cambria Math"/>
+              </w:rPr>
+              <m:t>D</m:t>
+            </m:r>
+          </m:e>
+        </m:d>
+        <m:r>
+          <w:rPr>
+            <w:rFonts w:ascii="Cambria Math" w:eastAsiaTheme="minorEastAsia" w:hAnsi="Cambria Math"/>
+          </w:rPr>
+          <m:t>=0</m:t>
+        </m:r>
+      </m:oMath>
+    </w:p>
+    <w:p>
+      <w:pPr>
+        <w:pStyle w:val="ListParagraph"/>
+        <w:numPr>
+          <w:ilvl w:val="1"/>
+          <w:numId w:val="1"/>
+        </w:numPr>
+        <w:rPr>
+          <w:rFonts w:eastAsiaTheme="minorEastAsia"/>
+        </w:rPr>
+      </w:pPr>
+      <m:oMath>
+        <m:r>
+          <w:rPr>
+            <w:rFonts w:ascii="Cambria Math" w:eastAsiaTheme="minorEastAsia" w:hAnsi="Cambria Math"/>
+          </w:rPr>
+          <m:t>E=</m:t>
+        </m:r>
+        <m:d>
+          <m:dPr>
+            <m:begChr m:val="{"/>
+            <m:endChr m:val="}"/>
+            <m:ctrlPr>
+              <w:rPr>
+                <w:rFonts w:ascii="Cambria Math" w:eastAsiaTheme="minorEastAsia" w:hAnsi="Cambria Math"/>
+                <w:i/>
+              </w:rPr>
+            </m:ctrlPr>
+          </m:dPr>
+          <m:e>
+            <m:r>
+              <w:rPr>
+                <w:rFonts w:ascii="Cambria Math" w:eastAsiaTheme="minorEastAsia" w:hAnsi="Cambria Math"/>
+              </w:rPr>
+              <m:t>k∈</m:t>
+            </m:r>
+            <m:r>
+              <m:rPr>
+                <m:scr m:val="double-struck"/>
+              </m:rPr>
+              <w:rPr>
+                <w:rFonts w:ascii="Cambria Math" w:eastAsiaTheme="minorEastAsia" w:hAnsi="Cambria Math"/>
+              </w:rPr>
+              <m:t>N :</m:t>
+            </m:r>
+            <m:r>
+              <w:rPr>
+                <w:rFonts w:ascii="Cambria Math" w:eastAsiaTheme="minorEastAsia" w:hAnsi="Cambria Math"/>
+              </w:rPr>
+              <m:t>1≤</m:t>
+            </m:r>
+            <m:sSup>
+              <m:sSupPr>
+                <m:ctrlPr>
+                  <w:rPr>
+                    <w:rFonts w:ascii="Cambria Math" w:eastAsiaTheme="minorEastAsia" w:hAnsi="Cambria Math"/>
+                    <w:i/>
+                  </w:rPr>
+                </m:ctrlPr>
+              </m:sSupPr>
+              <m:e>
+                <m:r>
+                  <w:rPr>
+                    <w:rFonts w:ascii="Cambria Math" w:eastAsiaTheme="minorEastAsia" w:hAnsi="Cambria Math"/>
+                  </w:rPr>
+                  <m:t>k</m:t>
+                </m:r>
+              </m:e>
+              <m:sup>
+                <m:r>
+                  <w:rPr>
+                    <w:rFonts w:ascii="Cambria Math" w:eastAsiaTheme="minorEastAsia" w:hAnsi="Cambria Math"/>
+                  </w:rPr>
+                  <m:t>2</m:t>
+                </m:r>
+              </m:sup>
+            </m:sSup>
+            <m:r>
+              <w:rPr>
+                <w:rFonts w:ascii="Cambria Math" w:eastAsiaTheme="minorEastAsia" w:hAnsi="Cambria Math"/>
+              </w:rPr>
+              <m:t>≤100</m:t>
+            </m:r>
+          </m:e>
+        </m:d>
+        <m:r>
+          <w:rPr>
+            <w:rFonts w:ascii="Cambria Math" w:eastAsiaTheme="minorEastAsia" w:hAnsi="Cambria Math"/>
+          </w:rPr>
+          <m:t>={1, 2, …, 10}</m:t>
+        </m:r>
+      </m:oMath>
+      <w:r>
+        <w:rPr>
+          <w:rFonts w:eastAsiaTheme="minorEastAsia"/>
+        </w:rPr>
+        <w:t xml:space="preserve"> </w:t>
+      </w:r>
+      <w:r>
+        <w:rPr>
+          <w:rFonts w:eastAsiaTheme="minorEastAsia"/>
+        </w:rPr>
+        <w:tab/>
+      </w:r>
+      <w:r>
+        <w:rPr>
+          <w:rFonts w:eastAsiaTheme="minorEastAsia"/>
+        </w:rPr>
+        <w:tab/>
+      </w:r>
+      <w:r>
+        <w:rPr>
+          <w:rFonts w:eastAsiaTheme="minorEastAsia"/>
+        </w:rPr>
+        <w:tab/>
+      </w:r>
+      <m:oMath>
+        <m:d>
+          <m:dPr>
+            <m:begChr m:val="|"/>
+            <m:endChr m:val="|"/>
+            <m:ctrlPr>
+              <w:rPr>
+                <w:rFonts w:ascii="Cambria Math" w:eastAsiaTheme="minorEastAsia" w:hAnsi="Cambria Math"/>
+                <w:i/>
+              </w:rPr>
+            </m:ctrlPr>
+          </m:dPr>
+          <m:e>
+            <m:r>
+              <w:rPr>
+                <w:rFonts w:ascii="Cambria Math" w:eastAsiaTheme="minorEastAsia" w:hAnsi="Cambria Math"/>
+              </w:rPr>
+              <m:t>E</m:t>
+            </m:r>
+          </m:e>
+        </m:d>
+        <m:r>
+          <w:rPr>
+            <w:rFonts w:ascii="Cambria Math" w:eastAsiaTheme="minorEastAsia" w:hAnsi="Cambria Math"/>
+          </w:rPr>
+          <m:t>=10</m:t>
+        </m:r>
+      </m:oMath>
+    </w:p>
+    <w:p>
+      <w:pPr>
+        <w:pStyle w:val="ListParagraph"/>
+        <w:numPr>
+          <w:ilvl w:val="1"/>
+          <w:numId w:val="1"/>
+        </w:numPr>
+        <w:rPr>
+          <w:rFonts w:eastAsiaTheme="minorEastAsia"/>
+        </w:rPr>
+      </w:pPr>
+      <m:oMath>
+        <m:r>
+          <w:rPr>
+            <w:rFonts w:ascii="Cambria Math" w:eastAsiaTheme="minorEastAsia" w:hAnsi="Cambria Math"/>
+          </w:rPr>
+          <m:t>F=</m:t>
+        </m:r>
+        <m:d>
+          <m:dPr>
+            <m:begChr m:val="{"/>
+            <m:endChr m:val="}"/>
+            <m:ctrlPr>
+              <w:rPr>
+                <w:rFonts w:ascii="Cambria Math" w:eastAsiaTheme="minorEastAsia" w:hAnsi="Cambria Math"/>
+                <w:i/>
+              </w:rPr>
+            </m:ctrlPr>
+          </m:dPr>
+          <m:e>
+            <m:r>
+              <w:rPr>
+                <w:rFonts w:ascii="Cambria Math" w:eastAsiaTheme="minorEastAsia" w:hAnsi="Cambria Math"/>
+              </w:rPr>
+              <m:t>k∈</m:t>
+            </m:r>
+            <m:r>
+              <m:rPr>
+                <m:scr m:val="double-struck"/>
+              </m:rPr>
+              <w:rPr>
+                <w:rFonts w:ascii="Cambria Math" w:eastAsiaTheme="minorEastAsia" w:hAnsi="Cambria Math"/>
+              </w:rPr>
+              <m:t>Z :</m:t>
+            </m:r>
+            <m:r>
+              <w:rPr>
+                <w:rFonts w:ascii="Cambria Math" w:eastAsiaTheme="minorEastAsia" w:hAnsi="Cambria Math"/>
+              </w:rPr>
+              <m:t>1≤</m:t>
+            </m:r>
+            <m:sSup>
+              <m:sSupPr>
+                <m:ctrlPr>
+                  <w:rPr>
+                    <w:rFonts w:ascii="Cambria Math" w:eastAsiaTheme="minorEastAsia" w:hAnsi="Cambria Math"/>
+                    <w:i/>
+                  </w:rPr>
+                </m:ctrlPr>
+              </m:sSupPr>
+              <m:e>
+                <m:r>
+                  <w:rPr>
+                    <w:rFonts w:ascii="Cambria Math" w:eastAsiaTheme="minorEastAsia" w:hAnsi="Cambria Math"/>
+                  </w:rPr>
+                  <m:t>k</m:t>
+                </m:r>
+              </m:e>
+              <m:sup>
+                <m:r>
+                  <w:rPr>
+                    <w:rFonts w:ascii="Cambria Math" w:eastAsiaTheme="minorEastAsia" w:hAnsi="Cambria Math"/>
+                  </w:rPr>
+                  <m:t>2</m:t>
+                </m:r>
+              </m:sup>
+            </m:sSup>
+            <m:r>
+              <w:rPr>
+                <w:rFonts w:ascii="Cambria Math" w:eastAsiaTheme="minorEastAsia" w:hAnsi="Cambria Math"/>
+              </w:rPr>
+              <m:t>≤100</m:t>
+            </m:r>
+          </m:e>
+        </m:d>
+        <m:r>
+          <w:rPr>
+            <w:rFonts w:ascii="Cambria Math" w:eastAsiaTheme="minorEastAsia" w:hAnsi="Cambria Math"/>
+          </w:rPr>
+          <m:t>=</m:t>
+        </m:r>
+        <m:d>
+          <m:dPr>
+            <m:begChr m:val="{"/>
+            <m:endChr m:val="}"/>
+            <m:ctrlPr>
+              <w:rPr>
+                <w:rFonts w:ascii="Cambria Math" w:eastAsiaTheme="minorEastAsia" w:hAnsi="Cambria Math"/>
+                <w:i/>
+              </w:rPr>
+            </m:ctrlPr>
+          </m:dPr>
+          <m:e>
+            <m:r>
+              <w:rPr>
+                <w:rFonts w:ascii="Cambria Math" w:eastAsiaTheme="minorEastAsia" w:hAnsi="Cambria Math"/>
+              </w:rPr>
+              <m:t>-10, -9, …, -1, 1</m:t>
+            </m:r>
+            <m:r>
+              <w:rPr>
+                <w:rFonts w:ascii="Cambria Math" w:eastAsiaTheme="minorEastAsia" w:hAnsi="Cambria Math"/>
+              </w:rPr>
+              <m:t>,</m:t>
+            </m:r>
+            <m:r>
+              <w:rPr>
+                <w:rFonts w:ascii="Cambria Math" w:eastAsiaTheme="minorEastAsia" w:hAnsi="Cambria Math"/>
+              </w:rPr>
+              <m:t>…,</m:t>
+            </m:r>
+            <m:r>
+              <w:rPr>
+                <w:rFonts w:ascii="Cambria Math" w:eastAsiaTheme="minorEastAsia" w:hAnsi="Cambria Math"/>
+              </w:rPr>
+              <m:t>9,</m:t>
+            </m:r>
+            <m:r>
+              <w:rPr>
+                <w:rFonts w:ascii="Cambria Math" w:eastAsiaTheme="minorEastAsia" w:hAnsi="Cambria Math"/>
+              </w:rPr>
+              <m:t xml:space="preserve"> 10</m:t>
+            </m:r>
+          </m:e>
+        </m:d>
+      </m:oMath>
+      <w:r>
+        <w:rPr>
+          <w:rFonts w:eastAsiaTheme="minorEastAsia"/>
+        </w:rPr>
+        <w:tab/>
+      </w:r>
+      <m:oMath>
+        <m:d>
+          <m:dPr>
+            <m:begChr m:val="|"/>
+            <m:endChr m:val="|"/>
+            <m:ctrlPr>
+              <w:rPr>
+                <w:rFonts w:ascii="Cambria Math" w:eastAsiaTheme="minorEastAsia" w:hAnsi="Cambria Math"/>
+                <w:i/>
+              </w:rPr>
+            </m:ctrlPr>
+          </m:dPr>
+          <m:e>
+            <m:r>
+              <w:rPr>
+                <w:rFonts w:ascii="Cambria Math" w:eastAsiaTheme="minorEastAsia" w:hAnsi="Cambria Math"/>
+              </w:rPr>
+              <m:t>F</m:t>
+            </m:r>
+          </m:e>
+        </m:d>
+        <m:r>
+          <w:rPr>
+            <w:rFonts w:ascii="Cambria Math" w:eastAsiaTheme="minorEastAsia" w:hAnsi="Cambria Math"/>
+          </w:rPr>
+          <m:t>=20</m:t>
+        </m:r>
+      </m:oMath>
+    </w:p>
+    <w:p>
+      <w:pPr>
+        <w:pStyle w:val="ListParagraph"/>
+        <w:rPr>
+          <w:rFonts w:eastAsiaTheme="minorEastAsia"/>
+        </w:rPr>
+      </w:pPr>
+    </w:p>
+    <w:p>
+      <w:pPr>
+        <w:pStyle w:val="ListParagraph"/>
+        <w:numPr>
+          <w:ilvl w:val="0"/>
+          <w:numId w:val="1"/>
+        </w:numPr>
+        <w:rPr>
+          <w:rFonts w:eastAsiaTheme="minorEastAsia"/>
+        </w:rPr>
+      </w:pPr>
+      <w:r>
+        <w:rPr>
+          <w:rFonts w:eastAsiaTheme="minorEastAsia"/>
+        </w:rPr>
+        <w:t xml:space="preserve">For </w:t>
+      </w:r>
+      <m:oMath>
+        <m:r>
+          <w:rPr>
+            <w:rFonts w:ascii="Cambria Math" w:eastAsiaTheme="minorEastAsia" w:hAnsi="Cambria Math"/>
+          </w:rPr>
+          <m:t>A={-1, 0, 1}</m:t>
+        </m:r>
+      </m:oMath>
+      <w:r>
+        <w:rPr>
+          <w:rFonts w:eastAsiaTheme="minorEastAsia"/>
+        </w:rPr>
+        <w:t xml:space="preserve"> and </w:t>
+      </w:r>
+      <m:oMath>
+        <m:r>
+          <w:rPr>
+            <w:rFonts w:ascii="Cambria Math" w:eastAsiaTheme="minorEastAsia" w:hAnsi="Cambria Math"/>
+          </w:rPr>
+          <m:t>B={x, y}</m:t>
+        </m:r>
+      </m:oMath>
+      <w:r>
+        <w:rPr>
+          <w:rFonts w:eastAsiaTheme="minorEastAsia"/>
+        </w:rPr>
+        <w:t xml:space="preserve">, determine </w:t>
+      </w:r>
+      <m:oMath>
+        <m:r>
+          <w:rPr>
+            <w:rFonts w:ascii="Cambria Math" w:eastAsiaTheme="minorEastAsia" w:hAnsi="Cambria Math"/>
+          </w:rPr>
+          <m:t>A×B</m:t>
+        </m:r>
+      </m:oMath>
+      <w:r>
+        <w:rPr>
+          <w:rFonts w:eastAsiaTheme="minorEastAsia"/>
+        </w:rPr>
+        <w:t>.</w:t>
+      </w:r>
+    </w:p>
+    <w:p>
+      <w:pPr>
+        <w:pStyle w:val="ListParagraph"/>
+        <w:numPr>
+          <w:ilvl w:val="1"/>
+          <w:numId w:val="1"/>
+        </w:numPr>
+        <w:rPr>
+          <w:rFonts w:eastAsiaTheme="minorEastAsia"/>
+        </w:rPr>
+      </w:pPr>
+      <m:oMath>
+        <m:r>
+          <w:rPr>
+            <w:rFonts w:ascii="Cambria Math" w:eastAsiaTheme="minorEastAsia" w:hAnsi="Cambria Math"/>
+          </w:rPr>
+          <m:t>A×B=</m:t>
+        </m:r>
+        <m:d>
+          <m:dPr>
+            <m:begChr m:val="{"/>
+            <m:endChr m:val="}"/>
+            <m:ctrlPr>
+              <w:rPr>
+                <w:rFonts w:ascii="Cambria Math" w:eastAsiaTheme="minorEastAsia" w:hAnsi="Cambria Math"/>
+                <w:i/>
+              </w:rPr>
+            </m:ctrlPr>
+          </m:dPr>
+          <m:e>
+            <m:d>
+              <m:dPr>
+                <m:ctrlPr>
+                  <w:rPr>
+                    <w:rFonts w:ascii="Cambria Math" w:eastAsiaTheme="minorEastAsia" w:hAnsi="Cambria Math"/>
+                    <w:i/>
+                  </w:rPr>
+                </m:ctrlPr>
+              </m:dPr>
+              <m:e>
+                <m:r>
+                  <w:rPr>
+                    <w:rFonts w:ascii="Cambria Math" w:eastAsiaTheme="minorEastAsia" w:hAnsi="Cambria Math"/>
+                  </w:rPr>
+                  <m:t>-1, x</m:t>
+                </m:r>
+              </m:e>
+            </m:d>
+            <m:r>
+              <w:rPr>
+                <w:rFonts w:ascii="Cambria Math" w:eastAsiaTheme="minorEastAsia" w:hAnsi="Cambria Math"/>
+              </w:rPr>
+              <m:t xml:space="preserve">, </m:t>
+            </m:r>
+            <m:d>
+              <m:dPr>
+                <m:ctrlPr>
+                  <w:rPr>
+                    <w:rFonts w:ascii="Cambria Math" w:eastAsiaTheme="minorEastAsia" w:hAnsi="Cambria Math"/>
+                    <w:i/>
+                  </w:rPr>
+                </m:ctrlPr>
+              </m:dPr>
+              <m:e>
+                <m:r>
+                  <w:rPr>
+                    <w:rFonts w:ascii="Cambria Math" w:eastAsiaTheme="minorEastAsia" w:hAnsi="Cambria Math"/>
+                  </w:rPr>
+                  <m:t>-1,y</m:t>
+                </m:r>
+              </m:e>
+            </m:d>
+            <m:r>
+              <w:rPr>
+                <w:rFonts w:ascii="Cambria Math" w:eastAsiaTheme="minorEastAsia" w:hAnsi="Cambria Math"/>
+              </w:rPr>
+              <m:t xml:space="preserve">, </m:t>
+            </m:r>
+            <m:d>
+              <m:dPr>
+                <m:ctrlPr>
+                  <w:rPr>
+                    <w:rFonts w:ascii="Cambria Math" w:eastAsiaTheme="minorEastAsia" w:hAnsi="Cambria Math"/>
+                    <w:i/>
+                  </w:rPr>
+                </m:ctrlPr>
+              </m:dPr>
+              <m:e>
+                <m:r>
+                  <w:rPr>
+                    <w:rFonts w:ascii="Cambria Math" w:eastAsiaTheme="minorEastAsia" w:hAnsi="Cambria Math"/>
+                  </w:rPr>
+                  <m:t>0</m:t>
+                </m:r>
+                <m:r>
+                  <w:rPr>
+                    <w:rFonts w:ascii="Cambria Math" w:eastAsiaTheme="minorEastAsia" w:hAnsi="Cambria Math"/>
+                  </w:rPr>
+                  <m:t>, x</m:t>
+                </m:r>
+              </m:e>
+            </m:d>
+            <m:r>
+              <w:rPr>
+                <w:rFonts w:ascii="Cambria Math" w:eastAsiaTheme="minorEastAsia" w:hAnsi="Cambria Math"/>
+              </w:rPr>
+              <m:t xml:space="preserve">, </m:t>
+            </m:r>
+            <m:d>
+              <m:dPr>
+                <m:ctrlPr>
+                  <w:rPr>
+                    <w:rFonts w:ascii="Cambria Math" w:eastAsiaTheme="minorEastAsia" w:hAnsi="Cambria Math"/>
+                    <w:i/>
+                  </w:rPr>
+                </m:ctrlPr>
+              </m:dPr>
+              <m:e>
+                <m:r>
+                  <w:rPr>
+                    <w:rFonts w:ascii="Cambria Math" w:eastAsiaTheme="minorEastAsia" w:hAnsi="Cambria Math"/>
+                  </w:rPr>
+                  <m:t>0</m:t>
+                </m:r>
+                <m:r>
+                  <w:rPr>
+                    <w:rFonts w:ascii="Cambria Math" w:eastAsiaTheme="minorEastAsia" w:hAnsi="Cambria Math"/>
+                  </w:rPr>
+                  <m:t>,y</m:t>
+                </m:r>
+              </m:e>
+            </m:d>
+            <m:r>
+              <w:rPr>
+                <w:rFonts w:ascii="Cambria Math" w:eastAsiaTheme="minorEastAsia" w:hAnsi="Cambria Math"/>
+              </w:rPr>
+              <m:t>,</m:t>
+            </m:r>
+            <m:d>
+              <m:dPr>
+                <m:ctrlPr>
+                  <w:rPr>
+                    <w:rFonts w:ascii="Cambria Math" w:eastAsiaTheme="minorEastAsia" w:hAnsi="Cambria Math"/>
+                    <w:i/>
+                  </w:rPr>
+                </m:ctrlPr>
+              </m:dPr>
+              <m:e>
+                <m:r>
+                  <w:rPr>
+                    <w:rFonts w:ascii="Cambria Math" w:eastAsiaTheme="minorEastAsia" w:hAnsi="Cambria Math"/>
+                  </w:rPr>
+                  <m:t>1</m:t>
+                </m:r>
+                <m:r>
+                  <w:rPr>
+                    <w:rFonts w:ascii="Cambria Math" w:eastAsiaTheme="minorEastAsia" w:hAnsi="Cambria Math"/>
+                  </w:rPr>
+                  <m:t>, x</m:t>
+                </m:r>
+              </m:e>
+            </m:d>
+            <m:r>
+              <w:rPr>
+                <w:rFonts w:ascii="Cambria Math" w:eastAsiaTheme="minorEastAsia" w:hAnsi="Cambria Math"/>
+              </w:rPr>
+              <m:t xml:space="preserve">, </m:t>
+            </m:r>
+            <m:d>
+              <m:dPr>
+                <m:ctrlPr>
+                  <w:rPr>
+                    <w:rFonts w:ascii="Cambria Math" w:eastAsiaTheme="minorEastAsia" w:hAnsi="Cambria Math"/>
+                    <w:i/>
+                  </w:rPr>
+                </m:ctrlPr>
+              </m:dPr>
+              <m:e>
+                <m:r>
+                  <w:rPr>
+                    <w:rFonts w:ascii="Cambria Math" w:eastAsiaTheme="minorEastAsia" w:hAnsi="Cambria Math"/>
+                  </w:rPr>
+                  <m:t>1,y</m:t>
+                </m:r>
+              </m:e>
+            </m:d>
+          </m:e>
+        </m:d>
+      </m:oMath>
+    </w:p>
+    <w:p>
+      <w:pPr>
+        <w:pStyle w:val="ListParagraph"/>
+        <w:rPr>
+          <w:rFonts w:eastAsiaTheme="minorEastAsia"/>
+        </w:rPr>
+      </w:pPr>
+    </w:p>
+    <w:p>
+      <w:pPr>
+        <w:pStyle w:val="ListParagraph"/>
+        <w:numPr>
+          <w:ilvl w:val="0"/>
+          <w:numId w:val="1"/>
+        </w:numPr>
+        <w:rPr>
+          <w:rFonts w:eastAsiaTheme="minorEastAsia"/>
+        </w:rPr>
+      </w:pPr>
+      <w:r>
+        <w:rPr>
+          <w:rFonts w:eastAsiaTheme="minorEastAsia"/>
+        </w:rPr>
+        <w:t xml:space="preserve">Let </w:t>
+      </w:r>
+      <m:oMath>
+        <m:r>
+          <w:rPr>
+            <w:rFonts w:ascii="Cambria Math" w:eastAsiaTheme="minorEastAsia" w:hAnsi="Cambria Math"/>
+          </w:rPr>
+          <m:t>U={1, 2, 3}</m:t>
+        </m:r>
+      </m:oMath>
+      <w:r>
+        <w:rPr>
+          <w:rFonts w:eastAsiaTheme="minorEastAsia"/>
+        </w:rPr>
+        <w:t xml:space="preserve"> be the universal set and let </w:t>
+      </w:r>
+      <m:oMath>
+        <m:r>
+          <w:rPr>
+            <w:rFonts w:ascii="Cambria Math" w:eastAsiaTheme="minorEastAsia" w:hAnsi="Cambria Math"/>
+          </w:rPr>
+          <m:t>A=</m:t>
+        </m:r>
+        <m:d>
+          <m:dPr>
+            <m:begChr m:val="{"/>
+            <m:endChr m:val="}"/>
+            <m:ctrlPr>
+              <w:rPr>
+                <w:rFonts w:ascii="Cambria Math" w:eastAsiaTheme="minorEastAsia" w:hAnsi="Cambria Math"/>
+                <w:i/>
+              </w:rPr>
+            </m:ctrlPr>
+          </m:dPr>
+          <m:e>
+            <m:r>
+              <w:rPr>
+                <w:rFonts w:ascii="Cambria Math" w:eastAsiaTheme="minorEastAsia" w:hAnsi="Cambria Math"/>
+              </w:rPr>
+              <m:t>1, 2</m:t>
+            </m:r>
+          </m:e>
+        </m:d>
+        <m:r>
+          <w:rPr>
+            <w:rFonts w:ascii="Cambria Math" w:eastAsiaTheme="minorEastAsia" w:hAnsi="Cambria Math"/>
+          </w:rPr>
+          <m:t>, B={2, 3}</m:t>
+        </m:r>
+      </m:oMath>
+      <w:r>
+        <w:rPr>
+          <w:rFonts w:eastAsiaTheme="minorEastAsia"/>
+        </w:rPr>
+        <w:t xml:space="preserve"> and </w:t>
+      </w:r>
+      <m:oMath>
+        <m:r>
+          <w:rPr>
+            <w:rFonts w:ascii="Cambria Math" w:eastAsiaTheme="minorEastAsia" w:hAnsi="Cambria Math"/>
+          </w:rPr>
+          <m:t>C={1, 3}</m:t>
+        </m:r>
+      </m:oMath>
+      <w:r>
+        <w:rPr>
+          <w:rFonts w:eastAsiaTheme="minorEastAsia"/>
+        </w:rPr>
+        <w:t>. Determine the following.</w:t>
+      </w:r>
+    </w:p>
+    <w:p>
+      <w:pPr>
+        <w:pStyle w:val="ListParagraph"/>
+        <w:numPr>
+          <w:ilvl w:val="1"/>
+          <w:numId w:val="1"/>
+        </w:numPr>
+        <w:rPr>
+          <w:rFonts w:eastAsiaTheme="minorEastAsia"/>
+        </w:rPr>
+      </w:pPr>
+      <m:oMath>
+        <m:d>
+          <m:dPr>
+            <m:ctrlPr>
+              <w:rPr>
+                <w:rFonts w:ascii="Cambria Math" w:eastAsiaTheme="minorEastAsia" w:hAnsi="Cambria Math"/>
+                <w:i/>
+              </w:rPr>
+            </m:ctrlPr>
+          </m:dPr>
+          <m:e>
+            <m:r>
+              <w:rPr>
+                <w:rFonts w:ascii="Cambria Math" w:eastAsiaTheme="minorEastAsia" w:hAnsi="Cambria Math"/>
+              </w:rPr>
+              <m:t>A∪B</m:t>
+            </m:r>
+          </m:e>
+        </m:d>
+        <m:r>
+          <w:rPr>
+            <w:rFonts w:ascii="Cambria Math" w:eastAsiaTheme="minorEastAsia" w:hAnsi="Cambria Math"/>
+          </w:rPr>
+          <m:t>-</m:t>
+        </m:r>
+        <m:d>
+          <m:dPr>
+            <m:ctrlPr>
+              <w:rPr>
+                <w:rFonts w:ascii="Cambria Math" w:eastAsiaTheme="minorEastAsia" w:hAnsi="Cambria Math"/>
+                <w:i/>
+              </w:rPr>
+            </m:ctrlPr>
+          </m:dPr>
+          <m:e>
+            <m:r>
+              <w:rPr>
+                <w:rFonts w:ascii="Cambria Math" w:eastAsiaTheme="minorEastAsia" w:hAnsi="Cambria Math"/>
+              </w:rPr>
+              <m:t>B∩C</m:t>
+            </m:r>
+          </m:e>
+        </m:d>
+        <m:r>
+          <w:rPr>
+            <w:rFonts w:ascii="Cambria Math" w:eastAsiaTheme="minorEastAsia" w:hAnsi="Cambria Math"/>
+          </w:rPr>
+          <m:t>=U-</m:t>
+        </m:r>
+        <m:d>
+          <m:dPr>
+            <m:begChr m:val="{"/>
+            <m:endChr m:val="}"/>
+            <m:ctrlPr>
+              <w:rPr>
+                <w:rFonts w:ascii="Cambria Math" w:eastAsiaTheme="minorEastAsia" w:hAnsi="Cambria Math"/>
+                <w:i/>
+              </w:rPr>
+            </m:ctrlPr>
+          </m:dPr>
+          <m:e>
+            <m:r>
+              <w:rPr>
+                <w:rFonts w:ascii="Cambria Math" w:eastAsiaTheme="minorEastAsia" w:hAnsi="Cambria Math"/>
+              </w:rPr>
+              <m:t>3</m:t>
+            </m:r>
+          </m:e>
+        </m:d>
+        <m:r>
+          <w:rPr>
+            <w:rFonts w:ascii="Cambria Math" w:eastAsiaTheme="minorEastAsia" w:hAnsi="Cambria Math"/>
+          </w:rPr>
+          <m:t>=A</m:t>
+        </m:r>
+      </m:oMath>
+    </w:p>
+    <w:p>
+      <w:pPr>
+        <w:pStyle w:val="ListParagraph"/>
+        <w:numPr>
+          <w:ilvl w:val="1"/>
+          <w:numId w:val="1"/>
+        </w:numPr>
+        <w:rPr>
+          <w:rFonts w:eastAsiaTheme="minorEastAsia"/>
+        </w:rPr>
+      </w:pPr>
+      <m:oMath>
+        <m:acc>
+          <m:accPr>
+            <m:chr m:val="̅"/>
+            <m:ctrlPr>
+              <w:rPr>
+                <w:rFonts w:ascii="Cambria Math" w:eastAsiaTheme="minorEastAsia" w:hAnsi="Cambria Math"/>
+                <w:i/>
+              </w:rPr>
+            </m:ctrlPr>
+          </m:accPr>
+          <m:e>
+            <m:r>
+              <w:rPr>
+                <w:rFonts w:ascii="Cambria Math" w:eastAsiaTheme="minorEastAsia" w:hAnsi="Cambria Math"/>
+              </w:rPr>
+              <m:t>A</m:t>
+            </m:r>
+          </m:e>
+        </m:acc>
+        <m:r>
+          <w:rPr>
+            <w:rFonts w:ascii="Cambria Math" w:eastAsiaTheme="minorEastAsia" w:hAnsi="Cambria Math"/>
+          </w:rPr>
+          <m:t>=U-A={3}</m:t>
+        </m:r>
+      </m:oMath>
+    </w:p>
+    <w:p>
+      <w:pPr>
+        <w:pStyle w:val="ListParagraph"/>
+        <w:numPr>
+          <w:ilvl w:val="1"/>
+          <w:numId w:val="1"/>
+        </w:numPr>
+        <w:rPr>
+          <w:rFonts w:eastAsiaTheme="minorEastAsia"/>
+        </w:rPr>
+      </w:pPr>
+      <m:oMath>
+        <m:acc>
+          <m:accPr>
+            <m:chr m:val="̅"/>
+            <m:ctrlPr>
+              <w:rPr>
+                <w:rFonts w:ascii="Cambria Math" w:eastAsiaTheme="minorEastAsia" w:hAnsi="Cambria Math"/>
+                <w:i/>
+              </w:rPr>
+            </m:ctrlPr>
+          </m:accPr>
+          <m:e>
+            <m:r>
+              <w:rPr>
+                <w:rFonts w:ascii="Cambria Math" w:eastAsiaTheme="minorEastAsia" w:hAnsi="Cambria Math"/>
+              </w:rPr>
+              <m:t>B∪C</m:t>
+            </m:r>
+          </m:e>
+        </m:acc>
+        <m:r>
+          <w:rPr>
+            <w:rFonts w:ascii="Cambria Math" w:eastAsiaTheme="minorEastAsia" w:hAnsi="Cambria Math"/>
+          </w:rPr>
+          <m:t>=U-</m:t>
+        </m:r>
+        <m:d>
+          <m:dPr>
+            <m:ctrlPr>
+              <w:rPr>
+                <w:rFonts w:ascii="Cambria Math" w:eastAsiaTheme="minorEastAsia" w:hAnsi="Cambria Math"/>
+                <w:i/>
+              </w:rPr>
+            </m:ctrlPr>
+          </m:dPr>
+          <m:e>
+            <m:r>
+              <w:rPr>
+                <w:rFonts w:ascii="Cambria Math" w:eastAsiaTheme="minorEastAsia" w:hAnsi="Cambria Math"/>
+              </w:rPr>
+              <m:t>B∪C</m:t>
+            </m:r>
+          </m:e>
+        </m:d>
+        <m:r>
+          <w:rPr>
+            <w:rFonts w:ascii="Cambria Math" w:eastAsiaTheme="minorEastAsia" w:hAnsi="Cambria Math"/>
+          </w:rPr>
+          <m:t>=U-U=Ø</m:t>
+        </m:r>
+      </m:oMath>
+    </w:p>
+    <w:p>
+      <w:pPr>
+        <w:pStyle w:val="ListParagraph"/>
+        <w:numPr>
+          <w:ilvl w:val="1"/>
+          <w:numId w:val="1"/>
+        </w:numPr>
+        <w:rPr>
+          <w:rFonts w:eastAsiaTheme="minorEastAsia"/>
+        </w:rPr>
+      </w:pPr>
+      <m:oMath>
+        <m:r>
+          <w:rPr>
+            <w:rFonts w:ascii="Cambria Math" w:eastAsiaTheme="minorEastAsia" w:hAnsi="Cambria Math"/>
+          </w:rPr>
+          <m:t>A×B=</m:t>
+        </m:r>
+        <m:d>
+          <m:dPr>
+            <m:begChr m:val="{"/>
+            <m:endChr m:val="}"/>
+            <m:ctrlPr>
+              <w:rPr>
+                <w:rFonts w:ascii="Cambria Math" w:eastAsiaTheme="minorEastAsia" w:hAnsi="Cambria Math"/>
+                <w:i/>
+              </w:rPr>
+            </m:ctrlPr>
+          </m:dPr>
+          <m:e>
+            <m:d>
+              <m:dPr>
+                <m:ctrlPr>
+                  <w:rPr>
+                    <w:rFonts w:ascii="Cambria Math" w:eastAsiaTheme="minorEastAsia" w:hAnsi="Cambria Math"/>
+                    <w:i/>
+                  </w:rPr>
+                </m:ctrlPr>
+              </m:dPr>
+              <m:e>
+                <m:r>
+                  <w:rPr>
+                    <w:rFonts w:ascii="Cambria Math" w:eastAsiaTheme="minorEastAsia" w:hAnsi="Cambria Math"/>
+                  </w:rPr>
+                  <m:t>1, 2</m:t>
+                </m:r>
+              </m:e>
+            </m:d>
+            <m:r>
+              <w:rPr>
+                <w:rFonts w:ascii="Cambria Math" w:eastAsiaTheme="minorEastAsia" w:hAnsi="Cambria Math"/>
+              </w:rPr>
+              <m:t xml:space="preserve">, </m:t>
+            </m:r>
+            <m:d>
+              <m:dPr>
+                <m:ctrlPr>
+                  <w:rPr>
+                    <w:rFonts w:ascii="Cambria Math" w:eastAsiaTheme="minorEastAsia" w:hAnsi="Cambria Math"/>
+                    <w:i/>
+                  </w:rPr>
+                </m:ctrlPr>
+              </m:dPr>
+              <m:e>
+                <m:r>
+                  <w:rPr>
+                    <w:rFonts w:ascii="Cambria Math" w:eastAsiaTheme="minorEastAsia" w:hAnsi="Cambria Math"/>
+                  </w:rPr>
+                  <m:t>1, 3</m:t>
+                </m:r>
+              </m:e>
+            </m:d>
+            <m:r>
+              <w:rPr>
+                <w:rFonts w:ascii="Cambria Math" w:eastAsiaTheme="minorEastAsia" w:hAnsi="Cambria Math"/>
+              </w:rPr>
+              <m:t xml:space="preserve">, </m:t>
+            </m:r>
+            <m:d>
+              <m:dPr>
+                <m:ctrlPr>
+                  <w:rPr>
+                    <w:rFonts w:ascii="Cambria Math" w:eastAsiaTheme="minorEastAsia" w:hAnsi="Cambria Math"/>
+                    <w:i/>
+                  </w:rPr>
+                </m:ctrlPr>
+              </m:dPr>
+              <m:e>
+                <m:r>
+                  <w:rPr>
+                    <w:rFonts w:ascii="Cambria Math" w:eastAsiaTheme="minorEastAsia" w:hAnsi="Cambria Math"/>
+                  </w:rPr>
+                  <m:t>2,2</m:t>
+                </m:r>
+              </m:e>
+            </m:d>
+            <m:r>
+              <w:rPr>
+                <w:rFonts w:ascii="Cambria Math" w:eastAsiaTheme="minorEastAsia" w:hAnsi="Cambria Math"/>
+              </w:rPr>
+              <m:t xml:space="preserve">, </m:t>
+            </m:r>
+            <m:d>
+              <m:dPr>
+                <m:ctrlPr>
+                  <w:rPr>
+                    <w:rFonts w:ascii="Cambria Math" w:eastAsiaTheme="minorEastAsia" w:hAnsi="Cambria Math"/>
+                    <w:i/>
+                  </w:rPr>
+                </m:ctrlPr>
+              </m:dPr>
+              <m:e>
+                <m:r>
+                  <w:rPr>
+                    <w:rFonts w:ascii="Cambria Math" w:eastAsiaTheme="minorEastAsia" w:hAnsi="Cambria Math"/>
+                  </w:rPr>
+                  <m:t>2,3</m:t>
+                </m:r>
+              </m:e>
+            </m:d>
+          </m:e>
+        </m:d>
+      </m:oMath>
+    </w:p>
+    <w:p>
+      <w:pPr>
+        <w:pStyle w:val="ListParagraph"/>
+        <w:rPr>
+          <w:rFonts w:eastAsiaTheme="minorEastAsia"/>
+        </w:rPr>
+      </w:pPr>
+    </w:p>
+    <w:p>
+      <w:pPr>
+        <w:pStyle w:val="ListParagraph"/>
+        <w:numPr>
+          <w:ilvl w:val="0"/>
+          <w:numId w:val="1"/>
+        </w:numPr>
+        <w:rPr>
+          <w:rFonts w:eastAsiaTheme="minorEastAsia"/>
+        </w:rPr>
+      </w:pPr>
+      <w:r>
+        <w:rPr>
+          <w:rFonts w:eastAsiaTheme="minorEastAsia"/>
+        </w:rPr>
+        <w:t xml:space="preserve">Let </w:t>
+      </w:r>
+      <m:oMath>
+        <m:r>
+          <w:rPr>
+            <w:rFonts w:ascii="Cambria Math" w:eastAsiaTheme="minorEastAsia" w:hAnsi="Cambria Math"/>
+          </w:rPr>
+          <m:t>A=</m:t>
+        </m:r>
+        <m:d>
+          <m:dPr>
+            <m:begChr m:val="{"/>
+            <m:endChr m:val="}"/>
+            <m:ctrlPr>
+              <w:rPr>
+                <w:rFonts w:ascii="Cambria Math" w:eastAsiaTheme="minorEastAsia" w:hAnsi="Cambria Math"/>
+                <w:i/>
+              </w:rPr>
+            </m:ctrlPr>
+          </m:dPr>
+          <m:e>
+            <m:r>
+              <w:rPr>
+                <w:rFonts w:ascii="Cambria Math" w:eastAsiaTheme="minorEastAsia" w:hAnsi="Cambria Math"/>
+              </w:rPr>
+              <m:t>1, 2, …, 10</m:t>
+            </m:r>
+          </m:e>
+        </m:d>
+      </m:oMath>
+      <w:r>
+        <w:rPr>
+          <w:rFonts w:eastAsiaTheme="minorEastAsia"/>
+        </w:rPr>
+        <w:t xml:space="preserve">. Give an example of two sets S and B such that </w:t>
+      </w:r>
+      <m:oMath>
+        <m:r>
+          <w:rPr>
+            <w:rFonts w:ascii="Cambria Math" w:eastAsiaTheme="minorEastAsia" w:hAnsi="Cambria Math"/>
+          </w:rPr>
+          <m:t>S⊆</m:t>
+        </m:r>
+        <m:r>
+          <m:rPr>
+            <m:scr m:val="script"/>
+          </m:rPr>
+          <w:rPr>
+            <w:rFonts w:ascii="Cambria Math" w:eastAsiaTheme="minorEastAsia" w:hAnsi="Cambria Math"/>
+          </w:rPr>
+          <m:t>P</m:t>
+        </m:r>
+        <m:d>
+          <m:dPr>
+            <m:ctrlPr>
+              <w:rPr>
+                <w:rFonts w:ascii="Cambria Math" w:eastAsiaTheme="minorEastAsia" w:hAnsi="Cambria Math"/>
+                <w:i/>
+              </w:rPr>
+            </m:ctrlPr>
+          </m:dPr>
+          <m:e>
+            <m:r>
+              <w:rPr>
+                <w:rFonts w:ascii="Cambria Math" w:eastAsiaTheme="minorEastAsia" w:hAnsi="Cambria Math"/>
+              </w:rPr>
+              <m:t>A</m:t>
+            </m:r>
+          </m:e>
+        </m:d>
+        <m:r>
+          <w:rPr>
+            <w:rFonts w:ascii="Cambria Math" w:eastAsiaTheme="minorEastAsia" w:hAnsi="Cambria Math"/>
+          </w:rPr>
+          <m:t xml:space="preserve">, </m:t>
+        </m:r>
+        <m:d>
+          <m:dPr>
+            <m:begChr m:val="|"/>
+            <m:endChr m:val="|"/>
+            <m:ctrlPr>
+              <w:rPr>
+                <w:rFonts w:ascii="Cambria Math" w:eastAsiaTheme="minorEastAsia" w:hAnsi="Cambria Math"/>
+                <w:i/>
+              </w:rPr>
+            </m:ctrlPr>
+          </m:dPr>
+          <m:e>
+            <m:r>
+              <w:rPr>
+                <w:rFonts w:ascii="Cambria Math" w:eastAsiaTheme="minorEastAsia" w:hAnsi="Cambria Math"/>
+              </w:rPr>
+              <m:t>S</m:t>
+            </m:r>
+          </m:e>
+        </m:d>
+        <m:r>
+          <w:rPr>
+            <w:rFonts w:ascii="Cambria Math" w:eastAsiaTheme="minorEastAsia" w:hAnsi="Cambria Math"/>
+          </w:rPr>
+          <m:t xml:space="preserve">=4, B∈S and </m:t>
+        </m:r>
+        <m:d>
+          <m:dPr>
+            <m:begChr m:val="|"/>
+            <m:endChr m:val="|"/>
+            <m:ctrlPr>
+              <w:rPr>
+                <w:rFonts w:ascii="Cambria Math" w:eastAsiaTheme="minorEastAsia" w:hAnsi="Cambria Math"/>
+                <w:i/>
+              </w:rPr>
+            </m:ctrlPr>
+          </m:dPr>
+          <m:e>
+            <m:r>
+              <w:rPr>
+                <w:rFonts w:ascii="Cambria Math" w:eastAsiaTheme="minorEastAsia" w:hAnsi="Cambria Math"/>
+              </w:rPr>
+              <m:t>B</m:t>
+            </m:r>
+          </m:e>
+        </m:d>
+        <m:r>
+          <w:rPr>
+            <w:rFonts w:ascii="Cambria Math" w:eastAsiaTheme="minorEastAsia" w:hAnsi="Cambria Math"/>
+          </w:rPr>
+          <m:t>=2.</m:t>
+        </m:r>
+      </m:oMath>
+    </w:p>
+    <w:p>
+      <w:pPr>
+        <w:pStyle w:val="ListParagraph"/>
+        <w:numPr>
+          <w:ilvl w:val="1"/>
+          <w:numId w:val="1"/>
+        </w:numPr>
+        <w:rPr>
+          <w:rFonts w:eastAsiaTheme="minorEastAsia"/>
+        </w:rPr>
+      </w:pPr>
+      <m:oMath>
+        <m:r>
+          <m:rPr>
+            <m:scr m:val="script"/>
+          </m:rPr>
+          <w:rPr>
+            <w:rFonts w:ascii="Cambria Math" w:eastAsiaTheme="minorEastAsia" w:hAnsi="Cambria Math"/>
+          </w:rPr>
+          <m:t>P</m:t>
+        </m:r>
+        <m:d>
+          <m:dPr>
+            <m:ctrlPr>
+              <w:rPr>
+                <w:rFonts w:ascii="Cambria Math" w:eastAsiaTheme="minorEastAsia" w:hAnsi="Cambria Math"/>
+                <w:i/>
+              </w:rPr>
+            </m:ctrlPr>
+          </m:dPr>
+          <m:e>
+            <m:r>
+              <w:rPr>
+                <w:rFonts w:ascii="Cambria Math" w:eastAsiaTheme="minorEastAsia" w:hAnsi="Cambria Math"/>
+              </w:rPr>
+              <m:t>A</m:t>
+            </m:r>
+          </m:e>
+        </m:d>
+        <m:r>
+          <w:rPr>
+            <w:rFonts w:ascii="Cambria Math" w:eastAsiaTheme="minorEastAsia" w:hAnsi="Cambria Math"/>
+          </w:rPr>
+          <m:t xml:space="preserve">={Ø, </m:t>
+        </m:r>
+        <m:d>
+          <m:dPr>
+            <m:begChr m:val="{"/>
+            <m:endChr m:val="}"/>
+            <m:ctrlPr>
+              <w:rPr>
+                <w:rFonts w:ascii="Cambria Math" w:eastAsiaTheme="minorEastAsia" w:hAnsi="Cambria Math"/>
+                <w:i/>
+              </w:rPr>
+            </m:ctrlPr>
+          </m:dPr>
+          <m:e>
+            <m:r>
+              <w:rPr>
+                <w:rFonts w:ascii="Cambria Math" w:eastAsiaTheme="minorEastAsia" w:hAnsi="Cambria Math"/>
+              </w:rPr>
+              <m:t>1</m:t>
+            </m:r>
+          </m:e>
+        </m:d>
+        <m:r>
+          <w:rPr>
+            <w:rFonts w:ascii="Cambria Math" w:eastAsiaTheme="minorEastAsia" w:hAnsi="Cambria Math"/>
+          </w:rPr>
+          <m:t xml:space="preserve">, </m:t>
+        </m:r>
+        <m:d>
+          <m:dPr>
+            <m:begChr m:val="{"/>
+            <m:endChr m:val="}"/>
+            <m:ctrlPr>
+              <w:rPr>
+                <w:rFonts w:ascii="Cambria Math" w:eastAsiaTheme="minorEastAsia" w:hAnsi="Cambria Math"/>
+                <w:i/>
+              </w:rPr>
+            </m:ctrlPr>
+          </m:dPr>
+          <m:e>
+            <m:r>
+              <w:rPr>
+                <w:rFonts w:ascii="Cambria Math" w:eastAsiaTheme="minorEastAsia" w:hAnsi="Cambria Math"/>
+              </w:rPr>
+              <m:t>2</m:t>
+            </m:r>
+          </m:e>
+        </m:d>
+        <m:r>
+          <w:rPr>
+            <w:rFonts w:ascii="Cambria Math" w:eastAsiaTheme="minorEastAsia" w:hAnsi="Cambria Math"/>
+          </w:rPr>
+          <m:t>, …</m:t>
+        </m:r>
+        <m:r>
+          <w:rPr>
+            <w:rFonts w:ascii="Cambria Math" w:eastAsiaTheme="minorEastAsia" w:hAnsi="Cambria Math"/>
+          </w:rPr>
+          <m:t>}</m:t>
+        </m:r>
+      </m:oMath>
+    </w:p>
+    <w:p>
+      <w:pPr>
+        <w:pStyle w:val="ListParagraph"/>
+        <w:numPr>
+          <w:ilvl w:val="1"/>
+          <w:numId w:val="1"/>
+        </w:numPr>
+        <w:rPr>
+          <w:rFonts w:eastAsiaTheme="minorEastAsia"/>
+        </w:rPr>
+      </w:pPr>
+      <m:oMath>
+        <m:r>
+          <w:rPr>
+            <w:rFonts w:ascii="Cambria Math" w:eastAsiaTheme="minorEastAsia" w:hAnsi="Cambria Math"/>
+          </w:rPr>
+          <m:t>S=</m:t>
+        </m:r>
+        <m:d>
+          <m:dPr>
+            <m:begChr m:val="{"/>
+            <m:endChr m:val="}"/>
+            <m:ctrlPr>
+              <w:rPr>
+                <w:rFonts w:ascii="Cambria Math" w:eastAsiaTheme="minorEastAsia" w:hAnsi="Cambria Math"/>
+                <w:i/>
+              </w:rPr>
+            </m:ctrlPr>
+          </m:dPr>
+          <m:e>
+            <m:d>
+              <m:dPr>
+                <m:begChr m:val="{"/>
+                <m:endChr m:val="}"/>
+                <m:ctrlPr>
+                  <w:rPr>
+                    <w:rFonts w:ascii="Cambria Math" w:eastAsiaTheme="minorEastAsia" w:hAnsi="Cambria Math"/>
+                    <w:i/>
+                  </w:rPr>
+                </m:ctrlPr>
+              </m:dPr>
+              <m:e>
+                <m:r>
+                  <w:rPr>
+                    <w:rFonts w:ascii="Cambria Math" w:eastAsiaTheme="minorEastAsia" w:hAnsi="Cambria Math"/>
+                  </w:rPr>
+                  <m:t>1</m:t>
+                </m:r>
+              </m:e>
+            </m:d>
+            <m:r>
+              <w:rPr>
+                <w:rFonts w:ascii="Cambria Math" w:eastAsiaTheme="minorEastAsia" w:hAnsi="Cambria Math"/>
+              </w:rPr>
+              <m:t xml:space="preserve">, </m:t>
+            </m:r>
+            <m:d>
+              <m:dPr>
+                <m:begChr m:val="{"/>
+                <m:endChr m:val="}"/>
+                <m:ctrlPr>
+                  <w:rPr>
+                    <w:rFonts w:ascii="Cambria Math" w:eastAsiaTheme="minorEastAsia" w:hAnsi="Cambria Math"/>
+                    <w:i/>
+                  </w:rPr>
+                </m:ctrlPr>
+              </m:dPr>
+              <m:e>
+                <m:r>
+                  <w:rPr>
+                    <w:rFonts w:ascii="Cambria Math" w:eastAsiaTheme="minorEastAsia" w:hAnsi="Cambria Math"/>
+                  </w:rPr>
+                  <m:t>2</m:t>
+                </m:r>
+              </m:e>
+            </m:d>
+            <m:r>
+              <w:rPr>
+                <w:rFonts w:ascii="Cambria Math" w:eastAsiaTheme="minorEastAsia" w:hAnsi="Cambria Math"/>
+              </w:rPr>
+              <m:t xml:space="preserve">, </m:t>
+            </m:r>
+            <m:d>
+              <m:dPr>
+                <m:begChr m:val="{"/>
+                <m:endChr m:val="}"/>
+                <m:ctrlPr>
+                  <w:rPr>
+                    <w:rFonts w:ascii="Cambria Math" w:eastAsiaTheme="minorEastAsia" w:hAnsi="Cambria Math"/>
+                    <w:i/>
+                  </w:rPr>
+                </m:ctrlPr>
+              </m:dPr>
+              <m:e>
+                <m:r>
+                  <w:rPr>
+                    <w:rFonts w:ascii="Cambria Math" w:eastAsiaTheme="minorEastAsia" w:hAnsi="Cambria Math"/>
+                  </w:rPr>
+                  <m:t>3</m:t>
+                </m:r>
+              </m:e>
+            </m:d>
+            <m:r>
+              <w:rPr>
+                <w:rFonts w:ascii="Cambria Math" w:eastAsiaTheme="minorEastAsia" w:hAnsi="Cambria Math"/>
+              </w:rPr>
+              <m:t xml:space="preserve">, </m:t>
+            </m:r>
+            <m:d>
+              <m:dPr>
+                <m:begChr m:val="{"/>
+                <m:endChr m:val="}"/>
+                <m:ctrlPr>
+                  <w:rPr>
+                    <w:rFonts w:ascii="Cambria Math" w:eastAsiaTheme="minorEastAsia" w:hAnsi="Cambria Math"/>
+                    <w:i/>
+                  </w:rPr>
+                </m:ctrlPr>
+              </m:dPr>
+              <m:e>
+                <m:r>
+                  <w:rPr>
+                    <w:rFonts w:ascii="Cambria Math" w:eastAsiaTheme="minorEastAsia" w:hAnsi="Cambria Math"/>
+                  </w:rPr>
+                  <m:t>1, 2</m:t>
+                </m:r>
+              </m:e>
+            </m:d>
+          </m:e>
+        </m:d>
+      </m:oMath>
+      <w:r>
+        <w:rPr>
+          <w:rFonts w:eastAsiaTheme="minorEastAsia"/>
+        </w:rPr>
+        <w:tab/>
+      </w:r>
+      <m:oMath>
+        <m:d>
+          <m:dPr>
+            <m:begChr m:val="|"/>
+            <m:endChr m:val="|"/>
+            <m:ctrlPr>
+              <w:rPr>
+                <w:rFonts w:ascii="Cambria Math" w:eastAsiaTheme="minorEastAsia" w:hAnsi="Cambria Math"/>
+                <w:i/>
+              </w:rPr>
+            </m:ctrlPr>
+          </m:dPr>
+          <m:e>
+            <m:r>
+              <w:rPr>
+                <w:rFonts w:ascii="Cambria Math" w:eastAsiaTheme="minorEastAsia" w:hAnsi="Cambria Math"/>
+              </w:rPr>
+              <m:t>S</m:t>
+            </m:r>
+          </m:e>
+        </m:d>
+        <m:r>
+          <w:rPr>
+            <w:rFonts w:ascii="Cambria Math" w:eastAsiaTheme="minorEastAsia" w:hAnsi="Cambria Math"/>
+          </w:rPr>
+          <m:t>=4 and S⊆</m:t>
+        </m:r>
+        <m:r>
+          <m:rPr>
+            <m:scr m:val="script"/>
+          </m:rPr>
+          <w:rPr>
+            <w:rFonts w:ascii="Cambria Math" w:eastAsiaTheme="minorEastAsia" w:hAnsi="Cambria Math"/>
+          </w:rPr>
+          <m:t>P(</m:t>
+        </m:r>
+        <m:r>
+          <w:rPr>
+            <w:rFonts w:ascii="Cambria Math" w:eastAsiaTheme="minorEastAsia" w:hAnsi="Cambria Math"/>
+          </w:rPr>
+          <m:t>A)</m:t>
+        </m:r>
+      </m:oMath>
+    </w:p>
+    <w:p>
+      <w:pPr>
+        <w:pStyle w:val="ListParagraph"/>
+        <w:numPr>
+          <w:ilvl w:val="1"/>
+          <w:numId w:val="1"/>
+        </w:numPr>
+        <w:rPr>
+          <w:rFonts w:eastAsiaTheme="minorEastAsia"/>
+        </w:rPr>
+      </w:pPr>
+      <m:oMath>
+        <m:r>
+          <w:rPr>
+            <w:rFonts w:ascii="Cambria Math" w:eastAsiaTheme="minorEastAsia" w:hAnsi="Cambria Math"/>
+          </w:rPr>
+          <m:t>B={1, 2}</m:t>
+        </m:r>
+      </m:oMath>
+      <w:r>
+        <w:rPr>
+          <w:rFonts w:eastAsiaTheme="minorEastAsia"/>
+        </w:rPr>
+        <w:tab/>
+      </w:r>
+      <w:r>
+        <w:rPr>
+          <w:rFonts w:eastAsiaTheme="minorEastAsia"/>
+        </w:rPr>
+        <w:tab/>
+      </w:r>
+      <w:r>
+        <w:rPr>
+          <w:rFonts w:eastAsiaTheme="minorEastAsia"/>
+        </w:rPr>
+        <w:tab/>
+      </w:r>
+      <m:oMath>
+        <m:d>
+          <m:dPr>
+            <m:begChr m:val="|"/>
+            <m:endChr m:val="|"/>
+            <m:ctrlPr>
+              <w:rPr>
+                <w:rFonts w:ascii="Cambria Math" w:eastAsiaTheme="minorEastAsia" w:hAnsi="Cambria Math"/>
+                <w:i/>
+              </w:rPr>
+            </m:ctrlPr>
+          </m:dPr>
+          <m:e>
+            <m:r>
+              <w:rPr>
+                <w:rFonts w:ascii="Cambria Math" w:eastAsiaTheme="minorEastAsia" w:hAnsi="Cambria Math"/>
+              </w:rPr>
+              <m:t>B</m:t>
+            </m:r>
+          </m:e>
+        </m:d>
+        <m:r>
+          <w:rPr>
+            <w:rFonts w:ascii="Cambria Math" w:eastAsiaTheme="minorEastAsia" w:hAnsi="Cambria Math"/>
+          </w:rPr>
+          <m:t>=2 and B∈S</m:t>
+        </m:r>
+      </m:oMath>
+    </w:p>
+    <w:p>
+      <w:pPr>
+        <w:pStyle w:val="ListParagraph"/>
+        <w:rPr>
+          <w:rFonts w:eastAsiaTheme="minorEastAsia"/>
+        </w:rPr>
+      </w:pPr>
+    </w:p>
+    <w:p>
+      <w:pPr>
+        <w:pStyle w:val="ListParagraph"/>
+        <w:numPr>
+          <w:ilvl w:val="0"/>
+          <w:numId w:val="1"/>
+        </w:numPr>
+        <w:rPr>
+          <w:rFonts w:eastAsiaTheme="minorEastAsia"/>
+        </w:rPr>
+      </w:pPr>
+      <w:r>
+        <w:rPr>
+          <w:rFonts w:eastAsiaTheme="minorEastAsia"/>
+        </w:rPr>
+        <w:t xml:space="preserve">For </w:t>
+      </w:r>
+      <m:oMath>
+        <m:r>
+          <w:rPr>
+            <w:rFonts w:ascii="Cambria Math" w:eastAsiaTheme="minorEastAsia" w:hAnsi="Cambria Math"/>
+          </w:rPr>
+          <m:t>A=</m:t>
+        </m:r>
+        <m:d>
+          <m:dPr>
+            <m:begChr m:val="{"/>
+            <m:endChr m:val="}"/>
+            <m:ctrlPr>
+              <w:rPr>
+                <w:rFonts w:ascii="Cambria Math" w:eastAsiaTheme="minorEastAsia" w:hAnsi="Cambria Math"/>
+                <w:i/>
+              </w:rPr>
+            </m:ctrlPr>
+          </m:dPr>
+          <m:e>
+            <m:r>
+              <w:rPr>
+                <w:rFonts w:ascii="Cambria Math" w:eastAsiaTheme="minorEastAsia" w:hAnsi="Cambria Math"/>
+              </w:rPr>
+              <m:t>1</m:t>
+            </m:r>
+          </m:e>
+        </m:d>
+      </m:oMath>
+      <w:r>
+        <w:rPr>
+          <w:rFonts w:eastAsiaTheme="minorEastAsia"/>
+        </w:rPr>
+        <w:t xml:space="preserve"> and </w:t>
+      </w:r>
+      <m:oMath>
+        <m:r>
+          <w:rPr>
+            <w:rFonts w:ascii="Cambria Math" w:eastAsiaTheme="minorEastAsia" w:hAnsi="Cambria Math"/>
+          </w:rPr>
+          <m:t>C={1,2}</m:t>
+        </m:r>
+      </m:oMath>
+      <w:r>
+        <w:rPr>
+          <w:rFonts w:eastAsiaTheme="minorEastAsia"/>
+        </w:rPr>
+        <w:t xml:space="preserve">, give an example of a set B such that </w:t>
+      </w:r>
+      <m:oMath>
+        <m:r>
+          <m:rPr>
+            <m:scr m:val="script"/>
+          </m:rPr>
+          <w:rPr>
+            <w:rFonts w:ascii="Cambria Math" w:eastAsiaTheme="minorEastAsia" w:hAnsi="Cambria Math"/>
+          </w:rPr>
+          <m:t>P</m:t>
+        </m:r>
+        <m:d>
+          <m:dPr>
+            <m:ctrlPr>
+              <w:rPr>
+                <w:rFonts w:ascii="Cambria Math" w:eastAsiaTheme="minorEastAsia" w:hAnsi="Cambria Math"/>
+                <w:i/>
+              </w:rPr>
+            </m:ctrlPr>
+          </m:dPr>
+          <m:e>
+            <m:r>
+              <w:rPr>
+                <w:rFonts w:ascii="Cambria Math" w:eastAsiaTheme="minorEastAsia" w:hAnsi="Cambria Math"/>
+              </w:rPr>
+              <m:t>A</m:t>
+            </m:r>
+          </m:e>
+        </m:d>
+        <m:r>
+          <w:rPr>
+            <w:rFonts w:ascii="Cambria Math" w:eastAsiaTheme="minorEastAsia" w:hAnsi="Cambria Math"/>
+          </w:rPr>
+          <m:t>⊂B⊂</m:t>
+        </m:r>
+        <m:r>
+          <m:rPr>
+            <m:scr m:val="script"/>
+          </m:rPr>
+          <w:rPr>
+            <w:rFonts w:ascii="Cambria Math" w:eastAsiaTheme="minorEastAsia" w:hAnsi="Cambria Math"/>
+          </w:rPr>
+          <m:t>P(</m:t>
+        </m:r>
+        <m:r>
+          <w:rPr>
+            <w:rFonts w:ascii="Cambria Math" w:eastAsiaTheme="minorEastAsia" w:hAnsi="Cambria Math"/>
+          </w:rPr>
+          <m:t>C)</m:t>
+        </m:r>
+      </m:oMath>
+      <w:r>
+        <w:rPr>
+          <w:rFonts w:eastAsiaTheme="minorEastAsia"/>
+        </w:rPr>
+        <w:t>.</w:t>
+      </w:r>
+    </w:p>
+    <w:p>
+      <w:pPr>
+        <w:pStyle w:val="ListParagraph"/>
+        <w:numPr>
+          <w:ilvl w:val="1"/>
+          <w:numId w:val="1"/>
+        </w:numPr>
+        <w:rPr>
+          <w:rFonts w:eastAsiaTheme="minorEastAsia"/>
+        </w:rPr>
+      </w:pPr>
+      <m:oMath>
+        <m:r>
+          <m:rPr>
+            <m:scr m:val="script"/>
+          </m:rPr>
+          <w:rPr>
+            <w:rFonts w:ascii="Cambria Math" w:eastAsiaTheme="minorEastAsia" w:hAnsi="Cambria Math"/>
+          </w:rPr>
+          <m:t>P</m:t>
+        </m:r>
+        <m:d>
+          <m:dPr>
+            <m:ctrlPr>
+              <w:rPr>
+                <w:rFonts w:ascii="Cambria Math" w:eastAsiaTheme="minorEastAsia" w:hAnsi="Cambria Math"/>
+                <w:i/>
+              </w:rPr>
+            </m:ctrlPr>
+          </m:dPr>
+          <m:e>
+            <m:r>
+              <w:rPr>
+                <w:rFonts w:ascii="Cambria Math" w:eastAsiaTheme="minorEastAsia" w:hAnsi="Cambria Math"/>
+              </w:rPr>
+              <m:t>A</m:t>
+            </m:r>
+          </m:e>
+        </m:d>
+        <m:r>
+          <w:rPr>
+            <w:rFonts w:ascii="Cambria Math" w:eastAsiaTheme="minorEastAsia" w:hAnsi="Cambria Math"/>
+          </w:rPr>
+          <m:t>=</m:t>
+        </m:r>
+        <m:d>
+          <m:dPr>
+            <m:begChr m:val="{"/>
+            <m:endChr m:val="}"/>
+            <m:ctrlPr>
+              <w:rPr>
+                <w:rFonts w:ascii="Cambria Math" w:eastAsiaTheme="minorEastAsia" w:hAnsi="Cambria Math"/>
+                <w:i/>
+              </w:rPr>
+            </m:ctrlPr>
+          </m:dPr>
+          <m:e>
+            <m:r>
+              <w:rPr>
+                <w:rFonts w:ascii="Cambria Math" w:eastAsiaTheme="minorEastAsia" w:hAnsi="Cambria Math"/>
+              </w:rPr>
+              <m:t xml:space="preserve">Ø, </m:t>
+            </m:r>
+            <m:d>
+              <m:dPr>
+                <m:begChr m:val="{"/>
+                <m:endChr m:val="}"/>
+                <m:ctrlPr>
+                  <w:rPr>
+                    <w:rFonts w:ascii="Cambria Math" w:eastAsiaTheme="minorEastAsia" w:hAnsi="Cambria Math"/>
+                    <w:i/>
+                  </w:rPr>
+                </m:ctrlPr>
+              </m:dPr>
+              <m:e>
+                <m:r>
+                  <w:rPr>
+                    <w:rFonts w:ascii="Cambria Math" w:eastAsiaTheme="minorEastAsia" w:hAnsi="Cambria Math"/>
+                  </w:rPr>
+                  <m:t>1</m:t>
+                </m:r>
+              </m:e>
+            </m:d>
+          </m:e>
+        </m:d>
+      </m:oMath>
+    </w:p>
+    <w:p>
+      <w:pPr>
+        <w:pStyle w:val="ListParagraph"/>
+        <w:numPr>
+          <w:ilvl w:val="1"/>
+          <w:numId w:val="1"/>
+        </w:numPr>
+        <w:rPr>
+          <w:rFonts w:eastAsiaTheme="minorEastAsia"/>
+        </w:rPr>
+      </w:pPr>
+      <m:oMath>
+        <m:r>
+          <m:rPr>
+            <m:scr m:val="script"/>
+          </m:rPr>
+          <w:rPr>
+            <w:rFonts w:ascii="Cambria Math" w:eastAsiaTheme="minorEastAsia" w:hAnsi="Cambria Math"/>
+          </w:rPr>
+          <m:t>P</m:t>
+        </m:r>
+        <m:d>
+          <m:dPr>
+            <m:ctrlPr>
+              <w:rPr>
+                <w:rFonts w:ascii="Cambria Math" w:eastAsiaTheme="minorEastAsia" w:hAnsi="Cambria Math"/>
+                <w:i/>
+              </w:rPr>
+            </m:ctrlPr>
+          </m:dPr>
+          <m:e>
+            <m:r>
+              <w:rPr>
+                <w:rFonts w:ascii="Cambria Math" w:eastAsiaTheme="minorEastAsia" w:hAnsi="Cambria Math"/>
+              </w:rPr>
+              <m:t>C</m:t>
+            </m:r>
+          </m:e>
+        </m:d>
+        <m:r>
+          <w:rPr>
+            <w:rFonts w:ascii="Cambria Math" w:eastAsiaTheme="minorEastAsia" w:hAnsi="Cambria Math"/>
+          </w:rPr>
+          <m:t>=</m:t>
+        </m:r>
+        <m:d>
+          <m:dPr>
+            <m:begChr m:val="{"/>
+            <m:endChr m:val="}"/>
+            <m:ctrlPr>
+              <w:rPr>
+                <w:rFonts w:ascii="Cambria Math" w:eastAsiaTheme="minorEastAsia" w:hAnsi="Cambria Math"/>
+                <w:i/>
+              </w:rPr>
+            </m:ctrlPr>
+          </m:dPr>
+          <m:e>
+            <m:r>
+              <w:rPr>
+                <w:rFonts w:ascii="Cambria Math" w:eastAsiaTheme="minorEastAsia" w:hAnsi="Cambria Math"/>
+              </w:rPr>
+              <m:t xml:space="preserve">Ø, </m:t>
+            </m:r>
+            <m:d>
+              <m:dPr>
+                <m:begChr m:val="{"/>
+                <m:endChr m:val="}"/>
+                <m:ctrlPr>
+                  <w:rPr>
+                    <w:rFonts w:ascii="Cambria Math" w:eastAsiaTheme="minorEastAsia" w:hAnsi="Cambria Math"/>
+                    <w:i/>
+                  </w:rPr>
+                </m:ctrlPr>
+              </m:dPr>
+              <m:e>
+                <m:r>
+                  <w:rPr>
+                    <w:rFonts w:ascii="Cambria Math" w:eastAsiaTheme="minorEastAsia" w:hAnsi="Cambria Math"/>
+                  </w:rPr>
+                  <m:t>1</m:t>
+                </m:r>
+              </m:e>
+            </m:d>
+            <m:r>
+              <w:rPr>
+                <w:rFonts w:ascii="Cambria Math" w:eastAsiaTheme="minorEastAsia" w:hAnsi="Cambria Math"/>
+              </w:rPr>
+              <m:t xml:space="preserve">, </m:t>
+            </m:r>
+            <m:d>
+              <m:dPr>
+                <m:begChr m:val="{"/>
+                <m:endChr m:val="}"/>
+                <m:ctrlPr>
+                  <w:rPr>
+                    <w:rFonts w:ascii="Cambria Math" w:eastAsiaTheme="minorEastAsia" w:hAnsi="Cambria Math"/>
+                    <w:i/>
+                  </w:rPr>
+                </m:ctrlPr>
+              </m:dPr>
+              <m:e>
+                <m:r>
+                  <w:rPr>
+                    <w:rFonts w:ascii="Cambria Math" w:eastAsiaTheme="minorEastAsia" w:hAnsi="Cambria Math"/>
+                  </w:rPr>
+                  <m:t>2</m:t>
+                </m:r>
+              </m:e>
+            </m:d>
+            <m:r>
+              <w:rPr>
+                <w:rFonts w:ascii="Cambria Math" w:eastAsiaTheme="minorEastAsia" w:hAnsi="Cambria Math"/>
+              </w:rPr>
+              <m:t xml:space="preserve">, </m:t>
+            </m:r>
+            <m:d>
+              <m:dPr>
+                <m:begChr m:val="{"/>
+                <m:endChr m:val="}"/>
+                <m:ctrlPr>
+                  <w:rPr>
+                    <w:rFonts w:ascii="Cambria Math" w:eastAsiaTheme="minorEastAsia" w:hAnsi="Cambria Math"/>
+                    <w:i/>
+                  </w:rPr>
+                </m:ctrlPr>
+              </m:dPr>
+              <m:e>
+                <m:r>
+                  <w:rPr>
+                    <w:rFonts w:ascii="Cambria Math" w:eastAsiaTheme="minorEastAsia" w:hAnsi="Cambria Math"/>
+                  </w:rPr>
+                  <m:t>1, 2</m:t>
+                </m:r>
+              </m:e>
+            </m:d>
+          </m:e>
+        </m:d>
+      </m:oMath>
+    </w:p>
+    <w:p>
+      <w:pPr>
+        <w:pStyle w:val="ListParagraph"/>
+        <w:numPr>
+          <w:ilvl w:val="1"/>
+          <w:numId w:val="1"/>
+        </w:numPr>
+        <w:rPr>
+          <w:rFonts w:eastAsiaTheme="minorEastAsia"/>
+        </w:rPr>
+      </w:pPr>
+      <m:oMath>
+        <m:r>
+          <w:rPr>
+            <w:rFonts w:ascii="Cambria Math" w:eastAsiaTheme="minorEastAsia" w:hAnsi="Cambria Math"/>
+          </w:rPr>
+          <m:t>B=</m:t>
+        </m:r>
+        <m:d>
+          <m:dPr>
+            <m:begChr m:val="{"/>
+            <m:endChr m:val="}"/>
+            <m:ctrlPr>
+              <w:rPr>
+                <w:rFonts w:ascii="Cambria Math" w:eastAsiaTheme="minorEastAsia" w:hAnsi="Cambria Math"/>
+                <w:i/>
+              </w:rPr>
+            </m:ctrlPr>
+          </m:dPr>
+          <m:e>
+            <m:r>
+              <w:rPr>
+                <w:rFonts w:ascii="Cambria Math" w:eastAsiaTheme="minorEastAsia" w:hAnsi="Cambria Math"/>
+              </w:rPr>
+              <m:t xml:space="preserve">Ø, </m:t>
+            </m:r>
+            <m:d>
+              <m:dPr>
+                <m:begChr m:val="{"/>
+                <m:endChr m:val="}"/>
+                <m:ctrlPr>
+                  <w:rPr>
+                    <w:rFonts w:ascii="Cambria Math" w:eastAsiaTheme="minorEastAsia" w:hAnsi="Cambria Math"/>
+                    <w:i/>
+                  </w:rPr>
+                </m:ctrlPr>
+              </m:dPr>
+              <m:e>
+                <m:r>
+                  <w:rPr>
+                    <w:rFonts w:ascii="Cambria Math" w:eastAsiaTheme="minorEastAsia" w:hAnsi="Cambria Math"/>
+                  </w:rPr>
+                  <m:t>1</m:t>
+                </m:r>
+              </m:e>
+            </m:d>
+            <m:r>
+              <w:rPr>
+                <w:rFonts w:ascii="Cambria Math" w:eastAsiaTheme="minorEastAsia" w:hAnsi="Cambria Math"/>
+              </w:rPr>
+              <m:t xml:space="preserve">, </m:t>
+            </m:r>
+            <m:d>
+              <m:dPr>
+                <m:begChr m:val="{"/>
+                <m:endChr m:val="}"/>
+                <m:ctrlPr>
+                  <w:rPr>
+                    <w:rFonts w:ascii="Cambria Math" w:eastAsiaTheme="minorEastAsia" w:hAnsi="Cambria Math"/>
+                    <w:i/>
+                  </w:rPr>
+                </m:ctrlPr>
+              </m:dPr>
+              <m:e>
+                <m:r>
+                  <w:rPr>
+                    <w:rFonts w:ascii="Cambria Math" w:eastAsiaTheme="minorEastAsia" w:hAnsi="Cambria Math"/>
+                  </w:rPr>
+                  <m:t>2</m:t>
+                </m:r>
+              </m:e>
+            </m:d>
+          </m:e>
+        </m:d>
+      </m:oMath>
+    </w:p>
+    <w:p>
+      <w:pPr>
+        <w:pStyle w:val="ListParagraph"/>
+        <w:rPr>
+          <w:rFonts w:eastAsiaTheme="minorEastAsia"/>
+        </w:rPr>
+      </w:pPr>
+    </w:p>
+    <w:p>
+      <w:pPr>
+        <w:pStyle w:val="ListParagraph"/>
+        <w:numPr>
+          <w:ilvl w:val="0"/>
+          <w:numId w:val="1"/>
+        </w:numPr>
+        <w:rPr>
+          <w:rFonts w:eastAsiaTheme="minorEastAsia"/>
+        </w:rPr>
+      </w:pPr>
+      <w:r>
+        <w:rPr>
+          <w:rFonts w:eastAsiaTheme="minorEastAsia"/>
+        </w:rPr>
+        <w:t xml:space="preserve">Give examples of two sets A and B such that </w:t>
+      </w:r>
+      <m:oMath>
+        <m:r>
+          <w:rPr>
+            <w:rFonts w:ascii="Cambria Math" w:eastAsiaTheme="minorEastAsia" w:hAnsi="Cambria Math"/>
+          </w:rPr>
+          <m:t>A∩</m:t>
+        </m:r>
+        <m:r>
+          <m:rPr>
+            <m:scr m:val="script"/>
+          </m:rPr>
+          <w:rPr>
+            <w:rFonts w:ascii="Cambria Math" w:eastAsiaTheme="minorEastAsia" w:hAnsi="Cambria Math"/>
+          </w:rPr>
+          <m:t>P</m:t>
+        </m:r>
+        <m:d>
+          <m:dPr>
+            <m:ctrlPr>
+              <w:rPr>
+                <w:rFonts w:ascii="Cambria Math" w:eastAsiaTheme="minorEastAsia" w:hAnsi="Cambria Math"/>
+                <w:i/>
+              </w:rPr>
+            </m:ctrlPr>
+          </m:dPr>
+          <m:e>
+            <m:r>
+              <w:rPr>
+                <w:rFonts w:ascii="Cambria Math" w:eastAsiaTheme="minorEastAsia" w:hAnsi="Cambria Math"/>
+              </w:rPr>
+              <m:t>A</m:t>
+            </m:r>
+          </m:e>
+        </m:d>
+        <m:r>
+          <w:rPr>
+            <w:rFonts w:ascii="Cambria Math" w:eastAsiaTheme="minorEastAsia" w:hAnsi="Cambria Math"/>
+          </w:rPr>
+          <m:t>∈B</m:t>
+        </m:r>
+      </m:oMath>
+      <w:r>
+        <w:rPr>
+          <w:rFonts w:eastAsiaTheme="minorEastAsia"/>
+        </w:rPr>
+        <w:t xml:space="preserve"> and </w:t>
+      </w:r>
+      <m:oMath>
+        <m:r>
+          <m:rPr>
+            <m:scr m:val="script"/>
+          </m:rPr>
+          <w:rPr>
+            <w:rFonts w:ascii="Cambria Math" w:eastAsiaTheme="minorEastAsia" w:hAnsi="Cambria Math"/>
+          </w:rPr>
+          <m:t>P</m:t>
+        </m:r>
+        <m:d>
+          <m:dPr>
+            <m:ctrlPr>
+              <w:rPr>
+                <w:rFonts w:ascii="Cambria Math" w:eastAsiaTheme="minorEastAsia" w:hAnsi="Cambria Math"/>
+                <w:i/>
+              </w:rPr>
+            </m:ctrlPr>
+          </m:dPr>
+          <m:e>
+            <m:r>
+              <w:rPr>
+                <w:rFonts w:ascii="Cambria Math" w:eastAsiaTheme="minorEastAsia" w:hAnsi="Cambria Math"/>
+              </w:rPr>
+              <m:t>A</m:t>
+            </m:r>
+          </m:e>
+        </m:d>
+        <m:r>
+          <w:rPr>
+            <w:rFonts w:ascii="Cambria Math" w:eastAsiaTheme="minorEastAsia" w:hAnsi="Cambria Math"/>
+          </w:rPr>
+          <m:t>⊆A∪B</m:t>
+        </m:r>
+      </m:oMath>
+      <w:r>
+        <w:rPr>
+          <w:rFonts w:eastAsiaTheme="minorEastAsia"/>
+        </w:rPr>
+        <w:t>.</w:t>
+      </w:r>
+    </w:p>
+    <w:p>
+      <w:pPr>
+        <w:pStyle w:val="ListParagraph"/>
+        <w:numPr>
+          <w:ilvl w:val="1"/>
+          <w:numId w:val="1"/>
+        </w:numPr>
+        <w:rPr>
+          <w:rFonts w:eastAsiaTheme="minorEastAsia"/>
+        </w:rPr>
+      </w:pPr>
+      <m:oMath>
+        <m:r>
+          <w:rPr>
+            <w:rFonts w:ascii="Cambria Math" w:eastAsiaTheme="minorEastAsia" w:hAnsi="Cambria Math"/>
+          </w:rPr>
+          <m:t>A=</m:t>
+        </m:r>
+        <m:d>
+          <m:dPr>
+            <m:begChr m:val="{"/>
+            <m:endChr m:val="}"/>
+            <m:ctrlPr>
+              <w:rPr>
+                <w:rFonts w:ascii="Cambria Math" w:eastAsiaTheme="minorEastAsia" w:hAnsi="Cambria Math"/>
+                <w:i/>
+              </w:rPr>
+            </m:ctrlPr>
+          </m:dPr>
+          <m:e>
+            <m:r>
+              <w:rPr>
+                <w:rFonts w:ascii="Cambria Math" w:eastAsiaTheme="minorEastAsia" w:hAnsi="Cambria Math"/>
+              </w:rPr>
+              <m:t>1</m:t>
+            </m:r>
+          </m:e>
+        </m:d>
+      </m:oMath>
+      <w:r>
+        <w:rPr>
+          <w:rFonts w:eastAsiaTheme="minorEastAsia"/>
+        </w:rPr>
+        <w:tab/>
+      </w:r>
+      <m:oMath>
+        <m:r>
+          <m:rPr>
+            <m:scr m:val="script"/>
+          </m:rPr>
+          <w:rPr>
+            <w:rFonts w:ascii="Cambria Math" w:eastAsiaTheme="minorEastAsia" w:hAnsi="Cambria Math"/>
+          </w:rPr>
+          <m:t>P</m:t>
+        </m:r>
+        <m:d>
+          <m:dPr>
+            <m:ctrlPr>
+              <w:rPr>
+                <w:rFonts w:ascii="Cambria Math" w:eastAsiaTheme="minorEastAsia" w:hAnsi="Cambria Math"/>
+                <w:i/>
+              </w:rPr>
+            </m:ctrlPr>
+          </m:dPr>
+          <m:e>
+            <m:r>
+              <w:rPr>
+                <w:rFonts w:ascii="Cambria Math" w:eastAsiaTheme="minorEastAsia" w:hAnsi="Cambria Math"/>
+              </w:rPr>
+              <m:t>A</m:t>
+            </m:r>
+          </m:e>
+        </m:d>
+        <m:r>
+          <w:rPr>
+            <w:rFonts w:ascii="Cambria Math" w:eastAsiaTheme="minorEastAsia" w:hAnsi="Cambria Math"/>
+          </w:rPr>
+          <m:t>=</m:t>
+        </m:r>
+        <m:d>
+          <m:dPr>
+            <m:begChr m:val="{"/>
+            <m:endChr m:val="}"/>
+            <m:ctrlPr>
+              <w:rPr>
+                <w:rFonts w:ascii="Cambria Math" w:eastAsiaTheme="minorEastAsia" w:hAnsi="Cambria Math"/>
+                <w:i/>
+              </w:rPr>
+            </m:ctrlPr>
+          </m:dPr>
+          <m:e>
+            <m:r>
+              <w:rPr>
+                <w:rFonts w:ascii="Cambria Math" w:eastAsiaTheme="minorEastAsia" w:hAnsi="Cambria Math"/>
+              </w:rPr>
+              <m:t xml:space="preserve">Ø, </m:t>
+            </m:r>
+            <m:d>
+              <m:dPr>
+                <m:begChr m:val="{"/>
+                <m:endChr m:val="}"/>
+                <m:ctrlPr>
+                  <w:rPr>
+                    <w:rFonts w:ascii="Cambria Math" w:eastAsiaTheme="minorEastAsia" w:hAnsi="Cambria Math"/>
+                    <w:i/>
+                  </w:rPr>
+                </m:ctrlPr>
+              </m:dPr>
+              <m:e>
+                <m:r>
+                  <w:rPr>
+                    <w:rFonts w:ascii="Cambria Math" w:eastAsiaTheme="minorEastAsia" w:hAnsi="Cambria Math"/>
+                  </w:rPr>
+                  <m:t>1</m:t>
+                </m:r>
+              </m:e>
+            </m:d>
+          </m:e>
+        </m:d>
+      </m:oMath>
+      <w:r>
+        <w:rPr>
+          <w:rFonts w:eastAsiaTheme="minorEastAsia"/>
+        </w:rPr>
+        <w:tab/>
+      </w:r>
+      <m:oMath>
+        <m:r>
+          <w:rPr>
+            <w:rFonts w:ascii="Cambria Math" w:eastAsiaTheme="minorEastAsia" w:hAnsi="Cambria Math"/>
+          </w:rPr>
+          <m:t>A∩</m:t>
+        </m:r>
+        <m:r>
+          <m:rPr>
+            <m:scr m:val="script"/>
+          </m:rPr>
+          <w:rPr>
+            <w:rFonts w:ascii="Cambria Math" w:eastAsiaTheme="minorEastAsia" w:hAnsi="Cambria Math"/>
+          </w:rPr>
+          <m:t>P</m:t>
+        </m:r>
+        <m:d>
+          <m:dPr>
+            <m:ctrlPr>
+              <w:rPr>
+                <w:rFonts w:ascii="Cambria Math" w:eastAsiaTheme="minorEastAsia" w:hAnsi="Cambria Math"/>
+                <w:i/>
+              </w:rPr>
+            </m:ctrlPr>
+          </m:dPr>
+          <m:e>
+            <m:r>
+              <w:rPr>
+                <w:rFonts w:ascii="Cambria Math" w:eastAsiaTheme="minorEastAsia" w:hAnsi="Cambria Math"/>
+              </w:rPr>
+              <m:t>A</m:t>
+            </m:r>
+          </m:e>
+        </m:d>
+        <m:r>
+          <w:rPr>
+            <w:rFonts w:ascii="Cambria Math" w:eastAsiaTheme="minorEastAsia" w:hAnsi="Cambria Math"/>
+          </w:rPr>
+          <m:t>=Ø</m:t>
+        </m:r>
+      </m:oMath>
+    </w:p>
+    <w:p>
+      <w:pPr>
+        <w:pStyle w:val="ListParagraph"/>
+        <w:numPr>
+          <w:ilvl w:val="1"/>
+          <w:numId w:val="1"/>
+        </w:numPr>
+        <w:rPr>
+          <w:rFonts w:eastAsiaTheme="minorEastAsia"/>
+        </w:rPr>
+      </w:pPr>
+      <m:oMath>
+        <m:r>
+          <w:rPr>
+            <w:rFonts w:ascii="Cambria Math" w:eastAsiaTheme="minorEastAsia" w:hAnsi="Cambria Math"/>
+          </w:rPr>
+          <m:t>B=</m:t>
+        </m:r>
+        <m:d>
+          <m:dPr>
+            <m:begChr m:val="{"/>
+            <m:endChr m:val="}"/>
+            <m:ctrlPr>
+              <w:rPr>
+                <w:rFonts w:ascii="Cambria Math" w:eastAsiaTheme="minorEastAsia" w:hAnsi="Cambria Math"/>
+                <w:i/>
+              </w:rPr>
+            </m:ctrlPr>
+          </m:dPr>
+          <m:e>
+            <m:r>
+              <w:rPr>
+                <w:rFonts w:ascii="Cambria Math" w:eastAsiaTheme="minorEastAsia" w:hAnsi="Cambria Math"/>
+              </w:rPr>
+              <m:t xml:space="preserve">Ø, </m:t>
+            </m:r>
+            <m:d>
+              <m:dPr>
+                <m:begChr m:val="{"/>
+                <m:endChr m:val="}"/>
+                <m:ctrlPr>
+                  <w:rPr>
+                    <w:rFonts w:ascii="Cambria Math" w:eastAsiaTheme="minorEastAsia" w:hAnsi="Cambria Math"/>
+                    <w:i/>
+                  </w:rPr>
+                </m:ctrlPr>
+              </m:dPr>
+              <m:e>
+                <m:r>
+                  <w:rPr>
+                    <w:rFonts w:ascii="Cambria Math" w:eastAsiaTheme="minorEastAsia" w:hAnsi="Cambria Math"/>
+                  </w:rPr>
+                  <m:t>1</m:t>
+                </m:r>
+              </m:e>
+            </m:d>
+          </m:e>
+        </m:d>
+      </m:oMath>
+      <w:r>
+        <w:rPr>
+          <w:rFonts w:eastAsiaTheme="minorEastAsia"/>
+        </w:rPr>
+        <w:tab/>
+      </w:r>
+      <m:oMath>
+        <m:r>
+          <w:rPr>
+            <w:rFonts w:ascii="Cambria Math" w:eastAsiaTheme="minorEastAsia" w:hAnsi="Cambria Math"/>
+          </w:rPr>
+          <m:t>A∪B=</m:t>
+        </m:r>
+        <m:d>
+          <m:dPr>
+            <m:begChr m:val="{"/>
+            <m:endChr m:val="}"/>
+            <m:ctrlPr>
+              <w:rPr>
+                <w:rFonts w:ascii="Cambria Math" w:eastAsiaTheme="minorEastAsia" w:hAnsi="Cambria Math"/>
+                <w:i/>
+              </w:rPr>
+            </m:ctrlPr>
+          </m:dPr>
+          <m:e>
+            <m:r>
+              <w:rPr>
+                <w:rFonts w:ascii="Cambria Math" w:eastAsiaTheme="minorEastAsia" w:hAnsi="Cambria Math"/>
+              </w:rPr>
+              <m:t xml:space="preserve">Ø, 1, </m:t>
+            </m:r>
+            <m:d>
+              <m:dPr>
+                <m:begChr m:val="{"/>
+                <m:endChr m:val="}"/>
+                <m:ctrlPr>
+                  <w:rPr>
+                    <w:rFonts w:ascii="Cambria Math" w:eastAsiaTheme="minorEastAsia" w:hAnsi="Cambria Math"/>
+                    <w:i/>
+                  </w:rPr>
+                </m:ctrlPr>
+              </m:dPr>
+              <m:e>
+                <m:r>
+                  <w:rPr>
+                    <w:rFonts w:ascii="Cambria Math" w:eastAsiaTheme="minorEastAsia" w:hAnsi="Cambria Math"/>
+                  </w:rPr>
+                  <m:t>1</m:t>
+                </m:r>
+              </m:e>
+            </m:d>
+          </m:e>
+        </m:d>
+      </m:oMath>
+      <w:bookmarkStart w:id="13" w:name="_GoBack"/>
+      <w:bookmarkEnd w:id="13"/>
     </w:p>
     <w:sectPr>
       <w:headerReference w:type="default" r:id="rId18"/>
@@ -33960,7 +37914,7 @@
         <w:rStyle w:val="PageNumber"/>
         <w:noProof/>
       </w:rPr>
-      <w:t>15</w:t>
+      <w:t>16</w:t>
     </w:r>
     <w:r>
       <w:rPr>
@@ -34026,10 +37980,7 @@
     </w:r>
     <w:r>
       <w:tab/>
-      <w:t>8/4</w:t>
-    </w:r>
-    <w:r>
-      <w:t>/2016</w:t>
+      <w:t>8/4/2016</w:t>
     </w:r>
   </w:p>
 </w:hdr>
@@ -35669,7 +39620,7 @@
 </file>
 
 <file path=customXml/itemProps2.xml><?xml version="1.0" encoding="utf-8"?>
-<ds:datastoreItem xmlns:ds="http://schemas.openxmlformats.org/officeDocument/2006/customXml" ds:itemID="{3E3764B0-8B71-8C42-970C-3A7AD1E73831}">
+<ds:datastoreItem xmlns:ds="http://schemas.openxmlformats.org/officeDocument/2006/customXml" ds:itemID="{A367A2BE-7F38-374D-A711-2473CC37B004}">
   <ds:schemaRefs>
     <ds:schemaRef ds:uri="http://schemas.openxmlformats.org/officeDocument/2006/bibliography"/>
   </ds:schemaRefs>

</xml_diff>